<commit_message>
minor edits to physical params results
</commit_message>
<xml_diff>
--- a/Organic_whole_lake_draft5.docx
+++ b/Organic_whole_lake_draft5.docx
@@ -5274,7 +5274,26 @@
         <w:rPr>
           <w:rFonts w:ascii="Times New Roman" w:hAnsi="Times New Roman" w:cs="Times New Roman"/>
         </w:rPr>
-        <w:t xml:space="preserve"> (f</w:t>
+        <w:t xml:space="preserve"> (</w:t>
+      </w:r>
+      <w:r>
+        <w:rPr>
+          <w:rFonts w:ascii="Times New Roman" w:hAnsi="Times New Roman" w:cs="Times New Roman"/>
+        </w:rPr>
+        <w:t>*</w:t>
+      </w:r>
+      <w:proofErr w:type="spellStart"/>
+      <w:r>
+        <w:rPr>
+          <w:rFonts w:ascii="Times New Roman" w:hAnsi="Times New Roman" w:cs="Times New Roman"/>
+        </w:rPr>
+        <w:t>S</w:t>
+      </w:r>
+      <w:r>
+        <w:rPr>
+          <w:rFonts w:ascii="Times New Roman" w:hAnsi="Times New Roman" w:cs="Times New Roman"/>
+        </w:rPr>
+        <w:t>f</w:t>
       </w:r>
       <w:r>
         <w:rPr>
@@ -5282,6 +5301,7 @@
         </w:rPr>
         <w:t>igure</w:t>
       </w:r>
+      <w:proofErr w:type="spellEnd"/>
       <w:r>
         <w:rPr>
           <w:rFonts w:ascii="Times New Roman" w:hAnsi="Times New Roman" w:cs="Times New Roman"/>
@@ -5662,19 +5682,25 @@
         <w:rPr>
           <w:rFonts w:ascii="Times New Roman" w:hAnsi="Times New Roman" w:cs="Times New Roman"/>
         </w:rPr>
-        <w:t xml:space="preserve">is consistent with respiration occurring in </w:t>
-      </w:r>
-      <w:r>
-        <w:rPr>
-          <w:rFonts w:ascii="Times New Roman" w:hAnsi="Times New Roman" w:cs="Times New Roman"/>
-        </w:rPr>
-        <w:t xml:space="preserve">stagnant waters </w:t>
-      </w:r>
-      <w:r>
-        <w:rPr>
-          <w:rFonts w:ascii="Times New Roman" w:hAnsi="Times New Roman" w:cs="Times New Roman"/>
-        </w:rPr>
-        <w:t>leading to oxygen depletion</w:t>
+        <w:t xml:space="preserve">is consistent with </w:t>
+      </w:r>
+      <w:r>
+        <w:rPr>
+          <w:rFonts w:ascii="Times New Roman" w:hAnsi="Times New Roman" w:cs="Times New Roman"/>
+        </w:rPr>
+        <w:t xml:space="preserve">oxygen depletion due to </w:t>
+      </w:r>
+      <w:r>
+        <w:rPr>
+          <w:rFonts w:ascii="Times New Roman" w:hAnsi="Times New Roman" w:cs="Times New Roman"/>
+        </w:rPr>
+        <w:t xml:space="preserve">respiration occurring in </w:t>
+      </w:r>
+      <w:r>
+        <w:rPr>
+          <w:rFonts w:ascii="Times New Roman" w:hAnsi="Times New Roman" w:cs="Times New Roman"/>
+        </w:rPr>
+        <w:t>stagnant waters</w:t>
       </w:r>
       <w:r>
         <w:rPr>
@@ -5761,7 +5787,19 @@
         <w:rPr>
           <w:rFonts w:ascii="Times New Roman" w:hAnsi="Times New Roman" w:cs="Times New Roman"/>
         </w:rPr>
-        <w:t xml:space="preserve"> to determine nutrient content and microbial composition from the two zones</w:t>
+        <w:t xml:space="preserve"> to determine nutrient content and microbial composition </w:t>
+      </w:r>
+      <w:r>
+        <w:rPr>
+          <w:rFonts w:ascii="Times New Roman" w:hAnsi="Times New Roman" w:cs="Times New Roman"/>
+        </w:rPr>
+        <w:t>in</w:t>
+      </w:r>
+      <w:r>
+        <w:rPr>
+          <w:rFonts w:ascii="Times New Roman" w:hAnsi="Times New Roman" w:cs="Times New Roman"/>
+        </w:rPr>
+        <w:t xml:space="preserve"> the two zones</w:t>
       </w:r>
       <w:r>
         <w:rPr>
@@ -5785,7 +5823,33 @@
         <w:rPr>
           <w:rFonts w:ascii="Times New Roman" w:hAnsi="Times New Roman" w:cs="Times New Roman"/>
         </w:rPr>
-        <w:t xml:space="preserve">, which showed samples separated with depth along the PC1 axis (74.3% of variation) and the surface samples clustered together (figure: PCA). </w:t>
+        <w:t>, which showed samples separated with depth along the PC1 axis (74.3% of variation) and the surface samples clustered together (</w:t>
+      </w:r>
+      <w:r>
+        <w:rPr>
+          <w:rFonts w:ascii="Times New Roman" w:hAnsi="Times New Roman" w:cs="Times New Roman"/>
+        </w:rPr>
+        <w:t>*</w:t>
+      </w:r>
+      <w:proofErr w:type="spellStart"/>
+      <w:r>
+        <w:rPr>
+          <w:rFonts w:ascii="Times New Roman" w:hAnsi="Times New Roman" w:cs="Times New Roman"/>
+        </w:rPr>
+        <w:t>S</w:t>
+      </w:r>
+      <w:r>
+        <w:rPr>
+          <w:rFonts w:ascii="Times New Roman" w:hAnsi="Times New Roman" w:cs="Times New Roman"/>
+        </w:rPr>
+        <w:t>figure</w:t>
+      </w:r>
+      <w:proofErr w:type="spellEnd"/>
+      <w:r>
+        <w:rPr>
+          <w:rFonts w:ascii="Times New Roman" w:hAnsi="Times New Roman" w:cs="Times New Roman"/>
+        </w:rPr>
+        <w:t xml:space="preserve">: PCA). </w:t>
       </w:r>
     </w:p>
     <w:p>
@@ -5837,7 +5901,25 @@
         <w:rPr>
           <w:rFonts w:ascii="Times New Roman" w:hAnsi="Times New Roman" w:cs="Times New Roman"/>
         </w:rPr>
-        <w:t xml:space="preserve">were at a maximum at 6.5 m (table: </w:t>
+        <w:t>reached maximum</w:t>
+      </w:r>
+      <w:r>
+        <w:rPr>
+          <w:rFonts w:ascii="Times New Roman" w:hAnsi="Times New Roman" w:cs="Times New Roman"/>
+        </w:rPr>
+        <w:t xml:space="preserve"> </w:t>
+      </w:r>
+      <w:r>
+        <w:rPr>
+          <w:rFonts w:ascii="Times New Roman" w:hAnsi="Times New Roman" w:cs="Times New Roman"/>
+        </w:rPr>
+        <w:t xml:space="preserve">concentrations </w:t>
+      </w:r>
+      <w:r>
+        <w:rPr>
+          <w:rFonts w:ascii="Times New Roman" w:hAnsi="Times New Roman" w:cs="Times New Roman"/>
+        </w:rPr>
+        <w:t xml:space="preserve">at 6.5 m (table: </w:t>
       </w:r>
       <w:proofErr w:type="spellStart"/>
       <w:r>
@@ -5857,31 +5939,19 @@
         <w:rPr>
           <w:rFonts w:ascii="Times New Roman" w:hAnsi="Times New Roman" w:cs="Times New Roman"/>
         </w:rPr>
-        <w:t>revealing</w:t>
-      </w:r>
-      <w:r>
-        <w:rPr>
-          <w:rFonts w:ascii="Times New Roman" w:hAnsi="Times New Roman" w:cs="Times New Roman"/>
-        </w:rPr>
-        <w:t xml:space="preserve"> </w:t>
-      </w:r>
-      <w:r>
-        <w:rPr>
-          <w:rFonts w:ascii="Times New Roman" w:hAnsi="Times New Roman" w:cs="Times New Roman"/>
-        </w:rPr>
-        <w:t xml:space="preserve">this depth </w:t>
-      </w:r>
-      <w:r>
-        <w:rPr>
-          <w:rFonts w:ascii="Times New Roman" w:hAnsi="Times New Roman" w:cs="Times New Roman"/>
-        </w:rPr>
-        <w:t>to be</w:t>
-      </w:r>
-      <w:r>
-        <w:rPr>
-          <w:rFonts w:ascii="Times New Roman" w:hAnsi="Times New Roman" w:cs="Times New Roman"/>
-        </w:rPr>
-        <w:t xml:space="preserve"> chemically distinct</w:t>
+        <w:t xml:space="preserve">indicating a narrow layer of </w:t>
+      </w:r>
+      <w:r>
+        <w:rPr>
+          <w:rFonts w:ascii="Times New Roman" w:hAnsi="Times New Roman" w:cs="Times New Roman"/>
+        </w:rPr>
+        <w:t xml:space="preserve">high </w:t>
+      </w:r>
+      <w:r>
+        <w:rPr>
+          <w:rFonts w:ascii="Times New Roman" w:hAnsi="Times New Roman" w:cs="Times New Roman"/>
+        </w:rPr>
+        <w:t>biological activity at this depth</w:t>
       </w:r>
       <w:r>
         <w:rPr>
@@ -5893,13 +5963,25 @@
         <w:rPr>
           <w:rFonts w:ascii="Times New Roman" w:hAnsi="Times New Roman" w:cs="Times New Roman"/>
         </w:rPr>
-        <w:t xml:space="preserve">Unusually, turbidity was at a minimum </w:t>
-      </w:r>
-      <w:r>
-        <w:rPr>
-          <w:rFonts w:ascii="Times New Roman" w:hAnsi="Times New Roman" w:cs="Times New Roman"/>
-        </w:rPr>
-        <w:t>where</w:t>
+        <w:t xml:space="preserve">Unusually, </w:t>
+      </w:r>
+      <w:r>
+        <w:rPr>
+          <w:rFonts w:ascii="Times New Roman" w:hAnsi="Times New Roman" w:cs="Times New Roman"/>
+        </w:rPr>
+        <w:t xml:space="preserve">at this depth </w:t>
+      </w:r>
+      <w:r>
+        <w:rPr>
+          <w:rFonts w:ascii="Times New Roman" w:hAnsi="Times New Roman" w:cs="Times New Roman"/>
+        </w:rPr>
+        <w:t xml:space="preserve">turbidity was at a minimum </w:t>
+      </w:r>
+      <w:r>
+        <w:rPr>
+          <w:rFonts w:ascii="Times New Roman" w:hAnsi="Times New Roman" w:cs="Times New Roman"/>
+        </w:rPr>
+        <w:t>while</w:t>
       </w:r>
       <w:r>
         <w:rPr>
@@ -5917,19 +5999,33 @@
         <w:rPr>
           <w:rFonts w:ascii="Times New Roman" w:hAnsi="Times New Roman" w:cs="Times New Roman"/>
         </w:rPr>
-        <w:t xml:space="preserve"> </w:t>
-      </w:r>
-      <w:r>
-        <w:rPr>
-          <w:rFonts w:ascii="Times New Roman" w:hAnsi="Times New Roman" w:cs="Times New Roman"/>
-        </w:rPr>
-        <w:t xml:space="preserve">at 6.5 m </w:t>
-      </w:r>
-      <w:r>
-        <w:rPr>
-          <w:rFonts w:ascii="Times New Roman" w:hAnsi="Times New Roman" w:cs="Times New Roman"/>
-        </w:rPr>
-        <w:t xml:space="preserve">demonstrating turbidity was not principally determined by cell density. Microscopy images (figure: </w:t>
+        <w:t xml:space="preserve"> demonstrating turbidity was not principally determined by cell density. Microscopy images (</w:t>
+      </w:r>
+      <w:r>
+        <w:rPr>
+          <w:rFonts w:ascii="Times New Roman" w:hAnsi="Times New Roman" w:cs="Times New Roman"/>
+        </w:rPr>
+        <w:t>*</w:t>
+      </w:r>
+      <w:proofErr w:type="spellStart"/>
+      <w:r>
+        <w:rPr>
+          <w:rFonts w:ascii="Times New Roman" w:hAnsi="Times New Roman" w:cs="Times New Roman"/>
+        </w:rPr>
+        <w:t>S</w:t>
+      </w:r>
+      <w:r>
+        <w:rPr>
+          <w:rFonts w:ascii="Times New Roman" w:hAnsi="Times New Roman" w:cs="Times New Roman"/>
+        </w:rPr>
+        <w:t>figure</w:t>
+      </w:r>
+      <w:proofErr w:type="spellEnd"/>
+      <w:r>
+        <w:rPr>
+          <w:rFonts w:ascii="Times New Roman" w:hAnsi="Times New Roman" w:cs="Times New Roman"/>
+        </w:rPr>
+        <w:t xml:space="preserve">: </w:t>
       </w:r>
       <w:proofErr w:type="spellStart"/>
       <w:r>
@@ -6376,7 +6472,61 @@
         <w:rPr>
           <w:rFonts w:ascii="Times New Roman" w:hAnsi="Times New Roman" w:cs="Times New Roman"/>
         </w:rPr>
-        <w:t xml:space="preserve">size fractionated (3.0, 0.8 and 0.1 µm) biomass from </w:t>
+        <w:t>size fractionated (3.0</w:t>
+      </w:r>
+      <w:r>
+        <w:rPr>
+          <w:rFonts w:ascii="Times New Roman" w:hAnsi="Times New Roman" w:cs="Times New Roman"/>
+        </w:rPr>
+        <w:t xml:space="preserve"> µm</w:t>
+      </w:r>
+      <w:r>
+        <w:rPr>
+          <w:rFonts w:ascii="Times New Roman" w:hAnsi="Times New Roman" w:cs="Times New Roman"/>
+        </w:rPr>
+        <w:t>, 0.8</w:t>
+      </w:r>
+      <w:r>
+        <w:rPr>
+          <w:rFonts w:ascii="Times New Roman" w:hAnsi="Times New Roman" w:cs="Times New Roman"/>
+        </w:rPr>
+        <w:t xml:space="preserve"> </w:t>
+      </w:r>
+      <w:r>
+        <w:rPr>
+          <w:rFonts w:ascii="Times New Roman" w:hAnsi="Times New Roman" w:cs="Times New Roman"/>
+        </w:rPr>
+        <w:t>µm</w:t>
+      </w:r>
+      <w:r>
+        <w:rPr>
+          <w:rFonts w:ascii="Times New Roman" w:hAnsi="Times New Roman" w:cs="Times New Roman"/>
+        </w:rPr>
+        <w:t xml:space="preserve"> and</w:t>
+      </w:r>
+      <w:r>
+        <w:rPr>
+          <w:rFonts w:ascii="Times New Roman" w:hAnsi="Times New Roman" w:cs="Times New Roman"/>
+        </w:rPr>
+        <w:t xml:space="preserve"> </w:t>
+      </w:r>
+      <w:r>
+        <w:rPr>
+          <w:rFonts w:ascii="Times New Roman" w:hAnsi="Times New Roman" w:cs="Times New Roman"/>
+        </w:rPr>
+        <w:t xml:space="preserve">0.1 µm) </w:t>
+      </w:r>
+      <w:r>
+        <w:rPr>
+          <w:rFonts w:ascii="Times New Roman" w:hAnsi="Times New Roman" w:cs="Times New Roman"/>
+        </w:rPr>
+        <w:t xml:space="preserve">microbial </w:t>
+      </w:r>
+      <w:r>
+        <w:rPr>
+          <w:rFonts w:ascii="Times New Roman" w:hAnsi="Times New Roman" w:cs="Times New Roman"/>
+        </w:rPr>
+        <w:t xml:space="preserve">biomass from </w:t>
       </w:r>
       <w:r>
         <w:rPr>
@@ -6683,6 +6833,20 @@
         </w:rPr>
         <w:t>.</w:t>
       </w:r>
+      <w:r>
+        <w:rPr>
+          <w:rFonts w:ascii="Times New Roman" w:hAnsi="Times New Roman" w:cs="Times New Roman"/>
+        </w:rPr>
+        <w:t xml:space="preserve"> </w:t>
+      </w:r>
+      <w:proofErr w:type="gramStart"/>
+      <w:r>
+        <w:rPr>
+          <w:rFonts w:ascii="Times New Roman" w:hAnsi="Times New Roman" w:cs="Times New Roman"/>
+        </w:rPr>
+        <w:t>(*percentage diversity sampled?).</w:t>
+      </w:r>
+      <w:proofErr w:type="gramEnd"/>
     </w:p>
     <w:p>
       <w:pPr>
@@ -7074,6 +7238,7 @@
         <w:rPr>
           <w:rFonts w:ascii="Times New Roman" w:hAnsi="Times New Roman" w:cs="Times New Roman"/>
         </w:rPr>
+        <w:lastRenderedPageBreak/>
         <w:t>Gammaproteobacteria</w:t>
       </w:r>
       <w:proofErr w:type="spellEnd"/>
@@ -7182,14 +7347,7 @@
         <w:rPr>
           <w:rFonts w:ascii="Times New Roman" w:hAnsi="Times New Roman" w:cs="Times New Roman"/>
         </w:rPr>
-        <w:t xml:space="preserve"> </w:t>
-      </w:r>
-      <w:r>
-        <w:rPr>
-          <w:rFonts w:ascii="Times New Roman" w:hAnsi="Times New Roman" w:cs="Times New Roman"/>
-        </w:rPr>
-        <w:lastRenderedPageBreak/>
-        <w:t xml:space="preserve">including unclassified </w:t>
+        <w:t xml:space="preserve"> including unclassified </w:t>
       </w:r>
       <w:proofErr w:type="spellStart"/>
       <w:r>
@@ -7439,6 +7597,20 @@
           <w:rFonts w:ascii="Times New Roman" w:hAnsi="Times New Roman" w:cs="Times New Roman"/>
         </w:rPr>
         <w:t xml:space="preserve"> </w:t>
+      </w:r>
+    </w:p>
+    <w:p>
+      <w:pPr>
+        <w:spacing w:line="240" w:lineRule="auto"/>
+        <w:rPr>
+          <w:rFonts w:ascii="Times New Roman" w:hAnsi="Times New Roman" w:cs="Times New Roman"/>
+        </w:rPr>
+      </w:pPr>
+      <w:r>
+        <w:rPr>
+          <w:rFonts w:ascii="Times New Roman" w:hAnsi="Times New Roman" w:cs="Times New Roman"/>
+        </w:rPr>
+        <w:t>*Bacteria not in all  samples.</w:t>
       </w:r>
     </w:p>
     <w:p>
@@ -9214,7 +9386,14 @@
         <w:rPr>
           <w:rFonts w:ascii="Times New Roman" w:hAnsi="Times New Roman" w:cs="Times New Roman"/>
         </w:rPr>
-        <w:t xml:space="preserve">cluster. Another group was </w:t>
+        <w:t xml:space="preserve">cluster. Another </w:t>
+      </w:r>
+      <w:r>
+        <w:rPr>
+          <w:rFonts w:ascii="Times New Roman" w:hAnsi="Times New Roman" w:cs="Times New Roman"/>
+        </w:rPr>
+        <w:lastRenderedPageBreak/>
+        <w:t xml:space="preserve">group was </w:t>
       </w:r>
       <w:proofErr w:type="spellStart"/>
       <w:r>
@@ -9334,14 +9513,7 @@
         <w:rPr>
           <w:rFonts w:ascii="Times New Roman" w:hAnsi="Times New Roman" w:cs="Times New Roman"/>
         </w:rPr>
-        <w:t xml:space="preserve">) between sample filters and sample depths were not significantly different from one another indicating diversity is similar throughout the water </w:t>
-      </w:r>
-      <w:r>
-        <w:rPr>
-          <w:rFonts w:ascii="Times New Roman" w:hAnsi="Times New Roman" w:cs="Times New Roman"/>
-        </w:rPr>
-        <w:lastRenderedPageBreak/>
-        <w:t xml:space="preserve">column. The estimate of total species richness (Chao1) was much higher than previously calculated from a 16S clone library of the sediment (Bowman </w:t>
+        <w:t xml:space="preserve">) between sample filters and sample depths were not significantly different from one another indicating diversity is similar throughout the water column. The estimate of total species richness (Chao1) was much higher than previously calculated from a 16S clone library of the sediment (Bowman </w:t>
       </w:r>
       <w:r>
         <w:rPr>
@@ -10808,7 +10980,14 @@
         <w:rPr>
           <w:rFonts w:ascii="Times New Roman" w:hAnsi="Times New Roman" w:cs="Times New Roman"/>
         </w:rPr>
-        <w:t xml:space="preserve">. The relative abundance, distribution down the water column and size distribution of the </w:t>
+        <w:t xml:space="preserve">. The </w:t>
+      </w:r>
+      <w:r>
+        <w:rPr>
+          <w:rFonts w:ascii="Times New Roman" w:hAnsi="Times New Roman" w:cs="Times New Roman"/>
+        </w:rPr>
+        <w:lastRenderedPageBreak/>
+        <w:t xml:space="preserve">relative abundance, distribution down the water column and size distribution of the </w:t>
       </w:r>
       <w:proofErr w:type="spellStart"/>
       <w:r>
@@ -10924,7 +11103,6 @@
           <w:rFonts w:ascii="Times New Roman" w:hAnsi="Times New Roman" w:cs="Times New Roman"/>
           <w:i/>
         </w:rPr>
-        <w:lastRenderedPageBreak/>
         <w:t>Roseovarius</w:t>
       </w:r>
       <w:proofErr w:type="spellEnd"/>
@@ -12344,7 +12522,14 @@
         <w:rPr>
           <w:rFonts w:ascii="Times New Roman" w:hAnsi="Times New Roman" w:cs="Times New Roman"/>
         </w:rPr>
-        <w:t xml:space="preserve"> which supports their putative function as DMSP </w:t>
+        <w:t xml:space="preserve"> which supports their putative function </w:t>
+      </w:r>
+      <w:r>
+        <w:rPr>
+          <w:rFonts w:ascii="Times New Roman" w:hAnsi="Times New Roman" w:cs="Times New Roman"/>
+        </w:rPr>
+        <w:lastRenderedPageBreak/>
+        <w:t xml:space="preserve">as DMSP </w:t>
       </w:r>
       <w:proofErr w:type="spellStart"/>
       <w:r>
@@ -12669,14 +12854,7 @@
         <w:rPr>
           <w:rFonts w:ascii="Times New Roman" w:hAnsi="Times New Roman" w:cs="Times New Roman"/>
         </w:rPr>
-        <w:t xml:space="preserve"> fraction. The size and depth </w:t>
-      </w:r>
-      <w:r>
-        <w:rPr>
-          <w:rFonts w:ascii="Times New Roman" w:hAnsi="Times New Roman" w:cs="Times New Roman"/>
-        </w:rPr>
-        <w:lastRenderedPageBreak/>
-        <w:t xml:space="preserve">distribution </w:t>
+        <w:t xml:space="preserve"> fraction. The size and depth distribution </w:t>
       </w:r>
       <w:r>
         <w:rPr>
@@ -14105,6 +14283,7 @@
           <w:rFonts w:ascii="Times New Roman" w:hAnsi="Times New Roman" w:cs="Times New Roman"/>
           <w:b/>
         </w:rPr>
+        <w:lastRenderedPageBreak/>
         <w:t>Cellular life</w:t>
       </w:r>
       <w:r>
@@ -14220,14 +14399,7 @@
         <w:rPr>
           <w:rFonts w:ascii="Times New Roman" w:hAnsi="Times New Roman" w:cs="Times New Roman"/>
         </w:rPr>
-        <w:t xml:space="preserve"> has been cultured from </w:t>
-      </w:r>
-      <w:r>
-        <w:rPr>
-          <w:rFonts w:ascii="Times New Roman" w:hAnsi="Times New Roman" w:cs="Times New Roman"/>
-        </w:rPr>
-        <w:lastRenderedPageBreak/>
-        <w:t xml:space="preserve">microbial mats (Van </w:t>
+        <w:t xml:space="preserve"> has been cultured from microbial mats (Van </w:t>
       </w:r>
       <w:proofErr w:type="spellStart"/>
       <w:r>
@@ -15442,7 +15614,14 @@
         <w:rPr>
           <w:rFonts w:ascii="Times New Roman" w:hAnsi="Times New Roman" w:cs="Times New Roman"/>
         </w:rPr>
-        <w:t>). Salinity is purportedly too high for sulfate reducing bacteria (</w:t>
+        <w:t xml:space="preserve">). Salinity </w:t>
+      </w:r>
+      <w:r>
+        <w:rPr>
+          <w:rFonts w:ascii="Times New Roman" w:hAnsi="Times New Roman" w:cs="Times New Roman"/>
+        </w:rPr>
+        <w:lastRenderedPageBreak/>
+        <w:t>is purportedly too high for sulfate reducing bacteria (</w:t>
       </w:r>
       <w:proofErr w:type="spellStart"/>
       <w:r>
@@ -15528,7 +15707,6 @@
         <w:rPr>
           <w:rFonts w:ascii="Times New Roman" w:hAnsi="Times New Roman" w:cs="Times New Roman"/>
         </w:rPr>
-        <w:lastRenderedPageBreak/>
         <w:t>The genetic potential of the lake indicates a net loss as certain key steps in the cycle are not present. This could indicate exogenous inputs that are feeding the lake cycle.</w:t>
       </w:r>
     </w:p>
@@ -17605,7 +17783,14 @@
         <w:rPr>
           <w:rFonts w:ascii="Times New Roman" w:hAnsi="Times New Roman" w:cs="Times New Roman"/>
         </w:rPr>
-        <w:t xml:space="preserve"> chromosome 2 (</w:t>
+        <w:t xml:space="preserve"> </w:t>
+      </w:r>
+      <w:r>
+        <w:rPr>
+          <w:rFonts w:ascii="Times New Roman" w:hAnsi="Times New Roman" w:cs="Times New Roman"/>
+        </w:rPr>
+        <w:lastRenderedPageBreak/>
+        <w:t>chromosome 2 (</w:t>
       </w:r>
       <w:proofErr w:type="spellStart"/>
       <w:r>
@@ -17836,14 +18021,7 @@
         <w:rPr>
           <w:rFonts w:ascii="Times New Roman" w:hAnsi="Times New Roman" w:cs="Times New Roman"/>
         </w:rPr>
-        <w:t xml:space="preserve"> that have iron-sulfur sites. Small amounts of oxygen can be tolerated </w:t>
-      </w:r>
-      <w:r>
-        <w:rPr>
-          <w:rFonts w:ascii="Times New Roman" w:hAnsi="Times New Roman" w:cs="Times New Roman"/>
-        </w:rPr>
-        <w:lastRenderedPageBreak/>
-        <w:t>by use of oxygen detoxification enzymes such as peroxide repressor (</w:t>
+        <w:t xml:space="preserve"> that have iron-sulfur sites. Small amounts of oxygen can be tolerated by use of oxygen detoxification enzymes such as peroxide repressor (</w:t>
       </w:r>
       <w:proofErr w:type="spellStart"/>
       <w:r>
@@ -19569,6 +19747,7 @@
         <w:rPr>
           <w:rFonts w:ascii="Times New Roman" w:hAnsi="Times New Roman" w:cs="Times New Roman"/>
         </w:rPr>
+        <w:lastRenderedPageBreak/>
         <w:t xml:space="preserve">Dobson SJ, James SR, </w:t>
       </w:r>
       <w:proofErr w:type="spellStart"/>
@@ -19688,7 +19867,6 @@
         <w:rPr>
           <w:rFonts w:ascii="Times New Roman" w:hAnsi="Times New Roman" w:cs="Times New Roman"/>
         </w:rPr>
-        <w:lastRenderedPageBreak/>
         <w:t xml:space="preserve">Dobson SJ, Colwell RR, </w:t>
       </w:r>
       <w:proofErr w:type="spellStart"/>
@@ -21598,6 +21776,7 @@
         <w:rPr>
           <w:rFonts w:ascii="Times New Roman" w:hAnsi="Times New Roman" w:cs="Times New Roman"/>
         </w:rPr>
+        <w:lastRenderedPageBreak/>
         <w:t>Lauro</w:t>
       </w:r>
       <w:proofErr w:type="spellEnd"/>
@@ -21736,7 +21915,6 @@
         <w:rPr>
           <w:rFonts w:ascii="Times New Roman" w:hAnsi="Times New Roman" w:cs="Times New Roman"/>
         </w:rPr>
-        <w:lastRenderedPageBreak/>
         <w:t>*</w:t>
       </w:r>
       <w:r>
@@ -23662,6 +23840,7 @@
         <w:rPr>
           <w:rFonts w:ascii="Times New Roman" w:hAnsi="Times New Roman" w:cs="Times New Roman"/>
         </w:rPr>
+        <w:lastRenderedPageBreak/>
         <w:t>Yilmaz</w:t>
       </w:r>
       <w:proofErr w:type="spellEnd"/>
@@ -23851,7 +24030,6 @@
         <w:rPr>
           <w:rFonts w:ascii="Times New Roman" w:hAnsi="Times New Roman" w:cs="Times New Roman"/>
         </w:rPr>
-        <w:lastRenderedPageBreak/>
         <w:t>Zwartz</w:t>
       </w:r>
       <w:proofErr w:type="spellEnd"/>

</xml_diff>

<commit_message>
made graphs for physico-chemical profiles
</commit_message>
<xml_diff>
--- a/Organic_whole_lake_draft5.docx
+++ b/Organic_whole_lake_draft5.docx
@@ -5231,7 +5231,6 @@
         <w:jc w:val="both"/>
         <w:rPr>
           <w:rFonts w:ascii="Times New Roman" w:hAnsi="Times New Roman" w:cs="Times New Roman"/>
-          <w:i/>
         </w:rPr>
       </w:pPr>
       <w:r>
@@ -5274,7 +5273,139 @@
         <w:rPr>
           <w:rFonts w:ascii="Times New Roman" w:hAnsi="Times New Roman" w:cs="Times New Roman"/>
         </w:rPr>
-        <w:t xml:space="preserve"> (</w:t>
+        <w:t xml:space="preserve"> </w:t>
+      </w:r>
+      <w:r>
+        <w:rPr>
+          <w:rFonts w:ascii="Times New Roman" w:hAnsi="Times New Roman" w:cs="Times New Roman"/>
+        </w:rPr>
+        <w:t xml:space="preserve">and </w:t>
+      </w:r>
+      <w:r>
+        <w:rPr>
+          <w:rFonts w:ascii="Times New Roman" w:hAnsi="Times New Roman" w:cs="Times New Roman"/>
+        </w:rPr>
+        <w:t xml:space="preserve">the surface </w:t>
+      </w:r>
+      <w:r>
+        <w:rPr>
+          <w:rFonts w:ascii="Times New Roman" w:hAnsi="Times New Roman" w:cs="Times New Roman"/>
+        </w:rPr>
+        <w:t>measu</w:t>
+      </w:r>
+      <w:r>
+        <w:rPr>
+          <w:rFonts w:ascii="Times New Roman" w:hAnsi="Times New Roman" w:cs="Times New Roman"/>
+        </w:rPr>
+        <w:t>red 3.874</w:t>
+      </w:r>
+      <w:r>
+        <w:rPr>
+          <w:rFonts w:ascii="Times New Roman" w:hAnsi="Times New Roman" w:cs="Times New Roman"/>
+        </w:rPr>
+        <w:t xml:space="preserve"> m above mean sea level</w:t>
+      </w:r>
+      <w:r>
+        <w:rPr>
+          <w:rFonts w:ascii="Times New Roman" w:hAnsi="Times New Roman" w:cs="Times New Roman"/>
+        </w:rPr>
+        <w:t>.</w:t>
+      </w:r>
+      <w:r>
+        <w:rPr>
+          <w:rFonts w:ascii="Times New Roman" w:hAnsi="Times New Roman" w:cs="Times New Roman"/>
+        </w:rPr>
+        <w:t xml:space="preserve"> </w:t>
+      </w:r>
+      <w:r>
+        <w:rPr>
+          <w:rFonts w:ascii="Times New Roman" w:hAnsi="Times New Roman" w:cs="Times New Roman"/>
+          <w:i/>
+        </w:rPr>
+        <w:t>I</w:t>
+      </w:r>
+      <w:r>
+        <w:rPr>
+          <w:rFonts w:ascii="Times New Roman" w:hAnsi="Times New Roman" w:cs="Times New Roman"/>
+          <w:i/>
+        </w:rPr>
+        <w:t xml:space="preserve">n situ </w:t>
+      </w:r>
+      <w:proofErr w:type="spellStart"/>
+      <w:r>
+        <w:rPr>
+          <w:rFonts w:ascii="Times New Roman" w:hAnsi="Times New Roman" w:cs="Times New Roman"/>
+        </w:rPr>
+        <w:t>physico</w:t>
+      </w:r>
+      <w:proofErr w:type="spellEnd"/>
+      <w:r>
+        <w:rPr>
+          <w:rFonts w:ascii="Times New Roman" w:hAnsi="Times New Roman" w:cs="Times New Roman"/>
+        </w:rPr>
+        <w:t>-chemical profiles</w:t>
+      </w:r>
+      <w:r>
+        <w:rPr>
+          <w:rFonts w:ascii="Times New Roman" w:hAnsi="Times New Roman" w:cs="Times New Roman"/>
+        </w:rPr>
+        <w:t xml:space="preserve"> </w:t>
+      </w:r>
+      <w:r>
+        <w:rPr>
+          <w:rFonts w:ascii="Times New Roman" w:hAnsi="Times New Roman" w:cs="Times New Roman"/>
+        </w:rPr>
+        <w:t xml:space="preserve">were measured </w:t>
+      </w:r>
+      <w:r>
+        <w:rPr>
+          <w:rFonts w:ascii="Times New Roman" w:hAnsi="Times New Roman" w:cs="Times New Roman"/>
+        </w:rPr>
+        <w:t>over the deepest point in the lake (*</w:t>
+      </w:r>
+      <w:proofErr w:type="spellStart"/>
+      <w:r>
+        <w:rPr>
+          <w:rFonts w:ascii="Times New Roman" w:hAnsi="Times New Roman" w:cs="Times New Roman"/>
+        </w:rPr>
+        <w:t>Sf</w:t>
+      </w:r>
+      <w:r>
+        <w:rPr>
+          <w:rFonts w:ascii="Times New Roman" w:hAnsi="Times New Roman" w:cs="Times New Roman"/>
+        </w:rPr>
+        <w:t>igure</w:t>
+      </w:r>
+      <w:proofErr w:type="spellEnd"/>
+      <w:r>
+        <w:rPr>
+          <w:rFonts w:ascii="Times New Roman" w:hAnsi="Times New Roman" w:cs="Times New Roman"/>
+        </w:rPr>
+        <w:t>: bathymetry</w:t>
+      </w:r>
+      <w:r>
+        <w:rPr>
+          <w:rFonts w:ascii="Times New Roman" w:hAnsi="Times New Roman" w:cs="Times New Roman"/>
+        </w:rPr>
+        <w:t xml:space="preserve">) </w:t>
+      </w:r>
+      <w:r>
+        <w:rPr>
+          <w:rFonts w:ascii="Times New Roman" w:hAnsi="Times New Roman" w:cs="Times New Roman"/>
+        </w:rPr>
+        <w:t xml:space="preserve">to evaluate </w:t>
+      </w:r>
+      <w:r>
+        <w:rPr>
+          <w:rFonts w:ascii="Times New Roman" w:hAnsi="Times New Roman" w:cs="Times New Roman"/>
+        </w:rPr>
+        <w:t xml:space="preserve">the water column properties and structure </w:t>
+      </w:r>
+      <w:r>
+        <w:rPr>
+          <w:rFonts w:ascii="Times New Roman" w:hAnsi="Times New Roman" w:cs="Times New Roman"/>
+        </w:rPr>
+        <w:t>(</w:t>
       </w:r>
       <w:r>
         <w:rPr>
@@ -5287,94 +5418,457 @@
         <w:rPr>
           <w:rFonts w:ascii="Times New Roman" w:hAnsi="Times New Roman" w:cs="Times New Roman"/>
         </w:rPr>
+        <w:t>SF</w:t>
+      </w:r>
+      <w:r>
+        <w:rPr>
+          <w:rFonts w:ascii="Times New Roman" w:hAnsi="Times New Roman" w:cs="Times New Roman"/>
+        </w:rPr>
+        <w:t>igure</w:t>
+      </w:r>
+      <w:proofErr w:type="spellEnd"/>
+      <w:r>
+        <w:rPr>
+          <w:rFonts w:ascii="Times New Roman" w:hAnsi="Times New Roman" w:cs="Times New Roman"/>
+        </w:rPr>
+        <w:t xml:space="preserve">: </w:t>
+      </w:r>
+      <w:proofErr w:type="spellStart"/>
+      <w:r>
+        <w:rPr>
+          <w:rFonts w:ascii="Times New Roman" w:hAnsi="Times New Roman" w:cs="Times New Roman"/>
+        </w:rPr>
+        <w:t>all_</w:t>
+      </w:r>
+      <w:r>
+        <w:rPr>
+          <w:rFonts w:ascii="Times New Roman" w:hAnsi="Times New Roman" w:cs="Times New Roman"/>
+        </w:rPr>
+        <w:t>probe</w:t>
+      </w:r>
+      <w:r>
+        <w:rPr>
+          <w:rFonts w:ascii="Times New Roman" w:hAnsi="Times New Roman" w:cs="Times New Roman"/>
+        </w:rPr>
+        <w:t>_profiles</w:t>
+      </w:r>
+      <w:proofErr w:type="spellEnd"/>
+      <w:r>
+        <w:rPr>
+          <w:rFonts w:ascii="Times New Roman" w:hAnsi="Times New Roman" w:cs="Times New Roman"/>
+        </w:rPr>
+        <w:t>)</w:t>
+      </w:r>
+      <w:r>
+        <w:rPr>
+          <w:rFonts w:ascii="Times New Roman" w:hAnsi="Times New Roman" w:cs="Times New Roman"/>
+        </w:rPr>
+        <w:t xml:space="preserve">. </w:t>
+      </w:r>
+      <w:r>
+        <w:rPr>
+          <w:rFonts w:ascii="Times New Roman" w:hAnsi="Times New Roman" w:cs="Times New Roman"/>
+        </w:rPr>
+        <w:t>T</w:t>
+      </w:r>
+      <w:r>
+        <w:rPr>
+          <w:rFonts w:ascii="Times New Roman" w:hAnsi="Times New Roman" w:cs="Times New Roman"/>
+        </w:rPr>
+        <w:t xml:space="preserve">wo </w:t>
+      </w:r>
+      <w:r>
+        <w:rPr>
+          <w:rFonts w:ascii="Times New Roman" w:hAnsi="Times New Roman" w:cs="Times New Roman"/>
+        </w:rPr>
+        <w:t>d</w:t>
+      </w:r>
+      <w:r>
+        <w:rPr>
+          <w:rFonts w:ascii="Times New Roman" w:hAnsi="Times New Roman" w:cs="Times New Roman"/>
+        </w:rPr>
+        <w:t>istinct zones</w:t>
+      </w:r>
+      <w:r>
+        <w:rPr>
+          <w:rFonts w:ascii="Times New Roman" w:hAnsi="Times New Roman" w:cs="Times New Roman"/>
+        </w:rPr>
+        <w:t xml:space="preserve"> were apparent</w:t>
+      </w:r>
+      <w:r>
+        <w:rPr>
+          <w:rFonts w:ascii="Times New Roman" w:hAnsi="Times New Roman" w:cs="Times New Roman"/>
+        </w:rPr>
+        <w:t xml:space="preserve">: </w:t>
+      </w:r>
+      <w:r>
+        <w:rPr>
+          <w:rFonts w:ascii="Times New Roman" w:hAnsi="Times New Roman" w:cs="Times New Roman"/>
+        </w:rPr>
+        <w:t xml:space="preserve">a </w:t>
+      </w:r>
+      <w:r>
+        <w:rPr>
+          <w:rFonts w:ascii="Times New Roman" w:hAnsi="Times New Roman" w:cs="Times New Roman"/>
+        </w:rPr>
+        <w:t xml:space="preserve">mixed surface </w:t>
+      </w:r>
+      <w:r>
+        <w:rPr>
+          <w:rFonts w:ascii="Times New Roman" w:hAnsi="Times New Roman" w:cs="Times New Roman"/>
+        </w:rPr>
+        <w:t>zone</w:t>
+      </w:r>
+      <w:r>
+        <w:rPr>
+          <w:rFonts w:ascii="Times New Roman" w:hAnsi="Times New Roman" w:cs="Times New Roman"/>
+        </w:rPr>
+        <w:t xml:space="preserve"> above </w:t>
+      </w:r>
+      <w:r>
+        <w:rPr>
+          <w:rFonts w:ascii="Times New Roman" w:hAnsi="Times New Roman" w:cs="Times New Roman"/>
+        </w:rPr>
+        <w:t>5</w:t>
+      </w:r>
+      <w:r>
+        <w:rPr>
+          <w:rFonts w:ascii="Times New Roman" w:hAnsi="Times New Roman" w:cs="Times New Roman"/>
+        </w:rPr>
+        <w:t>.7</w:t>
+      </w:r>
+      <w:r>
+        <w:rPr>
+          <w:rFonts w:ascii="Times New Roman" w:hAnsi="Times New Roman" w:cs="Times New Roman"/>
+        </w:rPr>
+        <w:t xml:space="preserve"> m and</w:t>
+      </w:r>
+      <w:r>
+        <w:rPr>
+          <w:rFonts w:ascii="Times New Roman" w:hAnsi="Times New Roman" w:cs="Times New Roman"/>
+        </w:rPr>
+        <w:t xml:space="preserve"> </w:t>
+      </w:r>
+      <w:r>
+        <w:rPr>
+          <w:rFonts w:ascii="Times New Roman" w:hAnsi="Times New Roman" w:cs="Times New Roman"/>
+        </w:rPr>
+        <w:t xml:space="preserve">a </w:t>
+      </w:r>
+      <w:proofErr w:type="spellStart"/>
+      <w:r>
+        <w:rPr>
+          <w:rFonts w:ascii="Times New Roman" w:hAnsi="Times New Roman" w:cs="Times New Roman"/>
+        </w:rPr>
+        <w:t>suboxic</w:t>
+      </w:r>
+      <w:proofErr w:type="spellEnd"/>
+      <w:r>
+        <w:rPr>
+          <w:rFonts w:ascii="Times New Roman" w:hAnsi="Times New Roman" w:cs="Times New Roman"/>
+        </w:rPr>
+        <w:t xml:space="preserve"> </w:t>
+      </w:r>
+      <w:r>
+        <w:rPr>
+          <w:rFonts w:ascii="Times New Roman" w:hAnsi="Times New Roman" w:cs="Times New Roman"/>
+        </w:rPr>
+        <w:t xml:space="preserve">deep zone </w:t>
+      </w:r>
+      <w:r>
+        <w:rPr>
+          <w:rFonts w:ascii="Times New Roman" w:hAnsi="Times New Roman" w:cs="Times New Roman"/>
+        </w:rPr>
+        <w:t>below</w:t>
+      </w:r>
+      <w:r>
+        <w:rPr>
+          <w:rFonts w:ascii="Times New Roman" w:hAnsi="Times New Roman" w:cs="Times New Roman"/>
+        </w:rPr>
+        <w:t xml:space="preserve"> 5.7 m</w:t>
+      </w:r>
+      <w:r>
+        <w:rPr>
+          <w:rFonts w:ascii="Times New Roman" w:hAnsi="Times New Roman" w:cs="Times New Roman"/>
+        </w:rPr>
+        <w:t xml:space="preserve"> </w:t>
+      </w:r>
+      <w:r>
+        <w:rPr>
+          <w:rFonts w:ascii="Times New Roman" w:hAnsi="Times New Roman" w:cs="Times New Roman"/>
+        </w:rPr>
+        <w:t xml:space="preserve">(*Figure: </w:t>
+      </w:r>
+      <w:proofErr w:type="spellStart"/>
+      <w:r>
+        <w:rPr>
+          <w:rFonts w:ascii="Times New Roman" w:hAnsi="Times New Roman" w:cs="Times New Roman"/>
+        </w:rPr>
+        <w:t>key_profiles</w:t>
+      </w:r>
+      <w:proofErr w:type="spellEnd"/>
+      <w:r>
+        <w:rPr>
+          <w:rFonts w:ascii="Times New Roman" w:hAnsi="Times New Roman" w:cs="Times New Roman"/>
+        </w:rPr>
+        <w:t>)</w:t>
+      </w:r>
+      <w:r>
+        <w:rPr>
+          <w:rFonts w:ascii="Times New Roman" w:hAnsi="Times New Roman" w:cs="Times New Roman"/>
+        </w:rPr>
+        <w:t xml:space="preserve">. </w:t>
+      </w:r>
+      <w:r>
+        <w:rPr>
+          <w:rFonts w:ascii="Times New Roman" w:hAnsi="Times New Roman" w:cs="Times New Roman"/>
+        </w:rPr>
+        <w:t>The separatio</w:t>
+      </w:r>
+      <w:r>
+        <w:rPr>
+          <w:rFonts w:ascii="Times New Roman" w:hAnsi="Times New Roman" w:cs="Times New Roman"/>
+        </w:rPr>
+        <w:t>n of these two</w:t>
+      </w:r>
+      <w:r>
+        <w:rPr>
+          <w:rFonts w:ascii="Times New Roman" w:hAnsi="Times New Roman" w:cs="Times New Roman"/>
+        </w:rPr>
+        <w:t xml:space="preserve"> zones</w:t>
+      </w:r>
+      <w:r>
+        <w:rPr>
+          <w:rFonts w:ascii="Times New Roman" w:hAnsi="Times New Roman" w:cs="Times New Roman"/>
+        </w:rPr>
+        <w:t xml:space="preserve"> was indicated by </w:t>
+      </w:r>
+      <w:r>
+        <w:rPr>
+          <w:rFonts w:ascii="Times New Roman" w:hAnsi="Times New Roman" w:cs="Times New Roman"/>
+        </w:rPr>
+        <w:t xml:space="preserve">a </w:t>
+      </w:r>
+      <w:proofErr w:type="spellStart"/>
+      <w:r>
+        <w:rPr>
+          <w:rFonts w:ascii="Times New Roman" w:hAnsi="Times New Roman" w:cs="Times New Roman"/>
+        </w:rPr>
+        <w:t>pycnocline</w:t>
+      </w:r>
+      <w:proofErr w:type="spellEnd"/>
+      <w:r>
+        <w:rPr>
+          <w:rFonts w:ascii="Times New Roman" w:hAnsi="Times New Roman" w:cs="Times New Roman"/>
+        </w:rPr>
+        <w:t xml:space="preserve"> starting at</w:t>
+      </w:r>
+      <w:r>
+        <w:rPr>
+          <w:rFonts w:ascii="Times New Roman" w:hAnsi="Times New Roman" w:cs="Times New Roman"/>
+        </w:rPr>
+        <w:t xml:space="preserve"> 5.7 m. </w:t>
+      </w:r>
+      <w:r>
+        <w:rPr>
+          <w:rFonts w:ascii="Times New Roman" w:hAnsi="Times New Roman" w:cs="Times New Roman"/>
+        </w:rPr>
+        <w:t xml:space="preserve">There was a </w:t>
+      </w:r>
+      <w:r>
+        <w:rPr>
+          <w:rFonts w:ascii="Times New Roman" w:hAnsi="Times New Roman" w:cs="Times New Roman"/>
+        </w:rPr>
+        <w:t>rapid</w:t>
+      </w:r>
+      <w:r>
+        <w:rPr>
+          <w:rFonts w:ascii="Times New Roman" w:hAnsi="Times New Roman" w:cs="Times New Roman"/>
+        </w:rPr>
+        <w:t xml:space="preserve"> decrease of</w:t>
+      </w:r>
+      <w:r>
+        <w:rPr>
+          <w:rFonts w:ascii="Times New Roman" w:hAnsi="Times New Roman" w:cs="Times New Roman"/>
+        </w:rPr>
+        <w:t xml:space="preserve"> </w:t>
+      </w:r>
+      <w:r>
+        <w:rPr>
+          <w:rFonts w:ascii="Times New Roman" w:hAnsi="Times New Roman" w:cs="Times New Roman"/>
+        </w:rPr>
+        <w:t xml:space="preserve">DO </w:t>
+      </w:r>
+      <w:r>
+        <w:rPr>
+          <w:rFonts w:ascii="Times New Roman" w:hAnsi="Times New Roman" w:cs="Times New Roman"/>
+        </w:rPr>
+        <w:t xml:space="preserve">in the </w:t>
+      </w:r>
+      <w:r>
+        <w:rPr>
+          <w:rFonts w:ascii="Times New Roman" w:hAnsi="Times New Roman" w:cs="Times New Roman"/>
+        </w:rPr>
+        <w:t>deep</w:t>
+      </w:r>
+      <w:r>
+        <w:rPr>
+          <w:rFonts w:ascii="Times New Roman" w:hAnsi="Times New Roman" w:cs="Times New Roman"/>
+        </w:rPr>
+        <w:t xml:space="preserve"> zone</w:t>
+      </w:r>
+      <w:r>
+        <w:rPr>
+          <w:rFonts w:ascii="Times New Roman" w:hAnsi="Times New Roman" w:cs="Times New Roman"/>
+        </w:rPr>
+        <w:t xml:space="preserve"> </w:t>
+      </w:r>
+      <w:r>
+        <w:rPr>
+          <w:rFonts w:ascii="Times New Roman" w:hAnsi="Times New Roman" w:cs="Times New Roman"/>
+        </w:rPr>
+        <w:t xml:space="preserve">likely due oxygen depletion from </w:t>
+      </w:r>
+      <w:r>
+        <w:rPr>
+          <w:rFonts w:ascii="Times New Roman" w:hAnsi="Times New Roman" w:cs="Times New Roman"/>
+        </w:rPr>
+        <w:t xml:space="preserve">respiration in </w:t>
+      </w:r>
+      <w:r>
+        <w:rPr>
+          <w:rFonts w:ascii="Times New Roman" w:hAnsi="Times New Roman" w:cs="Times New Roman"/>
+        </w:rPr>
+        <w:t xml:space="preserve">the </w:t>
+      </w:r>
+      <w:r>
+        <w:rPr>
+          <w:rFonts w:ascii="Times New Roman" w:hAnsi="Times New Roman" w:cs="Times New Roman"/>
+        </w:rPr>
+        <w:t>stagnant waters</w:t>
+      </w:r>
+      <w:r>
+        <w:rPr>
+          <w:rFonts w:ascii="Times New Roman" w:hAnsi="Times New Roman" w:cs="Times New Roman"/>
+        </w:rPr>
+        <w:t xml:space="preserve">. </w:t>
+      </w:r>
+      <w:r>
+        <w:rPr>
+          <w:rFonts w:ascii="Times New Roman" w:hAnsi="Times New Roman" w:cs="Times New Roman"/>
+        </w:rPr>
+        <w:t>The pH also decreased</w:t>
+      </w:r>
+      <w:r>
+        <w:rPr>
+          <w:rFonts w:ascii="Times New Roman" w:hAnsi="Times New Roman" w:cs="Times New Roman"/>
+        </w:rPr>
+        <w:t xml:space="preserve"> </w:t>
+      </w:r>
+      <w:r>
+        <w:rPr>
+          <w:rFonts w:ascii="Times New Roman" w:hAnsi="Times New Roman" w:cs="Times New Roman"/>
+        </w:rPr>
+        <w:t>with DO</w:t>
+      </w:r>
+      <w:r>
+        <w:rPr>
+          <w:rFonts w:ascii="Times New Roman" w:hAnsi="Times New Roman" w:cs="Times New Roman"/>
+        </w:rPr>
+        <w:t xml:space="preserve">, likely due to accumulation of organic acids from increased fermentation in the </w:t>
+      </w:r>
+      <w:proofErr w:type="spellStart"/>
+      <w:r>
+        <w:rPr>
+          <w:rFonts w:ascii="Times New Roman" w:hAnsi="Times New Roman" w:cs="Times New Roman"/>
+        </w:rPr>
+        <w:t>suboxic</w:t>
+      </w:r>
+      <w:proofErr w:type="spellEnd"/>
+      <w:r>
+        <w:rPr>
+          <w:rFonts w:ascii="Times New Roman" w:hAnsi="Times New Roman" w:cs="Times New Roman"/>
+        </w:rPr>
+        <w:t xml:space="preserve"> environment (</w:t>
+      </w:r>
+      <w:r>
+        <w:rPr>
+          <w:rFonts w:ascii="Times New Roman" w:hAnsi="Times New Roman" w:cs="Times New Roman"/>
+        </w:rPr>
+        <w:t>*</w:t>
+      </w:r>
+      <w:r>
+        <w:rPr>
+          <w:rFonts w:ascii="Times New Roman" w:hAnsi="Times New Roman" w:cs="Times New Roman"/>
+        </w:rPr>
+        <w:t xml:space="preserve">see </w:t>
+      </w:r>
+      <w:r>
+        <w:rPr>
+          <w:rFonts w:ascii="Times New Roman" w:hAnsi="Times New Roman" w:cs="Times New Roman"/>
+        </w:rPr>
+        <w:t>CNS cycles</w:t>
+      </w:r>
+      <w:r>
+        <w:rPr>
+          <w:rFonts w:ascii="Times New Roman" w:hAnsi="Times New Roman" w:cs="Times New Roman"/>
+        </w:rPr>
+        <w:t xml:space="preserve">). </w:t>
+      </w:r>
+      <w:r>
+        <w:rPr>
+          <w:rFonts w:ascii="Times New Roman" w:hAnsi="Times New Roman" w:cs="Times New Roman"/>
+        </w:rPr>
         <w:t>S</w:t>
       </w:r>
       <w:r>
         <w:rPr>
           <w:rFonts w:ascii="Times New Roman" w:hAnsi="Times New Roman" w:cs="Times New Roman"/>
-        </w:rPr>
-        <w:t>f</w:t>
-      </w:r>
-      <w:r>
-        <w:rPr>
-          <w:rFonts w:ascii="Times New Roman" w:hAnsi="Times New Roman" w:cs="Times New Roman"/>
-        </w:rPr>
-        <w:t>igure</w:t>
-      </w:r>
-      <w:proofErr w:type="spellEnd"/>
-      <w:r>
-        <w:rPr>
-          <w:rFonts w:ascii="Times New Roman" w:hAnsi="Times New Roman" w:cs="Times New Roman"/>
-        </w:rPr>
-        <w:t>: bathymetry</w:t>
-      </w:r>
-      <w:r>
-        <w:rPr>
-          <w:rFonts w:ascii="Times New Roman" w:hAnsi="Times New Roman" w:cs="Times New Roman"/>
-        </w:rPr>
-        <w:t>)</w:t>
-      </w:r>
-      <w:r>
-        <w:rPr>
-          <w:rFonts w:ascii="Times New Roman" w:hAnsi="Times New Roman" w:cs="Times New Roman"/>
-        </w:rPr>
-        <w:t xml:space="preserve"> </w:t>
-      </w:r>
-      <w:r>
-        <w:rPr>
-          <w:rFonts w:ascii="Times New Roman" w:hAnsi="Times New Roman" w:cs="Times New Roman"/>
-        </w:rPr>
-        <w:t xml:space="preserve">and </w:t>
-      </w:r>
-      <w:r>
-        <w:rPr>
-          <w:rFonts w:ascii="Times New Roman" w:hAnsi="Times New Roman" w:cs="Times New Roman"/>
-        </w:rPr>
-        <w:t xml:space="preserve">the surface </w:t>
-      </w:r>
-      <w:r>
-        <w:rPr>
-          <w:rFonts w:ascii="Times New Roman" w:hAnsi="Times New Roman" w:cs="Times New Roman"/>
-        </w:rPr>
-        <w:t>measu</w:t>
-      </w:r>
-      <w:r>
-        <w:rPr>
-          <w:rFonts w:ascii="Times New Roman" w:hAnsi="Times New Roman" w:cs="Times New Roman"/>
-        </w:rPr>
-        <w:t>red 3.874</w:t>
-      </w:r>
-      <w:r>
-        <w:rPr>
-          <w:rFonts w:ascii="Times New Roman" w:hAnsi="Times New Roman" w:cs="Times New Roman"/>
-        </w:rPr>
-        <w:t xml:space="preserve"> m above mean sea level</w:t>
-      </w:r>
-      <w:r>
-        <w:rPr>
-          <w:rFonts w:ascii="Times New Roman" w:hAnsi="Times New Roman" w:cs="Times New Roman"/>
-        </w:rPr>
-        <w:t>.</w:t>
-      </w:r>
-      <w:r>
-        <w:rPr>
-          <w:rFonts w:ascii="Times New Roman" w:hAnsi="Times New Roman" w:cs="Times New Roman"/>
-        </w:rPr>
-        <w:t xml:space="preserve"> </w:t>
-      </w:r>
-      <w:r>
-        <w:rPr>
-          <w:rFonts w:ascii="Times New Roman" w:hAnsi="Times New Roman" w:cs="Times New Roman"/>
-          <w:i/>
-        </w:rPr>
-        <w:t>I</w:t>
-      </w:r>
-      <w:r>
-        <w:rPr>
-          <w:rFonts w:ascii="Times New Roman" w:hAnsi="Times New Roman" w:cs="Times New Roman"/>
-          <w:i/>
-        </w:rPr>
-        <w:t xml:space="preserve">n situ </w:t>
+          <w:color w:val="000000" w:themeColor="text1"/>
+        </w:rPr>
+        <w:t xml:space="preserve">amples were collected from the </w:t>
+      </w:r>
+      <w:r>
+        <w:rPr>
+          <w:rFonts w:ascii="Times New Roman" w:hAnsi="Times New Roman" w:cs="Times New Roman"/>
+        </w:rPr>
+        <w:t>surface (1.7, 4.2 and 5.7 m) and deep (6.5 m and 6.7 m)</w:t>
+      </w:r>
+      <w:r>
+        <w:rPr>
+          <w:rFonts w:ascii="Times New Roman" w:hAnsi="Times New Roman" w:cs="Times New Roman"/>
+        </w:rPr>
+        <w:t xml:space="preserve"> to determine nutrient content and</w:t>
+      </w:r>
+      <w:r>
+        <w:rPr>
+          <w:rFonts w:ascii="Times New Roman" w:hAnsi="Times New Roman" w:cs="Times New Roman"/>
+        </w:rPr>
+        <w:t xml:space="preserve"> microbiology of</w:t>
+      </w:r>
+      <w:r>
+        <w:rPr>
+          <w:rFonts w:ascii="Times New Roman" w:hAnsi="Times New Roman" w:cs="Times New Roman"/>
+        </w:rPr>
+        <w:t xml:space="preserve"> the two zones</w:t>
+      </w:r>
+      <w:r>
+        <w:rPr>
+          <w:rFonts w:ascii="Times New Roman" w:hAnsi="Times New Roman" w:cs="Times New Roman"/>
+        </w:rPr>
+        <w:t xml:space="preserve">. </w:t>
+      </w:r>
+      <w:r>
+        <w:rPr>
+          <w:rFonts w:ascii="Times New Roman" w:hAnsi="Times New Roman" w:cs="Times New Roman"/>
+        </w:rPr>
+        <w:t>A division between the surface and deep zones was supported by PCA analysis</w:t>
+      </w:r>
+      <w:r>
+        <w:rPr>
+          <w:rFonts w:ascii="Times New Roman" w:hAnsi="Times New Roman" w:cs="Times New Roman"/>
+        </w:rPr>
+        <w:t xml:space="preserve"> of </w:t>
       </w:r>
       <w:proofErr w:type="spellStart"/>
       <w:r>
@@ -5388,357 +5882,19 @@
         <w:rPr>
           <w:rFonts w:ascii="Times New Roman" w:hAnsi="Times New Roman" w:cs="Times New Roman"/>
         </w:rPr>
-        <w:t>-chemical profiles</w:t>
-      </w:r>
-      <w:r>
-        <w:rPr>
-          <w:rFonts w:ascii="Times New Roman" w:hAnsi="Times New Roman" w:cs="Times New Roman"/>
-        </w:rPr>
-        <w:t xml:space="preserve"> </w:t>
-      </w:r>
-      <w:r>
-        <w:rPr>
-          <w:rFonts w:ascii="Times New Roman" w:hAnsi="Times New Roman" w:cs="Times New Roman"/>
-        </w:rPr>
-        <w:t xml:space="preserve">were measured to evaluate </w:t>
-      </w:r>
-      <w:r>
-        <w:rPr>
-          <w:rFonts w:ascii="Times New Roman" w:hAnsi="Times New Roman" w:cs="Times New Roman"/>
-        </w:rPr>
-        <w:t xml:space="preserve">the water column properties and structure </w:t>
-      </w:r>
-      <w:r>
-        <w:rPr>
-          <w:rFonts w:ascii="Times New Roman" w:hAnsi="Times New Roman" w:cs="Times New Roman"/>
-        </w:rPr>
-        <w:t xml:space="preserve">(profiles shown in </w:t>
-      </w:r>
-      <w:r>
-        <w:rPr>
-          <w:rFonts w:ascii="Times New Roman" w:hAnsi="Times New Roman" w:cs="Times New Roman"/>
-        </w:rPr>
-        <w:t xml:space="preserve">figure: </w:t>
-      </w:r>
-      <w:proofErr w:type="spellStart"/>
-      <w:r>
-        <w:rPr>
-          <w:rFonts w:ascii="Times New Roman" w:hAnsi="Times New Roman" w:cs="Times New Roman"/>
-        </w:rPr>
-        <w:t>probe</w:t>
-      </w:r>
-      <w:r>
-        <w:rPr>
-          <w:rFonts w:ascii="Times New Roman" w:hAnsi="Times New Roman" w:cs="Times New Roman"/>
-        </w:rPr>
-        <w:t>_profiles</w:t>
-      </w:r>
-      <w:proofErr w:type="spellEnd"/>
-      <w:r>
-        <w:rPr>
-          <w:rFonts w:ascii="Times New Roman" w:hAnsi="Times New Roman" w:cs="Times New Roman"/>
-        </w:rPr>
-        <w:t>)</w:t>
-      </w:r>
-      <w:r>
-        <w:rPr>
-          <w:rFonts w:ascii="Times New Roman" w:hAnsi="Times New Roman" w:cs="Times New Roman"/>
-        </w:rPr>
-        <w:t xml:space="preserve">. </w:t>
-      </w:r>
-      <w:r>
-        <w:rPr>
-          <w:rFonts w:ascii="Times New Roman" w:hAnsi="Times New Roman" w:cs="Times New Roman"/>
-        </w:rPr>
-        <w:t>T</w:t>
-      </w:r>
-      <w:r>
-        <w:rPr>
-          <w:rFonts w:ascii="Times New Roman" w:hAnsi="Times New Roman" w:cs="Times New Roman"/>
-        </w:rPr>
-        <w:t xml:space="preserve">wo </w:t>
-      </w:r>
-      <w:r>
-        <w:rPr>
-          <w:rFonts w:ascii="Times New Roman" w:hAnsi="Times New Roman" w:cs="Times New Roman"/>
-        </w:rPr>
-        <w:t>d</w:t>
-      </w:r>
-      <w:r>
-        <w:rPr>
-          <w:rFonts w:ascii="Times New Roman" w:hAnsi="Times New Roman" w:cs="Times New Roman"/>
-        </w:rPr>
-        <w:t>istinct zones</w:t>
-      </w:r>
-      <w:r>
-        <w:rPr>
-          <w:rFonts w:ascii="Times New Roman" w:hAnsi="Times New Roman" w:cs="Times New Roman"/>
-        </w:rPr>
-        <w:t xml:space="preserve"> were apparent</w:t>
-      </w:r>
-      <w:r>
-        <w:rPr>
-          <w:rFonts w:ascii="Times New Roman" w:hAnsi="Times New Roman" w:cs="Times New Roman"/>
-        </w:rPr>
-        <w:t xml:space="preserve">: </w:t>
-      </w:r>
-      <w:r>
-        <w:rPr>
-          <w:rFonts w:ascii="Times New Roman" w:hAnsi="Times New Roman" w:cs="Times New Roman"/>
-        </w:rPr>
-        <w:t xml:space="preserve">a </w:t>
-      </w:r>
-      <w:r>
-        <w:rPr>
-          <w:rFonts w:ascii="Times New Roman" w:hAnsi="Times New Roman" w:cs="Times New Roman"/>
-        </w:rPr>
-        <w:t xml:space="preserve">mixed surface </w:t>
-      </w:r>
-      <w:r>
-        <w:rPr>
-          <w:rFonts w:ascii="Times New Roman" w:hAnsi="Times New Roman" w:cs="Times New Roman"/>
-        </w:rPr>
-        <w:t>zone</w:t>
-      </w:r>
-      <w:r>
-        <w:rPr>
-          <w:rFonts w:ascii="Times New Roman" w:hAnsi="Times New Roman" w:cs="Times New Roman"/>
-        </w:rPr>
-        <w:t xml:space="preserve"> above </w:t>
-      </w:r>
-      <w:r>
-        <w:rPr>
-          <w:rFonts w:ascii="Times New Roman" w:hAnsi="Times New Roman" w:cs="Times New Roman"/>
-        </w:rPr>
-        <w:t>5</w:t>
-      </w:r>
-      <w:r>
-        <w:rPr>
-          <w:rFonts w:ascii="Times New Roman" w:hAnsi="Times New Roman" w:cs="Times New Roman"/>
-        </w:rPr>
-        <w:t>.7</w:t>
-      </w:r>
-      <w:r>
-        <w:rPr>
-          <w:rFonts w:ascii="Times New Roman" w:hAnsi="Times New Roman" w:cs="Times New Roman"/>
-        </w:rPr>
-        <w:t xml:space="preserve"> m and</w:t>
-      </w:r>
-      <w:r>
-        <w:rPr>
-          <w:rFonts w:ascii="Times New Roman" w:hAnsi="Times New Roman" w:cs="Times New Roman"/>
-        </w:rPr>
-        <w:t xml:space="preserve"> </w:t>
-      </w:r>
-      <w:r>
-        <w:rPr>
-          <w:rFonts w:ascii="Times New Roman" w:hAnsi="Times New Roman" w:cs="Times New Roman"/>
-        </w:rPr>
-        <w:t xml:space="preserve">a </w:t>
-      </w:r>
-      <w:proofErr w:type="spellStart"/>
-      <w:r>
-        <w:rPr>
-          <w:rFonts w:ascii="Times New Roman" w:hAnsi="Times New Roman" w:cs="Times New Roman"/>
-        </w:rPr>
-        <w:t>suboxic</w:t>
-      </w:r>
-      <w:proofErr w:type="spellEnd"/>
-      <w:r>
-        <w:rPr>
-          <w:rFonts w:ascii="Times New Roman" w:hAnsi="Times New Roman" w:cs="Times New Roman"/>
-        </w:rPr>
-        <w:t xml:space="preserve"> </w:t>
-      </w:r>
-      <w:r>
-        <w:rPr>
-          <w:rFonts w:ascii="Times New Roman" w:hAnsi="Times New Roman" w:cs="Times New Roman"/>
-        </w:rPr>
-        <w:t xml:space="preserve">deep zone </w:t>
-      </w:r>
-      <w:r>
-        <w:rPr>
-          <w:rFonts w:ascii="Times New Roman" w:hAnsi="Times New Roman" w:cs="Times New Roman"/>
-        </w:rPr>
-        <w:t>below</w:t>
-      </w:r>
-      <w:r>
-        <w:rPr>
-          <w:rFonts w:ascii="Times New Roman" w:hAnsi="Times New Roman" w:cs="Times New Roman"/>
-        </w:rPr>
-        <w:t xml:space="preserve"> 5.7 m. </w:t>
-      </w:r>
-      <w:r>
-        <w:rPr>
-          <w:rFonts w:ascii="Times New Roman" w:hAnsi="Times New Roman" w:cs="Times New Roman"/>
-        </w:rPr>
-        <w:t>The separatio</w:t>
-      </w:r>
-      <w:r>
-        <w:rPr>
-          <w:rFonts w:ascii="Times New Roman" w:hAnsi="Times New Roman" w:cs="Times New Roman"/>
-        </w:rPr>
-        <w:t>n of these two</w:t>
-      </w:r>
-      <w:r>
-        <w:rPr>
-          <w:rFonts w:ascii="Times New Roman" w:hAnsi="Times New Roman" w:cs="Times New Roman"/>
-        </w:rPr>
-        <w:t xml:space="preserve"> zones</w:t>
-      </w:r>
-      <w:r>
-        <w:rPr>
-          <w:rFonts w:ascii="Times New Roman" w:hAnsi="Times New Roman" w:cs="Times New Roman"/>
-        </w:rPr>
-        <w:t xml:space="preserve"> was indicated by </w:t>
-      </w:r>
-      <w:r>
-        <w:rPr>
-          <w:rFonts w:ascii="Times New Roman" w:hAnsi="Times New Roman" w:cs="Times New Roman"/>
-        </w:rPr>
-        <w:t xml:space="preserve">a </w:t>
-      </w:r>
-      <w:proofErr w:type="spellStart"/>
-      <w:r>
-        <w:rPr>
-          <w:rFonts w:ascii="Times New Roman" w:hAnsi="Times New Roman" w:cs="Times New Roman"/>
-        </w:rPr>
-        <w:t>pycnocline</w:t>
-      </w:r>
-      <w:proofErr w:type="spellEnd"/>
-      <w:r>
-        <w:rPr>
-          <w:rFonts w:ascii="Times New Roman" w:hAnsi="Times New Roman" w:cs="Times New Roman"/>
-        </w:rPr>
-        <w:t xml:space="preserve"> starting at</w:t>
-      </w:r>
-      <w:r>
-        <w:rPr>
-          <w:rFonts w:ascii="Times New Roman" w:hAnsi="Times New Roman" w:cs="Times New Roman"/>
-        </w:rPr>
-        <w:t xml:space="preserve"> 5.7 m. </w:t>
-      </w:r>
-      <w:r>
-        <w:rPr>
-          <w:rFonts w:ascii="Times New Roman" w:hAnsi="Times New Roman" w:cs="Times New Roman"/>
-        </w:rPr>
-        <w:t>A</w:t>
-      </w:r>
-      <w:r>
-        <w:rPr>
-          <w:rFonts w:ascii="Times New Roman" w:hAnsi="Times New Roman" w:cs="Times New Roman"/>
-        </w:rPr>
-        <w:t xml:space="preserve"> sharp </w:t>
-      </w:r>
-      <w:r>
-        <w:rPr>
-          <w:rFonts w:ascii="Times New Roman" w:hAnsi="Times New Roman" w:cs="Times New Roman"/>
-        </w:rPr>
-        <w:t>decrease</w:t>
-      </w:r>
-      <w:r>
-        <w:rPr>
-          <w:rFonts w:ascii="Times New Roman" w:hAnsi="Times New Roman" w:cs="Times New Roman"/>
-        </w:rPr>
-        <w:t xml:space="preserve"> </w:t>
-      </w:r>
-      <w:r>
-        <w:rPr>
-          <w:rFonts w:ascii="Times New Roman" w:hAnsi="Times New Roman" w:cs="Times New Roman"/>
-        </w:rPr>
-        <w:t xml:space="preserve">in </w:t>
-      </w:r>
-      <w:r>
-        <w:rPr>
-          <w:rFonts w:ascii="Times New Roman" w:hAnsi="Times New Roman" w:cs="Times New Roman"/>
-        </w:rPr>
-        <w:t xml:space="preserve">DO </w:t>
-      </w:r>
-      <w:r>
-        <w:rPr>
-          <w:rFonts w:ascii="Times New Roman" w:hAnsi="Times New Roman" w:cs="Times New Roman"/>
-        </w:rPr>
-        <w:t xml:space="preserve">in the </w:t>
-      </w:r>
-      <w:r>
-        <w:rPr>
-          <w:rFonts w:ascii="Times New Roman" w:hAnsi="Times New Roman" w:cs="Times New Roman"/>
-        </w:rPr>
-        <w:t>deep</w:t>
-      </w:r>
-      <w:r>
-        <w:rPr>
-          <w:rFonts w:ascii="Times New Roman" w:hAnsi="Times New Roman" w:cs="Times New Roman"/>
-        </w:rPr>
-        <w:t xml:space="preserve"> zone</w:t>
-      </w:r>
-      <w:r>
-        <w:rPr>
-          <w:rFonts w:ascii="Times New Roman" w:hAnsi="Times New Roman" w:cs="Times New Roman"/>
-        </w:rPr>
-        <w:t xml:space="preserve"> </w:t>
-      </w:r>
-      <w:r>
-        <w:rPr>
-          <w:rFonts w:ascii="Times New Roman" w:hAnsi="Times New Roman" w:cs="Times New Roman"/>
-        </w:rPr>
-        <w:t xml:space="preserve">is consistent with </w:t>
-      </w:r>
-      <w:r>
-        <w:rPr>
-          <w:rFonts w:ascii="Times New Roman" w:hAnsi="Times New Roman" w:cs="Times New Roman"/>
-        </w:rPr>
-        <w:t xml:space="preserve">oxygen depletion due to </w:t>
-      </w:r>
-      <w:r>
-        <w:rPr>
-          <w:rFonts w:ascii="Times New Roman" w:hAnsi="Times New Roman" w:cs="Times New Roman"/>
-        </w:rPr>
-        <w:t xml:space="preserve">respiration occurring in </w:t>
-      </w:r>
-      <w:r>
-        <w:rPr>
-          <w:rFonts w:ascii="Times New Roman" w:hAnsi="Times New Roman" w:cs="Times New Roman"/>
-        </w:rPr>
-        <w:t>stagnant waters</w:t>
-      </w:r>
-      <w:r>
-        <w:rPr>
-          <w:rFonts w:ascii="Times New Roman" w:hAnsi="Times New Roman" w:cs="Times New Roman"/>
-        </w:rPr>
-        <w:t xml:space="preserve">. </w:t>
-      </w:r>
-      <w:r>
-        <w:rPr>
-          <w:rFonts w:ascii="Times New Roman" w:hAnsi="Times New Roman" w:cs="Times New Roman"/>
-        </w:rPr>
-        <w:t>The pH also decreased</w:t>
-      </w:r>
-      <w:r>
-        <w:rPr>
-          <w:rFonts w:ascii="Times New Roman" w:hAnsi="Times New Roman" w:cs="Times New Roman"/>
-        </w:rPr>
-        <w:t xml:space="preserve"> in the deep zone</w:t>
-      </w:r>
-      <w:r>
-        <w:rPr>
-          <w:rFonts w:ascii="Times New Roman" w:hAnsi="Times New Roman" w:cs="Times New Roman"/>
-        </w:rPr>
-        <w:t xml:space="preserve">, likely due to accumulation of organic acids from increased fermentation in the </w:t>
-      </w:r>
-      <w:proofErr w:type="spellStart"/>
-      <w:r>
-        <w:rPr>
-          <w:rFonts w:ascii="Times New Roman" w:hAnsi="Times New Roman" w:cs="Times New Roman"/>
-        </w:rPr>
-        <w:t>suboxic</w:t>
-      </w:r>
-      <w:proofErr w:type="spellEnd"/>
-      <w:r>
-        <w:rPr>
-          <w:rFonts w:ascii="Times New Roman" w:hAnsi="Times New Roman" w:cs="Times New Roman"/>
-        </w:rPr>
-        <w:t xml:space="preserve"> environment (</w:t>
+        <w:t>-</w:t>
+      </w:r>
+      <w:r>
+        <w:rPr>
+          <w:rFonts w:ascii="Times New Roman" w:hAnsi="Times New Roman" w:cs="Times New Roman"/>
+        </w:rPr>
+        <w:t>chemical parameters</w:t>
+      </w:r>
+      <w:r>
+        <w:rPr>
+          <w:rFonts w:ascii="Times New Roman" w:hAnsi="Times New Roman" w:cs="Times New Roman"/>
+        </w:rPr>
+        <w:t>, which showed samples separated with depth along the PC1 axis (74.3% of variation) and the surface samples clustered together (</w:t>
       </w:r>
       <w:r>
         <w:rPr>
@@ -5746,24 +5902,7 @@
         </w:rPr>
         <w:t>*</w:t>
       </w:r>
-      <w:r>
-        <w:rPr>
-          <w:rFonts w:ascii="Times New Roman" w:hAnsi="Times New Roman" w:cs="Times New Roman"/>
-        </w:rPr>
-        <w:t xml:space="preserve">see </w:t>
-      </w:r>
-      <w:r>
-        <w:rPr>
-          <w:rFonts w:ascii="Times New Roman" w:hAnsi="Times New Roman" w:cs="Times New Roman"/>
-        </w:rPr>
-        <w:t>CNS cycles</w:t>
-      </w:r>
-      <w:r>
-        <w:rPr>
-          <w:rFonts w:ascii="Times New Roman" w:hAnsi="Times New Roman" w:cs="Times New Roman"/>
-        </w:rPr>
-        <w:t xml:space="preserve">). </w:t>
-      </w:r>
+      <w:proofErr w:type="spellStart"/>
       <w:r>
         <w:rPr>
           <w:rFonts w:ascii="Times New Roman" w:hAnsi="Times New Roman" w:cs="Times New Roman"/>
@@ -5773,74 +5912,6 @@
       <w:r>
         <w:rPr>
           <w:rFonts w:ascii="Times New Roman" w:hAnsi="Times New Roman" w:cs="Times New Roman"/>
-          <w:color w:val="000000" w:themeColor="text1"/>
-        </w:rPr>
-        <w:t xml:space="preserve">amples were collected from the </w:t>
-      </w:r>
-      <w:r>
-        <w:rPr>
-          <w:rFonts w:ascii="Times New Roman" w:hAnsi="Times New Roman" w:cs="Times New Roman"/>
-        </w:rPr>
-        <w:t>surface (1.7, 4.2 and 5.7 m) and deep (6.5 m and 6.7 m)</w:t>
-      </w:r>
-      <w:r>
-        <w:rPr>
-          <w:rFonts w:ascii="Times New Roman" w:hAnsi="Times New Roman" w:cs="Times New Roman"/>
-        </w:rPr>
-        <w:t xml:space="preserve"> to determine nutrient content and microbial composition </w:t>
-      </w:r>
-      <w:r>
-        <w:rPr>
-          <w:rFonts w:ascii="Times New Roman" w:hAnsi="Times New Roman" w:cs="Times New Roman"/>
-        </w:rPr>
-        <w:t>in</w:t>
-      </w:r>
-      <w:r>
-        <w:rPr>
-          <w:rFonts w:ascii="Times New Roman" w:hAnsi="Times New Roman" w:cs="Times New Roman"/>
-        </w:rPr>
-        <w:t xml:space="preserve"> the two zones</w:t>
-      </w:r>
-      <w:r>
-        <w:rPr>
-          <w:rFonts w:ascii="Times New Roman" w:hAnsi="Times New Roman" w:cs="Times New Roman"/>
-        </w:rPr>
-        <w:t xml:space="preserve">. </w:t>
-      </w:r>
-      <w:r>
-        <w:rPr>
-          <w:rFonts w:ascii="Times New Roman" w:hAnsi="Times New Roman" w:cs="Times New Roman"/>
-        </w:rPr>
-        <w:t>A division between the surface and deep zones was supported by PCA analysis</w:t>
-      </w:r>
-      <w:r>
-        <w:rPr>
-          <w:rFonts w:ascii="Times New Roman" w:hAnsi="Times New Roman" w:cs="Times New Roman"/>
-        </w:rPr>
-        <w:t xml:space="preserve"> of physical and chemical parameters</w:t>
-      </w:r>
-      <w:r>
-        <w:rPr>
-          <w:rFonts w:ascii="Times New Roman" w:hAnsi="Times New Roman" w:cs="Times New Roman"/>
-        </w:rPr>
-        <w:t>, which showed samples separated with depth along the PC1 axis (74.3% of variation) and the surface samples clustered together (</w:t>
-      </w:r>
-      <w:r>
-        <w:rPr>
-          <w:rFonts w:ascii="Times New Roman" w:hAnsi="Times New Roman" w:cs="Times New Roman"/>
-        </w:rPr>
-        <w:t>*</w:t>
-      </w:r>
-      <w:proofErr w:type="spellStart"/>
-      <w:r>
-        <w:rPr>
-          <w:rFonts w:ascii="Times New Roman" w:hAnsi="Times New Roman" w:cs="Times New Roman"/>
-        </w:rPr>
-        <w:t>S</w:t>
-      </w:r>
-      <w:r>
-        <w:rPr>
-          <w:rFonts w:ascii="Times New Roman" w:hAnsi="Times New Roman" w:cs="Times New Roman"/>
         </w:rPr>
         <w:t>figure</w:t>
       </w:r>
@@ -5850,6 +5921,21 @@
           <w:rFonts w:ascii="Times New Roman" w:hAnsi="Times New Roman" w:cs="Times New Roman"/>
         </w:rPr>
         <w:t xml:space="preserve">: PCA). </w:t>
+      </w:r>
+      <w:proofErr w:type="gramStart"/>
+      <w:r>
+        <w:rPr>
+          <w:rFonts w:ascii="Times New Roman" w:hAnsi="Times New Roman" w:cs="Times New Roman"/>
+          <w:highlight w:val="yellow"/>
+        </w:rPr>
+        <w:t>(*Cluster analysis?)</w:t>
+      </w:r>
+      <w:proofErr w:type="gramEnd"/>
+      <w:r>
+        <w:rPr>
+          <w:rFonts w:ascii="Times New Roman" w:hAnsi="Times New Roman" w:cs="Times New Roman"/>
+        </w:rPr>
+        <w:t xml:space="preserve"> </w:t>
       </w:r>
     </w:p>
     <w:p>
@@ -5939,7 +6025,25 @@
         <w:rPr>
           <w:rFonts w:ascii="Times New Roman" w:hAnsi="Times New Roman" w:cs="Times New Roman"/>
         </w:rPr>
-        <w:t xml:space="preserve">indicating a narrow layer of </w:t>
+        <w:t>suggestive of</w:t>
+      </w:r>
+      <w:r>
+        <w:rPr>
+          <w:rFonts w:ascii="Times New Roman" w:hAnsi="Times New Roman" w:cs="Times New Roman"/>
+        </w:rPr>
+        <w:t xml:space="preserve"> </w:t>
+      </w:r>
+      <w:r>
+        <w:rPr>
+          <w:rFonts w:ascii="Times New Roman" w:hAnsi="Times New Roman" w:cs="Times New Roman"/>
+        </w:rPr>
+        <w:t xml:space="preserve">a </w:t>
+      </w:r>
+      <w:r>
+        <w:rPr>
+          <w:rFonts w:ascii="Times New Roman" w:hAnsi="Times New Roman" w:cs="Times New Roman"/>
+        </w:rPr>
+        <w:t xml:space="preserve">layer of </w:t>
       </w:r>
       <w:r>
         <w:rPr>
@@ -5951,8 +6055,22 @@
         <w:rPr>
           <w:rFonts w:ascii="Times New Roman" w:hAnsi="Times New Roman" w:cs="Times New Roman"/>
         </w:rPr>
-        <w:t>biological activity at this depth</w:t>
-      </w:r>
+        <w:t xml:space="preserve">biological activity at </w:t>
+      </w:r>
+      <w:r>
+        <w:rPr>
+          <w:rFonts w:ascii="Times New Roman" w:hAnsi="Times New Roman" w:cs="Times New Roman"/>
+        </w:rPr>
+        <w:t xml:space="preserve">the </w:t>
+      </w:r>
+      <w:proofErr w:type="spellStart"/>
+      <w:r>
+        <w:rPr>
+          <w:rFonts w:ascii="Times New Roman" w:hAnsi="Times New Roman" w:cs="Times New Roman"/>
+        </w:rPr>
+        <w:t>oxycline</w:t>
+      </w:r>
+      <w:proofErr w:type="spellEnd"/>
       <w:r>
         <w:rPr>
           <w:rFonts w:ascii="Times New Roman" w:hAnsi="Times New Roman" w:cs="Times New Roman"/>
@@ -5963,37 +6081,43 @@
         <w:rPr>
           <w:rFonts w:ascii="Times New Roman" w:hAnsi="Times New Roman" w:cs="Times New Roman"/>
         </w:rPr>
-        <w:t xml:space="preserve">Unusually, </w:t>
-      </w:r>
-      <w:r>
-        <w:rPr>
-          <w:rFonts w:ascii="Times New Roman" w:hAnsi="Times New Roman" w:cs="Times New Roman"/>
-        </w:rPr>
-        <w:t xml:space="preserve">at this depth </w:t>
-      </w:r>
-      <w:r>
-        <w:rPr>
-          <w:rFonts w:ascii="Times New Roman" w:hAnsi="Times New Roman" w:cs="Times New Roman"/>
-        </w:rPr>
-        <w:t xml:space="preserve">turbidity was at a minimum </w:t>
-      </w:r>
-      <w:r>
-        <w:rPr>
-          <w:rFonts w:ascii="Times New Roman" w:hAnsi="Times New Roman" w:cs="Times New Roman"/>
-        </w:rPr>
-        <w:t>while</w:t>
-      </w:r>
-      <w:r>
-        <w:rPr>
-          <w:rFonts w:ascii="Times New Roman" w:hAnsi="Times New Roman" w:cs="Times New Roman"/>
-        </w:rPr>
-        <w:t xml:space="preserve"> cell and VLP counts </w:t>
-      </w:r>
-      <w:r>
-        <w:rPr>
-          <w:rFonts w:ascii="Times New Roman" w:hAnsi="Times New Roman" w:cs="Times New Roman"/>
-        </w:rPr>
-        <w:t>were at a maximum</w:t>
+        <w:t xml:space="preserve">Consistent with this, cell and VLP counts were </w:t>
+      </w:r>
+      <w:r>
+        <w:rPr>
+          <w:rFonts w:ascii="Times New Roman" w:hAnsi="Times New Roman" w:cs="Times New Roman"/>
+        </w:rPr>
+        <w:t>highest</w:t>
+      </w:r>
+      <w:r>
+        <w:rPr>
+          <w:rFonts w:ascii="Times New Roman" w:hAnsi="Times New Roman" w:cs="Times New Roman"/>
+        </w:rPr>
+        <w:t xml:space="preserve"> at 6.5 m. However, t</w:t>
+      </w:r>
+      <w:r>
+        <w:rPr>
+          <w:rFonts w:ascii="Times New Roman" w:hAnsi="Times New Roman" w:cs="Times New Roman"/>
+        </w:rPr>
+        <w:t xml:space="preserve">urbidity was </w:t>
+      </w:r>
+      <w:r>
+        <w:rPr>
+          <w:rFonts w:ascii="Times New Roman" w:hAnsi="Times New Roman" w:cs="Times New Roman"/>
+        </w:rPr>
+        <w:t>lowest</w:t>
+      </w:r>
+      <w:r>
+        <w:rPr>
+          <w:rFonts w:ascii="Times New Roman" w:hAnsi="Times New Roman" w:cs="Times New Roman"/>
+        </w:rPr>
+        <w:t xml:space="preserve"> </w:t>
+      </w:r>
+      <w:r>
+        <w:rPr>
+          <w:rFonts w:ascii="Times New Roman" w:hAnsi="Times New Roman" w:cs="Times New Roman"/>
+        </w:rPr>
+        <w:t>at this depth</w:t>
       </w:r>
       <w:r>
         <w:rPr>
@@ -6062,74 +6186,152 @@
       <w:r>
         <w:rPr>
           <w:rFonts w:ascii="Times New Roman" w:hAnsi="Times New Roman" w:cs="Times New Roman"/>
+          <w:highlight w:val="yellow"/>
+        </w:rPr>
+        <w:t>(</w:t>
+      </w:r>
+      <w:r>
+        <w:rPr>
+          <w:rFonts w:ascii="Times New Roman" w:hAnsi="Times New Roman" w:cs="Times New Roman"/>
+          <w:highlight w:val="yellow"/>
+        </w:rPr>
+        <w:t>Furthermore particulate TOC readings are high compared to the ocean</w:t>
+      </w:r>
+      <w:r>
+        <w:rPr>
+          <w:rFonts w:ascii="Times New Roman" w:hAnsi="Times New Roman" w:cs="Times New Roman"/>
+          <w:highlight w:val="yellow"/>
+        </w:rPr>
+        <w:t>*</w:t>
+      </w:r>
+      <w:r>
+        <w:rPr>
+          <w:rFonts w:ascii="Times New Roman" w:hAnsi="Times New Roman" w:cs="Times New Roman"/>
+        </w:rPr>
+        <w:t xml:space="preserve">) Both the particulate and dissolved </w:t>
+      </w:r>
+      <w:r>
+        <w:rPr>
+          <w:rFonts w:ascii="Times New Roman" w:hAnsi="Times New Roman" w:cs="Times New Roman"/>
+        </w:rPr>
+        <w:t>C/N ratio</w:t>
+      </w:r>
+      <w:r>
+        <w:rPr>
+          <w:rFonts w:ascii="Times New Roman" w:hAnsi="Times New Roman" w:cs="Times New Roman"/>
+        </w:rPr>
+        <w:t>s were</w:t>
+      </w:r>
+      <w:r>
+        <w:rPr>
+          <w:rFonts w:ascii="Times New Roman" w:hAnsi="Times New Roman" w:cs="Times New Roman"/>
+        </w:rPr>
+        <w:t xml:space="preserve"> high compared to the Redfield ratio (*ref) indicating </w:t>
+      </w:r>
+      <w:r>
+        <w:rPr>
+          <w:rFonts w:ascii="Times New Roman" w:hAnsi="Times New Roman" w:cs="Times New Roman"/>
+        </w:rPr>
+        <w:t xml:space="preserve">relative </w:t>
+      </w:r>
+      <w:r>
+        <w:rPr>
+          <w:rFonts w:ascii="Times New Roman" w:hAnsi="Times New Roman" w:cs="Times New Roman"/>
+        </w:rPr>
+        <w:t>N limitation throughout the water column. N limitation was most pronounced at 6.5 m</w:t>
+      </w:r>
+      <w:r>
+        <w:rPr>
+          <w:rFonts w:ascii="Times New Roman" w:hAnsi="Times New Roman" w:cs="Times New Roman"/>
+        </w:rPr>
+        <w:t>, as was dissolved P</w:t>
+      </w:r>
+      <w:r>
+        <w:rPr>
+          <w:rFonts w:ascii="Times New Roman" w:hAnsi="Times New Roman" w:cs="Times New Roman"/>
+        </w:rPr>
+        <w:t xml:space="preserve">. </w:t>
+      </w:r>
+      <w:r>
+        <w:rPr>
+          <w:rFonts w:ascii="Times New Roman" w:hAnsi="Times New Roman" w:cs="Times New Roman"/>
+        </w:rPr>
+        <w:t xml:space="preserve">PCA identified turbidity, TS, cell density and TOC/TN as </w:t>
+      </w:r>
+      <w:r>
+        <w:rPr>
+          <w:rFonts w:ascii="Times New Roman" w:hAnsi="Times New Roman" w:cs="Times New Roman"/>
+        </w:rPr>
+        <w:t>strongest explanatory variables for the</w:t>
+      </w:r>
+      <w:r>
+        <w:rPr>
+          <w:rFonts w:ascii="Times New Roman" w:hAnsi="Times New Roman" w:cs="Times New Roman"/>
+        </w:rPr>
+        <w:t xml:space="preserve"> separation of the </w:t>
+      </w:r>
+      <w:r>
+        <w:rPr>
+          <w:rFonts w:ascii="Times New Roman" w:hAnsi="Times New Roman" w:cs="Times New Roman"/>
+        </w:rPr>
+        <w:t xml:space="preserve">6.5 m sample </w:t>
+      </w:r>
+      <w:r>
+        <w:rPr>
+          <w:rFonts w:ascii="Times New Roman" w:hAnsi="Times New Roman" w:cs="Times New Roman"/>
+        </w:rPr>
+        <w:t>from the other deep sample</w:t>
+      </w:r>
+      <w:r>
+        <w:rPr>
+          <w:rFonts w:ascii="Times New Roman" w:hAnsi="Times New Roman" w:cs="Times New Roman"/>
+        </w:rPr>
+        <w:t xml:space="preserve"> </w:t>
+      </w:r>
+      <w:r>
+        <w:rPr>
+          <w:rFonts w:ascii="Times New Roman" w:hAnsi="Times New Roman" w:cs="Times New Roman"/>
+        </w:rPr>
+        <w:t>(</w:t>
+      </w:r>
+      <w:proofErr w:type="spellStart"/>
+      <w:r>
+        <w:rPr>
+          <w:rFonts w:ascii="Times New Roman" w:hAnsi="Times New Roman" w:cs="Times New Roman"/>
+        </w:rPr>
+        <w:t>SFigure</w:t>
+      </w:r>
+      <w:proofErr w:type="spellEnd"/>
+      <w:r>
+        <w:rPr>
+          <w:rFonts w:ascii="Times New Roman" w:hAnsi="Times New Roman" w:cs="Times New Roman"/>
+        </w:rPr>
+        <w:t>: PCA).</w:t>
+      </w:r>
+      <w:r>
+        <w:rPr>
+          <w:rFonts w:ascii="Times New Roman" w:hAnsi="Times New Roman" w:cs="Times New Roman"/>
           <w:color w:val="000000" w:themeColor="text1"/>
         </w:rPr>
-        <w:t xml:space="preserve">Separation of the </w:t>
-      </w:r>
-      <w:r>
-        <w:rPr>
-          <w:rFonts w:ascii="Times New Roman" w:hAnsi="Times New Roman" w:cs="Times New Roman"/>
-        </w:rPr>
-        <w:t>6.5 m sample from the other samples occurred along PC2 axis (</w:t>
-      </w:r>
-      <w:r>
-        <w:rPr>
-          <w:rFonts w:ascii="Times New Roman" w:hAnsi="Times New Roman" w:cs="Times New Roman"/>
-          <w:color w:val="000000" w:themeColor="text1"/>
-        </w:rPr>
-        <w:t>14.7</w:t>
-      </w:r>
-      <w:r>
-        <w:rPr>
-          <w:rFonts w:ascii="Times New Roman" w:hAnsi="Times New Roman" w:cs="Times New Roman"/>
-          <w:color w:val="000000" w:themeColor="text1"/>
-        </w:rPr>
-        <w:t>%</w:t>
-      </w:r>
-      <w:r>
-        <w:rPr>
-          <w:rFonts w:ascii="Times New Roman" w:hAnsi="Times New Roman" w:cs="Times New Roman"/>
-          <w:color w:val="000000" w:themeColor="text1"/>
-        </w:rPr>
-        <w:t xml:space="preserve"> of variation) </w:t>
-      </w:r>
-      <w:r>
-        <w:rPr>
-          <w:rFonts w:ascii="Times New Roman" w:hAnsi="Times New Roman" w:cs="Times New Roman"/>
-        </w:rPr>
-        <w:t xml:space="preserve">and was </w:t>
-      </w:r>
-      <w:r>
-        <w:rPr>
-          <w:rFonts w:ascii="Times New Roman" w:hAnsi="Times New Roman" w:cs="Times New Roman"/>
-          <w:color w:val="000000" w:themeColor="text1"/>
-        </w:rPr>
-        <w:t>d</w:t>
-      </w:r>
-      <w:r>
-        <w:rPr>
-          <w:rFonts w:ascii="Times New Roman" w:hAnsi="Times New Roman" w:cs="Times New Roman"/>
-          <w:color w:val="000000" w:themeColor="text1"/>
-        </w:rPr>
-        <w:t>riven primarily by turbidity, total sulfur, cell counts and TOC/TN</w:t>
-      </w:r>
-      <w:r>
-        <w:rPr>
-          <w:rFonts w:ascii="Times New Roman" w:hAnsi="Times New Roman" w:cs="Times New Roman"/>
-        </w:rPr>
-        <w:t>.</w:t>
-      </w:r>
-      <w:r>
-        <w:rPr>
-          <w:rFonts w:ascii="Times New Roman" w:hAnsi="Times New Roman" w:cs="Times New Roman"/>
-        </w:rPr>
-        <w:t xml:space="preserve"> </w:t>
-      </w:r>
-      <w:r>
-        <w:rPr>
-          <w:rFonts w:ascii="Times New Roman" w:hAnsi="Times New Roman" w:cs="Times New Roman"/>
-        </w:rPr>
-        <w:t>The decline is turbidity</w:t>
+        <w:t xml:space="preserve"> </w:t>
+      </w:r>
+      <w:r>
+        <w:rPr>
+          <w:rFonts w:ascii="Times New Roman" w:hAnsi="Times New Roman" w:cs="Times New Roman"/>
+        </w:rPr>
+        <w:t xml:space="preserve">The </w:t>
+      </w:r>
+      <w:r>
+        <w:rPr>
+          <w:rFonts w:ascii="Times New Roman" w:hAnsi="Times New Roman" w:cs="Times New Roman"/>
+        </w:rPr>
+        <w:t>low</w:t>
+      </w:r>
+      <w:r>
+        <w:rPr>
+          <w:rFonts w:ascii="Times New Roman" w:hAnsi="Times New Roman" w:cs="Times New Roman"/>
+        </w:rPr>
+        <w:t xml:space="preserve"> turbidity</w:t>
       </w:r>
       <w:r>
         <w:rPr>
@@ -6147,20 +6349,52 @@
         <w:rPr>
           <w:rFonts w:ascii="Times New Roman" w:hAnsi="Times New Roman" w:cs="Times New Roman"/>
         </w:rPr>
-        <w:t xml:space="preserve"> and nutrients suggest increased degradation of particulate matter due to biological processes </w:t>
-      </w:r>
-      <w:r>
-        <w:rPr>
-          <w:rFonts w:ascii="Times New Roman" w:hAnsi="Times New Roman" w:cs="Times New Roman"/>
-        </w:rPr>
-        <w:t xml:space="preserve">that are </w:t>
-      </w:r>
-      <w:r>
-        <w:rPr>
-          <w:rFonts w:ascii="Times New Roman" w:hAnsi="Times New Roman" w:cs="Times New Roman"/>
-        </w:rPr>
-        <w:t>enriched at 6.5 m</w:t>
-      </w:r>
+        <w:t xml:space="preserve"> and nutrients </w:t>
+      </w:r>
+      <w:r>
+        <w:rPr>
+          <w:rFonts w:ascii="Times New Roman" w:hAnsi="Times New Roman" w:cs="Times New Roman"/>
+        </w:rPr>
+        <w:t xml:space="preserve">at 6.5 m </w:t>
+      </w:r>
+      <w:r>
+        <w:rPr>
+          <w:rFonts w:ascii="Times New Roman" w:hAnsi="Times New Roman" w:cs="Times New Roman"/>
+        </w:rPr>
+        <w:t xml:space="preserve">suggest increased degradation of particulate matter </w:t>
+      </w:r>
+      <w:r>
+        <w:rPr>
+          <w:rFonts w:ascii="Times New Roman" w:hAnsi="Times New Roman" w:cs="Times New Roman"/>
+        </w:rPr>
+        <w:t xml:space="preserve">was occurring </w:t>
+      </w:r>
+      <w:r>
+        <w:rPr>
+          <w:rFonts w:ascii="Times New Roman" w:hAnsi="Times New Roman" w:cs="Times New Roman"/>
+        </w:rPr>
+        <w:t xml:space="preserve">due to biological processes </w:t>
+      </w:r>
+      <w:r>
+        <w:rPr>
+          <w:rFonts w:ascii="Times New Roman" w:hAnsi="Times New Roman" w:cs="Times New Roman"/>
+        </w:rPr>
+        <w:t xml:space="preserve">enriched at </w:t>
+      </w:r>
+      <w:r>
+        <w:rPr>
+          <w:rFonts w:ascii="Times New Roman" w:hAnsi="Times New Roman" w:cs="Times New Roman"/>
+        </w:rPr>
+        <w:t xml:space="preserve">the </w:t>
+      </w:r>
+      <w:proofErr w:type="spellStart"/>
+      <w:r>
+        <w:rPr>
+          <w:rFonts w:ascii="Times New Roman" w:hAnsi="Times New Roman" w:cs="Times New Roman"/>
+        </w:rPr>
+        <w:t>oxycline</w:t>
+      </w:r>
+      <w:proofErr w:type="spellEnd"/>
       <w:r>
         <w:rPr>
           <w:rFonts w:ascii="Times New Roman" w:hAnsi="Times New Roman" w:cs="Times New Roman"/>
@@ -6172,6 +6406,80 @@
           <w:rFonts w:ascii="Times New Roman" w:hAnsi="Times New Roman" w:cs="Times New Roman"/>
         </w:rPr>
         <w:t xml:space="preserve">. </w:t>
+      </w:r>
+      <w:r>
+        <w:rPr>
+          <w:rFonts w:ascii="Times New Roman" w:hAnsi="Times New Roman" w:cs="Times New Roman"/>
+        </w:rPr>
+        <w:t>In particular,</w:t>
+      </w:r>
+      <w:r>
+        <w:rPr>
+          <w:rFonts w:ascii="Times New Roman" w:hAnsi="Times New Roman" w:cs="Times New Roman"/>
+        </w:rPr>
+        <w:t xml:space="preserve"> processes </w:t>
+      </w:r>
+      <w:r>
+        <w:rPr>
+          <w:rFonts w:ascii="Times New Roman" w:hAnsi="Times New Roman" w:cs="Times New Roman"/>
+        </w:rPr>
+        <w:t xml:space="preserve">that </w:t>
+      </w:r>
+      <w:r>
+        <w:rPr>
+          <w:rFonts w:ascii="Times New Roman" w:hAnsi="Times New Roman" w:cs="Times New Roman"/>
+        </w:rPr>
+        <w:t xml:space="preserve">have </w:t>
+      </w:r>
+      <w:r>
+        <w:rPr>
+          <w:rFonts w:ascii="Times New Roman" w:hAnsi="Times New Roman" w:cs="Times New Roman"/>
+        </w:rPr>
+        <w:t>resul</w:t>
+      </w:r>
+      <w:r>
+        <w:rPr>
+          <w:rFonts w:ascii="Times New Roman" w:hAnsi="Times New Roman" w:cs="Times New Roman"/>
+        </w:rPr>
+        <w:t xml:space="preserve">ted in an excess of ammonia, </w:t>
+      </w:r>
+      <w:r>
+        <w:rPr>
+          <w:rFonts w:ascii="Times New Roman" w:hAnsi="Times New Roman" w:cs="Times New Roman"/>
+        </w:rPr>
+        <w:t>other dissolved ni</w:t>
+      </w:r>
+      <w:r>
+        <w:rPr>
+          <w:rFonts w:ascii="Times New Roman" w:hAnsi="Times New Roman" w:cs="Times New Roman"/>
+        </w:rPr>
+        <w:t xml:space="preserve">trogenous compounds and sulfur </w:t>
+      </w:r>
+      <w:r>
+        <w:rPr>
+          <w:rFonts w:ascii="Times New Roman" w:hAnsi="Times New Roman" w:cs="Times New Roman"/>
+        </w:rPr>
+        <w:t xml:space="preserve">(table: </w:t>
+      </w:r>
+      <w:proofErr w:type="spellStart"/>
+      <w:r>
+        <w:rPr>
+          <w:rFonts w:ascii="Times New Roman" w:hAnsi="Times New Roman" w:cs="Times New Roman"/>
+        </w:rPr>
+        <w:t>nutrients_orglake</w:t>
+      </w:r>
+      <w:proofErr w:type="spellEnd"/>
+      <w:r>
+        <w:rPr>
+          <w:rFonts w:ascii="Times New Roman" w:hAnsi="Times New Roman" w:cs="Times New Roman"/>
+        </w:rPr>
+        <w:t>).</w:t>
+      </w:r>
+      <w:r>
+        <w:rPr>
+          <w:rFonts w:ascii="Times New Roman" w:hAnsi="Times New Roman" w:cs="Times New Roman"/>
+        </w:rPr>
+        <w:t xml:space="preserve"> </w:t>
       </w:r>
     </w:p>
     <w:p>
@@ -6184,118 +6492,86 @@
       <w:r>
         <w:rPr>
           <w:rFonts w:ascii="Times New Roman" w:hAnsi="Times New Roman" w:cs="Times New Roman"/>
-        </w:rPr>
-        <w:t>*</w:t>
-      </w:r>
-      <w:r>
-        <w:rPr>
-          <w:rFonts w:ascii="Times New Roman" w:hAnsi="Times New Roman" w:cs="Times New Roman"/>
-        </w:rPr>
-        <w:t>The C</w:t>
+          <w:i/>
+        </w:rPr>
+        <w:t xml:space="preserve">The </w:t>
+      </w:r>
+      <w:r>
+        <w:rPr>
+          <w:rFonts w:ascii="Times New Roman" w:hAnsi="Times New Roman" w:cs="Times New Roman"/>
+          <w:i/>
+        </w:rPr>
+        <w:t xml:space="preserve">dissolved </w:t>
+      </w:r>
+      <w:r>
+        <w:rPr>
+          <w:rFonts w:ascii="Times New Roman" w:hAnsi="Times New Roman" w:cs="Times New Roman"/>
+          <w:i/>
+        </w:rPr>
+        <w:t>C</w:t>
       </w:r>
       <w:proofErr w:type="gramStart"/>
       <w:r>
         <w:rPr>
           <w:rFonts w:ascii="Times New Roman" w:hAnsi="Times New Roman" w:cs="Times New Roman"/>
-        </w:rPr>
-        <w:t>:N</w:t>
+          <w:i/>
+        </w:rPr>
+        <w:t>:N:P</w:t>
       </w:r>
       <w:proofErr w:type="gramEnd"/>
       <w:r>
         <w:rPr>
           <w:rFonts w:ascii="Times New Roman" w:hAnsi="Times New Roman" w:cs="Times New Roman"/>
-        </w:rPr>
-        <w:t xml:space="preserve"> ratio was high </w:t>
-      </w:r>
-      <w:r>
-        <w:rPr>
-          <w:rFonts w:ascii="Times New Roman" w:hAnsi="Times New Roman" w:cs="Times New Roman"/>
-        </w:rPr>
-        <w:t xml:space="preserve">compared to the Redfield ratio (*ref) </w:t>
-      </w:r>
-      <w:r>
-        <w:rPr>
-          <w:rFonts w:ascii="Times New Roman" w:hAnsi="Times New Roman" w:cs="Times New Roman"/>
-        </w:rPr>
-        <w:t xml:space="preserve">in both dissolved and particulate samples indicating N limitation relative to carbon throughout the water column. </w:t>
-      </w:r>
-      <w:r>
-        <w:rPr>
-          <w:rFonts w:ascii="Times New Roman" w:hAnsi="Times New Roman" w:cs="Times New Roman"/>
-        </w:rPr>
-        <w:t xml:space="preserve">N limitation was most pronounced at 6.5 m. Dissolved P was depleted relative to C except at 6.5 m. </w:t>
-      </w:r>
-      <w:r>
-        <w:rPr>
-          <w:rFonts w:ascii="Times New Roman" w:hAnsi="Times New Roman" w:cs="Times New Roman"/>
-        </w:rPr>
-        <w:t xml:space="preserve">The </w:t>
-      </w:r>
-      <w:r>
-        <w:rPr>
-          <w:rFonts w:ascii="Times New Roman" w:hAnsi="Times New Roman" w:cs="Times New Roman"/>
-        </w:rPr>
-        <w:t xml:space="preserve">dissolved </w:t>
-      </w:r>
-      <w:r>
-        <w:rPr>
-          <w:rFonts w:ascii="Times New Roman" w:hAnsi="Times New Roman" w:cs="Times New Roman"/>
-        </w:rPr>
-        <w:t>C</w:t>
-      </w:r>
-      <w:proofErr w:type="gramStart"/>
-      <w:r>
-        <w:rPr>
-          <w:rFonts w:ascii="Times New Roman" w:hAnsi="Times New Roman" w:cs="Times New Roman"/>
-        </w:rPr>
-        <w:t>:N:P</w:t>
-      </w:r>
-      <w:proofErr w:type="gramEnd"/>
-      <w:r>
-        <w:rPr>
-          <w:rFonts w:ascii="Times New Roman" w:hAnsi="Times New Roman" w:cs="Times New Roman"/>
+          <w:i/>
         </w:rPr>
         <w:t xml:space="preserve"> ratio </w:t>
       </w:r>
       <w:r>
         <w:rPr>
           <w:rFonts w:ascii="Times New Roman" w:hAnsi="Times New Roman" w:cs="Times New Roman"/>
+          <w:i/>
         </w:rPr>
         <w:t>was</w:t>
       </w:r>
       <w:r>
         <w:rPr>
           <w:rFonts w:ascii="Times New Roman" w:hAnsi="Times New Roman" w:cs="Times New Roman"/>
-        </w:rPr>
-        <w:t xml:space="preserve"> </w:t>
-      </w:r>
-      <w:r>
-        <w:rPr>
-          <w:rFonts w:ascii="Times New Roman" w:hAnsi="Times New Roman" w:cs="Times New Roman"/>
+          <w:i/>
+        </w:rPr>
+        <w:t xml:space="preserve"> </w:t>
+      </w:r>
+      <w:r>
+        <w:rPr>
+          <w:rFonts w:ascii="Times New Roman" w:hAnsi="Times New Roman" w:cs="Times New Roman"/>
+          <w:i/>
         </w:rPr>
         <w:t xml:space="preserve">different to the </w:t>
       </w:r>
       <w:r>
         <w:rPr>
           <w:rFonts w:ascii="Times New Roman" w:hAnsi="Times New Roman" w:cs="Times New Roman"/>
+          <w:i/>
         </w:rPr>
         <w:t>particulate</w:t>
       </w:r>
       <w:r>
         <w:rPr>
           <w:rFonts w:ascii="Times New Roman" w:hAnsi="Times New Roman" w:cs="Times New Roman"/>
-        </w:rPr>
-        <w:t xml:space="preserve"> </w:t>
-      </w:r>
-      <w:r>
-        <w:rPr>
-          <w:rFonts w:ascii="Times New Roman" w:hAnsi="Times New Roman" w:cs="Times New Roman"/>
+          <w:i/>
+        </w:rPr>
+        <w:t xml:space="preserve"> </w:t>
+      </w:r>
+      <w:r>
+        <w:rPr>
+          <w:rFonts w:ascii="Times New Roman" w:hAnsi="Times New Roman" w:cs="Times New Roman"/>
+          <w:i/>
         </w:rPr>
         <w:t xml:space="preserve">ratios </w:t>
       </w:r>
       <w:r>
         <w:rPr>
           <w:rFonts w:ascii="Times New Roman" w:hAnsi="Times New Roman" w:cs="Times New Roman"/>
+          <w:i/>
         </w:rPr>
         <w:t xml:space="preserve">(table: </w:t>
       </w:r>
@@ -6303,6 +6579,7 @@
       <w:r>
         <w:rPr>
           <w:rFonts w:ascii="Times New Roman" w:hAnsi="Times New Roman" w:cs="Times New Roman"/>
+          <w:i/>
         </w:rPr>
         <w:t>nutrient_orglake</w:t>
       </w:r>
@@ -6310,56 +6587,71 @@
       <w:r>
         <w:rPr>
           <w:rFonts w:ascii="Times New Roman" w:hAnsi="Times New Roman" w:cs="Times New Roman"/>
+          <w:i/>
         </w:rPr>
         <w:t>)</w:t>
       </w:r>
       <w:r>
         <w:rPr>
           <w:rFonts w:ascii="Times New Roman" w:hAnsi="Times New Roman" w:cs="Times New Roman"/>
+          <w:i/>
         </w:rPr>
         <w:t xml:space="preserve"> reflecting differences in rates of synthesis</w:t>
       </w:r>
       <w:r>
         <w:rPr>
           <w:rFonts w:ascii="Times New Roman" w:hAnsi="Times New Roman" w:cs="Times New Roman"/>
+          <w:i/>
         </w:rPr>
         <w:t>/uptake</w:t>
       </w:r>
       <w:r>
         <w:rPr>
           <w:rFonts w:ascii="Times New Roman" w:hAnsi="Times New Roman" w:cs="Times New Roman"/>
-        </w:rPr>
-        <w:t xml:space="preserve"> </w:t>
-      </w:r>
-      <w:r>
-        <w:rPr>
-          <w:rFonts w:ascii="Times New Roman" w:hAnsi="Times New Roman" w:cs="Times New Roman"/>
+          <w:i/>
+        </w:rPr>
+        <w:t xml:space="preserve"> </w:t>
+      </w:r>
+      <w:r>
+        <w:rPr>
+          <w:rFonts w:ascii="Times New Roman" w:hAnsi="Times New Roman" w:cs="Times New Roman"/>
+          <w:i/>
         </w:rPr>
         <w:t>compared to excretion/</w:t>
       </w:r>
       <w:r>
         <w:rPr>
           <w:rFonts w:ascii="Times New Roman" w:hAnsi="Times New Roman" w:cs="Times New Roman"/>
+          <w:i/>
         </w:rPr>
         <w:t>breakdow</w:t>
       </w:r>
       <w:r>
         <w:rPr>
           <w:rFonts w:ascii="Times New Roman" w:hAnsi="Times New Roman" w:cs="Times New Roman"/>
+          <w:i/>
         </w:rPr>
         <w:t>n</w:t>
       </w:r>
       <w:r>
         <w:rPr>
           <w:rFonts w:ascii="Times New Roman" w:hAnsi="Times New Roman" w:cs="Times New Roman"/>
+          <w:i/>
         </w:rPr>
         <w:t xml:space="preserve"> with N and P conserved within the particulate fraction</w:t>
       </w:r>
       <w:r>
         <w:rPr>
           <w:rFonts w:ascii="Times New Roman" w:hAnsi="Times New Roman" w:cs="Times New Roman"/>
-        </w:rPr>
-        <w:t xml:space="preserve">. </w:t>
+          <w:i/>
+        </w:rPr>
+        <w:t>.</w:t>
+      </w:r>
+      <w:r>
+        <w:rPr>
+          <w:rFonts w:ascii="Times New Roman" w:hAnsi="Times New Roman" w:cs="Times New Roman"/>
+        </w:rPr>
+        <w:t xml:space="preserve"> </w:t>
       </w:r>
       <w:r>
         <w:rPr>
@@ -6386,6 +6678,12 @@
           <w:rFonts w:ascii="Times New Roman" w:hAnsi="Times New Roman" w:cs="Times New Roman"/>
         </w:rPr>
         <w:t>)</w:t>
+      </w:r>
+      <w:r>
+        <w:rPr>
+          <w:rFonts w:ascii="Times New Roman" w:hAnsi="Times New Roman" w:cs="Times New Roman"/>
+        </w:rPr>
+        <w:t xml:space="preserve"> </w:t>
       </w:r>
     </w:p>
     <w:p>
@@ -6843,8 +7141,15 @@
       <w:r>
         <w:rPr>
           <w:rFonts w:ascii="Times New Roman" w:hAnsi="Times New Roman" w:cs="Times New Roman"/>
-        </w:rPr>
-        <w:t>(*percentage diversity sampled?).</w:t>
+          <w:highlight w:val="yellow"/>
+        </w:rPr>
+        <w:t>(*percentage diversity sampled?</w:t>
+      </w:r>
+      <w:r>
+        <w:rPr>
+          <w:rFonts w:ascii="Times New Roman" w:hAnsi="Times New Roman" w:cs="Times New Roman"/>
+        </w:rPr>
+        <w:t>).</w:t>
       </w:r>
       <w:proofErr w:type="gramEnd"/>
     </w:p>
@@ -6869,6 +7174,7 @@
         <w:spacing w:line="240" w:lineRule="auto"/>
         <w:rPr>
           <w:rFonts w:ascii="Times New Roman" w:hAnsi="Times New Roman" w:cs="Times New Roman"/>
+          <w:i/>
         </w:rPr>
       </w:pPr>
       <w:r>
@@ -7131,6 +7437,7 @@
         <w:rPr>
           <w:rFonts w:ascii="Times New Roman" w:hAnsi="Times New Roman" w:cs="Times New Roman"/>
         </w:rPr>
+        <w:lastRenderedPageBreak/>
         <w:t>and</w:t>
       </w:r>
       <w:r>
@@ -7189,56 +7496,13 @@
         <w:rPr>
           <w:rFonts w:ascii="Times New Roman" w:hAnsi="Times New Roman" w:cs="Times New Roman"/>
         </w:rPr>
-        <w:t xml:space="preserve">In the </w:t>
-      </w:r>
-      <w:r>
-        <w:rPr>
-          <w:rFonts w:ascii="Times New Roman" w:hAnsi="Times New Roman" w:cs="Times New Roman"/>
-        </w:rPr>
-        <w:t>deep</w:t>
-      </w:r>
-      <w:r>
-        <w:rPr>
-          <w:rFonts w:ascii="Times New Roman" w:hAnsi="Times New Roman" w:cs="Times New Roman"/>
-        </w:rPr>
-        <w:t xml:space="preserve"> </w:t>
-      </w:r>
-      <w:r>
-        <w:rPr>
-          <w:rFonts w:ascii="Times New Roman" w:hAnsi="Times New Roman" w:cs="Times New Roman"/>
-        </w:rPr>
-        <w:t>sample</w:t>
-      </w:r>
-      <w:r>
-        <w:rPr>
-          <w:rFonts w:ascii="Times New Roman" w:hAnsi="Times New Roman" w:cs="Times New Roman"/>
-        </w:rPr>
-        <w:t>s</w:t>
-      </w:r>
-      <w:r>
-        <w:rPr>
-          <w:rFonts w:ascii="Times New Roman" w:hAnsi="Times New Roman" w:cs="Times New Roman"/>
-        </w:rPr>
-        <w:t xml:space="preserve"> candidate division</w:t>
-      </w:r>
-      <w:r>
-        <w:rPr>
-          <w:rFonts w:ascii="Times New Roman" w:hAnsi="Times New Roman" w:cs="Times New Roman"/>
-        </w:rPr>
-        <w:t>s</w:t>
-      </w:r>
-      <w:r>
-        <w:rPr>
-          <w:rFonts w:ascii="Times New Roman" w:hAnsi="Times New Roman" w:cs="Times New Roman"/>
-        </w:rPr>
-        <w:t xml:space="preserve"> OD1 and RF3 were also dominant. Lower abundance </w:t>
-      </w:r>
-      <w:proofErr w:type="spellStart"/>
-      <w:r>
-        <w:rPr>
-          <w:rFonts w:ascii="Times New Roman" w:hAnsi="Times New Roman" w:cs="Times New Roman"/>
-        </w:rPr>
-        <w:lastRenderedPageBreak/>
+        <w:t xml:space="preserve">Lower abundance </w:t>
+      </w:r>
+      <w:proofErr w:type="spellStart"/>
+      <w:r>
+        <w:rPr>
+          <w:rFonts w:ascii="Times New Roman" w:hAnsi="Times New Roman" w:cs="Times New Roman"/>
+        </w:rPr>
         <w:t>Gammaproteobacteria</w:t>
       </w:r>
       <w:proofErr w:type="spellEnd"/>
@@ -7487,114 +7751,6 @@
         <w:rPr>
           <w:rFonts w:ascii="Times New Roman" w:hAnsi="Times New Roman" w:cs="Times New Roman"/>
           <w:i/>
-        </w:rPr>
-        <w:t xml:space="preserve"> </w:t>
-      </w:r>
-      <w:r>
-        <w:rPr>
-          <w:rFonts w:ascii="Times New Roman" w:hAnsi="Times New Roman" w:cs="Times New Roman"/>
-        </w:rPr>
-        <w:t xml:space="preserve">Other bacterial classes present in all samples but at low abundance included </w:t>
-      </w:r>
-      <w:proofErr w:type="spellStart"/>
-      <w:r>
-        <w:rPr>
-          <w:rFonts w:ascii="Times New Roman" w:hAnsi="Times New Roman" w:cs="Times New Roman"/>
-        </w:rPr>
-        <w:t>Deltaproteobacteria</w:t>
-      </w:r>
-      <w:proofErr w:type="spellEnd"/>
-      <w:r>
-        <w:rPr>
-          <w:rFonts w:ascii="Times New Roman" w:hAnsi="Times New Roman" w:cs="Times New Roman"/>
-        </w:rPr>
-        <w:t xml:space="preserve">, </w:t>
-      </w:r>
-      <w:proofErr w:type="spellStart"/>
-      <w:r>
-        <w:rPr>
-          <w:rFonts w:ascii="Times New Roman" w:hAnsi="Times New Roman" w:cs="Times New Roman"/>
-        </w:rPr>
-        <w:t>Epsilonproteobacteria</w:t>
-      </w:r>
-      <w:proofErr w:type="spellEnd"/>
-      <w:r>
-        <w:rPr>
-          <w:rFonts w:ascii="Times New Roman" w:hAnsi="Times New Roman" w:cs="Times New Roman"/>
-        </w:rPr>
-        <w:t xml:space="preserve">, </w:t>
-      </w:r>
-      <w:proofErr w:type="spellStart"/>
-      <w:r>
-        <w:rPr>
-          <w:rFonts w:ascii="Times New Roman" w:hAnsi="Times New Roman" w:cs="Times New Roman"/>
-        </w:rPr>
-        <w:t>Actinobacteria</w:t>
-      </w:r>
-      <w:proofErr w:type="spellEnd"/>
-      <w:r>
-        <w:rPr>
-          <w:rFonts w:ascii="Times New Roman" w:hAnsi="Times New Roman" w:cs="Times New Roman"/>
-        </w:rPr>
-        <w:t xml:space="preserve">, </w:t>
-      </w:r>
-      <w:proofErr w:type="spellStart"/>
-      <w:r>
-        <w:rPr>
-          <w:rFonts w:ascii="Times New Roman" w:hAnsi="Times New Roman" w:cs="Times New Roman"/>
-        </w:rPr>
-        <w:t>Cytophagia</w:t>
-      </w:r>
-      <w:proofErr w:type="spellEnd"/>
-      <w:r>
-        <w:rPr>
-          <w:rFonts w:ascii="Times New Roman" w:hAnsi="Times New Roman" w:cs="Times New Roman"/>
-        </w:rPr>
-        <w:t xml:space="preserve">, </w:t>
-      </w:r>
-      <w:proofErr w:type="spellStart"/>
-      <w:r>
-        <w:rPr>
-          <w:rFonts w:ascii="Times New Roman" w:hAnsi="Times New Roman" w:cs="Times New Roman"/>
-        </w:rPr>
-        <w:t>Sphing</w:t>
-      </w:r>
-      <w:r>
-        <w:rPr>
-          <w:rFonts w:ascii="Times New Roman" w:hAnsi="Times New Roman" w:cs="Times New Roman"/>
-        </w:rPr>
-        <w:t>obacteria</w:t>
-      </w:r>
-      <w:proofErr w:type="spellEnd"/>
-      <w:r>
-        <w:rPr>
-          <w:rFonts w:ascii="Times New Roman" w:hAnsi="Times New Roman" w:cs="Times New Roman"/>
-        </w:rPr>
-        <w:t xml:space="preserve">, and </w:t>
-      </w:r>
-      <w:proofErr w:type="spellStart"/>
-      <w:r>
-        <w:rPr>
-          <w:rFonts w:ascii="Times New Roman" w:hAnsi="Times New Roman" w:cs="Times New Roman"/>
-        </w:rPr>
-        <w:t>Opitutae</w:t>
-      </w:r>
-      <w:proofErr w:type="spellEnd"/>
-      <w:r>
-        <w:rPr>
-          <w:rFonts w:ascii="Times New Roman" w:hAnsi="Times New Roman" w:cs="Times New Roman"/>
-        </w:rPr>
-        <w:t xml:space="preserve"> (*figure: QIIME class</w:t>
-      </w:r>
-      <w:r>
-        <w:rPr>
-          <w:rFonts w:ascii="Times New Roman" w:hAnsi="Times New Roman" w:cs="Times New Roman"/>
-        </w:rPr>
-        <w:t>).</w:t>
-      </w:r>
-      <w:r>
-        <w:rPr>
-          <w:rFonts w:ascii="Times New Roman" w:hAnsi="Times New Roman" w:cs="Times New Roman"/>
         </w:rPr>
         <w:t xml:space="preserve"> </w:t>
       </w:r>
@@ -7610,7 +7766,214 @@
         <w:rPr>
           <w:rFonts w:ascii="Times New Roman" w:hAnsi="Times New Roman" w:cs="Times New Roman"/>
         </w:rPr>
-        <w:t>*Bacteria not in all  samples.</w:t>
+        <w:t xml:space="preserve">Other bacterial classes present </w:t>
+      </w:r>
+      <w:r>
+        <w:rPr>
+          <w:rFonts w:ascii="Times New Roman" w:hAnsi="Times New Roman" w:cs="Times New Roman"/>
+        </w:rPr>
+        <w:t>*</w:t>
+      </w:r>
+      <w:r>
+        <w:rPr>
+          <w:rFonts w:ascii="Times New Roman" w:hAnsi="Times New Roman" w:cs="Times New Roman"/>
+        </w:rPr>
+        <w:t xml:space="preserve">in all samples but at low abundance included </w:t>
+      </w:r>
+      <w:proofErr w:type="spellStart"/>
+      <w:r>
+        <w:rPr>
+          <w:rFonts w:ascii="Times New Roman" w:hAnsi="Times New Roman" w:cs="Times New Roman"/>
+        </w:rPr>
+        <w:t>Deltaproteobacteria</w:t>
+      </w:r>
+      <w:proofErr w:type="spellEnd"/>
+      <w:r>
+        <w:rPr>
+          <w:rFonts w:ascii="Times New Roman" w:hAnsi="Times New Roman" w:cs="Times New Roman"/>
+        </w:rPr>
+        <w:t xml:space="preserve">, </w:t>
+      </w:r>
+      <w:proofErr w:type="spellStart"/>
+      <w:r>
+        <w:rPr>
+          <w:rFonts w:ascii="Times New Roman" w:hAnsi="Times New Roman" w:cs="Times New Roman"/>
+        </w:rPr>
+        <w:t>Epsilonproteobacteria</w:t>
+      </w:r>
+      <w:proofErr w:type="spellEnd"/>
+      <w:r>
+        <w:rPr>
+          <w:rFonts w:ascii="Times New Roman" w:hAnsi="Times New Roman" w:cs="Times New Roman"/>
+        </w:rPr>
+        <w:t xml:space="preserve">, </w:t>
+      </w:r>
+      <w:proofErr w:type="spellStart"/>
+      <w:r>
+        <w:rPr>
+          <w:rFonts w:ascii="Times New Roman" w:hAnsi="Times New Roman" w:cs="Times New Roman"/>
+        </w:rPr>
+        <w:t>Actinobacteria</w:t>
+      </w:r>
+      <w:proofErr w:type="spellEnd"/>
+      <w:r>
+        <w:rPr>
+          <w:rFonts w:ascii="Times New Roman" w:hAnsi="Times New Roman" w:cs="Times New Roman"/>
+        </w:rPr>
+        <w:t xml:space="preserve">, </w:t>
+      </w:r>
+      <w:proofErr w:type="spellStart"/>
+      <w:r>
+        <w:rPr>
+          <w:rFonts w:ascii="Times New Roman" w:hAnsi="Times New Roman" w:cs="Times New Roman"/>
+        </w:rPr>
+        <w:t>Cytophagia</w:t>
+      </w:r>
+      <w:proofErr w:type="spellEnd"/>
+      <w:r>
+        <w:rPr>
+          <w:rFonts w:ascii="Times New Roman" w:hAnsi="Times New Roman" w:cs="Times New Roman"/>
+        </w:rPr>
+        <w:t xml:space="preserve">, </w:t>
+      </w:r>
+      <w:proofErr w:type="spellStart"/>
+      <w:r>
+        <w:rPr>
+          <w:rFonts w:ascii="Times New Roman" w:hAnsi="Times New Roman" w:cs="Times New Roman"/>
+        </w:rPr>
+        <w:t>Sphing</w:t>
+      </w:r>
+      <w:r>
+        <w:rPr>
+          <w:rFonts w:ascii="Times New Roman" w:hAnsi="Times New Roman" w:cs="Times New Roman"/>
+        </w:rPr>
+        <w:t>obacteria</w:t>
+      </w:r>
+      <w:proofErr w:type="spellEnd"/>
+      <w:r>
+        <w:rPr>
+          <w:rFonts w:ascii="Times New Roman" w:hAnsi="Times New Roman" w:cs="Times New Roman"/>
+        </w:rPr>
+        <w:t xml:space="preserve">, and </w:t>
+      </w:r>
+      <w:proofErr w:type="spellStart"/>
+      <w:r>
+        <w:rPr>
+          <w:rFonts w:ascii="Times New Roman" w:hAnsi="Times New Roman" w:cs="Times New Roman"/>
+        </w:rPr>
+        <w:t>Opitutae</w:t>
+      </w:r>
+      <w:proofErr w:type="spellEnd"/>
+      <w:r>
+        <w:rPr>
+          <w:rFonts w:ascii="Times New Roman" w:hAnsi="Times New Roman" w:cs="Times New Roman"/>
+        </w:rPr>
+        <w:t xml:space="preserve"> (*figure: QIIME class</w:t>
+      </w:r>
+      <w:r>
+        <w:rPr>
+          <w:rFonts w:ascii="Times New Roman" w:hAnsi="Times New Roman" w:cs="Times New Roman"/>
+        </w:rPr>
+        <w:t>).</w:t>
+      </w:r>
+      <w:r>
+        <w:rPr>
+          <w:rFonts w:ascii="Times New Roman" w:hAnsi="Times New Roman" w:cs="Times New Roman"/>
+        </w:rPr>
+        <w:t xml:space="preserve"> </w:t>
+      </w:r>
+      <w:r>
+        <w:rPr>
+          <w:rFonts w:ascii="Times New Roman" w:hAnsi="Times New Roman" w:cs="Times New Roman"/>
+        </w:rPr>
+        <w:t xml:space="preserve">Some bacteria </w:t>
+      </w:r>
+      <w:proofErr w:type="spellStart"/>
+      <w:r>
+        <w:rPr>
+          <w:rFonts w:ascii="Times New Roman" w:hAnsi="Times New Roman" w:cs="Times New Roman"/>
+        </w:rPr>
+        <w:t>taxa</w:t>
+      </w:r>
+      <w:proofErr w:type="spellEnd"/>
+      <w:r>
+        <w:rPr>
+          <w:rFonts w:ascii="Times New Roman" w:hAnsi="Times New Roman" w:cs="Times New Roman"/>
+        </w:rPr>
+        <w:t xml:space="preserve"> were </w:t>
+      </w:r>
+      <w:r>
+        <w:rPr>
+          <w:rFonts w:ascii="Times New Roman" w:hAnsi="Times New Roman" w:cs="Times New Roman"/>
+        </w:rPr>
+        <w:t>present</w:t>
+      </w:r>
+      <w:r>
+        <w:rPr>
+          <w:rFonts w:ascii="Times New Roman" w:hAnsi="Times New Roman" w:cs="Times New Roman"/>
+        </w:rPr>
+        <w:t xml:space="preserve"> but restricted to certain samples such as </w:t>
+      </w:r>
+      <w:proofErr w:type="spellStart"/>
+      <w:r>
+        <w:rPr>
+          <w:rFonts w:ascii="Times New Roman" w:hAnsi="Times New Roman" w:cs="Times New Roman"/>
+        </w:rPr>
+        <w:t>Actinobacteria</w:t>
+      </w:r>
+      <w:proofErr w:type="spellEnd"/>
+      <w:r>
+        <w:rPr>
+          <w:rFonts w:ascii="Times New Roman" w:hAnsi="Times New Roman" w:cs="Times New Roman"/>
+        </w:rPr>
+        <w:t xml:space="preserve">, </w:t>
+      </w:r>
+      <w:proofErr w:type="spellStart"/>
+      <w:r>
+        <w:rPr>
+          <w:rFonts w:ascii="Times New Roman" w:hAnsi="Times New Roman" w:cs="Times New Roman"/>
+        </w:rPr>
+        <w:t>Firmicutes</w:t>
+      </w:r>
+      <w:proofErr w:type="spellEnd"/>
+      <w:r>
+        <w:rPr>
+          <w:rFonts w:ascii="Times New Roman" w:hAnsi="Times New Roman" w:cs="Times New Roman"/>
+        </w:rPr>
+        <w:t xml:space="preserve">, </w:t>
+      </w:r>
+      <w:proofErr w:type="spellStart"/>
+      <w:r>
+        <w:rPr>
+          <w:rFonts w:ascii="Times New Roman" w:hAnsi="Times New Roman" w:cs="Times New Roman"/>
+        </w:rPr>
+        <w:t>Verrucomicrobia</w:t>
+      </w:r>
+      <w:proofErr w:type="spellEnd"/>
+      <w:r>
+        <w:rPr>
+          <w:rFonts w:ascii="Times New Roman" w:hAnsi="Times New Roman" w:cs="Times New Roman"/>
+        </w:rPr>
+        <w:t>, Candidate divisions OD1, TM7, RF3 and SR1</w:t>
+      </w:r>
+      <w:r>
+        <w:rPr>
+          <w:rFonts w:ascii="Times New Roman" w:hAnsi="Times New Roman" w:cs="Times New Roman"/>
+        </w:rPr>
+        <w:t>.</w:t>
+      </w:r>
+      <w:r>
+        <w:rPr>
+          <w:rFonts w:ascii="Times New Roman" w:hAnsi="Times New Roman" w:cs="Times New Roman"/>
+          <w:highlight w:val="yellow"/>
+        </w:rPr>
+        <w:t>*Bacteria not in all  samples</w:t>
+      </w:r>
+      <w:r>
+        <w:rPr>
+          <w:rFonts w:ascii="Times New Roman" w:hAnsi="Times New Roman" w:cs="Times New Roman"/>
+        </w:rPr>
+        <w:t>.</w:t>
       </w:r>
     </w:p>
     <w:p>
@@ -7928,6 +8291,19 @@
           <w:rFonts w:ascii="Times New Roman" w:hAnsi="Times New Roman" w:cs="Times New Roman"/>
         </w:rPr>
         <w:t>. *Could this be due to small size or degradation?</w:t>
+      </w:r>
+      <w:r>
+        <w:rPr>
+          <w:rFonts w:ascii="Times New Roman" w:hAnsi="Times New Roman" w:cs="Times New Roman"/>
+        </w:rPr>
+        <w:t xml:space="preserve"> </w:t>
+      </w:r>
+      <w:r>
+        <w:rPr>
+          <w:rFonts w:ascii="Times New Roman" w:hAnsi="Times New Roman" w:cs="Times New Roman"/>
+          <w:highlight w:val="yellow"/>
+        </w:rPr>
+        <w:t>*Describe better</w:t>
       </w:r>
       <w:r>
         <w:rPr>
@@ -8189,12 +8565,36 @@
         <w:rPr>
           <w:rFonts w:ascii="Times New Roman" w:hAnsi="Times New Roman" w:cs="Times New Roman"/>
         </w:rPr>
-        <w:t xml:space="preserve"> SIMPER analysis (*figure: </w:t>
-      </w:r>
-      <w:proofErr w:type="spellStart"/>
-      <w:r>
-        <w:rPr>
-          <w:rFonts w:ascii="Times New Roman" w:hAnsi="Times New Roman" w:cs="Times New Roman"/>
+        <w:t xml:space="preserve"> SIMPER analysis (*</w:t>
+      </w:r>
+      <w:proofErr w:type="spellStart"/>
+      <w:r>
+        <w:rPr>
+          <w:rFonts w:ascii="Times New Roman" w:hAnsi="Times New Roman" w:cs="Times New Roman"/>
+          <w:highlight w:val="yellow"/>
+        </w:rPr>
+        <w:t>SF</w:t>
+      </w:r>
+      <w:r>
+        <w:rPr>
+          <w:rFonts w:ascii="Times New Roman" w:hAnsi="Times New Roman" w:cs="Times New Roman"/>
+          <w:highlight w:val="yellow"/>
+        </w:rPr>
+        <w:t>igure</w:t>
+      </w:r>
+      <w:proofErr w:type="spellEnd"/>
+      <w:r>
+        <w:rPr>
+          <w:rFonts w:ascii="Times New Roman" w:hAnsi="Times New Roman" w:cs="Times New Roman"/>
+          <w:highlight w:val="yellow"/>
+        </w:rPr>
+        <w:t xml:space="preserve">: </w:t>
+      </w:r>
+      <w:proofErr w:type="spellStart"/>
+      <w:r>
+        <w:rPr>
+          <w:rFonts w:ascii="Times New Roman" w:hAnsi="Times New Roman" w:cs="Times New Roman"/>
+          <w:highlight w:val="yellow"/>
         </w:rPr>
         <w:t>SIMPER_community</w:t>
       </w:r>
@@ -8229,7 +8629,13 @@
         <w:rPr>
           <w:rFonts w:ascii="Times New Roman" w:hAnsi="Times New Roman" w:cs="Times New Roman"/>
         </w:rPr>
-        <w:t xml:space="preserve">and supported the results from the </w:t>
+        <w:t>and supported the result</w:t>
+      </w:r>
+      <w:r>
+        <w:rPr>
+          <w:rFonts w:ascii="Times New Roman" w:hAnsi="Times New Roman" w:cs="Times New Roman"/>
+        </w:rPr>
+        <w:t xml:space="preserve">s from the </w:t>
       </w:r>
       <w:proofErr w:type="spellStart"/>
       <w:r>
@@ -8245,24 +8651,18 @@
         </w:rPr>
         <w:t xml:space="preserve"> plot. </w:t>
       </w:r>
-      <w:proofErr w:type="spellStart"/>
-      <w:r>
-        <w:rPr>
-          <w:rFonts w:ascii="Times New Roman" w:hAnsi="Times New Roman" w:cs="Times New Roman"/>
-        </w:rPr>
-        <w:t>Taxa</w:t>
-      </w:r>
-      <w:proofErr w:type="spellEnd"/>
-      <w:r>
-        <w:rPr>
-          <w:rFonts w:ascii="Times New Roman" w:hAnsi="Times New Roman" w:cs="Times New Roman"/>
-        </w:rPr>
-        <w:t xml:space="preserve"> overrepresented in the deep were **</w:t>
-      </w:r>
-      <w:proofErr w:type="spellStart"/>
-      <w:r>
-        <w:rPr>
-          <w:rFonts w:ascii="Times New Roman" w:hAnsi="Times New Roman" w:cs="Times New Roman"/>
+      <w:r>
+        <w:rPr>
+          <w:rFonts w:ascii="Times New Roman" w:hAnsi="Times New Roman" w:cs="Times New Roman"/>
+          <w:highlight w:val="yellow"/>
+        </w:rPr>
+        <w:t>**</w:t>
+      </w:r>
+      <w:proofErr w:type="spellStart"/>
+      <w:r>
+        <w:rPr>
+          <w:rFonts w:ascii="Times New Roman" w:hAnsi="Times New Roman" w:cs="Times New Roman"/>
+          <w:highlight w:val="yellow"/>
         </w:rPr>
         <w:t>Desulfobacteraceae</w:t>
       </w:r>
@@ -8270,8 +8670,15 @@
       <w:r>
         <w:rPr>
           <w:rFonts w:ascii="Times New Roman" w:hAnsi="Times New Roman" w:cs="Times New Roman"/>
-        </w:rPr>
-        <w:t xml:space="preserve"> and TM7. </w:t>
+          <w:highlight w:val="yellow"/>
+        </w:rPr>
+        <w:t xml:space="preserve"> and TM7</w:t>
+      </w:r>
+      <w:r>
+        <w:rPr>
+          <w:rFonts w:ascii="Times New Roman" w:hAnsi="Times New Roman" w:cs="Times New Roman"/>
+        </w:rPr>
+        <w:t xml:space="preserve">. </w:t>
       </w:r>
       <w:r>
         <w:rPr>
@@ -8816,6 +9223,12 @@
         <w:rPr>
           <w:rFonts w:ascii="Times New Roman" w:hAnsi="Times New Roman" w:cs="Times New Roman"/>
         </w:rPr>
+        <w:t xml:space="preserve"> indicates it could be performing metabolic processes involved in ammonia, sulfur or large particle degradation</w:t>
+      </w:r>
+      <w:r>
+        <w:rPr>
+          <w:rFonts w:ascii="Times New Roman" w:hAnsi="Times New Roman" w:cs="Times New Roman"/>
+        </w:rPr>
         <w:t xml:space="preserve">. </w:t>
       </w:r>
     </w:p>
@@ -9286,6 +9699,7 @@
         <w:rPr>
           <w:rFonts w:ascii="Times New Roman" w:hAnsi="Times New Roman" w:cs="Times New Roman"/>
         </w:rPr>
+        <w:lastRenderedPageBreak/>
         <w:t xml:space="preserve">Figure: profile3_genus_heatmap also shows groups of organisms that co-vary. </w:t>
       </w:r>
       <w:proofErr w:type="spellStart"/>
@@ -9386,14 +9800,7 @@
         <w:rPr>
           <w:rFonts w:ascii="Times New Roman" w:hAnsi="Times New Roman" w:cs="Times New Roman"/>
         </w:rPr>
-        <w:t xml:space="preserve">cluster. Another </w:t>
-      </w:r>
-      <w:r>
-        <w:rPr>
-          <w:rFonts w:ascii="Times New Roman" w:hAnsi="Times New Roman" w:cs="Times New Roman"/>
-        </w:rPr>
-        <w:lastRenderedPageBreak/>
-        <w:t xml:space="preserve">group was </w:t>
+        <w:t xml:space="preserve">cluster. Another group was </w:t>
       </w:r>
       <w:proofErr w:type="spellStart"/>
       <w:r>
@@ -10852,7 +11259,14 @@
         <w:rPr>
           <w:rFonts w:ascii="Times New Roman" w:hAnsi="Times New Roman" w:cs="Times New Roman"/>
         </w:rPr>
-        <w:t xml:space="preserve"> type, most closely related to </w:t>
+        <w:t xml:space="preserve"> </w:t>
+      </w:r>
+      <w:r>
+        <w:rPr>
+          <w:rFonts w:ascii="Times New Roman" w:hAnsi="Times New Roman" w:cs="Times New Roman"/>
+        </w:rPr>
+        <w:lastRenderedPageBreak/>
+        <w:t xml:space="preserve">type, most closely related to </w:t>
       </w:r>
       <w:proofErr w:type="spellStart"/>
       <w:r>
@@ -10980,14 +11394,7 @@
         <w:rPr>
           <w:rFonts w:ascii="Times New Roman" w:hAnsi="Times New Roman" w:cs="Times New Roman"/>
         </w:rPr>
-        <w:t xml:space="preserve">. The </w:t>
-      </w:r>
-      <w:r>
-        <w:rPr>
-          <w:rFonts w:ascii="Times New Roman" w:hAnsi="Times New Roman" w:cs="Times New Roman"/>
-        </w:rPr>
-        <w:lastRenderedPageBreak/>
-        <w:t xml:space="preserve">relative abundance, distribution down the water column and size distribution of the </w:t>
+        <w:t xml:space="preserve">. The relative abundance, distribution down the water column and size distribution of the </w:t>
       </w:r>
       <w:proofErr w:type="spellStart"/>
       <w:r>
@@ -12412,6 +12819,7 @@
         <w:rPr>
           <w:rFonts w:ascii="Times New Roman" w:hAnsi="Times New Roman" w:cs="Times New Roman"/>
         </w:rPr>
+        <w:lastRenderedPageBreak/>
         <w:t>homologs</w:t>
       </w:r>
       <w:proofErr w:type="spellEnd"/>
@@ -12522,14 +12930,7 @@
         <w:rPr>
           <w:rFonts w:ascii="Times New Roman" w:hAnsi="Times New Roman" w:cs="Times New Roman"/>
         </w:rPr>
-        <w:t xml:space="preserve"> which supports their putative function </w:t>
-      </w:r>
-      <w:r>
-        <w:rPr>
-          <w:rFonts w:ascii="Times New Roman" w:hAnsi="Times New Roman" w:cs="Times New Roman"/>
-        </w:rPr>
-        <w:lastRenderedPageBreak/>
-        <w:t xml:space="preserve">as DMSP </w:t>
+        <w:t xml:space="preserve"> which supports their putative function as DMSP </w:t>
       </w:r>
       <w:proofErr w:type="spellStart"/>
       <w:r>
@@ -14174,6 +14575,7 @@
         <w:rPr>
           <w:rFonts w:ascii="Times New Roman" w:hAnsi="Times New Roman" w:cs="Times New Roman"/>
         </w:rPr>
+        <w:lastRenderedPageBreak/>
         <w:t>Franzmann</w:t>
       </w:r>
       <w:proofErr w:type="spellEnd"/>
@@ -14283,7 +14685,6 @@
           <w:rFonts w:ascii="Times New Roman" w:hAnsi="Times New Roman" w:cs="Times New Roman"/>
           <w:b/>
         </w:rPr>
-        <w:lastRenderedPageBreak/>
         <w:t>Cellular life</w:t>
       </w:r>
       <w:r>
@@ -15541,7 +15942,14 @@
         <w:rPr>
           <w:rFonts w:ascii="Times New Roman" w:hAnsi="Times New Roman" w:cs="Times New Roman"/>
         </w:rPr>
-        <w:t xml:space="preserve">(2000b) hypothesized that </w:t>
+        <w:t xml:space="preserve">(2000b) hypothesized </w:t>
+      </w:r>
+      <w:r>
+        <w:rPr>
+          <w:rFonts w:ascii="Times New Roman" w:hAnsi="Times New Roman" w:cs="Times New Roman"/>
+        </w:rPr>
+        <w:lastRenderedPageBreak/>
+        <w:t xml:space="preserve">that </w:t>
       </w:r>
       <w:proofErr w:type="spellStart"/>
       <w:r>
@@ -15614,14 +16022,7 @@
         <w:rPr>
           <w:rFonts w:ascii="Times New Roman" w:hAnsi="Times New Roman" w:cs="Times New Roman"/>
         </w:rPr>
-        <w:t xml:space="preserve">). Salinity </w:t>
-      </w:r>
-      <w:r>
-        <w:rPr>
-          <w:rFonts w:ascii="Times New Roman" w:hAnsi="Times New Roman" w:cs="Times New Roman"/>
-        </w:rPr>
-        <w:lastRenderedPageBreak/>
-        <w:t>is purportedly too high for sulfate reducing bacteria (</w:t>
+        <w:t>). Salinity is purportedly too high for sulfate reducing bacteria (</w:t>
       </w:r>
       <w:proofErr w:type="spellStart"/>
       <w:r>
@@ -17514,6 +17915,7 @@
         <w:rPr>
           <w:rFonts w:ascii="Times New Roman" w:hAnsi="Times New Roman" w:cs="Times New Roman"/>
         </w:rPr>
+        <w:lastRenderedPageBreak/>
         <w:t>Threonine</w:t>
       </w:r>
       <w:proofErr w:type="spellEnd"/>
@@ -17783,14 +18185,7 @@
         <w:rPr>
           <w:rFonts w:ascii="Times New Roman" w:hAnsi="Times New Roman" w:cs="Times New Roman"/>
         </w:rPr>
-        <w:t xml:space="preserve"> </w:t>
-      </w:r>
-      <w:r>
-        <w:rPr>
-          <w:rFonts w:ascii="Times New Roman" w:hAnsi="Times New Roman" w:cs="Times New Roman"/>
-        </w:rPr>
-        <w:lastRenderedPageBreak/>
-        <w:t>chromosome 2 (</w:t>
+        <w:t xml:space="preserve"> chromosome 2 (</w:t>
       </w:r>
       <w:proofErr w:type="spellStart"/>
       <w:r>
@@ -19492,6 +19887,7 @@
         <w:rPr>
           <w:rFonts w:ascii="Times New Roman" w:hAnsi="Times New Roman" w:cs="Times New Roman"/>
         </w:rPr>
+        <w:lastRenderedPageBreak/>
         <w:t>DeSantis</w:t>
       </w:r>
       <w:proofErr w:type="spellEnd"/>
@@ -19747,7 +20143,6 @@
         <w:rPr>
           <w:rFonts w:ascii="Times New Roman" w:hAnsi="Times New Roman" w:cs="Times New Roman"/>
         </w:rPr>
-        <w:lastRenderedPageBreak/>
         <w:t xml:space="preserve">Dobson SJ, James SR, </w:t>
       </w:r>
       <w:proofErr w:type="spellStart"/>
@@ -21424,6 +21819,7 @@
         <w:rPr>
           <w:rFonts w:ascii="Times New Roman" w:hAnsi="Times New Roman" w:cs="Times New Roman"/>
         </w:rPr>
+        <w:lastRenderedPageBreak/>
         <w:t xml:space="preserve">James SR, Dobson SJ, </w:t>
       </w:r>
       <w:proofErr w:type="spellStart"/>
@@ -21776,7 +22172,6 @@
         <w:rPr>
           <w:rFonts w:ascii="Times New Roman" w:hAnsi="Times New Roman" w:cs="Times New Roman"/>
         </w:rPr>
-        <w:lastRenderedPageBreak/>
         <w:t>Lauro</w:t>
       </w:r>
       <w:proofErr w:type="spellEnd"/>
@@ -23553,6 +23948,7 @@
         <w:rPr>
           <w:rFonts w:ascii="Times New Roman" w:hAnsi="Times New Roman" w:cs="Times New Roman"/>
         </w:rPr>
+        <w:lastRenderedPageBreak/>
         <w:t>Xie</w:t>
       </w:r>
       <w:proofErr w:type="spellEnd"/>
@@ -23840,7 +24236,6 @@
         <w:rPr>
           <w:rFonts w:ascii="Times New Roman" w:hAnsi="Times New Roman" w:cs="Times New Roman"/>
         </w:rPr>
-        <w:lastRenderedPageBreak/>
         <w:t>Yilmaz</w:t>
       </w:r>
       <w:proofErr w:type="spellEnd"/>

</xml_diff>

<commit_message>
reorganisation of figures and tables in physio-chem results
</commit_message>
<xml_diff>
--- a/Organic_whole_lake_draft5.docx
+++ b/Organic_whole_lake_draft5.docx
@@ -75,20 +75,20 @@
         <w:rPr>
           <w:rFonts w:ascii="Times New Roman" w:hAnsi="Times New Roman" w:cs="Times New Roman"/>
         </w:rPr>
+        <w:t xml:space="preserve"> </w:t>
+      </w:r>
+      <w:r>
+        <w:rPr>
+          <w:rFonts w:ascii="Times New Roman" w:hAnsi="Times New Roman" w:cs="Times New Roman"/>
+        </w:rPr>
         <w:t>???</w:t>
       </w:r>
-      <w:r>
-        <w:rPr>
-          <w:rFonts w:ascii="Times New Roman" w:hAnsi="Times New Roman" w:cs="Times New Roman"/>
-        </w:rPr>
-        <w:t>,</w:t>
-      </w:r>
       <w:proofErr w:type="gramEnd"/>
       <w:r>
         <w:rPr>
           <w:rFonts w:ascii="Times New Roman" w:hAnsi="Times New Roman" w:cs="Times New Roman"/>
         </w:rPr>
-        <w:t xml:space="preserve"> </w:t>
+        <w:t xml:space="preserve">, </w:t>
       </w:r>
       <w:proofErr w:type="spellStart"/>
       <w:r>
@@ -1575,8 +1575,28 @@
         <w:rPr>
           <w:rFonts w:ascii="Times New Roman" w:hAnsi="Times New Roman" w:cs="Times New Roman"/>
         </w:rPr>
-        <w:t>was passed through a 20 µm pore size pre-filter then</w:t>
-      </w:r>
+        <w:t>was passed through a 20 µm pore size pre-filter</w:t>
+      </w:r>
+      <w:r>
+        <w:rPr>
+          <w:rFonts w:ascii="Times New Roman" w:hAnsi="Times New Roman" w:cs="Times New Roman"/>
+        </w:rPr>
+        <w:t>,</w:t>
+      </w:r>
+      <w:r>
+        <w:rPr>
+          <w:rFonts w:ascii="Times New Roman" w:hAnsi="Times New Roman" w:cs="Times New Roman"/>
+        </w:rPr>
+        <w:t xml:space="preserve"> </w:t>
+      </w:r>
+      <w:proofErr w:type="gramStart"/>
+      <w:r>
+        <w:rPr>
+          <w:rFonts w:ascii="Times New Roman" w:hAnsi="Times New Roman" w:cs="Times New Roman"/>
+        </w:rPr>
+        <w:t>then</w:t>
+      </w:r>
+      <w:proofErr w:type="gramEnd"/>
       <w:r>
         <w:rPr>
           <w:rFonts w:ascii="Times New Roman" w:hAnsi="Times New Roman" w:cs="Times New Roman"/>
@@ -1599,13 +1619,38 @@
         <w:rPr>
           <w:rFonts w:ascii="Times New Roman" w:hAnsi="Times New Roman" w:cs="Times New Roman"/>
         </w:rPr>
-        <w:t>filters</w:t>
-      </w:r>
-      <w:r>
-        <w:rPr>
-          <w:rFonts w:ascii="Times New Roman" w:hAnsi="Times New Roman" w:cs="Times New Roman"/>
-        </w:rPr>
-        <w:t xml:space="preserve"> as described previously (Ng </w:t>
+        <w:t>filters.</w:t>
+      </w:r>
+      <w:r>
+        <w:rPr>
+          <w:rFonts w:ascii="Times New Roman" w:hAnsi="Times New Roman" w:cs="Times New Roman"/>
+        </w:rPr>
+        <w:t xml:space="preserve"> Between 1–</w:t>
+      </w:r>
+      <w:r>
+        <w:rPr>
+          <w:rFonts w:ascii="Times New Roman" w:hAnsi="Times New Roman" w:cs="Times New Roman"/>
+        </w:rPr>
+        <w:t>2 L of lake water was sufficient to clog the filters.</w:t>
+      </w:r>
+      <w:r>
+        <w:rPr>
+          <w:rFonts w:ascii="Times New Roman" w:hAnsi="Times New Roman" w:cs="Times New Roman"/>
+        </w:rPr>
+        <w:t xml:space="preserve"> </w:t>
+      </w:r>
+      <w:r>
+        <w:rPr>
+          <w:rFonts w:ascii="Times New Roman" w:hAnsi="Times New Roman" w:cs="Times New Roman"/>
+        </w:rPr>
+        <w:t xml:space="preserve">DNA was extracted from the filters as </w:t>
+      </w:r>
+      <w:r>
+        <w:rPr>
+          <w:rFonts w:ascii="Times New Roman" w:hAnsi="Times New Roman" w:cs="Times New Roman"/>
+        </w:rPr>
+        <w:lastRenderedPageBreak/>
+        <w:t xml:space="preserve">previously described (Ng </w:t>
       </w:r>
       <w:r>
         <w:rPr>
@@ -1618,7 +1663,25 @@
         <w:rPr>
           <w:rFonts w:ascii="Times New Roman" w:hAnsi="Times New Roman" w:cs="Times New Roman"/>
         </w:rPr>
-        <w:t xml:space="preserve">, 2010; </w:t>
+        <w:t xml:space="preserve">, </w:t>
+      </w:r>
+      <w:r>
+        <w:rPr>
+          <w:rFonts w:ascii="Times New Roman" w:hAnsi="Times New Roman" w:cs="Times New Roman"/>
+        </w:rPr>
+        <w:t>2010</w:t>
+      </w:r>
+      <w:r>
+        <w:rPr>
+          <w:rFonts w:ascii="Times New Roman" w:hAnsi="Times New Roman" w:cs="Times New Roman"/>
+        </w:rPr>
+        <w:t>;</w:t>
+      </w:r>
+      <w:r>
+        <w:rPr>
+          <w:rFonts w:ascii="Times New Roman" w:hAnsi="Times New Roman" w:cs="Times New Roman"/>
+        </w:rPr>
+        <w:t xml:space="preserve"> </w:t>
       </w:r>
       <w:proofErr w:type="spellStart"/>
       <w:r>
@@ -1639,107 +1702,12 @@
           <w:rFonts w:ascii="Times New Roman" w:hAnsi="Times New Roman" w:cs="Times New Roman"/>
           <w:i/>
         </w:rPr>
-        <w:t>et al</w:t>
-      </w:r>
-      <w:r>
-        <w:rPr>
-          <w:rFonts w:ascii="Times New Roman" w:hAnsi="Times New Roman" w:cs="Times New Roman"/>
-        </w:rPr>
-        <w:t>., 2011)</w:t>
-      </w:r>
-      <w:r>
-        <w:rPr>
-          <w:rFonts w:ascii="Times New Roman" w:hAnsi="Times New Roman" w:cs="Times New Roman"/>
-        </w:rPr>
-        <w:t>.</w:t>
-      </w:r>
-      <w:r>
-        <w:rPr>
-          <w:rFonts w:ascii="Times New Roman" w:hAnsi="Times New Roman" w:cs="Times New Roman"/>
-        </w:rPr>
-        <w:t xml:space="preserve"> Between 1–</w:t>
-      </w:r>
-      <w:r>
-        <w:rPr>
-          <w:rFonts w:ascii="Times New Roman" w:hAnsi="Times New Roman" w:cs="Times New Roman"/>
-        </w:rPr>
-        <w:t xml:space="preserve">2 L of lake water was sufficient </w:t>
-      </w:r>
-      <w:r>
-        <w:rPr>
-          <w:rFonts w:ascii="Times New Roman" w:hAnsi="Times New Roman" w:cs="Times New Roman"/>
-        </w:rPr>
-        <w:lastRenderedPageBreak/>
-        <w:t>to clog the filters.</w:t>
-      </w:r>
-      <w:r>
-        <w:rPr>
-          <w:rFonts w:ascii="Times New Roman" w:hAnsi="Times New Roman" w:cs="Times New Roman"/>
-        </w:rPr>
-        <w:t xml:space="preserve"> </w:t>
-      </w:r>
-      <w:r>
-        <w:rPr>
-          <w:rFonts w:ascii="Times New Roman" w:hAnsi="Times New Roman" w:cs="Times New Roman"/>
-        </w:rPr>
-        <w:t xml:space="preserve">DNA was extracted from the filters as previously described (Ng </w:t>
-      </w:r>
-      <w:r>
-        <w:rPr>
-          <w:rFonts w:ascii="Times New Roman" w:hAnsi="Times New Roman" w:cs="Times New Roman"/>
-          <w:i/>
-        </w:rPr>
         <w:t>et al.</w:t>
       </w:r>
       <w:r>
         <w:rPr>
           <w:rFonts w:ascii="Times New Roman" w:hAnsi="Times New Roman" w:cs="Times New Roman"/>
         </w:rPr>
-        <w:t xml:space="preserve">, </w:t>
-      </w:r>
-      <w:r>
-        <w:rPr>
-          <w:rFonts w:ascii="Times New Roman" w:hAnsi="Times New Roman" w:cs="Times New Roman"/>
-        </w:rPr>
-        <w:t>2010</w:t>
-      </w:r>
-      <w:r>
-        <w:rPr>
-          <w:rFonts w:ascii="Times New Roman" w:hAnsi="Times New Roman" w:cs="Times New Roman"/>
-        </w:rPr>
-        <w:t>;</w:t>
-      </w:r>
-      <w:r>
-        <w:rPr>
-          <w:rFonts w:ascii="Times New Roman" w:hAnsi="Times New Roman" w:cs="Times New Roman"/>
-        </w:rPr>
-        <w:t xml:space="preserve"> </w:t>
-      </w:r>
-      <w:proofErr w:type="spellStart"/>
-      <w:r>
-        <w:rPr>
-          <w:rFonts w:ascii="Times New Roman" w:hAnsi="Times New Roman" w:cs="Times New Roman"/>
-        </w:rPr>
-        <w:t>Lauro</w:t>
-      </w:r>
-      <w:proofErr w:type="spellEnd"/>
-      <w:r>
-        <w:rPr>
-          <w:rFonts w:ascii="Times New Roman" w:hAnsi="Times New Roman" w:cs="Times New Roman"/>
-        </w:rPr>
-        <w:t xml:space="preserve"> </w:t>
-      </w:r>
-      <w:r>
-        <w:rPr>
-          <w:rFonts w:ascii="Times New Roman" w:hAnsi="Times New Roman" w:cs="Times New Roman"/>
-          <w:i/>
-        </w:rPr>
-        <w:t>et al.</w:t>
-      </w:r>
-      <w:r>
-        <w:rPr>
-          <w:rFonts w:ascii="Times New Roman" w:hAnsi="Times New Roman" w:cs="Times New Roman"/>
-        </w:rPr>
         <w:t>,</w:t>
       </w:r>
       <w:r>
@@ -1777,7 +1745,13 @@
         <w:rPr>
           <w:rFonts w:ascii="Times New Roman" w:hAnsi="Times New Roman" w:cs="Times New Roman"/>
         </w:rPr>
-        <w:t>ty bases as previously described</w:t>
+        <w:t xml:space="preserve">ty bases, assembled and annotated </w:t>
+      </w:r>
+      <w:r>
+        <w:rPr>
+          <w:rFonts w:ascii="Times New Roman" w:hAnsi="Times New Roman" w:cs="Times New Roman"/>
+        </w:rPr>
+        <w:t>as previously described</w:t>
       </w:r>
       <w:r>
         <w:rPr>
@@ -1924,7 +1898,7 @@
         <w:rPr>
           <w:rFonts w:ascii="Times New Roman" w:hAnsi="Times New Roman" w:cs="Times New Roman"/>
         </w:rPr>
-        <w:t xml:space="preserve"> vertical profile of pH, conductivity, turbidity, dissolved oxygen (DO)</w:t>
+        <w:t xml:space="preserve"> profile of pH, conductivity, turbidity, dissolved oxygen (DO)</w:t>
       </w:r>
       <w:r>
         <w:rPr>
@@ -3544,7 +3518,19 @@
         <w:rPr>
           <w:rFonts w:ascii="Times New Roman" w:hAnsi="Times New Roman" w:cs="Times New Roman"/>
         </w:rPr>
-        <w:t>nments were accepted to the highest taxonomic rank with bootstrap value ≥ 85 %.</w:t>
+        <w:t>nments were accepted to the highest taxono</w:t>
+      </w:r>
+      <w:r>
+        <w:rPr>
+          <w:rFonts w:ascii="Times New Roman" w:hAnsi="Times New Roman" w:cs="Times New Roman"/>
+        </w:rPr>
+        <w:t>mic rank with bootstrap value ≥85</w:t>
+      </w:r>
+      <w:r>
+        <w:rPr>
+          <w:rFonts w:ascii="Times New Roman" w:hAnsi="Times New Roman" w:cs="Times New Roman"/>
+        </w:rPr>
+        <w:t>%.</w:t>
       </w:r>
       <w:r>
         <w:rPr>
@@ -5361,14 +5347,13 @@
         <w:rPr>
           <w:rFonts w:ascii="Times New Roman" w:hAnsi="Times New Roman" w:cs="Times New Roman"/>
         </w:rPr>
-        <w:t>over the deepest point in the lake (*</w:t>
-      </w:r>
-      <w:proofErr w:type="spellStart"/>
-      <w:r>
-        <w:rPr>
-          <w:rFonts w:ascii="Times New Roman" w:hAnsi="Times New Roman" w:cs="Times New Roman"/>
-        </w:rPr>
-        <w:t>Sf</w:t>
+        <w:t>over th</w:t>
+      </w:r>
+      <w:r>
+        <w:rPr>
+          <w:rFonts w:ascii="Times New Roman" w:hAnsi="Times New Roman" w:cs="Times New Roman"/>
+        </w:rPr>
+        <w:t>e deepest point in the lake (*SF</w:t>
       </w:r>
       <w:r>
         <w:rPr>
@@ -5376,7 +5361,12 @@
         </w:rPr>
         <w:t>igure</w:t>
       </w:r>
-      <w:proofErr w:type="spellEnd"/>
+      <w:r>
+        <w:rPr>
+          <w:rFonts w:ascii="Times New Roman" w:hAnsi="Times New Roman" w:cs="Times New Roman"/>
+        </w:rPr>
+        <w:t>1</w:t>
+      </w:r>
       <w:r>
         <w:rPr>
           <w:rFonts w:ascii="Times New Roman" w:hAnsi="Times New Roman" w:cs="Times New Roman"/>
@@ -5411,531 +5401,470 @@
         <w:rPr>
           <w:rFonts w:ascii="Times New Roman" w:hAnsi="Times New Roman" w:cs="Times New Roman"/>
         </w:rPr>
+        <w:t>*SF</w:t>
+      </w:r>
+      <w:r>
+        <w:rPr>
+          <w:rFonts w:ascii="Times New Roman" w:hAnsi="Times New Roman" w:cs="Times New Roman"/>
+        </w:rPr>
+        <w:t>igure</w:t>
+      </w:r>
+      <w:r>
+        <w:rPr>
+          <w:rFonts w:ascii="Times New Roman" w:hAnsi="Times New Roman" w:cs="Times New Roman"/>
+        </w:rPr>
+        <w:t>2</w:t>
+      </w:r>
+      <w:r>
+        <w:rPr>
+          <w:rFonts w:ascii="Times New Roman" w:hAnsi="Times New Roman" w:cs="Times New Roman"/>
+        </w:rPr>
+        <w:t xml:space="preserve">: </w:t>
+      </w:r>
+      <w:proofErr w:type="spellStart"/>
+      <w:r>
+        <w:rPr>
+          <w:rFonts w:ascii="Times New Roman" w:hAnsi="Times New Roman" w:cs="Times New Roman"/>
+        </w:rPr>
+        <w:t>all_</w:t>
+      </w:r>
+      <w:r>
+        <w:rPr>
+          <w:rFonts w:ascii="Times New Roman" w:hAnsi="Times New Roman" w:cs="Times New Roman"/>
+        </w:rPr>
+        <w:t>probe</w:t>
+      </w:r>
+      <w:r>
+        <w:rPr>
+          <w:rFonts w:ascii="Times New Roman" w:hAnsi="Times New Roman" w:cs="Times New Roman"/>
+        </w:rPr>
+        <w:t>_profiles</w:t>
+      </w:r>
+      <w:proofErr w:type="spellEnd"/>
+      <w:r>
+        <w:rPr>
+          <w:rFonts w:ascii="Times New Roman" w:hAnsi="Times New Roman" w:cs="Times New Roman"/>
+        </w:rPr>
+        <w:t>)</w:t>
+      </w:r>
+      <w:r>
+        <w:rPr>
+          <w:rFonts w:ascii="Times New Roman" w:hAnsi="Times New Roman" w:cs="Times New Roman"/>
+        </w:rPr>
+        <w:t xml:space="preserve">. </w:t>
+      </w:r>
+      <w:r>
+        <w:rPr>
+          <w:rFonts w:ascii="Times New Roman" w:hAnsi="Times New Roman" w:cs="Times New Roman"/>
+        </w:rPr>
+        <w:t>T</w:t>
+      </w:r>
+      <w:r>
+        <w:rPr>
+          <w:rFonts w:ascii="Times New Roman" w:hAnsi="Times New Roman" w:cs="Times New Roman"/>
+        </w:rPr>
+        <w:t xml:space="preserve">wo </w:t>
+      </w:r>
+      <w:r>
+        <w:rPr>
+          <w:rFonts w:ascii="Times New Roman" w:hAnsi="Times New Roman" w:cs="Times New Roman"/>
+        </w:rPr>
+        <w:t>d</w:t>
+      </w:r>
+      <w:r>
+        <w:rPr>
+          <w:rFonts w:ascii="Times New Roman" w:hAnsi="Times New Roman" w:cs="Times New Roman"/>
+        </w:rPr>
+        <w:t>istinct zones</w:t>
+      </w:r>
+      <w:r>
+        <w:rPr>
+          <w:rFonts w:ascii="Times New Roman" w:hAnsi="Times New Roman" w:cs="Times New Roman"/>
+        </w:rPr>
+        <w:t xml:space="preserve"> were apparent</w:t>
+      </w:r>
+      <w:r>
+        <w:rPr>
+          <w:rFonts w:ascii="Times New Roman" w:hAnsi="Times New Roman" w:cs="Times New Roman"/>
+        </w:rPr>
+        <w:t xml:space="preserve">: </w:t>
+      </w:r>
+      <w:r>
+        <w:rPr>
+          <w:rFonts w:ascii="Times New Roman" w:hAnsi="Times New Roman" w:cs="Times New Roman"/>
+        </w:rPr>
+        <w:t xml:space="preserve">a </w:t>
+      </w:r>
+      <w:r>
+        <w:rPr>
+          <w:rFonts w:ascii="Times New Roman" w:hAnsi="Times New Roman" w:cs="Times New Roman"/>
+        </w:rPr>
+        <w:t>mixed</w:t>
+      </w:r>
+      <w:r>
+        <w:rPr>
+          <w:rFonts w:ascii="Times New Roman" w:hAnsi="Times New Roman" w:cs="Times New Roman"/>
+        </w:rPr>
+        <w:t xml:space="preserve"> </w:t>
+      </w:r>
+      <w:r>
+        <w:rPr>
+          <w:rFonts w:ascii="Times New Roman" w:hAnsi="Times New Roman" w:cs="Times New Roman"/>
+        </w:rPr>
+        <w:t>zone</w:t>
+      </w:r>
+      <w:r>
+        <w:rPr>
+          <w:rFonts w:ascii="Times New Roman" w:hAnsi="Times New Roman" w:cs="Times New Roman"/>
+        </w:rPr>
+        <w:t xml:space="preserve"> above </w:t>
+      </w:r>
+      <w:r>
+        <w:rPr>
+          <w:rFonts w:ascii="Times New Roman" w:hAnsi="Times New Roman" w:cs="Times New Roman"/>
+        </w:rPr>
+        <w:t>5</w:t>
+      </w:r>
+      <w:r>
+        <w:rPr>
+          <w:rFonts w:ascii="Times New Roman" w:hAnsi="Times New Roman" w:cs="Times New Roman"/>
+        </w:rPr>
+        <w:t>.7</w:t>
+      </w:r>
+      <w:r>
+        <w:rPr>
+          <w:rFonts w:ascii="Times New Roman" w:hAnsi="Times New Roman" w:cs="Times New Roman"/>
+        </w:rPr>
+        <w:t xml:space="preserve"> m and</w:t>
+      </w:r>
+      <w:r>
+        <w:rPr>
+          <w:rFonts w:ascii="Times New Roman" w:hAnsi="Times New Roman" w:cs="Times New Roman"/>
+        </w:rPr>
+        <w:t xml:space="preserve"> </w:t>
+      </w:r>
+      <w:r>
+        <w:rPr>
+          <w:rFonts w:ascii="Times New Roman" w:hAnsi="Times New Roman" w:cs="Times New Roman"/>
+        </w:rPr>
+        <w:t xml:space="preserve">a </w:t>
+      </w:r>
+      <w:proofErr w:type="spellStart"/>
+      <w:r>
+        <w:rPr>
+          <w:rFonts w:ascii="Times New Roman" w:hAnsi="Times New Roman" w:cs="Times New Roman"/>
+        </w:rPr>
+        <w:t>suboxic</w:t>
+      </w:r>
+      <w:proofErr w:type="spellEnd"/>
+      <w:r>
+        <w:rPr>
+          <w:rFonts w:ascii="Times New Roman" w:hAnsi="Times New Roman" w:cs="Times New Roman"/>
+        </w:rPr>
+        <w:t xml:space="preserve"> </w:t>
+      </w:r>
+      <w:r>
+        <w:rPr>
+          <w:rFonts w:ascii="Times New Roman" w:hAnsi="Times New Roman" w:cs="Times New Roman"/>
+        </w:rPr>
+        <w:t xml:space="preserve">deep zone </w:t>
+      </w:r>
+      <w:r>
+        <w:rPr>
+          <w:rFonts w:ascii="Times New Roman" w:hAnsi="Times New Roman" w:cs="Times New Roman"/>
+        </w:rPr>
+        <w:t>below</w:t>
+      </w:r>
+      <w:r>
+        <w:rPr>
+          <w:rFonts w:ascii="Times New Roman" w:hAnsi="Times New Roman" w:cs="Times New Roman"/>
+        </w:rPr>
+        <w:t xml:space="preserve"> </w:t>
+      </w:r>
+      <w:r>
+        <w:rPr>
+          <w:rFonts w:ascii="Times New Roman" w:hAnsi="Times New Roman" w:cs="Times New Roman"/>
+        </w:rPr>
+        <w:t>(*Figure</w:t>
+      </w:r>
+      <w:r>
+        <w:rPr>
+          <w:rFonts w:ascii="Times New Roman" w:hAnsi="Times New Roman" w:cs="Times New Roman"/>
+        </w:rPr>
+        <w:t>1A</w:t>
+      </w:r>
+      <w:r>
+        <w:rPr>
+          <w:rFonts w:ascii="Times New Roman" w:hAnsi="Times New Roman" w:cs="Times New Roman"/>
+        </w:rPr>
+        <w:t xml:space="preserve">: </w:t>
+      </w:r>
+      <w:proofErr w:type="spellStart"/>
+      <w:r>
+        <w:rPr>
+          <w:rFonts w:ascii="Times New Roman" w:hAnsi="Times New Roman" w:cs="Times New Roman"/>
+        </w:rPr>
+        <w:t>lake_structure</w:t>
+      </w:r>
+      <w:proofErr w:type="spellEnd"/>
+      <w:r>
+        <w:rPr>
+          <w:rFonts w:ascii="Times New Roman" w:hAnsi="Times New Roman" w:cs="Times New Roman"/>
+        </w:rPr>
+        <w:t>)</w:t>
+      </w:r>
+      <w:r>
+        <w:rPr>
+          <w:rFonts w:ascii="Times New Roman" w:hAnsi="Times New Roman" w:cs="Times New Roman"/>
+        </w:rPr>
+        <w:t xml:space="preserve">. </w:t>
+      </w:r>
+      <w:r>
+        <w:rPr>
+          <w:rFonts w:ascii="Times New Roman" w:hAnsi="Times New Roman" w:cs="Times New Roman"/>
+        </w:rPr>
+        <w:t>The separatio</w:t>
+      </w:r>
+      <w:r>
+        <w:rPr>
+          <w:rFonts w:ascii="Times New Roman" w:hAnsi="Times New Roman" w:cs="Times New Roman"/>
+        </w:rPr>
+        <w:t>n of these two</w:t>
+      </w:r>
+      <w:r>
+        <w:rPr>
+          <w:rFonts w:ascii="Times New Roman" w:hAnsi="Times New Roman" w:cs="Times New Roman"/>
+        </w:rPr>
+        <w:t xml:space="preserve"> zones</w:t>
+      </w:r>
+      <w:r>
+        <w:rPr>
+          <w:rFonts w:ascii="Times New Roman" w:hAnsi="Times New Roman" w:cs="Times New Roman"/>
+        </w:rPr>
+        <w:t xml:space="preserve"> was indicated by </w:t>
+      </w:r>
+      <w:r>
+        <w:rPr>
+          <w:rFonts w:ascii="Times New Roman" w:hAnsi="Times New Roman" w:cs="Times New Roman"/>
+        </w:rPr>
+        <w:t xml:space="preserve">a </w:t>
+      </w:r>
+      <w:proofErr w:type="spellStart"/>
+      <w:r>
+        <w:rPr>
+          <w:rFonts w:ascii="Times New Roman" w:hAnsi="Times New Roman" w:cs="Times New Roman"/>
+        </w:rPr>
+        <w:t>pycnocline</w:t>
+      </w:r>
+      <w:proofErr w:type="spellEnd"/>
+      <w:r>
+        <w:rPr>
+          <w:rFonts w:ascii="Times New Roman" w:hAnsi="Times New Roman" w:cs="Times New Roman"/>
+        </w:rPr>
+        <w:t xml:space="preserve"> starting at</w:t>
+      </w:r>
+      <w:r>
+        <w:rPr>
+          <w:rFonts w:ascii="Times New Roman" w:hAnsi="Times New Roman" w:cs="Times New Roman"/>
+        </w:rPr>
+        <w:t xml:space="preserve"> 5.7 m. </w:t>
+      </w:r>
+      <w:r>
+        <w:rPr>
+          <w:rFonts w:ascii="Times New Roman" w:hAnsi="Times New Roman" w:cs="Times New Roman"/>
+        </w:rPr>
+        <w:t xml:space="preserve">This </w:t>
+      </w:r>
+      <w:r>
+        <w:rPr>
+          <w:rFonts w:ascii="Times New Roman" w:hAnsi="Times New Roman" w:cs="Times New Roman"/>
+        </w:rPr>
+        <w:t xml:space="preserve">is consistent with </w:t>
+      </w:r>
+      <w:r>
+        <w:rPr>
+          <w:rFonts w:ascii="Times New Roman" w:hAnsi="Times New Roman" w:cs="Times New Roman"/>
+        </w:rPr>
+        <w:t xml:space="preserve">the presence of an </w:t>
+      </w:r>
+      <w:proofErr w:type="spellStart"/>
+      <w:r>
+        <w:rPr>
+          <w:rFonts w:ascii="Times New Roman" w:hAnsi="Times New Roman" w:cs="Times New Roman"/>
+        </w:rPr>
+        <w:t>oxycline</w:t>
+      </w:r>
+      <w:proofErr w:type="spellEnd"/>
+      <w:r>
+        <w:rPr>
+          <w:rFonts w:ascii="Times New Roman" w:hAnsi="Times New Roman" w:cs="Times New Roman"/>
+        </w:rPr>
+        <w:t xml:space="preserve"> </w:t>
+      </w:r>
+      <w:r>
+        <w:rPr>
+          <w:rFonts w:ascii="Times New Roman" w:hAnsi="Times New Roman" w:cs="Times New Roman"/>
+        </w:rPr>
+        <w:t xml:space="preserve">at the same depth </w:t>
+      </w:r>
+      <w:r>
+        <w:rPr>
+          <w:rFonts w:ascii="Times New Roman" w:hAnsi="Times New Roman" w:cs="Times New Roman"/>
+        </w:rPr>
+        <w:t xml:space="preserve">indicating </w:t>
+      </w:r>
+      <w:r>
+        <w:rPr>
+          <w:rFonts w:ascii="Times New Roman" w:hAnsi="Times New Roman" w:cs="Times New Roman"/>
+        </w:rPr>
+        <w:t xml:space="preserve">depletion of DO due to </w:t>
+      </w:r>
+      <w:r>
+        <w:rPr>
+          <w:rFonts w:ascii="Times New Roman" w:hAnsi="Times New Roman" w:cs="Times New Roman"/>
+        </w:rPr>
+        <w:t xml:space="preserve">respiration in </w:t>
+      </w:r>
+      <w:r>
+        <w:rPr>
+          <w:rFonts w:ascii="Times New Roman" w:hAnsi="Times New Roman" w:cs="Times New Roman"/>
+        </w:rPr>
+        <w:t xml:space="preserve">the </w:t>
+      </w:r>
+      <w:r>
+        <w:rPr>
+          <w:rFonts w:ascii="Times New Roman" w:hAnsi="Times New Roman" w:cs="Times New Roman"/>
+        </w:rPr>
+        <w:t>stagnant waters</w:t>
+      </w:r>
+      <w:r>
+        <w:rPr>
+          <w:rFonts w:ascii="Times New Roman" w:hAnsi="Times New Roman" w:cs="Times New Roman"/>
+        </w:rPr>
+        <w:t xml:space="preserve">. </w:t>
+      </w:r>
+      <w:r>
+        <w:rPr>
+          <w:rFonts w:ascii="Times New Roman" w:hAnsi="Times New Roman" w:cs="Times New Roman"/>
+        </w:rPr>
+        <w:t>The pH also decreased</w:t>
+      </w:r>
+      <w:r>
+        <w:rPr>
+          <w:rFonts w:ascii="Times New Roman" w:hAnsi="Times New Roman" w:cs="Times New Roman"/>
+        </w:rPr>
+        <w:t xml:space="preserve"> </w:t>
+      </w:r>
+      <w:r>
+        <w:rPr>
+          <w:rFonts w:ascii="Times New Roman" w:hAnsi="Times New Roman" w:cs="Times New Roman"/>
+        </w:rPr>
+        <w:t>with DO</w:t>
+      </w:r>
+      <w:r>
+        <w:rPr>
+          <w:rFonts w:ascii="Times New Roman" w:hAnsi="Times New Roman" w:cs="Times New Roman"/>
+        </w:rPr>
+        <w:t xml:space="preserve">, due to accumulation of organic acids from fermentation in the </w:t>
+      </w:r>
+      <w:proofErr w:type="spellStart"/>
+      <w:r>
+        <w:rPr>
+          <w:rFonts w:ascii="Times New Roman" w:hAnsi="Times New Roman" w:cs="Times New Roman"/>
+        </w:rPr>
+        <w:t>suboxic</w:t>
+      </w:r>
+      <w:proofErr w:type="spellEnd"/>
+      <w:r>
+        <w:rPr>
+          <w:rFonts w:ascii="Times New Roman" w:hAnsi="Times New Roman" w:cs="Times New Roman"/>
+        </w:rPr>
+        <w:t xml:space="preserve"> environment (</w:t>
+      </w:r>
+      <w:r>
+        <w:rPr>
+          <w:rFonts w:ascii="Times New Roman" w:hAnsi="Times New Roman" w:cs="Times New Roman"/>
+        </w:rPr>
         <w:t>*</w:t>
       </w:r>
-      <w:proofErr w:type="spellStart"/>
-      <w:r>
-        <w:rPr>
-          <w:rFonts w:ascii="Times New Roman" w:hAnsi="Times New Roman" w:cs="Times New Roman"/>
-        </w:rPr>
-        <w:t>SF</w:t>
-      </w:r>
-      <w:r>
-        <w:rPr>
-          <w:rFonts w:ascii="Times New Roman" w:hAnsi="Times New Roman" w:cs="Times New Roman"/>
-        </w:rPr>
-        <w:t>igure</w:t>
-      </w:r>
-      <w:proofErr w:type="spellEnd"/>
-      <w:r>
-        <w:rPr>
-          <w:rFonts w:ascii="Times New Roman" w:hAnsi="Times New Roman" w:cs="Times New Roman"/>
-        </w:rPr>
-        <w:t xml:space="preserve">: </w:t>
-      </w:r>
-      <w:proofErr w:type="spellStart"/>
-      <w:r>
-        <w:rPr>
-          <w:rFonts w:ascii="Times New Roman" w:hAnsi="Times New Roman" w:cs="Times New Roman"/>
-        </w:rPr>
-        <w:t>all_</w:t>
-      </w:r>
-      <w:r>
-        <w:rPr>
-          <w:rFonts w:ascii="Times New Roman" w:hAnsi="Times New Roman" w:cs="Times New Roman"/>
-        </w:rPr>
-        <w:t>probe</w:t>
-      </w:r>
-      <w:r>
-        <w:rPr>
-          <w:rFonts w:ascii="Times New Roman" w:hAnsi="Times New Roman" w:cs="Times New Roman"/>
-        </w:rPr>
-        <w:t>_profiles</w:t>
-      </w:r>
-      <w:proofErr w:type="spellEnd"/>
-      <w:r>
-        <w:rPr>
-          <w:rFonts w:ascii="Times New Roman" w:hAnsi="Times New Roman" w:cs="Times New Roman"/>
-        </w:rPr>
-        <w:t>)</w:t>
+      <w:r>
+        <w:rPr>
+          <w:rFonts w:ascii="Times New Roman" w:hAnsi="Times New Roman" w:cs="Times New Roman"/>
+        </w:rPr>
+        <w:t>see below</w:t>
+      </w:r>
+      <w:r>
+        <w:rPr>
+          <w:rFonts w:ascii="Times New Roman" w:hAnsi="Times New Roman" w:cs="Times New Roman"/>
+        </w:rPr>
+        <w:t xml:space="preserve">). </w:t>
+      </w:r>
+      <w:r>
+        <w:rPr>
+          <w:rFonts w:ascii="Times New Roman" w:hAnsi="Times New Roman" w:cs="Times New Roman"/>
+        </w:rPr>
+        <w:t>S</w:t>
+      </w:r>
+      <w:r>
+        <w:rPr>
+          <w:rFonts w:ascii="Times New Roman" w:hAnsi="Times New Roman" w:cs="Times New Roman"/>
+          <w:color w:val="000000" w:themeColor="text1"/>
+        </w:rPr>
+        <w:t xml:space="preserve">amples were collected from the </w:t>
+      </w:r>
+      <w:r>
+        <w:rPr>
+          <w:rFonts w:ascii="Times New Roman" w:hAnsi="Times New Roman" w:cs="Times New Roman"/>
+        </w:rPr>
+        <w:t>mixed</w:t>
+      </w:r>
+      <w:r>
+        <w:rPr>
+          <w:rFonts w:ascii="Times New Roman" w:hAnsi="Times New Roman" w:cs="Times New Roman"/>
+        </w:rPr>
+        <w:t xml:space="preserve"> (1.7, 4.2 and 5.7 m) and deep (6.5 m and 6.7 m)</w:t>
+      </w:r>
+      <w:r>
+        <w:rPr>
+          <w:rFonts w:ascii="Times New Roman" w:hAnsi="Times New Roman" w:cs="Times New Roman"/>
+        </w:rPr>
+        <w:t xml:space="preserve"> </w:t>
+      </w:r>
+      <w:r>
+        <w:rPr>
+          <w:rFonts w:ascii="Times New Roman" w:hAnsi="Times New Roman" w:cs="Times New Roman"/>
+        </w:rPr>
+        <w:t xml:space="preserve">zones </w:t>
+      </w:r>
+      <w:r>
+        <w:rPr>
+          <w:rFonts w:ascii="Times New Roman" w:hAnsi="Times New Roman" w:cs="Times New Roman"/>
+        </w:rPr>
+        <w:t xml:space="preserve">to determine </w:t>
+      </w:r>
+      <w:r>
+        <w:rPr>
+          <w:rFonts w:ascii="Times New Roman" w:hAnsi="Times New Roman" w:cs="Times New Roman"/>
+        </w:rPr>
+        <w:t xml:space="preserve">their </w:t>
+      </w:r>
+      <w:r>
+        <w:rPr>
+          <w:rFonts w:ascii="Times New Roman" w:hAnsi="Times New Roman" w:cs="Times New Roman"/>
+        </w:rPr>
+        <w:t>nutrient content and</w:t>
+      </w:r>
+      <w:r>
+        <w:rPr>
+          <w:rFonts w:ascii="Times New Roman" w:hAnsi="Times New Roman" w:cs="Times New Roman"/>
+        </w:rPr>
+        <w:t xml:space="preserve"> microbiology</w:t>
       </w:r>
       <w:r>
         <w:rPr>
           <w:rFonts w:ascii="Times New Roman" w:hAnsi="Times New Roman" w:cs="Times New Roman"/>
         </w:rPr>
         <w:t xml:space="preserve">. </w:t>
-      </w:r>
-      <w:r>
-        <w:rPr>
-          <w:rFonts w:ascii="Times New Roman" w:hAnsi="Times New Roman" w:cs="Times New Roman"/>
-        </w:rPr>
-        <w:t>T</w:t>
-      </w:r>
-      <w:r>
-        <w:rPr>
-          <w:rFonts w:ascii="Times New Roman" w:hAnsi="Times New Roman" w:cs="Times New Roman"/>
-        </w:rPr>
-        <w:t xml:space="preserve">wo </w:t>
-      </w:r>
-      <w:r>
-        <w:rPr>
-          <w:rFonts w:ascii="Times New Roman" w:hAnsi="Times New Roman" w:cs="Times New Roman"/>
-        </w:rPr>
-        <w:t>d</w:t>
-      </w:r>
-      <w:r>
-        <w:rPr>
-          <w:rFonts w:ascii="Times New Roman" w:hAnsi="Times New Roman" w:cs="Times New Roman"/>
-        </w:rPr>
-        <w:t>istinct zones</w:t>
-      </w:r>
-      <w:r>
-        <w:rPr>
-          <w:rFonts w:ascii="Times New Roman" w:hAnsi="Times New Roman" w:cs="Times New Roman"/>
-        </w:rPr>
-        <w:t xml:space="preserve"> were apparent</w:t>
-      </w:r>
-      <w:r>
-        <w:rPr>
-          <w:rFonts w:ascii="Times New Roman" w:hAnsi="Times New Roman" w:cs="Times New Roman"/>
-        </w:rPr>
-        <w:t xml:space="preserve">: </w:t>
-      </w:r>
-      <w:r>
-        <w:rPr>
-          <w:rFonts w:ascii="Times New Roman" w:hAnsi="Times New Roman" w:cs="Times New Roman"/>
-        </w:rPr>
-        <w:t xml:space="preserve">a </w:t>
-      </w:r>
-      <w:r>
-        <w:rPr>
-          <w:rFonts w:ascii="Times New Roman" w:hAnsi="Times New Roman" w:cs="Times New Roman"/>
-        </w:rPr>
-        <w:t xml:space="preserve">mixed surface </w:t>
-      </w:r>
-      <w:r>
-        <w:rPr>
-          <w:rFonts w:ascii="Times New Roman" w:hAnsi="Times New Roman" w:cs="Times New Roman"/>
-        </w:rPr>
-        <w:t>zone</w:t>
-      </w:r>
-      <w:r>
-        <w:rPr>
-          <w:rFonts w:ascii="Times New Roman" w:hAnsi="Times New Roman" w:cs="Times New Roman"/>
-        </w:rPr>
-        <w:t xml:space="preserve"> above </w:t>
-      </w:r>
-      <w:r>
-        <w:rPr>
-          <w:rFonts w:ascii="Times New Roman" w:hAnsi="Times New Roman" w:cs="Times New Roman"/>
-        </w:rPr>
-        <w:t>5</w:t>
-      </w:r>
-      <w:r>
-        <w:rPr>
-          <w:rFonts w:ascii="Times New Roman" w:hAnsi="Times New Roman" w:cs="Times New Roman"/>
-        </w:rPr>
-        <w:t>.7</w:t>
-      </w:r>
-      <w:r>
-        <w:rPr>
-          <w:rFonts w:ascii="Times New Roman" w:hAnsi="Times New Roman" w:cs="Times New Roman"/>
-        </w:rPr>
-        <w:t xml:space="preserve"> m and</w:t>
-      </w:r>
-      <w:r>
-        <w:rPr>
-          <w:rFonts w:ascii="Times New Roman" w:hAnsi="Times New Roman" w:cs="Times New Roman"/>
-        </w:rPr>
-        <w:t xml:space="preserve"> </w:t>
-      </w:r>
-      <w:r>
-        <w:rPr>
-          <w:rFonts w:ascii="Times New Roman" w:hAnsi="Times New Roman" w:cs="Times New Roman"/>
-        </w:rPr>
-        <w:t xml:space="preserve">a </w:t>
-      </w:r>
-      <w:proofErr w:type="spellStart"/>
-      <w:r>
-        <w:rPr>
-          <w:rFonts w:ascii="Times New Roman" w:hAnsi="Times New Roman" w:cs="Times New Roman"/>
-        </w:rPr>
-        <w:t>suboxic</w:t>
-      </w:r>
-      <w:proofErr w:type="spellEnd"/>
-      <w:r>
-        <w:rPr>
-          <w:rFonts w:ascii="Times New Roman" w:hAnsi="Times New Roman" w:cs="Times New Roman"/>
-        </w:rPr>
-        <w:t xml:space="preserve"> </w:t>
-      </w:r>
-      <w:r>
-        <w:rPr>
-          <w:rFonts w:ascii="Times New Roman" w:hAnsi="Times New Roman" w:cs="Times New Roman"/>
-        </w:rPr>
-        <w:t xml:space="preserve">deep zone </w:t>
-      </w:r>
-      <w:r>
-        <w:rPr>
-          <w:rFonts w:ascii="Times New Roman" w:hAnsi="Times New Roman" w:cs="Times New Roman"/>
-        </w:rPr>
-        <w:t>below</w:t>
-      </w:r>
-      <w:r>
-        <w:rPr>
-          <w:rFonts w:ascii="Times New Roman" w:hAnsi="Times New Roman" w:cs="Times New Roman"/>
-        </w:rPr>
-        <w:t xml:space="preserve"> 5.7 m</w:t>
-      </w:r>
-      <w:r>
-        <w:rPr>
-          <w:rFonts w:ascii="Times New Roman" w:hAnsi="Times New Roman" w:cs="Times New Roman"/>
-        </w:rPr>
-        <w:t xml:space="preserve"> </w:t>
-      </w:r>
-      <w:r>
-        <w:rPr>
-          <w:rFonts w:ascii="Times New Roman" w:hAnsi="Times New Roman" w:cs="Times New Roman"/>
-        </w:rPr>
-        <w:t xml:space="preserve">(*Figure: </w:t>
-      </w:r>
-      <w:proofErr w:type="spellStart"/>
-      <w:r>
-        <w:rPr>
-          <w:rFonts w:ascii="Times New Roman" w:hAnsi="Times New Roman" w:cs="Times New Roman"/>
-        </w:rPr>
-        <w:t>key_profiles</w:t>
-      </w:r>
-      <w:proofErr w:type="spellEnd"/>
-      <w:r>
-        <w:rPr>
-          <w:rFonts w:ascii="Times New Roman" w:hAnsi="Times New Roman" w:cs="Times New Roman"/>
-        </w:rPr>
-        <w:t>)</w:t>
-      </w:r>
-      <w:r>
-        <w:rPr>
-          <w:rFonts w:ascii="Times New Roman" w:hAnsi="Times New Roman" w:cs="Times New Roman"/>
-        </w:rPr>
-        <w:t xml:space="preserve">. </w:t>
-      </w:r>
-      <w:r>
-        <w:rPr>
-          <w:rFonts w:ascii="Times New Roman" w:hAnsi="Times New Roman" w:cs="Times New Roman"/>
-        </w:rPr>
-        <w:t>The separatio</w:t>
-      </w:r>
-      <w:r>
-        <w:rPr>
-          <w:rFonts w:ascii="Times New Roman" w:hAnsi="Times New Roman" w:cs="Times New Roman"/>
-        </w:rPr>
-        <w:t>n of these two</w:t>
-      </w:r>
-      <w:r>
-        <w:rPr>
-          <w:rFonts w:ascii="Times New Roman" w:hAnsi="Times New Roman" w:cs="Times New Roman"/>
-        </w:rPr>
-        <w:t xml:space="preserve"> zones</w:t>
-      </w:r>
-      <w:r>
-        <w:rPr>
-          <w:rFonts w:ascii="Times New Roman" w:hAnsi="Times New Roman" w:cs="Times New Roman"/>
-        </w:rPr>
-        <w:t xml:space="preserve"> was indicated by </w:t>
-      </w:r>
-      <w:r>
-        <w:rPr>
-          <w:rFonts w:ascii="Times New Roman" w:hAnsi="Times New Roman" w:cs="Times New Roman"/>
-        </w:rPr>
-        <w:t xml:space="preserve">a </w:t>
-      </w:r>
-      <w:proofErr w:type="spellStart"/>
-      <w:r>
-        <w:rPr>
-          <w:rFonts w:ascii="Times New Roman" w:hAnsi="Times New Roman" w:cs="Times New Roman"/>
-        </w:rPr>
-        <w:t>pycnocline</w:t>
-      </w:r>
-      <w:proofErr w:type="spellEnd"/>
-      <w:r>
-        <w:rPr>
-          <w:rFonts w:ascii="Times New Roman" w:hAnsi="Times New Roman" w:cs="Times New Roman"/>
-        </w:rPr>
-        <w:t xml:space="preserve"> starting at</w:t>
-      </w:r>
-      <w:r>
-        <w:rPr>
-          <w:rFonts w:ascii="Times New Roman" w:hAnsi="Times New Roman" w:cs="Times New Roman"/>
-        </w:rPr>
-        <w:t xml:space="preserve"> 5.7 m. </w:t>
-      </w:r>
-      <w:r>
-        <w:rPr>
-          <w:rFonts w:ascii="Times New Roman" w:hAnsi="Times New Roman" w:cs="Times New Roman"/>
-        </w:rPr>
-        <w:t xml:space="preserve">There was a </w:t>
-      </w:r>
-      <w:r>
-        <w:rPr>
-          <w:rFonts w:ascii="Times New Roman" w:hAnsi="Times New Roman" w:cs="Times New Roman"/>
-        </w:rPr>
-        <w:t>rapid</w:t>
-      </w:r>
-      <w:r>
-        <w:rPr>
-          <w:rFonts w:ascii="Times New Roman" w:hAnsi="Times New Roman" w:cs="Times New Roman"/>
-        </w:rPr>
-        <w:t xml:space="preserve"> decrease of</w:t>
-      </w:r>
-      <w:r>
-        <w:rPr>
-          <w:rFonts w:ascii="Times New Roman" w:hAnsi="Times New Roman" w:cs="Times New Roman"/>
-        </w:rPr>
-        <w:t xml:space="preserve"> </w:t>
-      </w:r>
-      <w:r>
-        <w:rPr>
-          <w:rFonts w:ascii="Times New Roman" w:hAnsi="Times New Roman" w:cs="Times New Roman"/>
-        </w:rPr>
-        <w:t xml:space="preserve">DO </w:t>
-      </w:r>
-      <w:r>
-        <w:rPr>
-          <w:rFonts w:ascii="Times New Roman" w:hAnsi="Times New Roman" w:cs="Times New Roman"/>
-        </w:rPr>
-        <w:t xml:space="preserve">in the </w:t>
-      </w:r>
-      <w:r>
-        <w:rPr>
-          <w:rFonts w:ascii="Times New Roman" w:hAnsi="Times New Roman" w:cs="Times New Roman"/>
-        </w:rPr>
-        <w:t>deep</w:t>
-      </w:r>
-      <w:r>
-        <w:rPr>
-          <w:rFonts w:ascii="Times New Roman" w:hAnsi="Times New Roman" w:cs="Times New Roman"/>
-        </w:rPr>
-        <w:t xml:space="preserve"> zone</w:t>
-      </w:r>
-      <w:r>
-        <w:rPr>
-          <w:rFonts w:ascii="Times New Roman" w:hAnsi="Times New Roman" w:cs="Times New Roman"/>
-        </w:rPr>
-        <w:t xml:space="preserve"> </w:t>
-      </w:r>
-      <w:r>
-        <w:rPr>
-          <w:rFonts w:ascii="Times New Roman" w:hAnsi="Times New Roman" w:cs="Times New Roman"/>
-        </w:rPr>
-        <w:t xml:space="preserve">likely due oxygen depletion from </w:t>
-      </w:r>
-      <w:r>
-        <w:rPr>
-          <w:rFonts w:ascii="Times New Roman" w:hAnsi="Times New Roman" w:cs="Times New Roman"/>
-        </w:rPr>
-        <w:t xml:space="preserve">respiration in </w:t>
-      </w:r>
-      <w:r>
-        <w:rPr>
-          <w:rFonts w:ascii="Times New Roman" w:hAnsi="Times New Roman" w:cs="Times New Roman"/>
-        </w:rPr>
-        <w:t xml:space="preserve">the </w:t>
-      </w:r>
-      <w:r>
-        <w:rPr>
-          <w:rFonts w:ascii="Times New Roman" w:hAnsi="Times New Roman" w:cs="Times New Roman"/>
-        </w:rPr>
-        <w:t>stagnant waters</w:t>
-      </w:r>
-      <w:r>
-        <w:rPr>
-          <w:rFonts w:ascii="Times New Roman" w:hAnsi="Times New Roman" w:cs="Times New Roman"/>
-        </w:rPr>
-        <w:t xml:space="preserve">. </w:t>
-      </w:r>
-      <w:r>
-        <w:rPr>
-          <w:rFonts w:ascii="Times New Roman" w:hAnsi="Times New Roman" w:cs="Times New Roman"/>
-        </w:rPr>
-        <w:t>The pH also decreased</w:t>
-      </w:r>
-      <w:r>
-        <w:rPr>
-          <w:rFonts w:ascii="Times New Roman" w:hAnsi="Times New Roman" w:cs="Times New Roman"/>
-        </w:rPr>
-        <w:t xml:space="preserve"> </w:t>
-      </w:r>
-      <w:r>
-        <w:rPr>
-          <w:rFonts w:ascii="Times New Roman" w:hAnsi="Times New Roman" w:cs="Times New Roman"/>
-        </w:rPr>
-        <w:t>with DO</w:t>
-      </w:r>
-      <w:r>
-        <w:rPr>
-          <w:rFonts w:ascii="Times New Roman" w:hAnsi="Times New Roman" w:cs="Times New Roman"/>
-        </w:rPr>
-        <w:t xml:space="preserve">, likely due to accumulation of organic acids from increased fermentation in the </w:t>
-      </w:r>
-      <w:proofErr w:type="spellStart"/>
-      <w:r>
-        <w:rPr>
-          <w:rFonts w:ascii="Times New Roman" w:hAnsi="Times New Roman" w:cs="Times New Roman"/>
-        </w:rPr>
-        <w:t>suboxic</w:t>
-      </w:r>
-      <w:proofErr w:type="spellEnd"/>
-      <w:r>
-        <w:rPr>
-          <w:rFonts w:ascii="Times New Roman" w:hAnsi="Times New Roman" w:cs="Times New Roman"/>
-        </w:rPr>
-        <w:t xml:space="preserve"> environment (</w:t>
-      </w:r>
-      <w:r>
-        <w:rPr>
-          <w:rFonts w:ascii="Times New Roman" w:hAnsi="Times New Roman" w:cs="Times New Roman"/>
-        </w:rPr>
-        <w:t>*</w:t>
-      </w:r>
-      <w:r>
-        <w:rPr>
-          <w:rFonts w:ascii="Times New Roman" w:hAnsi="Times New Roman" w:cs="Times New Roman"/>
-        </w:rPr>
-        <w:t xml:space="preserve">see </w:t>
-      </w:r>
-      <w:r>
-        <w:rPr>
-          <w:rFonts w:ascii="Times New Roman" w:hAnsi="Times New Roman" w:cs="Times New Roman"/>
-        </w:rPr>
-        <w:t>CNS cycles</w:t>
-      </w:r>
-      <w:r>
-        <w:rPr>
-          <w:rFonts w:ascii="Times New Roman" w:hAnsi="Times New Roman" w:cs="Times New Roman"/>
-        </w:rPr>
-        <w:t xml:space="preserve">). </w:t>
-      </w:r>
-      <w:r>
-        <w:rPr>
-          <w:rFonts w:ascii="Times New Roman" w:hAnsi="Times New Roman" w:cs="Times New Roman"/>
-        </w:rPr>
-        <w:t>S</w:t>
-      </w:r>
-      <w:r>
-        <w:rPr>
-          <w:rFonts w:ascii="Times New Roman" w:hAnsi="Times New Roman" w:cs="Times New Roman"/>
-          <w:color w:val="000000" w:themeColor="text1"/>
-        </w:rPr>
-        <w:t xml:space="preserve">amples were collected from the </w:t>
-      </w:r>
-      <w:r>
-        <w:rPr>
-          <w:rFonts w:ascii="Times New Roman" w:hAnsi="Times New Roman" w:cs="Times New Roman"/>
-        </w:rPr>
-        <w:t>surface (1.7, 4.2 and 5.7 m) and deep (6.5 m and 6.7 m)</w:t>
-      </w:r>
-      <w:r>
-        <w:rPr>
-          <w:rFonts w:ascii="Times New Roman" w:hAnsi="Times New Roman" w:cs="Times New Roman"/>
-        </w:rPr>
-        <w:t xml:space="preserve"> to determine nutrient content and</w:t>
-      </w:r>
-      <w:r>
-        <w:rPr>
-          <w:rFonts w:ascii="Times New Roman" w:hAnsi="Times New Roman" w:cs="Times New Roman"/>
-        </w:rPr>
-        <w:t xml:space="preserve"> microbiology of</w:t>
-      </w:r>
-      <w:r>
-        <w:rPr>
-          <w:rFonts w:ascii="Times New Roman" w:hAnsi="Times New Roman" w:cs="Times New Roman"/>
-        </w:rPr>
-        <w:t xml:space="preserve"> the two zones</w:t>
-      </w:r>
-      <w:r>
-        <w:rPr>
-          <w:rFonts w:ascii="Times New Roman" w:hAnsi="Times New Roman" w:cs="Times New Roman"/>
-        </w:rPr>
-        <w:t xml:space="preserve">. </w:t>
-      </w:r>
-      <w:r>
-        <w:rPr>
-          <w:rFonts w:ascii="Times New Roman" w:hAnsi="Times New Roman" w:cs="Times New Roman"/>
-        </w:rPr>
-        <w:t>A division between the surface and deep zones was supported by PCA analysis</w:t>
-      </w:r>
-      <w:r>
-        <w:rPr>
-          <w:rFonts w:ascii="Times New Roman" w:hAnsi="Times New Roman" w:cs="Times New Roman"/>
-        </w:rPr>
-        <w:t xml:space="preserve"> of </w:t>
-      </w:r>
-      <w:proofErr w:type="spellStart"/>
-      <w:r>
-        <w:rPr>
-          <w:rFonts w:ascii="Times New Roman" w:hAnsi="Times New Roman" w:cs="Times New Roman"/>
-        </w:rPr>
-        <w:t>physico</w:t>
-      </w:r>
-      <w:proofErr w:type="spellEnd"/>
-      <w:r>
-        <w:rPr>
-          <w:rFonts w:ascii="Times New Roman" w:hAnsi="Times New Roman" w:cs="Times New Roman"/>
-        </w:rPr>
-        <w:t>-</w:t>
-      </w:r>
-      <w:r>
-        <w:rPr>
-          <w:rFonts w:ascii="Times New Roman" w:hAnsi="Times New Roman" w:cs="Times New Roman"/>
-        </w:rPr>
-        <w:t>chemical parameters</w:t>
-      </w:r>
-      <w:r>
-        <w:rPr>
-          <w:rFonts w:ascii="Times New Roman" w:hAnsi="Times New Roman" w:cs="Times New Roman"/>
-        </w:rPr>
-        <w:t>, which showed samples separated with depth along the PC1 axis (74.3% of variation) and the surface samples clustered together (</w:t>
-      </w:r>
-      <w:r>
-        <w:rPr>
-          <w:rFonts w:ascii="Times New Roman" w:hAnsi="Times New Roman" w:cs="Times New Roman"/>
-        </w:rPr>
-        <w:t>*</w:t>
-      </w:r>
-      <w:proofErr w:type="spellStart"/>
-      <w:r>
-        <w:rPr>
-          <w:rFonts w:ascii="Times New Roman" w:hAnsi="Times New Roman" w:cs="Times New Roman"/>
-        </w:rPr>
-        <w:t>S</w:t>
-      </w:r>
-      <w:r>
-        <w:rPr>
-          <w:rFonts w:ascii="Times New Roman" w:hAnsi="Times New Roman" w:cs="Times New Roman"/>
-        </w:rPr>
-        <w:t>figure</w:t>
-      </w:r>
-      <w:proofErr w:type="spellEnd"/>
-      <w:r>
-        <w:rPr>
-          <w:rFonts w:ascii="Times New Roman" w:hAnsi="Times New Roman" w:cs="Times New Roman"/>
-        </w:rPr>
-        <w:t xml:space="preserve">: PCA). </w:t>
-      </w:r>
-      <w:proofErr w:type="gramStart"/>
-      <w:r>
-        <w:rPr>
-          <w:rFonts w:ascii="Times New Roman" w:hAnsi="Times New Roman" w:cs="Times New Roman"/>
-          <w:highlight w:val="yellow"/>
-        </w:rPr>
-        <w:t>(*Cluster analysis?)</w:t>
-      </w:r>
-      <w:proofErr w:type="gramEnd"/>
-      <w:r>
-        <w:rPr>
-          <w:rFonts w:ascii="Times New Roman" w:hAnsi="Times New Roman" w:cs="Times New Roman"/>
-        </w:rPr>
-        <w:t xml:space="preserve"> </w:t>
       </w:r>
     </w:p>
     <w:p>
@@ -6005,16 +5934,38 @@
         <w:rPr>
           <w:rFonts w:ascii="Times New Roman" w:hAnsi="Times New Roman" w:cs="Times New Roman"/>
         </w:rPr>
-        <w:t xml:space="preserve">at 6.5 m (table: </w:t>
-      </w:r>
-      <w:proofErr w:type="spellStart"/>
-      <w:r>
-        <w:rPr>
-          <w:rFonts w:ascii="Times New Roman" w:hAnsi="Times New Roman" w:cs="Times New Roman"/>
-        </w:rPr>
-        <w:t>nutrients_orglake</w:t>
-      </w:r>
-      <w:proofErr w:type="spellEnd"/>
+        <w:t>at</w:t>
+      </w:r>
+      <w:r>
+        <w:rPr>
+          <w:rFonts w:ascii="Times New Roman" w:hAnsi="Times New Roman" w:cs="Times New Roman"/>
+        </w:rPr>
+        <w:t xml:space="preserve"> 6.5 m </w:t>
+      </w:r>
+      <w:r>
+        <w:rPr>
+          <w:rFonts w:ascii="Times New Roman" w:hAnsi="Times New Roman" w:cs="Times New Roman"/>
+        </w:rPr>
+        <w:t>(*T</w:t>
+      </w:r>
+      <w:r>
+        <w:rPr>
+          <w:rFonts w:ascii="Times New Roman" w:hAnsi="Times New Roman" w:cs="Times New Roman"/>
+        </w:rPr>
+        <w:t>able</w:t>
+      </w:r>
+      <w:r>
+        <w:rPr>
+          <w:rFonts w:ascii="Times New Roman" w:hAnsi="Times New Roman" w:cs="Times New Roman"/>
+        </w:rPr>
+        <w:t>1</w:t>
+      </w:r>
+      <w:r>
+        <w:rPr>
+          <w:rFonts w:ascii="Times New Roman" w:hAnsi="Times New Roman" w:cs="Times New Roman"/>
+        </w:rPr>
+        <w:t>: nutrients</w:t>
+      </w:r>
       <w:r>
         <w:rPr>
           <w:rFonts w:ascii="Times New Roman" w:hAnsi="Times New Roman" w:cs="Times New Roman"/>
@@ -6055,22 +6006,34 @@
         <w:rPr>
           <w:rFonts w:ascii="Times New Roman" w:hAnsi="Times New Roman" w:cs="Times New Roman"/>
         </w:rPr>
-        <w:t xml:space="preserve">biological activity at </w:t>
-      </w:r>
-      <w:r>
-        <w:rPr>
-          <w:rFonts w:ascii="Times New Roman" w:hAnsi="Times New Roman" w:cs="Times New Roman"/>
-        </w:rPr>
-        <w:t xml:space="preserve">the </w:t>
-      </w:r>
-      <w:proofErr w:type="spellStart"/>
-      <w:r>
-        <w:rPr>
-          <w:rFonts w:ascii="Times New Roman" w:hAnsi="Times New Roman" w:cs="Times New Roman"/>
-        </w:rPr>
-        <w:t>oxycline</w:t>
-      </w:r>
-      <w:proofErr w:type="spellEnd"/>
+        <w:t xml:space="preserve">biological activity </w:t>
+      </w:r>
+      <w:r>
+        <w:rPr>
+          <w:rFonts w:ascii="Times New Roman" w:hAnsi="Times New Roman" w:cs="Times New Roman"/>
+        </w:rPr>
+        <w:t>above the lake bottom</w:t>
+      </w:r>
+      <w:r>
+        <w:rPr>
+          <w:rFonts w:ascii="Times New Roman" w:hAnsi="Times New Roman" w:cs="Times New Roman"/>
+        </w:rPr>
+        <w:t xml:space="preserve"> (*Figure1B: </w:t>
+      </w:r>
+      <w:proofErr w:type="spellStart"/>
+      <w:r>
+        <w:rPr>
+          <w:rFonts w:ascii="Times New Roman" w:hAnsi="Times New Roman" w:cs="Times New Roman"/>
+        </w:rPr>
+        <w:t>lake_structure</w:t>
+      </w:r>
+      <w:proofErr w:type="spellEnd"/>
+      <w:r>
+        <w:rPr>
+          <w:rFonts w:ascii="Times New Roman" w:hAnsi="Times New Roman" w:cs="Times New Roman"/>
+        </w:rPr>
+        <w:t>)</w:t>
+      </w:r>
       <w:r>
         <w:rPr>
           <w:rFonts w:ascii="Times New Roman" w:hAnsi="Times New Roman" w:cs="Times New Roman"/>
@@ -6123,567 +6086,349 @@
         <w:rPr>
           <w:rFonts w:ascii="Times New Roman" w:hAnsi="Times New Roman" w:cs="Times New Roman"/>
         </w:rPr>
-        <w:t xml:space="preserve"> demonstrating turbidity was not principally determined by cell density. Microscopy images (</w:t>
-      </w:r>
-      <w:r>
-        <w:rPr>
-          <w:rFonts w:ascii="Times New Roman" w:hAnsi="Times New Roman" w:cs="Times New Roman"/>
+        <w:t xml:space="preserve"> demonstrating turbidity was not principally determined by </w:t>
+      </w:r>
+      <w:r>
+        <w:rPr>
+          <w:rFonts w:ascii="Times New Roman" w:hAnsi="Times New Roman" w:cs="Times New Roman"/>
+        </w:rPr>
+        <w:t>cell density. Microscopy images</w:t>
+      </w:r>
+      <w:r>
+        <w:rPr>
+          <w:rFonts w:ascii="Times New Roman" w:hAnsi="Times New Roman" w:cs="Times New Roman"/>
+        </w:rPr>
+        <w:t xml:space="preserve"> do not show a shift in cell morphology that could account for the large drop in turbidity which </w:t>
+      </w:r>
+      <w:r>
+        <w:rPr>
+          <w:rFonts w:ascii="Times New Roman" w:hAnsi="Times New Roman" w:cs="Times New Roman"/>
+        </w:rPr>
+        <w:t>suggests</w:t>
+      </w:r>
+      <w:r>
+        <w:rPr>
+          <w:rFonts w:ascii="Times New Roman" w:hAnsi="Times New Roman" w:cs="Times New Roman"/>
+        </w:rPr>
+        <w:t xml:space="preserve"> particulate matter </w:t>
+      </w:r>
+      <w:r>
+        <w:rPr>
+          <w:rFonts w:ascii="Times New Roman" w:hAnsi="Times New Roman" w:cs="Times New Roman"/>
+        </w:rPr>
+        <w:t>was primarily contributing to turbidity readings</w:t>
+      </w:r>
+      <w:r>
+        <w:rPr>
+          <w:rFonts w:ascii="Times New Roman" w:hAnsi="Times New Roman" w:cs="Times New Roman"/>
+        </w:rPr>
+        <w:t xml:space="preserve"> (*SFigure</w:t>
+      </w:r>
+      <w:r>
+        <w:rPr>
+          <w:rFonts w:ascii="Times New Roman" w:hAnsi="Times New Roman" w:cs="Times New Roman"/>
+        </w:rPr>
+        <w:t>3</w:t>
+      </w:r>
+      <w:r>
+        <w:rPr>
+          <w:rFonts w:ascii="Times New Roman" w:hAnsi="Times New Roman" w:cs="Times New Roman"/>
+        </w:rPr>
+        <w:t>: microscopy)</w:t>
+      </w:r>
+      <w:r>
+        <w:rPr>
+          <w:rFonts w:ascii="Times New Roman" w:hAnsi="Times New Roman" w:cs="Times New Roman"/>
+        </w:rPr>
+        <w:t xml:space="preserve">. </w:t>
+      </w:r>
+      <w:r>
+        <w:rPr>
+          <w:rFonts w:ascii="Times New Roman" w:hAnsi="Times New Roman" w:cs="Times New Roman"/>
+          <w:highlight w:val="yellow"/>
+        </w:rPr>
+        <w:t>(</w:t>
+      </w:r>
+      <w:r>
+        <w:rPr>
+          <w:rFonts w:ascii="Times New Roman" w:hAnsi="Times New Roman" w:cs="Times New Roman"/>
+          <w:highlight w:val="yellow"/>
+        </w:rPr>
+        <w:t>Furthermore particulate TOC readings are high compared to the ocean</w:t>
+      </w:r>
+      <w:r>
+        <w:rPr>
+          <w:rFonts w:ascii="Times New Roman" w:hAnsi="Times New Roman" w:cs="Times New Roman"/>
+          <w:highlight w:val="yellow"/>
         </w:rPr>
         <w:t>*</w:t>
       </w:r>
-      <w:proofErr w:type="spellStart"/>
-      <w:r>
-        <w:rPr>
-          <w:rFonts w:ascii="Times New Roman" w:hAnsi="Times New Roman" w:cs="Times New Roman"/>
-        </w:rPr>
-        <w:t>S</w:t>
-      </w:r>
-      <w:r>
-        <w:rPr>
-          <w:rFonts w:ascii="Times New Roman" w:hAnsi="Times New Roman" w:cs="Times New Roman"/>
-        </w:rPr>
-        <w:t>figure</w:t>
-      </w:r>
-      <w:proofErr w:type="spellEnd"/>
-      <w:r>
-        <w:rPr>
-          <w:rFonts w:ascii="Times New Roman" w:hAnsi="Times New Roman" w:cs="Times New Roman"/>
-        </w:rPr>
-        <w:t xml:space="preserve">: </w:t>
-      </w:r>
-      <w:proofErr w:type="spellStart"/>
-      <w:r>
-        <w:rPr>
-          <w:rFonts w:ascii="Times New Roman" w:hAnsi="Times New Roman" w:cs="Times New Roman"/>
-        </w:rPr>
-        <w:t>SYBR_gold_images</w:t>
-      </w:r>
-      <w:proofErr w:type="spellEnd"/>
-      <w:r>
-        <w:rPr>
-          <w:rFonts w:ascii="Times New Roman" w:hAnsi="Times New Roman" w:cs="Times New Roman"/>
-        </w:rPr>
-        <w:t xml:space="preserve">) do not show a shift in cell morphology that could account for the large drop in turbidity which </w:t>
-      </w:r>
-      <w:r>
-        <w:rPr>
-          <w:rFonts w:ascii="Times New Roman" w:hAnsi="Times New Roman" w:cs="Times New Roman"/>
-        </w:rPr>
-        <w:t>suggests</w:t>
-      </w:r>
-      <w:r>
-        <w:rPr>
-          <w:rFonts w:ascii="Times New Roman" w:hAnsi="Times New Roman" w:cs="Times New Roman"/>
-        </w:rPr>
-        <w:t xml:space="preserve"> particulate matter </w:t>
-      </w:r>
-      <w:r>
-        <w:rPr>
-          <w:rFonts w:ascii="Times New Roman" w:hAnsi="Times New Roman" w:cs="Times New Roman"/>
-        </w:rPr>
-        <w:t xml:space="preserve">was primarily contributing to turbidity readings. </w:t>
+      <w:r>
+        <w:rPr>
+          <w:rFonts w:ascii="Times New Roman" w:hAnsi="Times New Roman" w:cs="Times New Roman"/>
+        </w:rPr>
+        <w:t xml:space="preserve">) </w:t>
+      </w:r>
+      <w:r>
+        <w:rPr>
+          <w:rFonts w:ascii="Times New Roman" w:hAnsi="Times New Roman" w:cs="Times New Roman"/>
+        </w:rPr>
+        <w:t xml:space="preserve"> </w:t>
+      </w:r>
+      <w:r>
+        <w:rPr>
+          <w:rFonts w:ascii="Times New Roman" w:hAnsi="Times New Roman" w:cs="Times New Roman"/>
+        </w:rPr>
+        <w:t xml:space="preserve">The </w:t>
+      </w:r>
+      <w:r>
+        <w:rPr>
+          <w:rFonts w:ascii="Times New Roman" w:hAnsi="Times New Roman" w:cs="Times New Roman"/>
+        </w:rPr>
+        <w:t>low</w:t>
+      </w:r>
+      <w:r>
+        <w:rPr>
+          <w:rFonts w:ascii="Times New Roman" w:hAnsi="Times New Roman" w:cs="Times New Roman"/>
+        </w:rPr>
+        <w:t xml:space="preserve"> turbidity</w:t>
+      </w:r>
+      <w:r>
+        <w:rPr>
+          <w:rFonts w:ascii="Times New Roman" w:hAnsi="Times New Roman" w:cs="Times New Roman"/>
+        </w:rPr>
+        <w:t xml:space="preserve"> and</w:t>
+      </w:r>
+      <w:r>
+        <w:rPr>
+          <w:rFonts w:ascii="Times New Roman" w:hAnsi="Times New Roman" w:cs="Times New Roman"/>
+        </w:rPr>
+        <w:t xml:space="preserve"> peak in cell counts</w:t>
+      </w:r>
+      <w:r>
+        <w:rPr>
+          <w:rFonts w:ascii="Times New Roman" w:hAnsi="Times New Roman" w:cs="Times New Roman"/>
+        </w:rPr>
+        <w:t xml:space="preserve"> and nutrients </w:t>
+      </w:r>
+      <w:r>
+        <w:rPr>
+          <w:rFonts w:ascii="Times New Roman" w:hAnsi="Times New Roman" w:cs="Times New Roman"/>
+        </w:rPr>
+        <w:t xml:space="preserve">at 6.5 m </w:t>
+      </w:r>
+      <w:r>
+        <w:rPr>
+          <w:rFonts w:ascii="Times New Roman" w:hAnsi="Times New Roman" w:cs="Times New Roman"/>
+        </w:rPr>
+        <w:t xml:space="preserve">suggest increased degradation of particulate matter due to </w:t>
+      </w:r>
+      <w:r>
+        <w:rPr>
+          <w:rFonts w:ascii="Times New Roman" w:hAnsi="Times New Roman" w:cs="Times New Roman"/>
+        </w:rPr>
+        <w:t xml:space="preserve">processes </w:t>
+      </w:r>
+      <w:r>
+        <w:rPr>
+          <w:rFonts w:ascii="Times New Roman" w:hAnsi="Times New Roman" w:cs="Times New Roman"/>
+        </w:rPr>
+        <w:t xml:space="preserve">enriched in the </w:t>
+      </w:r>
+      <w:proofErr w:type="spellStart"/>
+      <w:r>
+        <w:rPr>
+          <w:rFonts w:ascii="Times New Roman" w:hAnsi="Times New Roman" w:cs="Times New Roman"/>
+        </w:rPr>
+        <w:t>microaerophilic</w:t>
+      </w:r>
+      <w:proofErr w:type="spellEnd"/>
+      <w:r>
+        <w:rPr>
+          <w:rFonts w:ascii="Times New Roman" w:hAnsi="Times New Roman" w:cs="Times New Roman"/>
+        </w:rPr>
+        <w:t xml:space="preserve"> environment </w:t>
+      </w:r>
+      <w:r>
+        <w:rPr>
+          <w:rFonts w:ascii="Times New Roman" w:hAnsi="Times New Roman" w:cs="Times New Roman"/>
+        </w:rPr>
+        <w:t>(*see below)</w:t>
+      </w:r>
+      <w:r>
+        <w:rPr>
+          <w:rFonts w:ascii="Times New Roman" w:hAnsi="Times New Roman" w:cs="Times New Roman"/>
+        </w:rPr>
+        <w:t>.</w:t>
+      </w:r>
+      <w:r>
+        <w:rPr>
+          <w:rFonts w:ascii="Times New Roman" w:hAnsi="Times New Roman" w:cs="Times New Roman"/>
+        </w:rPr>
+        <w:t xml:space="preserve"> The C</w:t>
+      </w:r>
+      <w:proofErr w:type="gramStart"/>
+      <w:r>
+        <w:rPr>
+          <w:rFonts w:ascii="Times New Roman" w:hAnsi="Times New Roman" w:cs="Times New Roman"/>
+        </w:rPr>
+        <w:t>:N</w:t>
+      </w:r>
+      <w:proofErr w:type="gramEnd"/>
+      <w:r>
+        <w:rPr>
+          <w:rFonts w:ascii="Times New Roman" w:hAnsi="Times New Roman" w:cs="Times New Roman"/>
+        </w:rPr>
+        <w:t xml:space="preserve"> and C:P ratios  were high compared to the Redfield ratio (*ref) except at 6.5 m indicating this was the only depth where N and P were not relatively limited</w:t>
+      </w:r>
+      <w:r>
+        <w:rPr>
+          <w:rFonts w:ascii="Times New Roman" w:hAnsi="Times New Roman" w:cs="Times New Roman"/>
+        </w:rPr>
+        <w:t xml:space="preserve"> (table: nutrients)</w:t>
+      </w:r>
+      <w:r>
+        <w:rPr>
+          <w:rFonts w:ascii="Times New Roman" w:hAnsi="Times New Roman" w:cs="Times New Roman"/>
+        </w:rPr>
+        <w:t xml:space="preserve">. PCA analysis of </w:t>
+      </w:r>
+      <w:proofErr w:type="spellStart"/>
+      <w:r>
+        <w:rPr>
+          <w:rFonts w:ascii="Times New Roman" w:hAnsi="Times New Roman" w:cs="Times New Roman"/>
+        </w:rPr>
+        <w:t>physico</w:t>
+      </w:r>
+      <w:proofErr w:type="spellEnd"/>
+      <w:r>
+        <w:rPr>
+          <w:rFonts w:ascii="Times New Roman" w:hAnsi="Times New Roman" w:cs="Times New Roman"/>
+        </w:rPr>
+        <w:t>-chemical parameters showed all samples except the 6.5 m sample separated with depth along the PC1 axis (*</w:t>
+      </w:r>
+      <w:proofErr w:type="spellStart"/>
+      <w:r>
+        <w:rPr>
+          <w:rFonts w:ascii="Times New Roman" w:hAnsi="Times New Roman" w:cs="Times New Roman"/>
+        </w:rPr>
+        <w:t>Sfigure</w:t>
+      </w:r>
+      <w:proofErr w:type="spellEnd"/>
+      <w:r>
+        <w:rPr>
+          <w:rFonts w:ascii="Times New Roman" w:hAnsi="Times New Roman" w:cs="Times New Roman"/>
+        </w:rPr>
+        <w:t>: PCA).</w:t>
+      </w:r>
+      <w:r>
+        <w:rPr>
+          <w:rFonts w:ascii="Times New Roman" w:hAnsi="Times New Roman" w:cs="Times New Roman"/>
+        </w:rPr>
+        <w:t xml:space="preserve"> </w:t>
+      </w:r>
+      <w:r>
+        <w:rPr>
+          <w:rFonts w:ascii="Times New Roman" w:hAnsi="Times New Roman" w:cs="Times New Roman"/>
+        </w:rPr>
+        <w:t>Accordingly, t</w:t>
+      </w:r>
+      <w:r>
+        <w:rPr>
+          <w:rFonts w:ascii="Times New Roman" w:hAnsi="Times New Roman" w:cs="Times New Roman"/>
+        </w:rPr>
+        <w:t>urb</w:t>
+      </w:r>
+      <w:r>
+        <w:rPr>
+          <w:rFonts w:ascii="Times New Roman" w:hAnsi="Times New Roman" w:cs="Times New Roman"/>
+        </w:rPr>
+        <w:t>idity, TS and</w:t>
+      </w:r>
+      <w:r>
+        <w:rPr>
+          <w:rFonts w:ascii="Times New Roman" w:hAnsi="Times New Roman" w:cs="Times New Roman"/>
+        </w:rPr>
+        <w:t xml:space="preserve"> cell density were the strongest explanatory variables for the separation of the 6.5 m sample from the other deep sample</w:t>
+      </w:r>
+      <w:r>
+        <w:rPr>
+          <w:rFonts w:ascii="Times New Roman" w:hAnsi="Times New Roman" w:cs="Times New Roman"/>
+        </w:rPr>
+        <w:t xml:space="preserve"> </w:t>
+      </w:r>
+      <w:r>
+        <w:rPr>
+          <w:rFonts w:ascii="Times New Roman" w:hAnsi="Times New Roman" w:cs="Times New Roman"/>
+        </w:rPr>
+        <w:t>(SFigure</w:t>
+      </w:r>
+      <w:r>
+        <w:rPr>
+          <w:rFonts w:ascii="Times New Roman" w:hAnsi="Times New Roman" w:cs="Times New Roman"/>
+        </w:rPr>
+        <w:t>4</w:t>
+      </w:r>
+      <w:r>
+        <w:rPr>
+          <w:rFonts w:ascii="Times New Roman" w:hAnsi="Times New Roman" w:cs="Times New Roman"/>
+        </w:rPr>
+        <w:t xml:space="preserve">: PCA). </w:t>
       </w:r>
       <w:r>
         <w:rPr>
           <w:rFonts w:ascii="Times New Roman" w:hAnsi="Times New Roman" w:cs="Times New Roman"/>
           <w:highlight w:val="yellow"/>
         </w:rPr>
-        <w:t>(</w:t>
-      </w:r>
-      <w:r>
-        <w:rPr>
-          <w:rFonts w:ascii="Times New Roman" w:hAnsi="Times New Roman" w:cs="Times New Roman"/>
-          <w:highlight w:val="yellow"/>
-        </w:rPr>
-        <w:t>Furthermore particulate TOC readings are high compared to the ocean</w:t>
-      </w:r>
-      <w:r>
-        <w:rPr>
-          <w:rFonts w:ascii="Times New Roman" w:hAnsi="Times New Roman" w:cs="Times New Roman"/>
-          <w:highlight w:val="yellow"/>
-        </w:rPr>
-        <w:t>*</w:t>
-      </w:r>
-      <w:r>
-        <w:rPr>
-          <w:rFonts w:ascii="Times New Roman" w:hAnsi="Times New Roman" w:cs="Times New Roman"/>
-        </w:rPr>
-        <w:t xml:space="preserve">) Both the particulate and dissolved </w:t>
-      </w:r>
-      <w:r>
-        <w:rPr>
-          <w:rFonts w:ascii="Times New Roman" w:hAnsi="Times New Roman" w:cs="Times New Roman"/>
-        </w:rPr>
-        <w:t>C/N ratio</w:t>
-      </w:r>
-      <w:r>
-        <w:rPr>
-          <w:rFonts w:ascii="Times New Roman" w:hAnsi="Times New Roman" w:cs="Times New Roman"/>
-        </w:rPr>
-        <w:t>s were</w:t>
-      </w:r>
-      <w:r>
-        <w:rPr>
-          <w:rFonts w:ascii="Times New Roman" w:hAnsi="Times New Roman" w:cs="Times New Roman"/>
-        </w:rPr>
-        <w:t xml:space="preserve"> high compared to the Redfield ratio (*ref) indicating </w:t>
-      </w:r>
-      <w:r>
-        <w:rPr>
-          <w:rFonts w:ascii="Times New Roman" w:hAnsi="Times New Roman" w:cs="Times New Roman"/>
-        </w:rPr>
-        <w:t xml:space="preserve">relative </w:t>
-      </w:r>
-      <w:r>
-        <w:rPr>
-          <w:rFonts w:ascii="Times New Roman" w:hAnsi="Times New Roman" w:cs="Times New Roman"/>
-        </w:rPr>
-        <w:t>N limitation throughout the water column. N limitation was most pronounced at 6.5 m</w:t>
-      </w:r>
-      <w:r>
-        <w:rPr>
-          <w:rFonts w:ascii="Times New Roman" w:hAnsi="Times New Roman" w:cs="Times New Roman"/>
-        </w:rPr>
-        <w:t>, as was dissolved P</w:t>
-      </w:r>
-      <w:r>
-        <w:rPr>
-          <w:rFonts w:ascii="Times New Roman" w:hAnsi="Times New Roman" w:cs="Times New Roman"/>
-        </w:rPr>
-        <w:t xml:space="preserve">. </w:t>
-      </w:r>
-      <w:r>
-        <w:rPr>
-          <w:rFonts w:ascii="Times New Roman" w:hAnsi="Times New Roman" w:cs="Times New Roman"/>
-        </w:rPr>
-        <w:t xml:space="preserve">PCA identified turbidity, TS, cell density and TOC/TN as </w:t>
-      </w:r>
-      <w:r>
-        <w:rPr>
-          <w:rFonts w:ascii="Times New Roman" w:hAnsi="Times New Roman" w:cs="Times New Roman"/>
-        </w:rPr>
-        <w:t>strongest explanatory variables for the</w:t>
-      </w:r>
-      <w:r>
-        <w:rPr>
-          <w:rFonts w:ascii="Times New Roman" w:hAnsi="Times New Roman" w:cs="Times New Roman"/>
-        </w:rPr>
-        <w:t xml:space="preserve"> separation of the </w:t>
-      </w:r>
-      <w:r>
-        <w:rPr>
-          <w:rFonts w:ascii="Times New Roman" w:hAnsi="Times New Roman" w:cs="Times New Roman"/>
-        </w:rPr>
-        <w:t xml:space="preserve">6.5 m sample </w:t>
-      </w:r>
-      <w:r>
-        <w:rPr>
-          <w:rFonts w:ascii="Times New Roman" w:hAnsi="Times New Roman" w:cs="Times New Roman"/>
-        </w:rPr>
-        <w:t>from the other deep sample</w:t>
-      </w:r>
-      <w:r>
-        <w:rPr>
-          <w:rFonts w:ascii="Times New Roman" w:hAnsi="Times New Roman" w:cs="Times New Roman"/>
-        </w:rPr>
-        <w:t xml:space="preserve"> </w:t>
-      </w:r>
-      <w:r>
-        <w:rPr>
-          <w:rFonts w:ascii="Times New Roman" w:hAnsi="Times New Roman" w:cs="Times New Roman"/>
-        </w:rPr>
-        <w:t>(</w:t>
-      </w:r>
-      <w:proofErr w:type="spellStart"/>
-      <w:r>
-        <w:rPr>
-          <w:rFonts w:ascii="Times New Roman" w:hAnsi="Times New Roman" w:cs="Times New Roman"/>
-        </w:rPr>
-        <w:t>SFigure</w:t>
-      </w:r>
-      <w:proofErr w:type="spellEnd"/>
-      <w:r>
-        <w:rPr>
-          <w:rFonts w:ascii="Times New Roman" w:hAnsi="Times New Roman" w:cs="Times New Roman"/>
-        </w:rPr>
-        <w:t>: PCA).</w:t>
-      </w:r>
-      <w:r>
-        <w:rPr>
-          <w:rFonts w:ascii="Times New Roman" w:hAnsi="Times New Roman" w:cs="Times New Roman"/>
-          <w:color w:val="000000" w:themeColor="text1"/>
-        </w:rPr>
-        <w:t xml:space="preserve"> </w:t>
-      </w:r>
-      <w:r>
-        <w:rPr>
-          <w:rFonts w:ascii="Times New Roman" w:hAnsi="Times New Roman" w:cs="Times New Roman"/>
-        </w:rPr>
-        <w:t xml:space="preserve">The </w:t>
-      </w:r>
-      <w:r>
-        <w:rPr>
-          <w:rFonts w:ascii="Times New Roman" w:hAnsi="Times New Roman" w:cs="Times New Roman"/>
-        </w:rPr>
-        <w:t>low</w:t>
-      </w:r>
-      <w:r>
-        <w:rPr>
-          <w:rFonts w:ascii="Times New Roman" w:hAnsi="Times New Roman" w:cs="Times New Roman"/>
-        </w:rPr>
-        <w:t xml:space="preserve"> turbidity</w:t>
-      </w:r>
-      <w:r>
-        <w:rPr>
-          <w:rFonts w:ascii="Times New Roman" w:hAnsi="Times New Roman" w:cs="Times New Roman"/>
-        </w:rPr>
-        <w:t xml:space="preserve"> and</w:t>
-      </w:r>
-      <w:r>
-        <w:rPr>
-          <w:rFonts w:ascii="Times New Roman" w:hAnsi="Times New Roman" w:cs="Times New Roman"/>
-        </w:rPr>
-        <w:t xml:space="preserve"> peak in cell counts</w:t>
-      </w:r>
-      <w:r>
-        <w:rPr>
-          <w:rFonts w:ascii="Times New Roman" w:hAnsi="Times New Roman" w:cs="Times New Roman"/>
-        </w:rPr>
-        <w:t xml:space="preserve"> and nutrients </w:t>
-      </w:r>
-      <w:r>
-        <w:rPr>
-          <w:rFonts w:ascii="Times New Roman" w:hAnsi="Times New Roman" w:cs="Times New Roman"/>
-        </w:rPr>
-        <w:t xml:space="preserve">at 6.5 m </w:t>
-      </w:r>
-      <w:r>
-        <w:rPr>
-          <w:rFonts w:ascii="Times New Roman" w:hAnsi="Times New Roman" w:cs="Times New Roman"/>
-        </w:rPr>
-        <w:t xml:space="preserve">suggest increased degradation of particulate matter </w:t>
-      </w:r>
-      <w:r>
-        <w:rPr>
-          <w:rFonts w:ascii="Times New Roman" w:hAnsi="Times New Roman" w:cs="Times New Roman"/>
-        </w:rPr>
-        <w:t xml:space="preserve">was occurring </w:t>
-      </w:r>
-      <w:r>
-        <w:rPr>
-          <w:rFonts w:ascii="Times New Roman" w:hAnsi="Times New Roman" w:cs="Times New Roman"/>
-        </w:rPr>
-        <w:t xml:space="preserve">due to biological processes </w:t>
-      </w:r>
-      <w:r>
-        <w:rPr>
-          <w:rFonts w:ascii="Times New Roman" w:hAnsi="Times New Roman" w:cs="Times New Roman"/>
-        </w:rPr>
-        <w:t xml:space="preserve">enriched at </w:t>
-      </w:r>
-      <w:r>
-        <w:rPr>
-          <w:rFonts w:ascii="Times New Roman" w:hAnsi="Times New Roman" w:cs="Times New Roman"/>
-        </w:rPr>
-        <w:t xml:space="preserve">the </w:t>
-      </w:r>
-      <w:proofErr w:type="spellStart"/>
-      <w:r>
-        <w:rPr>
-          <w:rFonts w:ascii="Times New Roman" w:hAnsi="Times New Roman" w:cs="Times New Roman"/>
-        </w:rPr>
-        <w:t>oxycline</w:t>
-      </w:r>
-      <w:proofErr w:type="spellEnd"/>
-      <w:r>
-        <w:rPr>
-          <w:rFonts w:ascii="Times New Roman" w:hAnsi="Times New Roman" w:cs="Times New Roman"/>
-        </w:rPr>
-        <w:t xml:space="preserve"> (*see below)</w:t>
-      </w:r>
-      <w:r>
-        <w:rPr>
-          <w:rFonts w:ascii="Times New Roman" w:hAnsi="Times New Roman" w:cs="Times New Roman"/>
-        </w:rPr>
-        <w:t xml:space="preserve">. </w:t>
-      </w:r>
-      <w:r>
-        <w:rPr>
-          <w:rFonts w:ascii="Times New Roman" w:hAnsi="Times New Roman" w:cs="Times New Roman"/>
-        </w:rPr>
-        <w:t>In particular,</w:t>
-      </w:r>
-      <w:r>
-        <w:rPr>
-          <w:rFonts w:ascii="Times New Roman" w:hAnsi="Times New Roman" w:cs="Times New Roman"/>
-        </w:rPr>
-        <w:t xml:space="preserve"> processes </w:t>
-      </w:r>
-      <w:r>
-        <w:rPr>
-          <w:rFonts w:ascii="Times New Roman" w:hAnsi="Times New Roman" w:cs="Times New Roman"/>
-        </w:rPr>
-        <w:t xml:space="preserve">that </w:t>
-      </w:r>
-      <w:r>
-        <w:rPr>
-          <w:rFonts w:ascii="Times New Roman" w:hAnsi="Times New Roman" w:cs="Times New Roman"/>
-        </w:rPr>
-        <w:t xml:space="preserve">have </w:t>
-      </w:r>
-      <w:r>
-        <w:rPr>
-          <w:rFonts w:ascii="Times New Roman" w:hAnsi="Times New Roman" w:cs="Times New Roman"/>
-        </w:rPr>
-        <w:t>resul</w:t>
-      </w:r>
-      <w:r>
-        <w:rPr>
-          <w:rFonts w:ascii="Times New Roman" w:hAnsi="Times New Roman" w:cs="Times New Roman"/>
-        </w:rPr>
-        <w:t xml:space="preserve">ted in an excess of ammonia, </w:t>
-      </w:r>
-      <w:r>
-        <w:rPr>
-          <w:rFonts w:ascii="Times New Roman" w:hAnsi="Times New Roman" w:cs="Times New Roman"/>
-        </w:rPr>
-        <w:t>other dissolved ni</w:t>
-      </w:r>
-      <w:r>
-        <w:rPr>
-          <w:rFonts w:ascii="Times New Roman" w:hAnsi="Times New Roman" w:cs="Times New Roman"/>
-        </w:rPr>
-        <w:t xml:space="preserve">trogenous compounds and sulfur </w:t>
-      </w:r>
-      <w:r>
-        <w:rPr>
-          <w:rFonts w:ascii="Times New Roman" w:hAnsi="Times New Roman" w:cs="Times New Roman"/>
-        </w:rPr>
-        <w:t xml:space="preserve">(table: </w:t>
-      </w:r>
-      <w:proofErr w:type="spellStart"/>
-      <w:r>
-        <w:rPr>
-          <w:rFonts w:ascii="Times New Roman" w:hAnsi="Times New Roman" w:cs="Times New Roman"/>
-        </w:rPr>
-        <w:t>nutrients_orglake</w:t>
-      </w:r>
-      <w:proofErr w:type="spellEnd"/>
-      <w:r>
-        <w:rPr>
-          <w:rFonts w:ascii="Times New Roman" w:hAnsi="Times New Roman" w:cs="Times New Roman"/>
-        </w:rPr>
-        <w:t>).</w:t>
-      </w:r>
-      <w:r>
-        <w:rPr>
-          <w:rFonts w:ascii="Times New Roman" w:hAnsi="Times New Roman" w:cs="Times New Roman"/>
-        </w:rPr>
-        <w:t xml:space="preserve"> </w:t>
+        <w:t>*read about PCA to properly examine it.</w:t>
       </w:r>
     </w:p>
     <w:p>
       <w:pPr>
         <w:spacing w:line="240" w:lineRule="auto"/>
+        <w:jc w:val="both"/>
         <w:rPr>
           <w:rFonts w:ascii="Times New Roman" w:hAnsi="Times New Roman" w:cs="Times New Roman"/>
         </w:rPr>
       </w:pPr>
-      <w:r>
-        <w:rPr>
-          <w:rFonts w:ascii="Times New Roman" w:hAnsi="Times New Roman" w:cs="Times New Roman"/>
-          <w:i/>
-        </w:rPr>
-        <w:t xml:space="preserve">The </w:t>
-      </w:r>
-      <w:r>
-        <w:rPr>
-          <w:rFonts w:ascii="Times New Roman" w:hAnsi="Times New Roman" w:cs="Times New Roman"/>
-          <w:i/>
-        </w:rPr>
-        <w:t xml:space="preserve">dissolved </w:t>
-      </w:r>
-      <w:r>
-        <w:rPr>
-          <w:rFonts w:ascii="Times New Roman" w:hAnsi="Times New Roman" w:cs="Times New Roman"/>
-          <w:i/>
-        </w:rPr>
-        <w:t>C</w:t>
-      </w:r>
-      <w:proofErr w:type="gramStart"/>
-      <w:r>
-        <w:rPr>
-          <w:rFonts w:ascii="Times New Roman" w:hAnsi="Times New Roman" w:cs="Times New Roman"/>
-          <w:i/>
-        </w:rPr>
-        <w:t>:N:P</w:t>
-      </w:r>
-      <w:proofErr w:type="gramEnd"/>
-      <w:r>
-        <w:rPr>
-          <w:rFonts w:ascii="Times New Roman" w:hAnsi="Times New Roman" w:cs="Times New Roman"/>
-          <w:i/>
-        </w:rPr>
-        <w:t xml:space="preserve"> ratio </w:t>
-      </w:r>
-      <w:r>
-        <w:rPr>
-          <w:rFonts w:ascii="Times New Roman" w:hAnsi="Times New Roman" w:cs="Times New Roman"/>
-          <w:i/>
-        </w:rPr>
-        <w:t>was</w:t>
-      </w:r>
-      <w:r>
-        <w:rPr>
-          <w:rFonts w:ascii="Times New Roman" w:hAnsi="Times New Roman" w:cs="Times New Roman"/>
-          <w:i/>
-        </w:rPr>
-        <w:t xml:space="preserve"> </w:t>
-      </w:r>
-      <w:r>
-        <w:rPr>
-          <w:rFonts w:ascii="Times New Roman" w:hAnsi="Times New Roman" w:cs="Times New Roman"/>
-          <w:i/>
-        </w:rPr>
-        <w:t xml:space="preserve">different to the </w:t>
-      </w:r>
-      <w:r>
-        <w:rPr>
-          <w:rFonts w:ascii="Times New Roman" w:hAnsi="Times New Roman" w:cs="Times New Roman"/>
-          <w:i/>
-        </w:rPr>
-        <w:t>particulate</w:t>
-      </w:r>
-      <w:r>
-        <w:rPr>
-          <w:rFonts w:ascii="Times New Roman" w:hAnsi="Times New Roman" w:cs="Times New Roman"/>
-          <w:i/>
-        </w:rPr>
-        <w:t xml:space="preserve"> </w:t>
-      </w:r>
-      <w:r>
-        <w:rPr>
-          <w:rFonts w:ascii="Times New Roman" w:hAnsi="Times New Roman" w:cs="Times New Roman"/>
-          <w:i/>
-        </w:rPr>
-        <w:t xml:space="preserve">ratios </w:t>
-      </w:r>
-      <w:r>
-        <w:rPr>
-          <w:rFonts w:ascii="Times New Roman" w:hAnsi="Times New Roman" w:cs="Times New Roman"/>
-          <w:i/>
-        </w:rPr>
-        <w:t xml:space="preserve">(table: </w:t>
-      </w:r>
-      <w:proofErr w:type="spellStart"/>
-      <w:r>
-        <w:rPr>
-          <w:rFonts w:ascii="Times New Roman" w:hAnsi="Times New Roman" w:cs="Times New Roman"/>
-          <w:i/>
-        </w:rPr>
-        <w:t>nutrient_orglake</w:t>
-      </w:r>
-      <w:proofErr w:type="spellEnd"/>
-      <w:r>
-        <w:rPr>
-          <w:rFonts w:ascii="Times New Roman" w:hAnsi="Times New Roman" w:cs="Times New Roman"/>
-          <w:i/>
-        </w:rPr>
-        <w:t>)</w:t>
-      </w:r>
-      <w:r>
-        <w:rPr>
-          <w:rFonts w:ascii="Times New Roman" w:hAnsi="Times New Roman" w:cs="Times New Roman"/>
-          <w:i/>
-        </w:rPr>
-        <w:t xml:space="preserve"> reflecting differences in rates of synthesis</w:t>
-      </w:r>
-      <w:r>
-        <w:rPr>
-          <w:rFonts w:ascii="Times New Roman" w:hAnsi="Times New Roman" w:cs="Times New Roman"/>
-          <w:i/>
-        </w:rPr>
-        <w:t>/uptake</w:t>
-      </w:r>
-      <w:r>
-        <w:rPr>
-          <w:rFonts w:ascii="Times New Roman" w:hAnsi="Times New Roman" w:cs="Times New Roman"/>
-          <w:i/>
-        </w:rPr>
-        <w:t xml:space="preserve"> </w:t>
-      </w:r>
-      <w:r>
-        <w:rPr>
-          <w:rFonts w:ascii="Times New Roman" w:hAnsi="Times New Roman" w:cs="Times New Roman"/>
-          <w:i/>
-        </w:rPr>
-        <w:t>compared to excretion/</w:t>
-      </w:r>
-      <w:r>
-        <w:rPr>
-          <w:rFonts w:ascii="Times New Roman" w:hAnsi="Times New Roman" w:cs="Times New Roman"/>
-          <w:i/>
-        </w:rPr>
-        <w:t>breakdow</w:t>
-      </w:r>
-      <w:r>
-        <w:rPr>
-          <w:rFonts w:ascii="Times New Roman" w:hAnsi="Times New Roman" w:cs="Times New Roman"/>
-          <w:i/>
-        </w:rPr>
-        <w:t>n</w:t>
-      </w:r>
-      <w:r>
-        <w:rPr>
-          <w:rFonts w:ascii="Times New Roman" w:hAnsi="Times New Roman" w:cs="Times New Roman"/>
-          <w:i/>
-        </w:rPr>
-        <w:t xml:space="preserve"> with N and P conserved within the particulate fraction</w:t>
-      </w:r>
-      <w:r>
-        <w:rPr>
-          <w:rFonts w:ascii="Times New Roman" w:hAnsi="Times New Roman" w:cs="Times New Roman"/>
-          <w:i/>
-        </w:rPr>
-        <w:t>.</w:t>
-      </w:r>
-      <w:r>
-        <w:rPr>
-          <w:rFonts w:ascii="Times New Roman" w:hAnsi="Times New Roman" w:cs="Times New Roman"/>
-        </w:rPr>
-        <w:t xml:space="preserve"> </w:t>
-      </w:r>
-      <w:r>
-        <w:rPr>
-          <w:rFonts w:ascii="Times New Roman" w:hAnsi="Times New Roman" w:cs="Times New Roman"/>
-        </w:rPr>
-        <w:t>(</w:t>
-      </w:r>
-      <w:r>
-        <w:rPr>
-          <w:rFonts w:ascii="Times New Roman" w:hAnsi="Times New Roman" w:cs="Times New Roman"/>
-          <w:highlight w:val="yellow"/>
-        </w:rPr>
-        <w:t>*Research</w:t>
-      </w:r>
-      <w:r>
-        <w:rPr>
-          <w:rFonts w:ascii="Times New Roman" w:hAnsi="Times New Roman" w:cs="Times New Roman"/>
-          <w:highlight w:val="yellow"/>
-        </w:rPr>
-        <w:t xml:space="preserve"> Redfield ratios for lakes</w:t>
-      </w:r>
-      <w:r>
-        <w:rPr>
-          <w:rFonts w:ascii="Times New Roman" w:hAnsi="Times New Roman" w:cs="Times New Roman"/>
-        </w:rPr>
-        <w:t>)</w:t>
-      </w:r>
-      <w:r>
-        <w:rPr>
-          <w:rFonts w:ascii="Times New Roman" w:hAnsi="Times New Roman" w:cs="Times New Roman"/>
-        </w:rPr>
-        <w:t xml:space="preserve"> </w:t>
+    </w:p>
+    <w:p>
+      <w:pPr>
+        <w:spacing w:line="240" w:lineRule="auto"/>
+        <w:jc w:val="both"/>
+        <w:rPr>
+          <w:rFonts w:ascii="Times New Roman" w:hAnsi="Times New Roman" w:cs="Times New Roman"/>
+          <w:i/>
+        </w:rPr>
+      </w:pPr>
+      <w:r>
+        <w:rPr>
+          <w:rFonts w:ascii="Times New Roman" w:hAnsi="Times New Roman" w:cs="Times New Roman"/>
+        </w:rPr>
+        <w:t>*</w:t>
+      </w:r>
+      <w:r>
+        <w:rPr>
+          <w:rFonts w:ascii="Times New Roman" w:hAnsi="Times New Roman" w:cs="Times New Roman"/>
+          <w:i/>
+        </w:rPr>
+        <w:t xml:space="preserve">Some statements about the general </w:t>
+      </w:r>
+      <w:proofErr w:type="spellStart"/>
+      <w:r>
+        <w:rPr>
+          <w:rFonts w:ascii="Times New Roman" w:hAnsi="Times New Roman" w:cs="Times New Roman"/>
+          <w:i/>
+        </w:rPr>
+        <w:t>trophic</w:t>
+      </w:r>
+      <w:proofErr w:type="spellEnd"/>
+      <w:r>
+        <w:rPr>
+          <w:rFonts w:ascii="Times New Roman" w:hAnsi="Times New Roman" w:cs="Times New Roman"/>
+          <w:i/>
+        </w:rPr>
+        <w:t xml:space="preserve"> status.</w:t>
       </w:r>
     </w:p>
     <w:p>
@@ -7077,20 +6822,6 @@
         <w:rPr>
           <w:rFonts w:ascii="Times New Roman" w:hAnsi="Times New Roman" w:cs="Times New Roman"/>
         </w:rPr>
-        <w:t>euryarchaea</w:t>
-      </w:r>
-      <w:proofErr w:type="spellEnd"/>
-      <w:r>
-        <w:rPr>
-          <w:rFonts w:ascii="Times New Roman" w:hAnsi="Times New Roman" w:cs="Times New Roman"/>
-        </w:rPr>
-        <w:t xml:space="preserve"> similar to </w:t>
-      </w:r>
-      <w:proofErr w:type="spellStart"/>
-      <w:r>
-        <w:rPr>
-          <w:rFonts w:ascii="Times New Roman" w:hAnsi="Times New Roman" w:cs="Times New Roman"/>
-        </w:rPr>
         <w:t>Haloarchaea</w:t>
       </w:r>
       <w:proofErr w:type="spellEnd"/>
@@ -7437,153 +7168,187 @@
         <w:rPr>
           <w:rFonts w:ascii="Times New Roman" w:hAnsi="Times New Roman" w:cs="Times New Roman"/>
         </w:rPr>
+        <w:t>and</w:t>
+      </w:r>
+      <w:r>
+        <w:rPr>
+          <w:rFonts w:ascii="Times New Roman" w:hAnsi="Times New Roman" w:cs="Times New Roman"/>
+          <w:i/>
+        </w:rPr>
+        <w:t xml:space="preserve"> </w:t>
+      </w:r>
+      <w:proofErr w:type="spellStart"/>
+      <w:r>
+        <w:rPr>
+          <w:rFonts w:ascii="Times New Roman" w:hAnsi="Times New Roman" w:cs="Times New Roman"/>
+          <w:i/>
+        </w:rPr>
+        <w:t>Psychroflexus</w:t>
+      </w:r>
+      <w:proofErr w:type="spellEnd"/>
+      <w:r>
+        <w:rPr>
+          <w:rFonts w:ascii="Times New Roman" w:hAnsi="Times New Roman" w:cs="Times New Roman"/>
+        </w:rPr>
+        <w:t xml:space="preserve"> respectively. </w:t>
+      </w:r>
+      <w:r>
+        <w:rPr>
+          <w:rFonts w:ascii="Times New Roman" w:hAnsi="Times New Roman" w:cs="Times New Roman"/>
+        </w:rPr>
+        <w:t>M</w:t>
+      </w:r>
+      <w:r>
+        <w:rPr>
+          <w:rFonts w:ascii="Times New Roman" w:hAnsi="Times New Roman" w:cs="Times New Roman"/>
+        </w:rPr>
+        <w:t>any</w:t>
+      </w:r>
+      <w:r>
+        <w:rPr>
+          <w:rFonts w:ascii="Times New Roman" w:hAnsi="Times New Roman" w:cs="Times New Roman"/>
+        </w:rPr>
+        <w:t xml:space="preserve"> of the functional genes could be mapped back to these genera (</w:t>
+      </w:r>
+      <w:r>
+        <w:rPr>
+          <w:rFonts w:ascii="Times New Roman" w:hAnsi="Times New Roman" w:cs="Times New Roman"/>
+        </w:rPr>
+        <w:t>*</w:t>
+      </w:r>
+      <w:r>
+        <w:rPr>
+          <w:rFonts w:ascii="Times New Roman" w:hAnsi="Times New Roman" w:cs="Times New Roman"/>
+        </w:rPr>
+        <w:t xml:space="preserve">see below). </w:t>
+      </w:r>
+      <w:r>
+        <w:rPr>
+          <w:rFonts w:ascii="Times New Roman" w:hAnsi="Times New Roman" w:cs="Times New Roman"/>
+        </w:rPr>
+        <w:t xml:space="preserve">Lower abundance </w:t>
+      </w:r>
+      <w:proofErr w:type="spellStart"/>
+      <w:r>
+        <w:rPr>
+          <w:rFonts w:ascii="Times New Roman" w:hAnsi="Times New Roman" w:cs="Times New Roman"/>
+        </w:rPr>
+        <w:t>Gammaproteobacteria</w:t>
+      </w:r>
+      <w:proofErr w:type="spellEnd"/>
+      <w:r>
+        <w:rPr>
+          <w:rFonts w:ascii="Times New Roman" w:hAnsi="Times New Roman" w:cs="Times New Roman"/>
+        </w:rPr>
+        <w:t xml:space="preserve"> included unclassified </w:t>
+      </w:r>
+      <w:proofErr w:type="spellStart"/>
+      <w:r>
+        <w:rPr>
+          <w:rFonts w:ascii="Times New Roman" w:hAnsi="Times New Roman" w:cs="Times New Roman"/>
+        </w:rPr>
+        <w:t>Alteromonadales</w:t>
+      </w:r>
+      <w:proofErr w:type="spellEnd"/>
+      <w:r>
+        <w:rPr>
+          <w:rFonts w:ascii="Times New Roman" w:hAnsi="Times New Roman" w:cs="Times New Roman"/>
+        </w:rPr>
+        <w:t xml:space="preserve">, </w:t>
+      </w:r>
+      <w:proofErr w:type="spellStart"/>
+      <w:r>
+        <w:rPr>
+          <w:rFonts w:ascii="Times New Roman" w:hAnsi="Times New Roman" w:cs="Times New Roman"/>
+          <w:i/>
+        </w:rPr>
+        <w:t>Saccharospirillum</w:t>
+      </w:r>
+      <w:proofErr w:type="spellEnd"/>
+      <w:r>
+        <w:rPr>
+          <w:rFonts w:ascii="Times New Roman" w:hAnsi="Times New Roman" w:cs="Times New Roman"/>
+        </w:rPr>
+        <w:t xml:space="preserve">, </w:t>
+      </w:r>
+      <w:proofErr w:type="spellStart"/>
+      <w:r>
+        <w:rPr>
+          <w:rFonts w:ascii="Times New Roman" w:hAnsi="Times New Roman" w:cs="Times New Roman"/>
+          <w:i/>
+        </w:rPr>
+        <w:t>Halomonas</w:t>
+      </w:r>
+      <w:proofErr w:type="spellEnd"/>
+      <w:r>
+        <w:rPr>
+          <w:rFonts w:ascii="Times New Roman" w:hAnsi="Times New Roman" w:cs="Times New Roman"/>
+        </w:rPr>
+        <w:t xml:space="preserve"> and </w:t>
+      </w:r>
+      <w:proofErr w:type="spellStart"/>
+      <w:r>
+        <w:rPr>
+          <w:rFonts w:ascii="Times New Roman" w:hAnsi="Times New Roman" w:cs="Times New Roman"/>
+          <w:i/>
+        </w:rPr>
+        <w:t>Psychromonas</w:t>
+      </w:r>
+      <w:proofErr w:type="spellEnd"/>
+      <w:r>
+        <w:rPr>
+          <w:rFonts w:ascii="Times New Roman" w:hAnsi="Times New Roman" w:cs="Times New Roman"/>
+        </w:rPr>
+        <w:t xml:space="preserve"> (</w:t>
+      </w:r>
+      <w:proofErr w:type="spellStart"/>
+      <w:r>
+        <w:rPr>
+          <w:rFonts w:ascii="Times New Roman" w:hAnsi="Times New Roman" w:cs="Times New Roman"/>
+        </w:rPr>
+        <w:t>STable</w:t>
+      </w:r>
+      <w:proofErr w:type="spellEnd"/>
+      <w:r>
+        <w:rPr>
+          <w:rFonts w:ascii="Times New Roman" w:hAnsi="Times New Roman" w:cs="Times New Roman"/>
+        </w:rPr>
+        <w:t xml:space="preserve">: </w:t>
+      </w:r>
+      <w:proofErr w:type="spellStart"/>
+      <w:r>
+        <w:rPr>
+          <w:rFonts w:ascii="Times New Roman" w:hAnsi="Times New Roman" w:cs="Times New Roman"/>
+        </w:rPr>
+        <w:t>bacteria_info</w:t>
+      </w:r>
+      <w:proofErr w:type="spellEnd"/>
+      <w:r>
+        <w:rPr>
+          <w:rFonts w:ascii="Times New Roman" w:hAnsi="Times New Roman" w:cs="Times New Roman"/>
+        </w:rPr>
+        <w:t xml:space="preserve">). Other </w:t>
+      </w:r>
+      <w:proofErr w:type="spellStart"/>
+      <w:r>
+        <w:rPr>
+          <w:rFonts w:ascii="Times New Roman" w:hAnsi="Times New Roman" w:cs="Times New Roman"/>
+        </w:rPr>
+        <w:t>Alphaproteobacteria</w:t>
+      </w:r>
+      <w:proofErr w:type="spellEnd"/>
+      <w:r>
+        <w:rPr>
+          <w:rFonts w:ascii="Times New Roman" w:hAnsi="Times New Roman" w:cs="Times New Roman"/>
+        </w:rPr>
+        <w:t xml:space="preserve"> </w:t>
+      </w:r>
+      <w:r>
+        <w:rPr>
+          <w:rFonts w:ascii="Times New Roman" w:hAnsi="Times New Roman" w:cs="Times New Roman"/>
+        </w:rPr>
         <w:lastRenderedPageBreak/>
-        <w:t>and</w:t>
-      </w:r>
-      <w:r>
-        <w:rPr>
-          <w:rFonts w:ascii="Times New Roman" w:hAnsi="Times New Roman" w:cs="Times New Roman"/>
-          <w:i/>
-        </w:rPr>
-        <w:t xml:space="preserve"> </w:t>
-      </w:r>
-      <w:proofErr w:type="spellStart"/>
-      <w:r>
-        <w:rPr>
-          <w:rFonts w:ascii="Times New Roman" w:hAnsi="Times New Roman" w:cs="Times New Roman"/>
-          <w:i/>
-        </w:rPr>
-        <w:t>Psychroflexus</w:t>
-      </w:r>
-      <w:proofErr w:type="spellEnd"/>
-      <w:r>
-        <w:rPr>
-          <w:rFonts w:ascii="Times New Roman" w:hAnsi="Times New Roman" w:cs="Times New Roman"/>
-        </w:rPr>
-        <w:t xml:space="preserve"> respectively. </w:t>
-      </w:r>
-      <w:r>
-        <w:rPr>
-          <w:rFonts w:ascii="Times New Roman" w:hAnsi="Times New Roman" w:cs="Times New Roman"/>
-        </w:rPr>
-        <w:t>M</w:t>
-      </w:r>
-      <w:r>
-        <w:rPr>
-          <w:rFonts w:ascii="Times New Roman" w:hAnsi="Times New Roman" w:cs="Times New Roman"/>
-        </w:rPr>
-        <w:t>any</w:t>
-      </w:r>
-      <w:r>
-        <w:rPr>
-          <w:rFonts w:ascii="Times New Roman" w:hAnsi="Times New Roman" w:cs="Times New Roman"/>
-        </w:rPr>
-        <w:t xml:space="preserve"> of the functional genes could be mapped back to these genera (</w:t>
-      </w:r>
-      <w:r>
-        <w:rPr>
-          <w:rFonts w:ascii="Times New Roman" w:hAnsi="Times New Roman" w:cs="Times New Roman"/>
-        </w:rPr>
-        <w:t>*</w:t>
-      </w:r>
-      <w:r>
-        <w:rPr>
-          <w:rFonts w:ascii="Times New Roman" w:hAnsi="Times New Roman" w:cs="Times New Roman"/>
-        </w:rPr>
-        <w:t xml:space="preserve">see below). </w:t>
-      </w:r>
-      <w:r>
-        <w:rPr>
-          <w:rFonts w:ascii="Times New Roman" w:hAnsi="Times New Roman" w:cs="Times New Roman"/>
-        </w:rPr>
-        <w:t xml:space="preserve">Lower abundance </w:t>
-      </w:r>
-      <w:proofErr w:type="spellStart"/>
-      <w:r>
-        <w:rPr>
-          <w:rFonts w:ascii="Times New Roman" w:hAnsi="Times New Roman" w:cs="Times New Roman"/>
-        </w:rPr>
-        <w:t>Gammaproteobacteria</w:t>
-      </w:r>
-      <w:proofErr w:type="spellEnd"/>
-      <w:r>
-        <w:rPr>
-          <w:rFonts w:ascii="Times New Roman" w:hAnsi="Times New Roman" w:cs="Times New Roman"/>
-        </w:rPr>
-        <w:t xml:space="preserve"> included unclassified </w:t>
-      </w:r>
-      <w:proofErr w:type="spellStart"/>
-      <w:r>
-        <w:rPr>
-          <w:rFonts w:ascii="Times New Roman" w:hAnsi="Times New Roman" w:cs="Times New Roman"/>
-        </w:rPr>
-        <w:t>Alteromonadales</w:t>
-      </w:r>
-      <w:proofErr w:type="spellEnd"/>
-      <w:r>
-        <w:rPr>
-          <w:rFonts w:ascii="Times New Roman" w:hAnsi="Times New Roman" w:cs="Times New Roman"/>
-        </w:rPr>
-        <w:t xml:space="preserve">, </w:t>
-      </w:r>
-      <w:proofErr w:type="spellStart"/>
-      <w:r>
-        <w:rPr>
-          <w:rFonts w:ascii="Times New Roman" w:hAnsi="Times New Roman" w:cs="Times New Roman"/>
-          <w:i/>
-        </w:rPr>
-        <w:t>Saccharospirillum</w:t>
-      </w:r>
-      <w:proofErr w:type="spellEnd"/>
-      <w:r>
-        <w:rPr>
-          <w:rFonts w:ascii="Times New Roman" w:hAnsi="Times New Roman" w:cs="Times New Roman"/>
-        </w:rPr>
-        <w:t xml:space="preserve">, </w:t>
-      </w:r>
-      <w:proofErr w:type="spellStart"/>
-      <w:r>
-        <w:rPr>
-          <w:rFonts w:ascii="Times New Roman" w:hAnsi="Times New Roman" w:cs="Times New Roman"/>
-          <w:i/>
-        </w:rPr>
-        <w:t>Halomonas</w:t>
-      </w:r>
-      <w:proofErr w:type="spellEnd"/>
-      <w:r>
-        <w:rPr>
-          <w:rFonts w:ascii="Times New Roman" w:hAnsi="Times New Roman" w:cs="Times New Roman"/>
-        </w:rPr>
-        <w:t xml:space="preserve"> and </w:t>
-      </w:r>
-      <w:proofErr w:type="spellStart"/>
-      <w:r>
-        <w:rPr>
-          <w:rFonts w:ascii="Times New Roman" w:hAnsi="Times New Roman" w:cs="Times New Roman"/>
-          <w:i/>
-        </w:rPr>
-        <w:t>Psychromonas</w:t>
-      </w:r>
-      <w:proofErr w:type="spellEnd"/>
-      <w:r>
-        <w:rPr>
-          <w:rFonts w:ascii="Times New Roman" w:hAnsi="Times New Roman" w:cs="Times New Roman"/>
-        </w:rPr>
-        <w:t xml:space="preserve"> (*see table for listings). Other </w:t>
-      </w:r>
-      <w:proofErr w:type="spellStart"/>
-      <w:r>
-        <w:rPr>
-          <w:rFonts w:ascii="Times New Roman" w:hAnsi="Times New Roman" w:cs="Times New Roman"/>
-        </w:rPr>
-        <w:t>Alphaproteobacteria</w:t>
-      </w:r>
-      <w:proofErr w:type="spellEnd"/>
-      <w:r>
-        <w:rPr>
-          <w:rFonts w:ascii="Times New Roman" w:hAnsi="Times New Roman" w:cs="Times New Roman"/>
-        </w:rPr>
-        <w:t xml:space="preserve"> were also from the </w:t>
+        <w:t xml:space="preserve">were also from the </w:t>
       </w:r>
       <w:proofErr w:type="spellStart"/>
       <w:r>
@@ -8431,34 +8196,21 @@
         <w:rPr>
           <w:rFonts w:ascii="Times New Roman" w:hAnsi="Times New Roman" w:cs="Times New Roman"/>
         </w:rPr>
-        <w:t>(</w:t>
-      </w:r>
-      <w:proofErr w:type="gramStart"/>
-      <w:r>
-        <w:rPr>
-          <w:rFonts w:ascii="Times New Roman" w:hAnsi="Times New Roman" w:cs="Times New Roman"/>
-        </w:rPr>
-        <w:t>figure</w:t>
-      </w:r>
-      <w:proofErr w:type="gramEnd"/>
-      <w:r>
-        <w:rPr>
-          <w:rFonts w:ascii="Times New Roman" w:hAnsi="Times New Roman" w:cs="Times New Roman"/>
-        </w:rPr>
-        <w:t>:</w:t>
-      </w:r>
-      <w:r>
-        <w:rPr>
-          <w:rFonts w:ascii="Times New Roman" w:hAnsi="Times New Roman" w:cs="Times New Roman"/>
-        </w:rPr>
-        <w:t xml:space="preserve"> </w:t>
-      </w:r>
-      <w:r>
-        <w:rPr>
-          <w:rFonts w:ascii="Times New Roman" w:hAnsi="Times New Roman" w:cs="Times New Roman"/>
-        </w:rPr>
-        <w:t>profile3_</w:t>
-      </w:r>
+        <w:t>(F</w:t>
+      </w:r>
+      <w:r>
+        <w:rPr>
+          <w:rFonts w:ascii="Times New Roman" w:hAnsi="Times New Roman" w:cs="Times New Roman"/>
+        </w:rPr>
+        <w:t>igure:</w:t>
+      </w:r>
+      <w:r>
+        <w:rPr>
+          <w:rFonts w:ascii="Times New Roman" w:hAnsi="Times New Roman" w:cs="Times New Roman"/>
+        </w:rPr>
+        <w:t xml:space="preserve"> </w:t>
+      </w:r>
+      <w:proofErr w:type="spellStart"/>
       <w:r>
         <w:rPr>
           <w:rFonts w:ascii="Times New Roman" w:hAnsi="Times New Roman" w:cs="Times New Roman"/>
@@ -8471,6 +8223,7 @@
         </w:rPr>
         <w:t>heatmap</w:t>
       </w:r>
+      <w:proofErr w:type="spellEnd"/>
       <w:r>
         <w:rPr>
           <w:rFonts w:ascii="Times New Roman" w:hAnsi="Times New Roman" w:cs="Times New Roman"/>
@@ -8517,7 +8270,19 @@
         <w:rPr>
           <w:rFonts w:ascii="Times New Roman" w:hAnsi="Times New Roman" w:cs="Times New Roman"/>
         </w:rPr>
-        <w:t xml:space="preserve">between surface and </w:t>
+        <w:t xml:space="preserve">between </w:t>
+      </w:r>
+      <w:r>
+        <w:rPr>
+          <w:rFonts w:ascii="Times New Roman" w:hAnsi="Times New Roman" w:cs="Times New Roman"/>
+        </w:rPr>
+        <w:t>mixed</w:t>
+      </w:r>
+      <w:r>
+        <w:rPr>
+          <w:rFonts w:ascii="Times New Roman" w:hAnsi="Times New Roman" w:cs="Times New Roman"/>
+        </w:rPr>
+        <w:t xml:space="preserve"> and </w:t>
       </w:r>
       <w:r>
         <w:rPr>
@@ -8529,7 +8294,19 @@
         <w:rPr>
           <w:rFonts w:ascii="Times New Roman" w:hAnsi="Times New Roman" w:cs="Times New Roman"/>
         </w:rPr>
-        <w:t xml:space="preserve"> samples </w:t>
+        <w:t xml:space="preserve"> </w:t>
+      </w:r>
+      <w:r>
+        <w:rPr>
+          <w:rFonts w:ascii="Times New Roman" w:hAnsi="Times New Roman" w:cs="Times New Roman"/>
+        </w:rPr>
+        <w:t xml:space="preserve">zone </w:t>
+      </w:r>
+      <w:r>
+        <w:rPr>
+          <w:rFonts w:ascii="Times New Roman" w:hAnsi="Times New Roman" w:cs="Times New Roman"/>
+        </w:rPr>
+        <w:t xml:space="preserve">samples </w:t>
       </w:r>
       <w:r>
         <w:rPr>
@@ -8623,7 +8400,19 @@
         <w:rPr>
           <w:rFonts w:ascii="Times New Roman" w:hAnsi="Times New Roman" w:cs="Times New Roman"/>
         </w:rPr>
-        <w:t xml:space="preserve">between surface and deep </w:t>
+        <w:t xml:space="preserve">between </w:t>
+      </w:r>
+      <w:r>
+        <w:rPr>
+          <w:rFonts w:ascii="Times New Roman" w:hAnsi="Times New Roman" w:cs="Times New Roman"/>
+        </w:rPr>
+        <w:t>the two zones</w:t>
+      </w:r>
+      <w:r>
+        <w:rPr>
+          <w:rFonts w:ascii="Times New Roman" w:hAnsi="Times New Roman" w:cs="Times New Roman"/>
+        </w:rPr>
+        <w:t xml:space="preserve"> </w:t>
       </w:r>
       <w:r>
         <w:rPr>
@@ -8696,7 +8485,7 @@
         <w:rPr>
           <w:rFonts w:ascii="Times New Roman" w:hAnsi="Times New Roman" w:cs="Times New Roman"/>
         </w:rPr>
-        <w:t>surface or deep</w:t>
+        <w:t>mixed zone, deep zone</w:t>
       </w:r>
       <w:r>
         <w:rPr>
@@ -9262,35 +9051,19 @@
         <w:rPr>
           <w:rFonts w:ascii="Times New Roman" w:hAnsi="Times New Roman" w:cs="Times New Roman"/>
         </w:rPr>
-        <w:t>surface samples were</w:t>
+        <w:t xml:space="preserve">mixed zone </w:t>
+      </w:r>
+      <w:r>
+        <w:rPr>
+          <w:rFonts w:ascii="Times New Roman" w:hAnsi="Times New Roman" w:cs="Times New Roman"/>
+        </w:rPr>
+        <w:t>samples were</w:t>
       </w:r>
       <w:r>
         <w:rPr>
           <w:rFonts w:ascii="Times New Roman" w:hAnsi="Times New Roman" w:cs="Times New Roman"/>
         </w:rPr>
         <w:t xml:space="preserve"> overrepresented in </w:t>
-      </w:r>
-      <w:proofErr w:type="spellStart"/>
-      <w:r>
-        <w:rPr>
-          <w:rFonts w:ascii="Times New Roman" w:hAnsi="Times New Roman" w:cs="Times New Roman"/>
-          <w:i/>
-        </w:rPr>
-        <w:t>Marinobacter</w:t>
-      </w:r>
-      <w:proofErr w:type="spellEnd"/>
-      <w:r>
-        <w:rPr>
-          <w:rFonts w:ascii="Times New Roman" w:hAnsi="Times New Roman" w:cs="Times New Roman"/>
-        </w:rPr>
-        <w:t>,</w:t>
-      </w:r>
-      <w:r>
-        <w:rPr>
-          <w:rFonts w:ascii="Times New Roman" w:hAnsi="Times New Roman" w:cs="Times New Roman"/>
-          <w:i/>
-        </w:rPr>
-        <w:t xml:space="preserve"> </w:t>
       </w:r>
       <w:r>
         <w:rPr>
@@ -9596,7 +9369,13 @@
         <w:rPr>
           <w:rFonts w:ascii="Times New Roman" w:hAnsi="Times New Roman" w:cs="Times New Roman"/>
         </w:rPr>
-        <w:t xml:space="preserve">The surface was dominated by </w:t>
+        <w:t>The mixed zone</w:t>
+      </w:r>
+      <w:r>
+        <w:rPr>
+          <w:rFonts w:ascii="Times New Roman" w:hAnsi="Times New Roman" w:cs="Times New Roman"/>
+        </w:rPr>
+        <w:t xml:space="preserve"> was dominated by </w:t>
       </w:r>
       <w:proofErr w:type="spellStart"/>
       <w:r>
@@ -9699,108 +9478,134 @@
         <w:rPr>
           <w:rFonts w:ascii="Times New Roman" w:hAnsi="Times New Roman" w:cs="Times New Roman"/>
         </w:rPr>
+        <w:t xml:space="preserve">Figure: </w:t>
+      </w:r>
+      <w:proofErr w:type="spellStart"/>
+      <w:r>
+        <w:rPr>
+          <w:rFonts w:ascii="Times New Roman" w:hAnsi="Times New Roman" w:cs="Times New Roman"/>
+        </w:rPr>
+        <w:t>genus</w:t>
+      </w:r>
+      <w:r>
+        <w:rPr>
+          <w:rFonts w:ascii="Times New Roman" w:hAnsi="Times New Roman" w:cs="Times New Roman"/>
+        </w:rPr>
+        <w:t>_heatmap</w:t>
+      </w:r>
+      <w:proofErr w:type="spellEnd"/>
+      <w:r>
+        <w:rPr>
+          <w:rFonts w:ascii="Times New Roman" w:hAnsi="Times New Roman" w:cs="Times New Roman"/>
+        </w:rPr>
+        <w:t xml:space="preserve"> also shows groups of organisms that co-vary. </w:t>
+      </w:r>
+      <w:proofErr w:type="spellStart"/>
+      <w:r>
+        <w:rPr>
+          <w:rFonts w:ascii="Times New Roman" w:hAnsi="Times New Roman" w:cs="Times New Roman"/>
+          <w:i/>
+        </w:rPr>
+        <w:t>Dunaliella</w:t>
+      </w:r>
+      <w:proofErr w:type="spellEnd"/>
+      <w:r>
+        <w:rPr>
+          <w:rFonts w:ascii="Times New Roman" w:hAnsi="Times New Roman" w:cs="Times New Roman"/>
+        </w:rPr>
+        <w:t>,</w:t>
+      </w:r>
+      <w:r>
+        <w:rPr>
+          <w:rFonts w:ascii="Times New Roman" w:hAnsi="Times New Roman" w:cs="Times New Roman"/>
+          <w:i/>
+        </w:rPr>
+        <w:t xml:space="preserve"> </w:t>
+      </w:r>
+      <w:proofErr w:type="spellStart"/>
+      <w:r>
+        <w:rPr>
+          <w:rFonts w:ascii="Times New Roman" w:hAnsi="Times New Roman" w:cs="Times New Roman"/>
+        </w:rPr>
+        <w:t>Chlorophyte</w:t>
+      </w:r>
+      <w:proofErr w:type="spellEnd"/>
+      <w:r>
+        <w:rPr>
+          <w:rFonts w:ascii="Times New Roman" w:hAnsi="Times New Roman" w:cs="Times New Roman"/>
+        </w:rPr>
+        <w:t xml:space="preserve"> algae, </w:t>
+      </w:r>
+      <w:proofErr w:type="spellStart"/>
+      <w:r>
+        <w:rPr>
+          <w:rFonts w:ascii="Times New Roman" w:hAnsi="Times New Roman" w:cs="Times New Roman"/>
+          <w:i/>
+        </w:rPr>
+        <w:t>Psychroflexus</w:t>
+      </w:r>
+      <w:proofErr w:type="spellEnd"/>
+      <w:r>
+        <w:rPr>
+          <w:rFonts w:ascii="Times New Roman" w:hAnsi="Times New Roman" w:cs="Times New Roman"/>
+        </w:rPr>
+        <w:t xml:space="preserve">, </w:t>
+      </w:r>
+      <w:proofErr w:type="spellStart"/>
+      <w:r>
+        <w:rPr>
+          <w:rFonts w:ascii="Times New Roman" w:hAnsi="Times New Roman" w:cs="Times New Roman"/>
+          <w:i/>
+        </w:rPr>
+        <w:t>Roseovarius</w:t>
+      </w:r>
+      <w:proofErr w:type="spellEnd"/>
+      <w:r>
+        <w:rPr>
+          <w:rFonts w:ascii="Times New Roman" w:hAnsi="Times New Roman" w:cs="Times New Roman"/>
+        </w:rPr>
+        <w:t xml:space="preserve"> and </w:t>
+      </w:r>
+      <w:proofErr w:type="spellStart"/>
+      <w:r>
+        <w:rPr>
+          <w:rFonts w:ascii="Times New Roman" w:hAnsi="Times New Roman" w:cs="Times New Roman"/>
+          <w:i/>
+        </w:rPr>
+        <w:t>Marinobacter</w:t>
+      </w:r>
+      <w:proofErr w:type="spellEnd"/>
+      <w:r>
+        <w:rPr>
+          <w:rFonts w:ascii="Times New Roman" w:hAnsi="Times New Roman" w:cs="Times New Roman"/>
+          <w:i/>
+        </w:rPr>
+        <w:t xml:space="preserve"> </w:t>
+      </w:r>
+      <w:r>
+        <w:rPr>
+          <w:rFonts w:ascii="Times New Roman" w:hAnsi="Times New Roman" w:cs="Times New Roman"/>
+        </w:rPr>
+        <w:t xml:space="preserve">were a high abundance </w:t>
+      </w:r>
+      <w:r>
+        <w:rPr>
+          <w:rFonts w:ascii="Times New Roman" w:hAnsi="Times New Roman" w:cs="Times New Roman"/>
+        </w:rPr>
+        <w:t xml:space="preserve">large size </w:t>
+      </w:r>
+      <w:r>
+        <w:rPr>
+          <w:rFonts w:ascii="Times New Roman" w:hAnsi="Times New Roman" w:cs="Times New Roman"/>
+        </w:rPr>
+        <w:t xml:space="preserve">cluster. Another group </w:t>
+      </w:r>
+      <w:r>
+        <w:rPr>
+          <w:rFonts w:ascii="Times New Roman" w:hAnsi="Times New Roman" w:cs="Times New Roman"/>
+        </w:rPr>
         <w:lastRenderedPageBreak/>
-        <w:t xml:space="preserve">Figure: profile3_genus_heatmap also shows groups of organisms that co-vary. </w:t>
-      </w:r>
-      <w:proofErr w:type="spellStart"/>
-      <w:r>
-        <w:rPr>
-          <w:rFonts w:ascii="Times New Roman" w:hAnsi="Times New Roman" w:cs="Times New Roman"/>
-          <w:i/>
-        </w:rPr>
-        <w:t>Dunaliella</w:t>
-      </w:r>
-      <w:proofErr w:type="spellEnd"/>
-      <w:r>
-        <w:rPr>
-          <w:rFonts w:ascii="Times New Roman" w:hAnsi="Times New Roman" w:cs="Times New Roman"/>
-        </w:rPr>
-        <w:t>,</w:t>
-      </w:r>
-      <w:r>
-        <w:rPr>
-          <w:rFonts w:ascii="Times New Roman" w:hAnsi="Times New Roman" w:cs="Times New Roman"/>
-          <w:i/>
-        </w:rPr>
-        <w:t xml:space="preserve"> </w:t>
-      </w:r>
-      <w:proofErr w:type="spellStart"/>
-      <w:r>
-        <w:rPr>
-          <w:rFonts w:ascii="Times New Roman" w:hAnsi="Times New Roman" w:cs="Times New Roman"/>
-        </w:rPr>
-        <w:t>Chlorophyte</w:t>
-      </w:r>
-      <w:proofErr w:type="spellEnd"/>
-      <w:r>
-        <w:rPr>
-          <w:rFonts w:ascii="Times New Roman" w:hAnsi="Times New Roman" w:cs="Times New Roman"/>
-        </w:rPr>
-        <w:t xml:space="preserve"> algae, </w:t>
-      </w:r>
-      <w:proofErr w:type="spellStart"/>
-      <w:r>
-        <w:rPr>
-          <w:rFonts w:ascii="Times New Roman" w:hAnsi="Times New Roman" w:cs="Times New Roman"/>
-          <w:i/>
-        </w:rPr>
-        <w:t>Psychroflexus</w:t>
-      </w:r>
-      <w:proofErr w:type="spellEnd"/>
-      <w:r>
-        <w:rPr>
-          <w:rFonts w:ascii="Times New Roman" w:hAnsi="Times New Roman" w:cs="Times New Roman"/>
-        </w:rPr>
-        <w:t xml:space="preserve">, </w:t>
-      </w:r>
-      <w:proofErr w:type="spellStart"/>
-      <w:r>
-        <w:rPr>
-          <w:rFonts w:ascii="Times New Roman" w:hAnsi="Times New Roman" w:cs="Times New Roman"/>
-          <w:i/>
-        </w:rPr>
-        <w:t>Roseovarius</w:t>
-      </w:r>
-      <w:proofErr w:type="spellEnd"/>
-      <w:r>
-        <w:rPr>
-          <w:rFonts w:ascii="Times New Roman" w:hAnsi="Times New Roman" w:cs="Times New Roman"/>
-        </w:rPr>
-        <w:t xml:space="preserve"> and </w:t>
-      </w:r>
-      <w:proofErr w:type="spellStart"/>
-      <w:r>
-        <w:rPr>
-          <w:rFonts w:ascii="Times New Roman" w:hAnsi="Times New Roman" w:cs="Times New Roman"/>
-          <w:i/>
-        </w:rPr>
-        <w:t>Marinobacter</w:t>
-      </w:r>
-      <w:proofErr w:type="spellEnd"/>
-      <w:r>
-        <w:rPr>
-          <w:rFonts w:ascii="Times New Roman" w:hAnsi="Times New Roman" w:cs="Times New Roman"/>
-          <w:i/>
-        </w:rPr>
-        <w:t xml:space="preserve"> </w:t>
-      </w:r>
-      <w:r>
-        <w:rPr>
-          <w:rFonts w:ascii="Times New Roman" w:hAnsi="Times New Roman" w:cs="Times New Roman"/>
-        </w:rPr>
-        <w:t xml:space="preserve">were a high abundance </w:t>
-      </w:r>
-      <w:r>
-        <w:rPr>
-          <w:rFonts w:ascii="Times New Roman" w:hAnsi="Times New Roman" w:cs="Times New Roman"/>
-        </w:rPr>
-        <w:t xml:space="preserve">large size </w:t>
-      </w:r>
-      <w:r>
-        <w:rPr>
-          <w:rFonts w:ascii="Times New Roman" w:hAnsi="Times New Roman" w:cs="Times New Roman"/>
-        </w:rPr>
-        <w:t xml:space="preserve">cluster. Another group was </w:t>
+        <w:t xml:space="preserve">was </w:t>
       </w:r>
       <w:proofErr w:type="spellStart"/>
       <w:r>
@@ -11259,142 +11064,142 @@
         <w:rPr>
           <w:rFonts w:ascii="Times New Roman" w:hAnsi="Times New Roman" w:cs="Times New Roman"/>
         </w:rPr>
-        <w:t xml:space="preserve"> </w:t>
+        <w:t xml:space="preserve"> type, most closely related to </w:t>
+      </w:r>
+      <w:proofErr w:type="spellStart"/>
+      <w:r>
+        <w:rPr>
+          <w:rFonts w:ascii="Times New Roman" w:hAnsi="Times New Roman" w:cs="Times New Roman"/>
+          <w:i/>
+        </w:rPr>
+        <w:t>Psychroflexus</w:t>
+      </w:r>
+      <w:proofErr w:type="spellEnd"/>
+      <w:r>
+        <w:rPr>
+          <w:rFonts w:ascii="Times New Roman" w:hAnsi="Times New Roman" w:cs="Times New Roman"/>
+          <w:i/>
+        </w:rPr>
+        <w:t>.</w:t>
+      </w:r>
+      <w:r>
+        <w:rPr>
+          <w:rFonts w:ascii="Times New Roman" w:hAnsi="Times New Roman" w:cs="Times New Roman"/>
+        </w:rPr>
+        <w:t xml:space="preserve"> There were also three l</w:t>
+      </w:r>
+      <w:r>
+        <w:rPr>
+          <w:rFonts w:ascii="Times New Roman" w:hAnsi="Times New Roman" w:cs="Times New Roman"/>
+        </w:rPr>
+        <w:t xml:space="preserve">ower abundance types related to </w:t>
+      </w:r>
+      <w:proofErr w:type="spellStart"/>
+      <w:r>
+        <w:rPr>
+          <w:rFonts w:ascii="Times New Roman" w:hAnsi="Times New Roman" w:cs="Times New Roman"/>
+          <w:i/>
+        </w:rPr>
+        <w:t>Octadecabacter</w:t>
+      </w:r>
+      <w:proofErr w:type="spellEnd"/>
+      <w:r>
+        <w:rPr>
+          <w:rFonts w:ascii="Times New Roman" w:hAnsi="Times New Roman" w:cs="Times New Roman"/>
+          <w:i/>
+        </w:rPr>
+        <w:t xml:space="preserve"> </w:t>
+      </w:r>
+      <w:proofErr w:type="spellStart"/>
+      <w:r>
+        <w:rPr>
+          <w:rFonts w:ascii="Times New Roman" w:hAnsi="Times New Roman" w:cs="Times New Roman"/>
+        </w:rPr>
+        <w:t>rhodopsin</w:t>
+      </w:r>
+      <w:proofErr w:type="spellEnd"/>
+      <w:r>
+        <w:rPr>
+          <w:rFonts w:ascii="Times New Roman" w:hAnsi="Times New Roman" w:cs="Times New Roman"/>
+        </w:rPr>
+        <w:t xml:space="preserve">, </w:t>
+      </w:r>
+      <w:proofErr w:type="spellStart"/>
+      <w:r>
+        <w:rPr>
+          <w:rFonts w:ascii="Times New Roman" w:hAnsi="Times New Roman" w:cs="Times New Roman"/>
+        </w:rPr>
+        <w:t>xanthorhodopsin</w:t>
+      </w:r>
+      <w:proofErr w:type="spellEnd"/>
+      <w:r>
+        <w:rPr>
+          <w:rFonts w:ascii="Times New Roman" w:hAnsi="Times New Roman" w:cs="Times New Roman"/>
+        </w:rPr>
+        <w:t xml:space="preserve"> of </w:t>
+      </w:r>
+      <w:proofErr w:type="spellStart"/>
+      <w:r>
+        <w:rPr>
+          <w:rFonts w:ascii="Times New Roman" w:hAnsi="Times New Roman" w:cs="Times New Roman"/>
+          <w:i/>
+        </w:rPr>
+        <w:t>Salinibacter</w:t>
+      </w:r>
+      <w:proofErr w:type="spellEnd"/>
+      <w:r>
+        <w:rPr>
+          <w:rFonts w:ascii="Times New Roman" w:hAnsi="Times New Roman" w:cs="Times New Roman"/>
+        </w:rPr>
+        <w:t xml:space="preserve"> a</w:t>
+      </w:r>
+      <w:r>
+        <w:rPr>
+          <w:rFonts w:ascii="Times New Roman" w:hAnsi="Times New Roman" w:cs="Times New Roman"/>
+        </w:rPr>
+        <w:t xml:space="preserve">nd an </w:t>
+      </w:r>
+      <w:proofErr w:type="spellStart"/>
+      <w:r>
+        <w:rPr>
+          <w:rFonts w:ascii="Times New Roman" w:hAnsi="Times New Roman" w:cs="Times New Roman"/>
+        </w:rPr>
+        <w:t>actinorhodopsin</w:t>
+      </w:r>
+      <w:proofErr w:type="spellEnd"/>
+      <w:r>
+        <w:rPr>
+          <w:rFonts w:ascii="Times New Roman" w:hAnsi="Times New Roman" w:cs="Times New Roman"/>
+        </w:rPr>
+        <w:t xml:space="preserve"> from</w:t>
+      </w:r>
+      <w:r>
+        <w:rPr>
+          <w:rFonts w:ascii="Times New Roman" w:hAnsi="Times New Roman" w:cs="Times New Roman"/>
+        </w:rPr>
+        <w:t xml:space="preserve"> </w:t>
+      </w:r>
+      <w:proofErr w:type="spellStart"/>
+      <w:r>
+        <w:rPr>
+          <w:rFonts w:ascii="Times New Roman" w:hAnsi="Times New Roman" w:cs="Times New Roman"/>
+          <w:i/>
+        </w:rPr>
+        <w:t>Aquiluna</w:t>
+      </w:r>
+      <w:proofErr w:type="spellEnd"/>
+      <w:r>
+        <w:rPr>
+          <w:rFonts w:ascii="Times New Roman" w:hAnsi="Times New Roman" w:cs="Times New Roman"/>
+        </w:rPr>
+        <w:t xml:space="preserve">. The </w:t>
       </w:r>
       <w:r>
         <w:rPr>
           <w:rFonts w:ascii="Times New Roman" w:hAnsi="Times New Roman" w:cs="Times New Roman"/>
         </w:rPr>
         <w:lastRenderedPageBreak/>
-        <w:t xml:space="preserve">type, most closely related to </w:t>
-      </w:r>
-      <w:proofErr w:type="spellStart"/>
-      <w:r>
-        <w:rPr>
-          <w:rFonts w:ascii="Times New Roman" w:hAnsi="Times New Roman" w:cs="Times New Roman"/>
-          <w:i/>
-        </w:rPr>
-        <w:t>Psychroflexus</w:t>
-      </w:r>
-      <w:proofErr w:type="spellEnd"/>
-      <w:r>
-        <w:rPr>
-          <w:rFonts w:ascii="Times New Roman" w:hAnsi="Times New Roman" w:cs="Times New Roman"/>
-          <w:i/>
-        </w:rPr>
-        <w:t>.</w:t>
-      </w:r>
-      <w:r>
-        <w:rPr>
-          <w:rFonts w:ascii="Times New Roman" w:hAnsi="Times New Roman" w:cs="Times New Roman"/>
-        </w:rPr>
-        <w:t xml:space="preserve"> There were also three l</w:t>
-      </w:r>
-      <w:r>
-        <w:rPr>
-          <w:rFonts w:ascii="Times New Roman" w:hAnsi="Times New Roman" w:cs="Times New Roman"/>
-        </w:rPr>
-        <w:t xml:space="preserve">ower abundance types related to </w:t>
-      </w:r>
-      <w:proofErr w:type="spellStart"/>
-      <w:r>
-        <w:rPr>
-          <w:rFonts w:ascii="Times New Roman" w:hAnsi="Times New Roman" w:cs="Times New Roman"/>
-          <w:i/>
-        </w:rPr>
-        <w:t>Octadecabacter</w:t>
-      </w:r>
-      <w:proofErr w:type="spellEnd"/>
-      <w:r>
-        <w:rPr>
-          <w:rFonts w:ascii="Times New Roman" w:hAnsi="Times New Roman" w:cs="Times New Roman"/>
-          <w:i/>
-        </w:rPr>
-        <w:t xml:space="preserve"> </w:t>
-      </w:r>
-      <w:proofErr w:type="spellStart"/>
-      <w:r>
-        <w:rPr>
-          <w:rFonts w:ascii="Times New Roman" w:hAnsi="Times New Roman" w:cs="Times New Roman"/>
-        </w:rPr>
-        <w:t>rhodopsin</w:t>
-      </w:r>
-      <w:proofErr w:type="spellEnd"/>
-      <w:r>
-        <w:rPr>
-          <w:rFonts w:ascii="Times New Roman" w:hAnsi="Times New Roman" w:cs="Times New Roman"/>
-        </w:rPr>
-        <w:t xml:space="preserve">, </w:t>
-      </w:r>
-      <w:proofErr w:type="spellStart"/>
-      <w:r>
-        <w:rPr>
-          <w:rFonts w:ascii="Times New Roman" w:hAnsi="Times New Roman" w:cs="Times New Roman"/>
-        </w:rPr>
-        <w:t>xanthorhodopsin</w:t>
-      </w:r>
-      <w:proofErr w:type="spellEnd"/>
-      <w:r>
-        <w:rPr>
-          <w:rFonts w:ascii="Times New Roman" w:hAnsi="Times New Roman" w:cs="Times New Roman"/>
-        </w:rPr>
-        <w:t xml:space="preserve"> of </w:t>
-      </w:r>
-      <w:proofErr w:type="spellStart"/>
-      <w:r>
-        <w:rPr>
-          <w:rFonts w:ascii="Times New Roman" w:hAnsi="Times New Roman" w:cs="Times New Roman"/>
-          <w:i/>
-        </w:rPr>
-        <w:t>Salinibacter</w:t>
-      </w:r>
-      <w:proofErr w:type="spellEnd"/>
-      <w:r>
-        <w:rPr>
-          <w:rFonts w:ascii="Times New Roman" w:hAnsi="Times New Roman" w:cs="Times New Roman"/>
-        </w:rPr>
-        <w:t xml:space="preserve"> a</w:t>
-      </w:r>
-      <w:r>
-        <w:rPr>
-          <w:rFonts w:ascii="Times New Roman" w:hAnsi="Times New Roman" w:cs="Times New Roman"/>
-        </w:rPr>
-        <w:t xml:space="preserve">nd an </w:t>
-      </w:r>
-      <w:proofErr w:type="spellStart"/>
-      <w:r>
-        <w:rPr>
-          <w:rFonts w:ascii="Times New Roman" w:hAnsi="Times New Roman" w:cs="Times New Roman"/>
-        </w:rPr>
-        <w:t>actinorhodopsin</w:t>
-      </w:r>
-      <w:proofErr w:type="spellEnd"/>
-      <w:r>
-        <w:rPr>
-          <w:rFonts w:ascii="Times New Roman" w:hAnsi="Times New Roman" w:cs="Times New Roman"/>
-        </w:rPr>
-        <w:t xml:space="preserve"> from</w:t>
-      </w:r>
-      <w:r>
-        <w:rPr>
-          <w:rFonts w:ascii="Times New Roman" w:hAnsi="Times New Roman" w:cs="Times New Roman"/>
-        </w:rPr>
-        <w:t xml:space="preserve"> </w:t>
-      </w:r>
-      <w:proofErr w:type="spellStart"/>
-      <w:r>
-        <w:rPr>
-          <w:rFonts w:ascii="Times New Roman" w:hAnsi="Times New Roman" w:cs="Times New Roman"/>
-          <w:i/>
-        </w:rPr>
-        <w:t>Aquiluna</w:t>
-      </w:r>
-      <w:proofErr w:type="spellEnd"/>
-      <w:r>
-        <w:rPr>
-          <w:rFonts w:ascii="Times New Roman" w:hAnsi="Times New Roman" w:cs="Times New Roman"/>
-        </w:rPr>
-        <w:t xml:space="preserve">. The relative abundance, distribution down the water column and size distribution of the </w:t>
+        <w:t xml:space="preserve">relative abundance, distribution down the water column and size distribution of the </w:t>
       </w:r>
       <w:proofErr w:type="spellStart"/>
       <w:r>
@@ -12819,118 +12624,124 @@
         <w:rPr>
           <w:rFonts w:ascii="Times New Roman" w:hAnsi="Times New Roman" w:cs="Times New Roman"/>
         </w:rPr>
+        <w:t>homologs</w:t>
+      </w:r>
+      <w:proofErr w:type="spellEnd"/>
+      <w:r>
+        <w:rPr>
+          <w:rFonts w:ascii="Times New Roman" w:hAnsi="Times New Roman" w:cs="Times New Roman"/>
+        </w:rPr>
+        <w:t xml:space="preserve"> was performed. </w:t>
+      </w:r>
+      <w:r>
+        <w:rPr>
+          <w:rFonts w:ascii="Times New Roman" w:hAnsi="Times New Roman" w:cs="Times New Roman"/>
+        </w:rPr>
+        <w:t xml:space="preserve">Organic Lake </w:t>
+      </w:r>
+      <w:proofErr w:type="spellStart"/>
+      <w:r>
+        <w:rPr>
+          <w:rFonts w:ascii="Times New Roman" w:hAnsi="Times New Roman" w:cs="Times New Roman"/>
+          <w:i/>
+        </w:rPr>
+        <w:t>dddD</w:t>
+      </w:r>
+      <w:proofErr w:type="spellEnd"/>
+      <w:r>
+        <w:rPr>
+          <w:rFonts w:ascii="Times New Roman" w:hAnsi="Times New Roman" w:cs="Times New Roman"/>
+        </w:rPr>
+        <w:t xml:space="preserve"> </w:t>
+      </w:r>
+      <w:proofErr w:type="spellStart"/>
+      <w:r>
+        <w:rPr>
+          <w:rFonts w:ascii="Times New Roman" w:hAnsi="Times New Roman" w:cs="Times New Roman"/>
+        </w:rPr>
+        <w:t>homologs</w:t>
+      </w:r>
+      <w:proofErr w:type="spellEnd"/>
+      <w:r>
+        <w:rPr>
+          <w:rFonts w:ascii="Times New Roman" w:hAnsi="Times New Roman" w:cs="Times New Roman"/>
+        </w:rPr>
+        <w:t xml:space="preserve"> clustered with </w:t>
+      </w:r>
+      <w:proofErr w:type="spellStart"/>
+      <w:r>
+        <w:rPr>
+          <w:rFonts w:ascii="Times New Roman" w:hAnsi="Times New Roman" w:cs="Times New Roman"/>
+          <w:i/>
+        </w:rPr>
+        <w:t>dddD</w:t>
+      </w:r>
+      <w:proofErr w:type="spellEnd"/>
+      <w:r>
+        <w:rPr>
+          <w:rFonts w:ascii="Times New Roman" w:hAnsi="Times New Roman" w:cs="Times New Roman"/>
+          <w:i/>
+        </w:rPr>
+        <w:t xml:space="preserve"> </w:t>
+      </w:r>
+      <w:r>
+        <w:rPr>
+          <w:rFonts w:ascii="Times New Roman" w:hAnsi="Times New Roman" w:cs="Times New Roman"/>
+        </w:rPr>
+        <w:t xml:space="preserve">genes with </w:t>
+      </w:r>
+      <w:r>
+        <w:rPr>
+          <w:rFonts w:ascii="Times New Roman" w:hAnsi="Times New Roman" w:cs="Times New Roman"/>
+        </w:rPr>
+        <w:t>experimentally confirmed</w:t>
+      </w:r>
+      <w:r>
+        <w:rPr>
+          <w:rFonts w:ascii="Times New Roman" w:hAnsi="Times New Roman" w:cs="Times New Roman"/>
+        </w:rPr>
+        <w:t xml:space="preserve"> DMSP </w:t>
+      </w:r>
+      <w:proofErr w:type="spellStart"/>
+      <w:r>
+        <w:rPr>
+          <w:rFonts w:ascii="Times New Roman" w:hAnsi="Times New Roman" w:cs="Times New Roman"/>
+        </w:rPr>
+        <w:t>lyase</w:t>
+      </w:r>
+      <w:proofErr w:type="spellEnd"/>
+      <w:r>
+        <w:rPr>
+          <w:rFonts w:ascii="Times New Roman" w:hAnsi="Times New Roman" w:cs="Times New Roman"/>
+        </w:rPr>
+        <w:t xml:space="preserve"> activity (figure: </w:t>
+      </w:r>
+      <w:proofErr w:type="spellStart"/>
+      <w:r>
+        <w:rPr>
+          <w:rFonts w:ascii="Times New Roman" w:hAnsi="Times New Roman" w:cs="Times New Roman"/>
+        </w:rPr>
+        <w:t>dddD_phylogenetic_tree</w:t>
+      </w:r>
+      <w:proofErr w:type="spellEnd"/>
+      <w:r>
+        <w:rPr>
+          <w:rFonts w:ascii="Times New Roman" w:hAnsi="Times New Roman" w:cs="Times New Roman"/>
+        </w:rPr>
+        <w:t>)</w:t>
+      </w:r>
+      <w:r>
+        <w:rPr>
+          <w:rFonts w:ascii="Times New Roman" w:hAnsi="Times New Roman" w:cs="Times New Roman"/>
+        </w:rPr>
+        <w:t xml:space="preserve"> which supports their putative function </w:t>
+      </w:r>
+      <w:r>
+        <w:rPr>
+          <w:rFonts w:ascii="Times New Roman" w:hAnsi="Times New Roman" w:cs="Times New Roman"/>
+        </w:rPr>
         <w:lastRenderedPageBreak/>
-        <w:t>homologs</w:t>
-      </w:r>
-      <w:proofErr w:type="spellEnd"/>
-      <w:r>
-        <w:rPr>
-          <w:rFonts w:ascii="Times New Roman" w:hAnsi="Times New Roman" w:cs="Times New Roman"/>
-        </w:rPr>
-        <w:t xml:space="preserve"> was performed. </w:t>
-      </w:r>
-      <w:r>
-        <w:rPr>
-          <w:rFonts w:ascii="Times New Roman" w:hAnsi="Times New Roman" w:cs="Times New Roman"/>
-        </w:rPr>
-        <w:t xml:space="preserve">Organic Lake </w:t>
-      </w:r>
-      <w:proofErr w:type="spellStart"/>
-      <w:r>
-        <w:rPr>
-          <w:rFonts w:ascii="Times New Roman" w:hAnsi="Times New Roman" w:cs="Times New Roman"/>
-          <w:i/>
-        </w:rPr>
-        <w:t>dddD</w:t>
-      </w:r>
-      <w:proofErr w:type="spellEnd"/>
-      <w:r>
-        <w:rPr>
-          <w:rFonts w:ascii="Times New Roman" w:hAnsi="Times New Roman" w:cs="Times New Roman"/>
-        </w:rPr>
-        <w:t xml:space="preserve"> </w:t>
-      </w:r>
-      <w:proofErr w:type="spellStart"/>
-      <w:r>
-        <w:rPr>
-          <w:rFonts w:ascii="Times New Roman" w:hAnsi="Times New Roman" w:cs="Times New Roman"/>
-        </w:rPr>
-        <w:t>homologs</w:t>
-      </w:r>
-      <w:proofErr w:type="spellEnd"/>
-      <w:r>
-        <w:rPr>
-          <w:rFonts w:ascii="Times New Roman" w:hAnsi="Times New Roman" w:cs="Times New Roman"/>
-        </w:rPr>
-        <w:t xml:space="preserve"> clustered with </w:t>
-      </w:r>
-      <w:proofErr w:type="spellStart"/>
-      <w:r>
-        <w:rPr>
-          <w:rFonts w:ascii="Times New Roman" w:hAnsi="Times New Roman" w:cs="Times New Roman"/>
-          <w:i/>
-        </w:rPr>
-        <w:t>dddD</w:t>
-      </w:r>
-      <w:proofErr w:type="spellEnd"/>
-      <w:r>
-        <w:rPr>
-          <w:rFonts w:ascii="Times New Roman" w:hAnsi="Times New Roman" w:cs="Times New Roman"/>
-          <w:i/>
-        </w:rPr>
-        <w:t xml:space="preserve"> </w:t>
-      </w:r>
-      <w:r>
-        <w:rPr>
-          <w:rFonts w:ascii="Times New Roman" w:hAnsi="Times New Roman" w:cs="Times New Roman"/>
-        </w:rPr>
-        <w:t xml:space="preserve">genes with </w:t>
-      </w:r>
-      <w:r>
-        <w:rPr>
-          <w:rFonts w:ascii="Times New Roman" w:hAnsi="Times New Roman" w:cs="Times New Roman"/>
-        </w:rPr>
-        <w:t>experimentally confirmed</w:t>
-      </w:r>
-      <w:r>
-        <w:rPr>
-          <w:rFonts w:ascii="Times New Roman" w:hAnsi="Times New Roman" w:cs="Times New Roman"/>
-        </w:rPr>
-        <w:t xml:space="preserve"> DMSP </w:t>
-      </w:r>
-      <w:proofErr w:type="spellStart"/>
-      <w:r>
-        <w:rPr>
-          <w:rFonts w:ascii="Times New Roman" w:hAnsi="Times New Roman" w:cs="Times New Roman"/>
-        </w:rPr>
-        <w:t>lyase</w:t>
-      </w:r>
-      <w:proofErr w:type="spellEnd"/>
-      <w:r>
-        <w:rPr>
-          <w:rFonts w:ascii="Times New Roman" w:hAnsi="Times New Roman" w:cs="Times New Roman"/>
-        </w:rPr>
-        <w:t xml:space="preserve"> activity (figure: </w:t>
-      </w:r>
-      <w:proofErr w:type="spellStart"/>
-      <w:r>
-        <w:rPr>
-          <w:rFonts w:ascii="Times New Roman" w:hAnsi="Times New Roman" w:cs="Times New Roman"/>
-        </w:rPr>
-        <w:t>dddD_phylogenetic_tree</w:t>
-      </w:r>
-      <w:proofErr w:type="spellEnd"/>
-      <w:r>
-        <w:rPr>
-          <w:rFonts w:ascii="Times New Roman" w:hAnsi="Times New Roman" w:cs="Times New Roman"/>
-        </w:rPr>
-        <w:t>)</w:t>
-      </w:r>
-      <w:r>
-        <w:rPr>
-          <w:rFonts w:ascii="Times New Roman" w:hAnsi="Times New Roman" w:cs="Times New Roman"/>
-        </w:rPr>
-        <w:t xml:space="preserve"> which supports their putative function as DMSP </w:t>
+        <w:t xml:space="preserve">as DMSP </w:t>
       </w:r>
       <w:proofErr w:type="spellStart"/>
       <w:r>
@@ -14575,7 +14386,6 @@
         <w:rPr>
           <w:rFonts w:ascii="Times New Roman" w:hAnsi="Times New Roman" w:cs="Times New Roman"/>
         </w:rPr>
-        <w:lastRenderedPageBreak/>
         <w:t>Franzmann</w:t>
       </w:r>
       <w:proofErr w:type="spellEnd"/>
@@ -14685,6 +14495,7 @@
           <w:rFonts w:ascii="Times New Roman" w:hAnsi="Times New Roman" w:cs="Times New Roman"/>
           <w:b/>
         </w:rPr>
+        <w:lastRenderedPageBreak/>
         <w:t>Cellular life</w:t>
       </w:r>
       <w:r>
@@ -15942,87 +15753,87 @@
         <w:rPr>
           <w:rFonts w:ascii="Times New Roman" w:hAnsi="Times New Roman" w:cs="Times New Roman"/>
         </w:rPr>
-        <w:t xml:space="preserve">(2000b) hypothesized </w:t>
+        <w:t xml:space="preserve">(2000b) hypothesized that </w:t>
+      </w:r>
+      <w:proofErr w:type="spellStart"/>
+      <w:r>
+        <w:rPr>
+          <w:rFonts w:ascii="Times New Roman" w:hAnsi="Times New Roman" w:cs="Times New Roman"/>
+        </w:rPr>
+        <w:t>r</w:t>
+      </w:r>
+      <w:r>
+        <w:rPr>
+          <w:rFonts w:ascii="Times New Roman" w:hAnsi="Times New Roman" w:cs="Times New Roman"/>
+        </w:rPr>
+        <w:t>edox</w:t>
+      </w:r>
+      <w:proofErr w:type="spellEnd"/>
+      <w:r>
+        <w:rPr>
+          <w:rFonts w:ascii="Times New Roman" w:hAnsi="Times New Roman" w:cs="Times New Roman"/>
+        </w:rPr>
+        <w:t xml:space="preserve"> potential was too high in Organic Lake for anaerobic respiration to occur.</w:t>
+      </w:r>
+      <w:r>
+        <w:rPr>
+          <w:rFonts w:ascii="Times New Roman" w:hAnsi="Times New Roman" w:cs="Times New Roman"/>
+        </w:rPr>
+        <w:t xml:space="preserve"> However, Roberts &amp; Burton (1993) proposed the positive </w:t>
+      </w:r>
+      <w:proofErr w:type="spellStart"/>
+      <w:r>
+        <w:rPr>
+          <w:rFonts w:ascii="Times New Roman" w:hAnsi="Times New Roman" w:cs="Times New Roman"/>
+        </w:rPr>
+        <w:t>redox</w:t>
+      </w:r>
+      <w:proofErr w:type="spellEnd"/>
+      <w:r>
+        <w:rPr>
+          <w:rFonts w:ascii="Times New Roman" w:hAnsi="Times New Roman" w:cs="Times New Roman"/>
+        </w:rPr>
+        <w:t xml:space="preserve"> potential values measured previously were due to leakage of Kemmerer bottles used for sampling as negative values were obtained with modified bottles.</w:t>
+      </w:r>
+      <w:r>
+        <w:rPr>
+          <w:rFonts w:ascii="Times New Roman" w:hAnsi="Times New Roman" w:cs="Times New Roman"/>
+        </w:rPr>
+        <w:t xml:space="preserve"> Organic Lake is enriched in sulfur compared to similar Antarctic Lakes (*</w:t>
+      </w:r>
+      <w:r>
+        <w:rPr>
+          <w:rFonts w:ascii="Times New Roman" w:hAnsi="Times New Roman" w:cs="Times New Roman"/>
+          <w:highlight w:val="yellow"/>
+        </w:rPr>
+        <w:t xml:space="preserve">table </w:t>
+      </w:r>
+      <w:r>
+        <w:rPr>
+          <w:rFonts w:ascii="Times New Roman" w:hAnsi="Times New Roman" w:cs="Times New Roman"/>
+          <w:highlight w:val="yellow"/>
+        </w:rPr>
+        <w:t xml:space="preserve">of sulfate in other </w:t>
+      </w:r>
+      <w:r>
+        <w:rPr>
+          <w:rFonts w:ascii="Times New Roman" w:hAnsi="Times New Roman" w:cs="Times New Roman"/>
+          <w:highlight w:val="yellow"/>
+        </w:rPr>
+        <w:t>lakes</w:t>
+      </w:r>
+      <w:r>
+        <w:rPr>
+          <w:rFonts w:ascii="Times New Roman" w:hAnsi="Times New Roman" w:cs="Times New Roman"/>
+        </w:rPr>
+        <w:t xml:space="preserve">). Salinity </w:t>
       </w:r>
       <w:r>
         <w:rPr>
           <w:rFonts w:ascii="Times New Roman" w:hAnsi="Times New Roman" w:cs="Times New Roman"/>
         </w:rPr>
         <w:lastRenderedPageBreak/>
-        <w:t xml:space="preserve">that </w:t>
-      </w:r>
-      <w:proofErr w:type="spellStart"/>
-      <w:r>
-        <w:rPr>
-          <w:rFonts w:ascii="Times New Roman" w:hAnsi="Times New Roman" w:cs="Times New Roman"/>
-        </w:rPr>
-        <w:t>r</w:t>
-      </w:r>
-      <w:r>
-        <w:rPr>
-          <w:rFonts w:ascii="Times New Roman" w:hAnsi="Times New Roman" w:cs="Times New Roman"/>
-        </w:rPr>
-        <w:t>edox</w:t>
-      </w:r>
-      <w:proofErr w:type="spellEnd"/>
-      <w:r>
-        <w:rPr>
-          <w:rFonts w:ascii="Times New Roman" w:hAnsi="Times New Roman" w:cs="Times New Roman"/>
-        </w:rPr>
-        <w:t xml:space="preserve"> potential was too high in Organic Lake for anaerobic respiration to occur.</w:t>
-      </w:r>
-      <w:r>
-        <w:rPr>
-          <w:rFonts w:ascii="Times New Roman" w:hAnsi="Times New Roman" w:cs="Times New Roman"/>
-        </w:rPr>
-        <w:t xml:space="preserve"> However, Roberts &amp; Burton (1993) proposed the positive </w:t>
-      </w:r>
-      <w:proofErr w:type="spellStart"/>
-      <w:r>
-        <w:rPr>
-          <w:rFonts w:ascii="Times New Roman" w:hAnsi="Times New Roman" w:cs="Times New Roman"/>
-        </w:rPr>
-        <w:t>redox</w:t>
-      </w:r>
-      <w:proofErr w:type="spellEnd"/>
-      <w:r>
-        <w:rPr>
-          <w:rFonts w:ascii="Times New Roman" w:hAnsi="Times New Roman" w:cs="Times New Roman"/>
-        </w:rPr>
-        <w:t xml:space="preserve"> potential values measured previously were due to leakage of Kemmerer bottles used for sampling as negative values were obtained with modified bottles.</w:t>
-      </w:r>
-      <w:r>
-        <w:rPr>
-          <w:rFonts w:ascii="Times New Roman" w:hAnsi="Times New Roman" w:cs="Times New Roman"/>
-        </w:rPr>
-        <w:t xml:space="preserve"> Organic Lake is enriched in sulfur compared to similar Antarctic Lakes (*</w:t>
-      </w:r>
-      <w:r>
-        <w:rPr>
-          <w:rFonts w:ascii="Times New Roman" w:hAnsi="Times New Roman" w:cs="Times New Roman"/>
-          <w:highlight w:val="yellow"/>
-        </w:rPr>
-        <w:t xml:space="preserve">table </w:t>
-      </w:r>
-      <w:r>
-        <w:rPr>
-          <w:rFonts w:ascii="Times New Roman" w:hAnsi="Times New Roman" w:cs="Times New Roman"/>
-          <w:highlight w:val="yellow"/>
-        </w:rPr>
-        <w:t xml:space="preserve">of sulfate in other </w:t>
-      </w:r>
-      <w:r>
-        <w:rPr>
-          <w:rFonts w:ascii="Times New Roman" w:hAnsi="Times New Roman" w:cs="Times New Roman"/>
-          <w:highlight w:val="yellow"/>
-        </w:rPr>
-        <w:t>lakes</w:t>
-      </w:r>
-      <w:r>
-        <w:rPr>
-          <w:rFonts w:ascii="Times New Roman" w:hAnsi="Times New Roman" w:cs="Times New Roman"/>
-        </w:rPr>
-        <w:t>). Salinity is purportedly too high for sulfate reducing bacteria (</w:t>
+        <w:t>is purportedly too high for sulfate reducing bacteria (</w:t>
       </w:r>
       <w:proofErr w:type="spellStart"/>
       <w:r>
@@ -17915,277 +17726,283 @@
         <w:rPr>
           <w:rFonts w:ascii="Times New Roman" w:hAnsi="Times New Roman" w:cs="Times New Roman"/>
         </w:rPr>
+        <w:t>Threonine</w:t>
+      </w:r>
+      <w:proofErr w:type="spellEnd"/>
+      <w:r>
+        <w:rPr>
+          <w:rFonts w:ascii="Times New Roman" w:hAnsi="Times New Roman" w:cs="Times New Roman"/>
+        </w:rPr>
+        <w:t xml:space="preserve"> </w:t>
+      </w:r>
+      <w:proofErr w:type="spellStart"/>
+      <w:r>
+        <w:rPr>
+          <w:rFonts w:ascii="Times New Roman" w:hAnsi="Times New Roman" w:cs="Times New Roman"/>
+        </w:rPr>
+        <w:t>dehydratase</w:t>
+      </w:r>
+      <w:proofErr w:type="spellEnd"/>
+      <w:r>
+        <w:rPr>
+          <w:rFonts w:ascii="Times New Roman" w:hAnsi="Times New Roman" w:cs="Times New Roman"/>
+        </w:rPr>
+        <w:t xml:space="preserve"> converts </w:t>
+      </w:r>
+      <w:proofErr w:type="spellStart"/>
+      <w:r>
+        <w:rPr>
+          <w:rFonts w:ascii="Times New Roman" w:hAnsi="Times New Roman" w:cs="Times New Roman"/>
+        </w:rPr>
+        <w:t>threonine</w:t>
+      </w:r>
+      <w:proofErr w:type="spellEnd"/>
+      <w:r>
+        <w:rPr>
+          <w:rFonts w:ascii="Times New Roman" w:hAnsi="Times New Roman" w:cs="Times New Roman"/>
+        </w:rPr>
+        <w:t xml:space="preserve"> into ammonia and 2-ketobutyrate. </w:t>
+      </w:r>
+      <w:proofErr w:type="spellStart"/>
+      <w:r>
+        <w:rPr>
+          <w:rFonts w:ascii="Times New Roman" w:hAnsi="Times New Roman" w:cs="Times New Roman"/>
+        </w:rPr>
+        <w:t>Arginine</w:t>
+      </w:r>
+      <w:proofErr w:type="spellEnd"/>
+      <w:r>
+        <w:rPr>
+          <w:rFonts w:ascii="Times New Roman" w:hAnsi="Times New Roman" w:cs="Times New Roman"/>
+        </w:rPr>
+        <w:t xml:space="preserve"> proceeds to </w:t>
+      </w:r>
+      <w:proofErr w:type="spellStart"/>
+      <w:r>
+        <w:rPr>
+          <w:rFonts w:ascii="Times New Roman" w:hAnsi="Times New Roman" w:cs="Times New Roman"/>
+        </w:rPr>
+        <w:t>arginine</w:t>
+      </w:r>
+      <w:proofErr w:type="spellEnd"/>
+      <w:r>
+        <w:rPr>
+          <w:rFonts w:ascii="Times New Roman" w:hAnsi="Times New Roman" w:cs="Times New Roman"/>
+        </w:rPr>
+        <w:t xml:space="preserve"> </w:t>
+      </w:r>
+      <w:proofErr w:type="spellStart"/>
+      <w:r>
+        <w:rPr>
+          <w:rFonts w:ascii="Times New Roman" w:hAnsi="Times New Roman" w:cs="Times New Roman"/>
+        </w:rPr>
+        <w:t>deiminase</w:t>
+      </w:r>
+      <w:proofErr w:type="spellEnd"/>
+      <w:r>
+        <w:rPr>
+          <w:rFonts w:ascii="Times New Roman" w:hAnsi="Times New Roman" w:cs="Times New Roman"/>
+        </w:rPr>
+        <w:t xml:space="preserve"> pathway to </w:t>
+      </w:r>
+      <w:proofErr w:type="spellStart"/>
+      <w:r>
+        <w:rPr>
+          <w:rFonts w:ascii="Times New Roman" w:hAnsi="Times New Roman" w:cs="Times New Roman"/>
+        </w:rPr>
+        <w:t>ornithine</w:t>
+      </w:r>
+      <w:proofErr w:type="spellEnd"/>
+      <w:r>
+        <w:rPr>
+          <w:rFonts w:ascii="Times New Roman" w:hAnsi="Times New Roman" w:cs="Times New Roman"/>
+        </w:rPr>
+        <w:t xml:space="preserve"> via </w:t>
+      </w:r>
+      <w:proofErr w:type="spellStart"/>
+      <w:r>
+        <w:rPr>
+          <w:rFonts w:ascii="Times New Roman" w:hAnsi="Times New Roman" w:cs="Times New Roman"/>
+        </w:rPr>
+        <w:t>citrulline</w:t>
+      </w:r>
+      <w:proofErr w:type="spellEnd"/>
+      <w:r>
+        <w:rPr>
+          <w:rFonts w:ascii="Times New Roman" w:hAnsi="Times New Roman" w:cs="Times New Roman"/>
+        </w:rPr>
+        <w:t>.</w:t>
+      </w:r>
+      <w:r>
+        <w:rPr>
+          <w:rFonts w:ascii="Times New Roman" w:hAnsi="Times New Roman" w:cs="Times New Roman"/>
+        </w:rPr>
+        <w:t xml:space="preserve"> </w:t>
+      </w:r>
+      <w:r>
+        <w:rPr>
+          <w:rFonts w:ascii="Times New Roman" w:hAnsi="Times New Roman" w:cs="Times New Roman"/>
+        </w:rPr>
+        <w:t xml:space="preserve">Other bacteria that encode genes in amino acid degradation are </w:t>
+      </w:r>
+      <w:proofErr w:type="spellStart"/>
+      <w:r>
+        <w:rPr>
+          <w:rFonts w:ascii="Times New Roman" w:hAnsi="Times New Roman" w:cs="Times New Roman"/>
+          <w:i/>
+        </w:rPr>
+        <w:t>Alkaliphilus</w:t>
+      </w:r>
+      <w:proofErr w:type="spellEnd"/>
+      <w:r>
+        <w:rPr>
+          <w:rFonts w:ascii="Times New Roman" w:hAnsi="Times New Roman" w:cs="Times New Roman"/>
+          <w:i/>
+        </w:rPr>
+        <w:t xml:space="preserve"> </w:t>
+      </w:r>
+      <w:proofErr w:type="spellStart"/>
+      <w:r>
+        <w:rPr>
+          <w:rFonts w:ascii="Times New Roman" w:hAnsi="Times New Roman" w:cs="Times New Roman"/>
+          <w:i/>
+        </w:rPr>
+        <w:t>oremlandii</w:t>
+      </w:r>
+      <w:proofErr w:type="spellEnd"/>
+      <w:r>
+        <w:rPr>
+          <w:rFonts w:ascii="Times New Roman" w:hAnsi="Times New Roman" w:cs="Times New Roman"/>
+          <w:i/>
+        </w:rPr>
+        <w:t xml:space="preserve"> </w:t>
+      </w:r>
+      <w:r>
+        <w:rPr>
+          <w:rFonts w:ascii="Times New Roman" w:hAnsi="Times New Roman" w:cs="Times New Roman"/>
+        </w:rPr>
+        <w:t>and</w:t>
+      </w:r>
+      <w:r>
+        <w:rPr>
+          <w:rFonts w:ascii="Times New Roman" w:hAnsi="Times New Roman" w:cs="Times New Roman"/>
+          <w:i/>
+        </w:rPr>
+        <w:t xml:space="preserve"> A. </w:t>
+      </w:r>
+      <w:proofErr w:type="spellStart"/>
+      <w:r>
+        <w:rPr>
+          <w:rFonts w:ascii="Times New Roman" w:hAnsi="Times New Roman" w:cs="Times New Roman"/>
+          <w:i/>
+        </w:rPr>
+        <w:t>metalliredigens</w:t>
+      </w:r>
+      <w:proofErr w:type="spellEnd"/>
+      <w:r>
+        <w:rPr>
+          <w:rFonts w:ascii="Times New Roman" w:hAnsi="Times New Roman" w:cs="Times New Roman"/>
+        </w:rPr>
+        <w:t xml:space="preserve"> as well as other </w:t>
+      </w:r>
+      <w:r>
+        <w:rPr>
+          <w:rFonts w:ascii="Times New Roman" w:hAnsi="Times New Roman" w:cs="Times New Roman"/>
+          <w:i/>
+        </w:rPr>
+        <w:t>Clostridium</w:t>
+      </w:r>
+      <w:r>
+        <w:rPr>
+          <w:rFonts w:ascii="Times New Roman" w:hAnsi="Times New Roman" w:cs="Times New Roman"/>
+        </w:rPr>
+        <w:t xml:space="preserve"> species.</w:t>
+      </w:r>
+      <w:r>
+        <w:rPr>
+          <w:rFonts w:ascii="Times New Roman" w:hAnsi="Times New Roman" w:cs="Times New Roman"/>
+        </w:rPr>
+        <w:t xml:space="preserve"> </w:t>
+      </w:r>
+      <w:r>
+        <w:rPr>
+          <w:rFonts w:ascii="Times New Roman" w:hAnsi="Times New Roman" w:cs="Times New Roman"/>
+        </w:rPr>
+        <w:t xml:space="preserve">Genes for </w:t>
+      </w:r>
+      <w:proofErr w:type="spellStart"/>
+      <w:r>
+        <w:rPr>
+          <w:rFonts w:ascii="Times New Roman" w:hAnsi="Times New Roman" w:cs="Times New Roman"/>
+        </w:rPr>
+        <w:t>glycine</w:t>
+      </w:r>
+      <w:proofErr w:type="spellEnd"/>
+      <w:r>
+        <w:rPr>
+          <w:rFonts w:ascii="Times New Roman" w:hAnsi="Times New Roman" w:cs="Times New Roman"/>
+        </w:rPr>
+        <w:t xml:space="preserve"> reduction (</w:t>
+      </w:r>
+      <w:proofErr w:type="spellStart"/>
+      <w:r>
+        <w:rPr>
+          <w:rFonts w:ascii="Times New Roman" w:hAnsi="Times New Roman" w:cs="Times New Roman"/>
+        </w:rPr>
+        <w:t>grdA</w:t>
+      </w:r>
+      <w:proofErr w:type="gramStart"/>
+      <w:r>
+        <w:rPr>
+          <w:rFonts w:ascii="Times New Roman" w:hAnsi="Times New Roman" w:cs="Times New Roman"/>
+        </w:rPr>
+        <w:t>,B,C,E</w:t>
+      </w:r>
+      <w:proofErr w:type="spellEnd"/>
+      <w:proofErr w:type="gramEnd"/>
+      <w:r>
+        <w:rPr>
+          <w:rFonts w:ascii="Times New Roman" w:hAnsi="Times New Roman" w:cs="Times New Roman"/>
+        </w:rPr>
+        <w:t xml:space="preserve"> and X) were also found in </w:t>
+      </w:r>
+      <w:proofErr w:type="spellStart"/>
+      <w:r>
+        <w:rPr>
+          <w:rFonts w:ascii="Times New Roman" w:hAnsi="Times New Roman" w:cs="Times New Roman"/>
+          <w:i/>
+        </w:rPr>
+        <w:t>Photobacterium</w:t>
+      </w:r>
+      <w:proofErr w:type="spellEnd"/>
+      <w:r>
+        <w:rPr>
+          <w:rFonts w:ascii="Times New Roman" w:hAnsi="Times New Roman" w:cs="Times New Roman"/>
+          <w:i/>
+        </w:rPr>
+        <w:t xml:space="preserve"> </w:t>
+      </w:r>
+      <w:proofErr w:type="spellStart"/>
+      <w:r>
+        <w:rPr>
+          <w:rFonts w:ascii="Times New Roman" w:hAnsi="Times New Roman" w:cs="Times New Roman"/>
+          <w:i/>
+        </w:rPr>
+        <w:t>profundum</w:t>
+      </w:r>
+      <w:proofErr w:type="spellEnd"/>
+      <w:r>
+        <w:rPr>
+          <w:rFonts w:ascii="Times New Roman" w:hAnsi="Times New Roman" w:cs="Times New Roman"/>
+        </w:rPr>
+        <w:t xml:space="preserve"> </w:t>
+      </w:r>
+      <w:r>
+        <w:rPr>
+          <w:rFonts w:ascii="Times New Roman" w:hAnsi="Times New Roman" w:cs="Times New Roman"/>
+        </w:rPr>
         <w:lastRenderedPageBreak/>
-        <w:t>Threonine</w:t>
-      </w:r>
-      <w:proofErr w:type="spellEnd"/>
-      <w:r>
-        <w:rPr>
-          <w:rFonts w:ascii="Times New Roman" w:hAnsi="Times New Roman" w:cs="Times New Roman"/>
-        </w:rPr>
-        <w:t xml:space="preserve"> </w:t>
-      </w:r>
-      <w:proofErr w:type="spellStart"/>
-      <w:r>
-        <w:rPr>
-          <w:rFonts w:ascii="Times New Roman" w:hAnsi="Times New Roman" w:cs="Times New Roman"/>
-        </w:rPr>
-        <w:t>dehydratase</w:t>
-      </w:r>
-      <w:proofErr w:type="spellEnd"/>
-      <w:r>
-        <w:rPr>
-          <w:rFonts w:ascii="Times New Roman" w:hAnsi="Times New Roman" w:cs="Times New Roman"/>
-        </w:rPr>
-        <w:t xml:space="preserve"> converts </w:t>
-      </w:r>
-      <w:proofErr w:type="spellStart"/>
-      <w:r>
-        <w:rPr>
-          <w:rFonts w:ascii="Times New Roman" w:hAnsi="Times New Roman" w:cs="Times New Roman"/>
-        </w:rPr>
-        <w:t>threonine</w:t>
-      </w:r>
-      <w:proofErr w:type="spellEnd"/>
-      <w:r>
-        <w:rPr>
-          <w:rFonts w:ascii="Times New Roman" w:hAnsi="Times New Roman" w:cs="Times New Roman"/>
-        </w:rPr>
-        <w:t xml:space="preserve"> into ammonia and 2-ketobutyrate. </w:t>
-      </w:r>
-      <w:proofErr w:type="spellStart"/>
-      <w:r>
-        <w:rPr>
-          <w:rFonts w:ascii="Times New Roman" w:hAnsi="Times New Roman" w:cs="Times New Roman"/>
-        </w:rPr>
-        <w:t>Arginine</w:t>
-      </w:r>
-      <w:proofErr w:type="spellEnd"/>
-      <w:r>
-        <w:rPr>
-          <w:rFonts w:ascii="Times New Roman" w:hAnsi="Times New Roman" w:cs="Times New Roman"/>
-        </w:rPr>
-        <w:t xml:space="preserve"> proceeds to </w:t>
-      </w:r>
-      <w:proofErr w:type="spellStart"/>
-      <w:r>
-        <w:rPr>
-          <w:rFonts w:ascii="Times New Roman" w:hAnsi="Times New Roman" w:cs="Times New Roman"/>
-        </w:rPr>
-        <w:t>arginine</w:t>
-      </w:r>
-      <w:proofErr w:type="spellEnd"/>
-      <w:r>
-        <w:rPr>
-          <w:rFonts w:ascii="Times New Roman" w:hAnsi="Times New Roman" w:cs="Times New Roman"/>
-        </w:rPr>
-        <w:t xml:space="preserve"> </w:t>
-      </w:r>
-      <w:proofErr w:type="spellStart"/>
-      <w:r>
-        <w:rPr>
-          <w:rFonts w:ascii="Times New Roman" w:hAnsi="Times New Roman" w:cs="Times New Roman"/>
-        </w:rPr>
-        <w:t>deiminase</w:t>
-      </w:r>
-      <w:proofErr w:type="spellEnd"/>
-      <w:r>
-        <w:rPr>
-          <w:rFonts w:ascii="Times New Roman" w:hAnsi="Times New Roman" w:cs="Times New Roman"/>
-        </w:rPr>
-        <w:t xml:space="preserve"> pathway to </w:t>
-      </w:r>
-      <w:proofErr w:type="spellStart"/>
-      <w:r>
-        <w:rPr>
-          <w:rFonts w:ascii="Times New Roman" w:hAnsi="Times New Roman" w:cs="Times New Roman"/>
-        </w:rPr>
-        <w:t>ornithine</w:t>
-      </w:r>
-      <w:proofErr w:type="spellEnd"/>
-      <w:r>
-        <w:rPr>
-          <w:rFonts w:ascii="Times New Roman" w:hAnsi="Times New Roman" w:cs="Times New Roman"/>
-        </w:rPr>
-        <w:t xml:space="preserve"> via </w:t>
-      </w:r>
-      <w:proofErr w:type="spellStart"/>
-      <w:r>
-        <w:rPr>
-          <w:rFonts w:ascii="Times New Roman" w:hAnsi="Times New Roman" w:cs="Times New Roman"/>
-        </w:rPr>
-        <w:t>citrulline</w:t>
-      </w:r>
-      <w:proofErr w:type="spellEnd"/>
-      <w:r>
-        <w:rPr>
-          <w:rFonts w:ascii="Times New Roman" w:hAnsi="Times New Roman" w:cs="Times New Roman"/>
-        </w:rPr>
-        <w:t>.</w:t>
-      </w:r>
-      <w:r>
-        <w:rPr>
-          <w:rFonts w:ascii="Times New Roman" w:hAnsi="Times New Roman" w:cs="Times New Roman"/>
-        </w:rPr>
-        <w:t xml:space="preserve"> </w:t>
-      </w:r>
-      <w:r>
-        <w:rPr>
-          <w:rFonts w:ascii="Times New Roman" w:hAnsi="Times New Roman" w:cs="Times New Roman"/>
-        </w:rPr>
-        <w:t xml:space="preserve">Other bacteria that encode genes in amino acid degradation are </w:t>
-      </w:r>
-      <w:proofErr w:type="spellStart"/>
-      <w:r>
-        <w:rPr>
-          <w:rFonts w:ascii="Times New Roman" w:hAnsi="Times New Roman" w:cs="Times New Roman"/>
-          <w:i/>
-        </w:rPr>
-        <w:t>Alkaliphilus</w:t>
-      </w:r>
-      <w:proofErr w:type="spellEnd"/>
-      <w:r>
-        <w:rPr>
-          <w:rFonts w:ascii="Times New Roman" w:hAnsi="Times New Roman" w:cs="Times New Roman"/>
-          <w:i/>
-        </w:rPr>
-        <w:t xml:space="preserve"> </w:t>
-      </w:r>
-      <w:proofErr w:type="spellStart"/>
-      <w:r>
-        <w:rPr>
-          <w:rFonts w:ascii="Times New Roman" w:hAnsi="Times New Roman" w:cs="Times New Roman"/>
-          <w:i/>
-        </w:rPr>
-        <w:t>oremlandii</w:t>
-      </w:r>
-      <w:proofErr w:type="spellEnd"/>
-      <w:r>
-        <w:rPr>
-          <w:rFonts w:ascii="Times New Roman" w:hAnsi="Times New Roman" w:cs="Times New Roman"/>
-          <w:i/>
-        </w:rPr>
-        <w:t xml:space="preserve"> </w:t>
-      </w:r>
-      <w:r>
-        <w:rPr>
-          <w:rFonts w:ascii="Times New Roman" w:hAnsi="Times New Roman" w:cs="Times New Roman"/>
-        </w:rPr>
-        <w:t>and</w:t>
-      </w:r>
-      <w:r>
-        <w:rPr>
-          <w:rFonts w:ascii="Times New Roman" w:hAnsi="Times New Roman" w:cs="Times New Roman"/>
-          <w:i/>
-        </w:rPr>
-        <w:t xml:space="preserve"> A. </w:t>
-      </w:r>
-      <w:proofErr w:type="spellStart"/>
-      <w:r>
-        <w:rPr>
-          <w:rFonts w:ascii="Times New Roman" w:hAnsi="Times New Roman" w:cs="Times New Roman"/>
-          <w:i/>
-        </w:rPr>
-        <w:t>metalliredigens</w:t>
-      </w:r>
-      <w:proofErr w:type="spellEnd"/>
-      <w:r>
-        <w:rPr>
-          <w:rFonts w:ascii="Times New Roman" w:hAnsi="Times New Roman" w:cs="Times New Roman"/>
-        </w:rPr>
-        <w:t xml:space="preserve"> as well as other </w:t>
-      </w:r>
-      <w:r>
-        <w:rPr>
-          <w:rFonts w:ascii="Times New Roman" w:hAnsi="Times New Roman" w:cs="Times New Roman"/>
-          <w:i/>
-        </w:rPr>
-        <w:t>Clostridium</w:t>
-      </w:r>
-      <w:r>
-        <w:rPr>
-          <w:rFonts w:ascii="Times New Roman" w:hAnsi="Times New Roman" w:cs="Times New Roman"/>
-        </w:rPr>
-        <w:t xml:space="preserve"> species.</w:t>
-      </w:r>
-      <w:r>
-        <w:rPr>
-          <w:rFonts w:ascii="Times New Roman" w:hAnsi="Times New Roman" w:cs="Times New Roman"/>
-        </w:rPr>
-        <w:t xml:space="preserve"> </w:t>
-      </w:r>
-      <w:r>
-        <w:rPr>
-          <w:rFonts w:ascii="Times New Roman" w:hAnsi="Times New Roman" w:cs="Times New Roman"/>
-        </w:rPr>
-        <w:t xml:space="preserve">Genes for </w:t>
-      </w:r>
-      <w:proofErr w:type="spellStart"/>
-      <w:r>
-        <w:rPr>
-          <w:rFonts w:ascii="Times New Roman" w:hAnsi="Times New Roman" w:cs="Times New Roman"/>
-        </w:rPr>
-        <w:t>glycine</w:t>
-      </w:r>
-      <w:proofErr w:type="spellEnd"/>
-      <w:r>
-        <w:rPr>
-          <w:rFonts w:ascii="Times New Roman" w:hAnsi="Times New Roman" w:cs="Times New Roman"/>
-        </w:rPr>
-        <w:t xml:space="preserve"> reduction (</w:t>
-      </w:r>
-      <w:proofErr w:type="spellStart"/>
-      <w:r>
-        <w:rPr>
-          <w:rFonts w:ascii="Times New Roman" w:hAnsi="Times New Roman" w:cs="Times New Roman"/>
-        </w:rPr>
-        <w:t>grdA</w:t>
-      </w:r>
-      <w:proofErr w:type="gramStart"/>
-      <w:r>
-        <w:rPr>
-          <w:rFonts w:ascii="Times New Roman" w:hAnsi="Times New Roman" w:cs="Times New Roman"/>
-        </w:rPr>
-        <w:t>,B,C,E</w:t>
-      </w:r>
-      <w:proofErr w:type="spellEnd"/>
-      <w:proofErr w:type="gramEnd"/>
-      <w:r>
-        <w:rPr>
-          <w:rFonts w:ascii="Times New Roman" w:hAnsi="Times New Roman" w:cs="Times New Roman"/>
-        </w:rPr>
-        <w:t xml:space="preserve"> and X) were also found in </w:t>
-      </w:r>
-      <w:proofErr w:type="spellStart"/>
-      <w:r>
-        <w:rPr>
-          <w:rFonts w:ascii="Times New Roman" w:hAnsi="Times New Roman" w:cs="Times New Roman"/>
-          <w:i/>
-        </w:rPr>
-        <w:t>Photobacterium</w:t>
-      </w:r>
-      <w:proofErr w:type="spellEnd"/>
-      <w:r>
-        <w:rPr>
-          <w:rFonts w:ascii="Times New Roman" w:hAnsi="Times New Roman" w:cs="Times New Roman"/>
-          <w:i/>
-        </w:rPr>
-        <w:t xml:space="preserve"> </w:t>
-      </w:r>
-      <w:proofErr w:type="spellStart"/>
-      <w:r>
-        <w:rPr>
-          <w:rFonts w:ascii="Times New Roman" w:hAnsi="Times New Roman" w:cs="Times New Roman"/>
-          <w:i/>
-        </w:rPr>
-        <w:t>profundum</w:t>
-      </w:r>
-      <w:proofErr w:type="spellEnd"/>
-      <w:r>
-        <w:rPr>
-          <w:rFonts w:ascii="Times New Roman" w:hAnsi="Times New Roman" w:cs="Times New Roman"/>
-        </w:rPr>
-        <w:t xml:space="preserve"> chromosome 2 (</w:t>
+        <w:t>chromosome 2 (</w:t>
       </w:r>
       <w:proofErr w:type="spellStart"/>
       <w:r>
@@ -19887,7 +19704,6 @@
         <w:rPr>
           <w:rFonts w:ascii="Times New Roman" w:hAnsi="Times New Roman" w:cs="Times New Roman"/>
         </w:rPr>
-        <w:lastRenderedPageBreak/>
         <w:t>DeSantis</w:t>
       </w:r>
       <w:proofErr w:type="spellEnd"/>
@@ -20143,6 +19959,7 @@
         <w:rPr>
           <w:rFonts w:ascii="Times New Roman" w:hAnsi="Times New Roman" w:cs="Times New Roman"/>
         </w:rPr>
+        <w:lastRenderedPageBreak/>
         <w:t xml:space="preserve">Dobson SJ, James SR, </w:t>
       </w:r>
       <w:proofErr w:type="spellStart"/>
@@ -21819,7 +21636,6 @@
         <w:rPr>
           <w:rFonts w:ascii="Times New Roman" w:hAnsi="Times New Roman" w:cs="Times New Roman"/>
         </w:rPr>
-        <w:lastRenderedPageBreak/>
         <w:t xml:space="preserve">James SR, Dobson SJ, </w:t>
       </w:r>
       <w:proofErr w:type="spellStart"/>
@@ -22172,6 +21988,7 @@
         <w:rPr>
           <w:rFonts w:ascii="Times New Roman" w:hAnsi="Times New Roman" w:cs="Times New Roman"/>
         </w:rPr>
+        <w:lastRenderedPageBreak/>
         <w:t>Lauro</w:t>
       </w:r>
       <w:proofErr w:type="spellEnd"/>
@@ -23948,7 +23765,6 @@
         <w:rPr>
           <w:rFonts w:ascii="Times New Roman" w:hAnsi="Times New Roman" w:cs="Times New Roman"/>
         </w:rPr>
-        <w:lastRenderedPageBreak/>
         <w:t>Xie</w:t>
       </w:r>
       <w:proofErr w:type="spellEnd"/>
@@ -24236,6 +24052,7 @@
         <w:rPr>
           <w:rFonts w:ascii="Times New Roman" w:hAnsi="Times New Roman" w:cs="Times New Roman"/>
         </w:rPr>
+        <w:lastRenderedPageBreak/>
         <w:t>Yilmaz</w:t>
       </w:r>
       <w:proofErr w:type="spellEnd"/>

</xml_diff>

<commit_message>
finalised physico-chem figure numbers
</commit_message>
<xml_diff>
--- a/Organic_whole_lake_draft5.docx
+++ b/Organic_whole_lake_draft5.docx
@@ -2161,13 +2161,13 @@
         <w:rPr>
           <w:rFonts w:ascii="Times New Roman" w:hAnsi="Times New Roman" w:cs="Times New Roman"/>
         </w:rPr>
-        <w:t>Density</w:t>
-      </w:r>
-      <w:r>
-        <w:rPr>
-          <w:rFonts w:ascii="Times New Roman" w:hAnsi="Times New Roman" w:cs="Times New Roman"/>
-        </w:rPr>
-        <w:t xml:space="preserve"> was calculated from the </w:t>
+        <w:t xml:space="preserve">Density </w:t>
+      </w:r>
+      <w:r>
+        <w:rPr>
+          <w:rFonts w:ascii="Times New Roman" w:hAnsi="Times New Roman" w:cs="Times New Roman"/>
+        </w:rPr>
+        <w:t xml:space="preserve">was calculated from the </w:t>
       </w:r>
       <w:r>
         <w:rPr>
@@ -2199,7 +2199,53 @@
         <w:rPr>
           <w:rFonts w:ascii="Times New Roman" w:hAnsi="Times New Roman" w:cs="Times New Roman"/>
         </w:rPr>
-        <w:t>.</w:t>
+        <w:t xml:space="preserve"> and expressed at a temperature T as:</w:t>
+      </w:r>
+    </w:p>
+    <w:p>
+      <w:pPr>
+        <w:spacing w:after="0" w:line="240" w:lineRule="auto"/>
+        <w:ind w:firstLine="720"/>
+        <w:jc w:val="both"/>
+        <w:rPr>
+          <w:rFonts w:ascii="Times New Roman" w:hAnsi="Times New Roman" w:cs="Times New Roman"/>
+        </w:rPr>
+      </w:pPr>
+      <w:r>
+        <w:rPr>
+          <w:rFonts w:ascii="Times New Roman" w:hAnsi="Times New Roman" w:cs="Times New Roman"/>
+        </w:rPr>
+        <w:t xml:space="preserve"> </w:t>
+      </w:r>
+      <w:proofErr w:type="spellStart"/>
+      <w:proofErr w:type="gramStart"/>
+      <w:r>
+        <w:rPr>
+          <w:rFonts w:ascii="Times New Roman" w:hAnsi="Times New Roman" w:cs="Times New Roman"/>
+        </w:rPr>
+        <w:t>σ</w:t>
+      </w:r>
+      <w:r>
+        <w:rPr>
+          <w:rFonts w:ascii="Times New Roman" w:hAnsi="Times New Roman" w:cs="Times New Roman"/>
+          <w:vertAlign w:val="subscript"/>
+        </w:rPr>
+        <w:t>T</w:t>
+      </w:r>
+      <w:proofErr w:type="spellEnd"/>
+      <w:proofErr w:type="gramEnd"/>
+      <w:r>
+        <w:rPr>
+          <w:rFonts w:ascii="Times New Roman" w:hAnsi="Times New Roman" w:cs="Times New Roman"/>
+        </w:rPr>
+        <w:t xml:space="preserve"> =  (1000–density) kg/m</w:t>
+      </w:r>
+      <w:r>
+        <w:rPr>
+          <w:rFonts w:ascii="Times New Roman" w:hAnsi="Times New Roman" w:cs="Times New Roman"/>
+          <w:vertAlign w:val="superscript"/>
+        </w:rPr>
+        <w:t>3</w:t>
       </w:r>
     </w:p>
     <w:p>
@@ -2400,7 +2446,19 @@
         <w:rPr>
           <w:rFonts w:ascii="Times New Roman" w:hAnsi="Times New Roman" w:cs="Times New Roman"/>
         </w:rPr>
-        <w:t>were determined by the Analytical Centre* (Tasmania).</w:t>
+        <w:t xml:space="preserve">were determined by </w:t>
+      </w:r>
+      <w:r>
+        <w:rPr>
+          <w:rFonts w:ascii="Times New Roman" w:hAnsi="Times New Roman" w:cs="Times New Roman"/>
+        </w:rPr>
+        <w:t xml:space="preserve">standard methods at </w:t>
+      </w:r>
+      <w:r>
+        <w:rPr>
+          <w:rFonts w:ascii="Times New Roman" w:hAnsi="Times New Roman" w:cs="Times New Roman"/>
+        </w:rPr>
+        <w:t>the Analytical Centre* (Tasmania).</w:t>
       </w:r>
       <w:r>
         <w:rPr>
@@ -3396,7 +3454,14 @@
         <w:rPr>
           <w:rFonts w:ascii="Times New Roman" w:hAnsi="Times New Roman" w:cs="Times New Roman"/>
         </w:rPr>
-        <w:t xml:space="preserve"> and classify the represent</w:t>
+        <w:t xml:space="preserve"> and </w:t>
+      </w:r>
+      <w:r>
+        <w:rPr>
+          <w:rFonts w:ascii="Times New Roman" w:hAnsi="Times New Roman" w:cs="Times New Roman"/>
+        </w:rPr>
+        <w:lastRenderedPageBreak/>
+        <w:t>classify the represent</w:t>
       </w:r>
       <w:r>
         <w:rPr>
@@ -3475,14 +3540,7 @@
         <w:rPr>
           <w:rFonts w:ascii="Times New Roman" w:hAnsi="Times New Roman" w:cs="Times New Roman"/>
         </w:rPr>
-        <w:t xml:space="preserve"> trained </w:t>
-      </w:r>
-      <w:r>
-        <w:rPr>
-          <w:rFonts w:ascii="Times New Roman" w:hAnsi="Times New Roman" w:cs="Times New Roman"/>
-        </w:rPr>
-        <w:lastRenderedPageBreak/>
-        <w:t>against S</w:t>
+        <w:t xml:space="preserve"> trained against S</w:t>
       </w:r>
       <w:r>
         <w:rPr>
@@ -4085,7 +4143,7 @@
         <w:rPr>
           <w:rFonts w:ascii="Times New Roman" w:hAnsi="Times New Roman" w:cs="Times New Roman"/>
         </w:rPr>
-        <w:t xml:space="preserve"> The CLUSTER analysis groups samples at successively smaller number of clusters at decreasing thresholds of similarity. Statistical significance </w:t>
+        <w:t xml:space="preserve"> Statistical significance </w:t>
       </w:r>
       <w:r>
         <w:rPr>
@@ -4454,13 +4512,13 @@
         <w:rPr>
           <w:rFonts w:ascii="Times New Roman" w:hAnsi="Times New Roman" w:cs="Times New Roman"/>
         </w:rPr>
-        <w:t>cellular</w:t>
-      </w:r>
-      <w:r>
-        <w:rPr>
-          <w:rFonts w:ascii="Times New Roman" w:hAnsi="Times New Roman" w:cs="Times New Roman"/>
-        </w:rPr>
-        <w:t xml:space="preserve"> composition.</w:t>
+        <w:t xml:space="preserve">SSU </w:t>
+      </w:r>
+      <w:r>
+        <w:rPr>
+          <w:rFonts w:ascii="Times New Roman" w:hAnsi="Times New Roman" w:cs="Times New Roman"/>
+        </w:rPr>
+        <w:t>composition.</w:t>
       </w:r>
     </w:p>
     <w:p>
@@ -5089,14 +5147,14 @@
         <w:rPr>
           <w:rFonts w:ascii="Times New Roman" w:hAnsi="Times New Roman" w:cs="Times New Roman"/>
         </w:rPr>
-        <w:t>rhodopsins</w:t>
-      </w:r>
-      <w:proofErr w:type="spellEnd"/>
-      <w:r>
-        <w:rPr>
-          <w:rFonts w:ascii="Times New Roman" w:hAnsi="Times New Roman" w:cs="Times New Roman"/>
-        </w:rPr>
-        <w:t xml:space="preserve">, DMSP </w:t>
+        <w:t>rhodopsin</w:t>
+      </w:r>
+      <w:proofErr w:type="spellEnd"/>
+      <w:r>
+        <w:rPr>
+          <w:rFonts w:ascii="Times New Roman" w:hAnsi="Times New Roman" w:cs="Times New Roman"/>
+        </w:rPr>
+        <w:t xml:space="preserve"> and DMSP </w:t>
       </w:r>
       <w:proofErr w:type="spellStart"/>
       <w:r>
@@ -5110,13 +5168,13 @@
         <w:rPr>
           <w:rFonts w:ascii="Times New Roman" w:hAnsi="Times New Roman" w:cs="Times New Roman"/>
         </w:rPr>
-        <w:t xml:space="preserve"> and *</w:t>
-      </w:r>
-      <w:r>
-        <w:rPr>
-          <w:rFonts w:ascii="Times New Roman" w:hAnsi="Times New Roman" w:cs="Times New Roman"/>
-        </w:rPr>
-        <w:t xml:space="preserve"> were performed </w:t>
+        <w:t xml:space="preserve"> </w:t>
+      </w:r>
+      <w:r>
+        <w:rPr>
+          <w:rFonts w:ascii="Times New Roman" w:hAnsi="Times New Roman" w:cs="Times New Roman"/>
+        </w:rPr>
+        <w:t xml:space="preserve">were performed </w:t>
       </w:r>
       <w:r>
         <w:rPr>
@@ -5353,7 +5411,37 @@
         <w:rPr>
           <w:rFonts w:ascii="Times New Roman" w:hAnsi="Times New Roman" w:cs="Times New Roman"/>
         </w:rPr>
-        <w:t>e deepest point in the lake (*SF</w:t>
+        <w:t>e deepest point in the lake (Figure S1</w:t>
+      </w:r>
+      <w:r>
+        <w:rPr>
+          <w:rFonts w:ascii="Times New Roman" w:hAnsi="Times New Roman" w:cs="Times New Roman"/>
+        </w:rPr>
+        <w:t xml:space="preserve">) </w:t>
+      </w:r>
+      <w:r>
+        <w:rPr>
+          <w:rFonts w:ascii="Times New Roman" w:hAnsi="Times New Roman" w:cs="Times New Roman"/>
+        </w:rPr>
+        <w:t xml:space="preserve">to evaluate </w:t>
+      </w:r>
+      <w:r>
+        <w:rPr>
+          <w:rFonts w:ascii="Times New Roman" w:hAnsi="Times New Roman" w:cs="Times New Roman"/>
+        </w:rPr>
+        <w:t xml:space="preserve">the water column properties and structure </w:t>
+      </w:r>
+      <w:r>
+        <w:rPr>
+          <w:rFonts w:ascii="Times New Roman" w:hAnsi="Times New Roman" w:cs="Times New Roman"/>
+        </w:rPr>
+        <w:t>(</w:t>
+      </w:r>
+      <w:r>
+        <w:rPr>
+          <w:rFonts w:ascii="Times New Roman" w:hAnsi="Times New Roman" w:cs="Times New Roman"/>
+        </w:rPr>
+        <w:t>F</w:t>
       </w:r>
       <w:r>
         <w:rPr>
@@ -5365,31 +5453,153 @@
         <w:rPr>
           <w:rFonts w:ascii="Times New Roman" w:hAnsi="Times New Roman" w:cs="Times New Roman"/>
         </w:rPr>
-        <w:t>1</w:t>
-      </w:r>
-      <w:r>
-        <w:rPr>
-          <w:rFonts w:ascii="Times New Roman" w:hAnsi="Times New Roman" w:cs="Times New Roman"/>
-        </w:rPr>
-        <w:t>: bathymetry</w:t>
-      </w:r>
-      <w:r>
-        <w:rPr>
-          <w:rFonts w:ascii="Times New Roman" w:hAnsi="Times New Roman" w:cs="Times New Roman"/>
-        </w:rPr>
-        <w:t xml:space="preserve">) </w:t>
-      </w:r>
-      <w:r>
-        <w:rPr>
-          <w:rFonts w:ascii="Times New Roman" w:hAnsi="Times New Roman" w:cs="Times New Roman"/>
-        </w:rPr>
-        <w:t xml:space="preserve">to evaluate </w:t>
-      </w:r>
-      <w:r>
-        <w:rPr>
-          <w:rFonts w:ascii="Times New Roman" w:hAnsi="Times New Roman" w:cs="Times New Roman"/>
-        </w:rPr>
-        <w:t xml:space="preserve">the water column properties and structure </w:t>
+        <w:t xml:space="preserve"> S</w:t>
+      </w:r>
+      <w:r>
+        <w:rPr>
+          <w:rFonts w:ascii="Times New Roman" w:hAnsi="Times New Roman" w:cs="Times New Roman"/>
+        </w:rPr>
+        <w:t>2</w:t>
+      </w:r>
+      <w:r>
+        <w:rPr>
+          <w:rFonts w:ascii="Times New Roman" w:hAnsi="Times New Roman" w:cs="Times New Roman"/>
+        </w:rPr>
+        <w:t>)</w:t>
+      </w:r>
+      <w:r>
+        <w:rPr>
+          <w:rFonts w:ascii="Times New Roman" w:hAnsi="Times New Roman" w:cs="Times New Roman"/>
+        </w:rPr>
+        <w:t xml:space="preserve">. </w:t>
+      </w:r>
+      <w:r>
+        <w:rPr>
+          <w:rFonts w:ascii="Times New Roman" w:hAnsi="Times New Roman" w:cs="Times New Roman"/>
+        </w:rPr>
+        <w:t>T</w:t>
+      </w:r>
+      <w:r>
+        <w:rPr>
+          <w:rFonts w:ascii="Times New Roman" w:hAnsi="Times New Roman" w:cs="Times New Roman"/>
+        </w:rPr>
+        <w:t xml:space="preserve">wo </w:t>
+      </w:r>
+      <w:r>
+        <w:rPr>
+          <w:rFonts w:ascii="Times New Roman" w:hAnsi="Times New Roman" w:cs="Times New Roman"/>
+        </w:rPr>
+        <w:t>d</w:t>
+      </w:r>
+      <w:r>
+        <w:rPr>
+          <w:rFonts w:ascii="Times New Roman" w:hAnsi="Times New Roman" w:cs="Times New Roman"/>
+        </w:rPr>
+        <w:t>istinct zones</w:t>
+      </w:r>
+      <w:r>
+        <w:rPr>
+          <w:rFonts w:ascii="Times New Roman" w:hAnsi="Times New Roman" w:cs="Times New Roman"/>
+        </w:rPr>
+        <w:t xml:space="preserve"> were apparent</w:t>
+      </w:r>
+      <w:r>
+        <w:rPr>
+          <w:rFonts w:ascii="Times New Roman" w:hAnsi="Times New Roman" w:cs="Times New Roman"/>
+        </w:rPr>
+        <w:t xml:space="preserve">: </w:t>
+      </w:r>
+      <w:r>
+        <w:rPr>
+          <w:rFonts w:ascii="Times New Roman" w:hAnsi="Times New Roman" w:cs="Times New Roman"/>
+        </w:rPr>
+        <w:t xml:space="preserve">a </w:t>
+      </w:r>
+      <w:r>
+        <w:rPr>
+          <w:rFonts w:ascii="Times New Roman" w:hAnsi="Times New Roman" w:cs="Times New Roman"/>
+        </w:rPr>
+        <w:t>mixed</w:t>
+      </w:r>
+      <w:r>
+        <w:rPr>
+          <w:rFonts w:ascii="Times New Roman" w:hAnsi="Times New Roman" w:cs="Times New Roman"/>
+        </w:rPr>
+        <w:t xml:space="preserve"> </w:t>
+      </w:r>
+      <w:r>
+        <w:rPr>
+          <w:rFonts w:ascii="Times New Roman" w:hAnsi="Times New Roman" w:cs="Times New Roman"/>
+        </w:rPr>
+        <w:t>zone</w:t>
+      </w:r>
+      <w:r>
+        <w:rPr>
+          <w:rFonts w:ascii="Times New Roman" w:hAnsi="Times New Roman" w:cs="Times New Roman"/>
+        </w:rPr>
+        <w:t xml:space="preserve"> above </w:t>
+      </w:r>
+      <w:r>
+        <w:rPr>
+          <w:rFonts w:ascii="Times New Roman" w:hAnsi="Times New Roman" w:cs="Times New Roman"/>
+        </w:rPr>
+        <w:t>5</w:t>
+      </w:r>
+      <w:r>
+        <w:rPr>
+          <w:rFonts w:ascii="Times New Roman" w:hAnsi="Times New Roman" w:cs="Times New Roman"/>
+        </w:rPr>
+        <w:t>.7</w:t>
+      </w:r>
+      <w:r>
+        <w:rPr>
+          <w:rFonts w:ascii="Times New Roman" w:hAnsi="Times New Roman" w:cs="Times New Roman"/>
+        </w:rPr>
+        <w:t xml:space="preserve"> m and</w:t>
+      </w:r>
+      <w:r>
+        <w:rPr>
+          <w:rFonts w:ascii="Times New Roman" w:hAnsi="Times New Roman" w:cs="Times New Roman"/>
+        </w:rPr>
+        <w:t xml:space="preserve"> </w:t>
+      </w:r>
+      <w:r>
+        <w:rPr>
+          <w:rFonts w:ascii="Times New Roman" w:hAnsi="Times New Roman" w:cs="Times New Roman"/>
+        </w:rPr>
+        <w:t xml:space="preserve">a </w:t>
+      </w:r>
+      <w:proofErr w:type="spellStart"/>
+      <w:r>
+        <w:rPr>
+          <w:rFonts w:ascii="Times New Roman" w:hAnsi="Times New Roman" w:cs="Times New Roman"/>
+        </w:rPr>
+        <w:t>suboxic</w:t>
+      </w:r>
+      <w:proofErr w:type="spellEnd"/>
+      <w:r>
+        <w:rPr>
+          <w:rFonts w:ascii="Times New Roman" w:hAnsi="Times New Roman" w:cs="Times New Roman"/>
+        </w:rPr>
+        <w:t xml:space="preserve"> </w:t>
+      </w:r>
+      <w:r>
+        <w:rPr>
+          <w:rFonts w:ascii="Times New Roman" w:hAnsi="Times New Roman" w:cs="Times New Roman"/>
+        </w:rPr>
+        <w:t xml:space="preserve">deep zone </w:t>
+      </w:r>
+      <w:r>
+        <w:rPr>
+          <w:rFonts w:ascii="Times New Roman" w:hAnsi="Times New Roman" w:cs="Times New Roman"/>
+        </w:rPr>
+        <w:t>below</w:t>
+      </w:r>
+      <w:r>
+        <w:rPr>
+          <w:rFonts w:ascii="Times New Roman" w:hAnsi="Times New Roman" w:cs="Times New Roman"/>
+        </w:rPr>
+        <w:t xml:space="preserve"> </w:t>
       </w:r>
       <w:r>
         <w:rPr>
@@ -5401,191 +5611,13 @@
         <w:rPr>
           <w:rFonts w:ascii="Times New Roman" w:hAnsi="Times New Roman" w:cs="Times New Roman"/>
         </w:rPr>
-        <w:t>*SF</w:t>
-      </w:r>
-      <w:r>
-        <w:rPr>
-          <w:rFonts w:ascii="Times New Roman" w:hAnsi="Times New Roman" w:cs="Times New Roman"/>
-        </w:rPr>
-        <w:t>igure</w:t>
-      </w:r>
-      <w:r>
-        <w:rPr>
-          <w:rFonts w:ascii="Times New Roman" w:hAnsi="Times New Roman" w:cs="Times New Roman"/>
-        </w:rPr>
-        <w:t>2</w:t>
-      </w:r>
-      <w:r>
-        <w:rPr>
-          <w:rFonts w:ascii="Times New Roman" w:hAnsi="Times New Roman" w:cs="Times New Roman"/>
-        </w:rPr>
-        <w:t xml:space="preserve">: </w:t>
-      </w:r>
-      <w:proofErr w:type="spellStart"/>
-      <w:r>
-        <w:rPr>
-          <w:rFonts w:ascii="Times New Roman" w:hAnsi="Times New Roman" w:cs="Times New Roman"/>
-        </w:rPr>
-        <w:t>all_</w:t>
-      </w:r>
-      <w:r>
-        <w:rPr>
-          <w:rFonts w:ascii="Times New Roman" w:hAnsi="Times New Roman" w:cs="Times New Roman"/>
-        </w:rPr>
-        <w:t>probe</w:t>
-      </w:r>
-      <w:r>
-        <w:rPr>
-          <w:rFonts w:ascii="Times New Roman" w:hAnsi="Times New Roman" w:cs="Times New Roman"/>
-        </w:rPr>
-        <w:t>_profiles</w:t>
-      </w:r>
-      <w:proofErr w:type="spellEnd"/>
-      <w:r>
-        <w:rPr>
-          <w:rFonts w:ascii="Times New Roman" w:hAnsi="Times New Roman" w:cs="Times New Roman"/>
-        </w:rPr>
-        <w:t>)</w:t>
-      </w:r>
-      <w:r>
-        <w:rPr>
-          <w:rFonts w:ascii="Times New Roman" w:hAnsi="Times New Roman" w:cs="Times New Roman"/>
-        </w:rPr>
-        <w:t xml:space="preserve">. </w:t>
-      </w:r>
-      <w:r>
-        <w:rPr>
-          <w:rFonts w:ascii="Times New Roman" w:hAnsi="Times New Roman" w:cs="Times New Roman"/>
-        </w:rPr>
-        <w:t>T</w:t>
-      </w:r>
-      <w:r>
-        <w:rPr>
-          <w:rFonts w:ascii="Times New Roman" w:hAnsi="Times New Roman" w:cs="Times New Roman"/>
-        </w:rPr>
-        <w:t xml:space="preserve">wo </w:t>
-      </w:r>
-      <w:r>
-        <w:rPr>
-          <w:rFonts w:ascii="Times New Roman" w:hAnsi="Times New Roman" w:cs="Times New Roman"/>
-        </w:rPr>
-        <w:t>d</w:t>
-      </w:r>
-      <w:r>
-        <w:rPr>
-          <w:rFonts w:ascii="Times New Roman" w:hAnsi="Times New Roman" w:cs="Times New Roman"/>
-        </w:rPr>
-        <w:t>istinct zones</w:t>
-      </w:r>
-      <w:r>
-        <w:rPr>
-          <w:rFonts w:ascii="Times New Roman" w:hAnsi="Times New Roman" w:cs="Times New Roman"/>
-        </w:rPr>
-        <w:t xml:space="preserve"> were apparent</w:t>
-      </w:r>
-      <w:r>
-        <w:rPr>
-          <w:rFonts w:ascii="Times New Roman" w:hAnsi="Times New Roman" w:cs="Times New Roman"/>
-        </w:rPr>
-        <w:t xml:space="preserve">: </w:t>
-      </w:r>
-      <w:r>
-        <w:rPr>
-          <w:rFonts w:ascii="Times New Roman" w:hAnsi="Times New Roman" w:cs="Times New Roman"/>
-        </w:rPr>
-        <w:t xml:space="preserve">a </w:t>
-      </w:r>
-      <w:r>
-        <w:rPr>
-          <w:rFonts w:ascii="Times New Roman" w:hAnsi="Times New Roman" w:cs="Times New Roman"/>
-        </w:rPr>
-        <w:t>mixed</w:t>
-      </w:r>
-      <w:r>
-        <w:rPr>
-          <w:rFonts w:ascii="Times New Roman" w:hAnsi="Times New Roman" w:cs="Times New Roman"/>
-        </w:rPr>
-        <w:t xml:space="preserve"> </w:t>
-      </w:r>
-      <w:r>
-        <w:rPr>
-          <w:rFonts w:ascii="Times New Roman" w:hAnsi="Times New Roman" w:cs="Times New Roman"/>
-        </w:rPr>
-        <w:t>zone</w:t>
-      </w:r>
-      <w:r>
-        <w:rPr>
-          <w:rFonts w:ascii="Times New Roman" w:hAnsi="Times New Roman" w:cs="Times New Roman"/>
-        </w:rPr>
-        <w:t xml:space="preserve"> above </w:t>
-      </w:r>
-      <w:r>
-        <w:rPr>
-          <w:rFonts w:ascii="Times New Roman" w:hAnsi="Times New Roman" w:cs="Times New Roman"/>
-        </w:rPr>
-        <w:t>5</w:t>
-      </w:r>
-      <w:r>
-        <w:rPr>
-          <w:rFonts w:ascii="Times New Roman" w:hAnsi="Times New Roman" w:cs="Times New Roman"/>
-        </w:rPr>
-        <w:t>.7</w:t>
-      </w:r>
-      <w:r>
-        <w:rPr>
-          <w:rFonts w:ascii="Times New Roman" w:hAnsi="Times New Roman" w:cs="Times New Roman"/>
-        </w:rPr>
-        <w:t xml:space="preserve"> m and</w:t>
-      </w:r>
-      <w:r>
-        <w:rPr>
-          <w:rFonts w:ascii="Times New Roman" w:hAnsi="Times New Roman" w:cs="Times New Roman"/>
-        </w:rPr>
-        <w:t xml:space="preserve"> </w:t>
-      </w:r>
-      <w:r>
-        <w:rPr>
-          <w:rFonts w:ascii="Times New Roman" w:hAnsi="Times New Roman" w:cs="Times New Roman"/>
-        </w:rPr>
-        <w:t xml:space="preserve">a </w:t>
-      </w:r>
-      <w:proofErr w:type="spellStart"/>
-      <w:r>
-        <w:rPr>
-          <w:rFonts w:ascii="Times New Roman" w:hAnsi="Times New Roman" w:cs="Times New Roman"/>
-        </w:rPr>
-        <w:t>suboxic</w:t>
-      </w:r>
-      <w:proofErr w:type="spellEnd"/>
-      <w:r>
-        <w:rPr>
-          <w:rFonts w:ascii="Times New Roman" w:hAnsi="Times New Roman" w:cs="Times New Roman"/>
-        </w:rPr>
-        <w:t xml:space="preserve"> </w:t>
-      </w:r>
-      <w:r>
-        <w:rPr>
-          <w:rFonts w:ascii="Times New Roman" w:hAnsi="Times New Roman" w:cs="Times New Roman"/>
-        </w:rPr>
-        <w:t xml:space="preserve">deep zone </w:t>
-      </w:r>
-      <w:r>
-        <w:rPr>
-          <w:rFonts w:ascii="Times New Roman" w:hAnsi="Times New Roman" w:cs="Times New Roman"/>
-        </w:rPr>
-        <w:t>below</w:t>
-      </w:r>
-      <w:r>
-        <w:rPr>
-          <w:rFonts w:ascii="Times New Roman" w:hAnsi="Times New Roman" w:cs="Times New Roman"/>
-        </w:rPr>
-        <w:t xml:space="preserve"> </w:t>
-      </w:r>
-      <w:r>
-        <w:rPr>
-          <w:rFonts w:ascii="Times New Roman" w:hAnsi="Times New Roman" w:cs="Times New Roman"/>
-        </w:rPr>
-        <w:t>(*Figure</w:t>
+        <w:t>Figure</w:t>
+      </w:r>
+      <w:r>
+        <w:rPr>
+          <w:rFonts w:ascii="Times New Roman" w:hAnsi="Times New Roman" w:cs="Times New Roman"/>
+        </w:rPr>
+        <w:t xml:space="preserve"> </w:t>
       </w:r>
       <w:r>
         <w:rPr>
@@ -5593,20 +5625,6 @@
         </w:rPr>
         <w:t>1A</w:t>
       </w:r>
-      <w:r>
-        <w:rPr>
-          <w:rFonts w:ascii="Times New Roman" w:hAnsi="Times New Roman" w:cs="Times New Roman"/>
-        </w:rPr>
-        <w:t xml:space="preserve">: </w:t>
-      </w:r>
-      <w:proofErr w:type="spellStart"/>
-      <w:r>
-        <w:rPr>
-          <w:rFonts w:ascii="Times New Roman" w:hAnsi="Times New Roman" w:cs="Times New Roman"/>
-        </w:rPr>
-        <w:t>lake_structure</w:t>
-      </w:r>
-      <w:proofErr w:type="spellEnd"/>
       <w:r>
         <w:rPr>
           <w:rFonts w:ascii="Times New Roman" w:hAnsi="Times New Roman" w:cs="Times New Roman"/>
@@ -5946,7 +5964,13 @@
         <w:rPr>
           <w:rFonts w:ascii="Times New Roman" w:hAnsi="Times New Roman" w:cs="Times New Roman"/>
         </w:rPr>
-        <w:t>(*T</w:t>
+        <w:t>(</w:t>
+      </w:r>
+      <w:r>
+        <w:rPr>
+          <w:rFonts w:ascii="Times New Roman" w:hAnsi="Times New Roman" w:cs="Times New Roman"/>
+        </w:rPr>
+        <w:t>T</w:t>
       </w:r>
       <w:r>
         <w:rPr>
@@ -5958,18 +5982,18 @@
         <w:rPr>
           <w:rFonts w:ascii="Times New Roman" w:hAnsi="Times New Roman" w:cs="Times New Roman"/>
         </w:rPr>
+        <w:t xml:space="preserve"> </w:t>
+      </w:r>
+      <w:r>
+        <w:rPr>
+          <w:rFonts w:ascii="Times New Roman" w:hAnsi="Times New Roman" w:cs="Times New Roman"/>
+        </w:rPr>
         <w:t>1</w:t>
       </w:r>
       <w:r>
         <w:rPr>
           <w:rFonts w:ascii="Times New Roman" w:hAnsi="Times New Roman" w:cs="Times New Roman"/>
         </w:rPr>
-        <w:t>: nutrients</w:t>
-      </w:r>
-      <w:r>
-        <w:rPr>
-          <w:rFonts w:ascii="Times New Roman" w:hAnsi="Times New Roman" w:cs="Times New Roman"/>
-        </w:rPr>
         <w:t xml:space="preserve">) </w:t>
       </w:r>
       <w:r>
@@ -6018,16 +6042,140 @@
         <w:rPr>
           <w:rFonts w:ascii="Times New Roman" w:hAnsi="Times New Roman" w:cs="Times New Roman"/>
         </w:rPr>
-        <w:t xml:space="preserve"> (*Figure1B: </w:t>
-      </w:r>
-      <w:proofErr w:type="spellStart"/>
-      <w:r>
-        <w:rPr>
-          <w:rFonts w:ascii="Times New Roman" w:hAnsi="Times New Roman" w:cs="Times New Roman"/>
-        </w:rPr>
-        <w:t>lake_structure</w:t>
-      </w:r>
-      <w:proofErr w:type="spellEnd"/>
+        <w:t xml:space="preserve"> (</w:t>
+      </w:r>
+      <w:r>
+        <w:rPr>
+          <w:rFonts w:ascii="Times New Roman" w:hAnsi="Times New Roman" w:cs="Times New Roman"/>
+        </w:rPr>
+        <w:t>Figure</w:t>
+      </w:r>
+      <w:r>
+        <w:rPr>
+          <w:rFonts w:ascii="Times New Roman" w:hAnsi="Times New Roman" w:cs="Times New Roman"/>
+        </w:rPr>
+        <w:t xml:space="preserve"> </w:t>
+      </w:r>
+      <w:r>
+        <w:rPr>
+          <w:rFonts w:ascii="Times New Roman" w:hAnsi="Times New Roman" w:cs="Times New Roman"/>
+        </w:rPr>
+        <w:t>1B)</w:t>
+      </w:r>
+      <w:r>
+        <w:rPr>
+          <w:rFonts w:ascii="Times New Roman" w:hAnsi="Times New Roman" w:cs="Times New Roman"/>
+        </w:rPr>
+        <w:t xml:space="preserve">. </w:t>
+      </w:r>
+      <w:r>
+        <w:rPr>
+          <w:rFonts w:ascii="Times New Roman" w:hAnsi="Times New Roman" w:cs="Times New Roman"/>
+        </w:rPr>
+        <w:t xml:space="preserve">Consistent with this, cell and VLP counts were </w:t>
+      </w:r>
+      <w:r>
+        <w:rPr>
+          <w:rFonts w:ascii="Times New Roman" w:hAnsi="Times New Roman" w:cs="Times New Roman"/>
+        </w:rPr>
+        <w:t>highest</w:t>
+      </w:r>
+      <w:r>
+        <w:rPr>
+          <w:rFonts w:ascii="Times New Roman" w:hAnsi="Times New Roman" w:cs="Times New Roman"/>
+        </w:rPr>
+        <w:t xml:space="preserve"> at 6.5 m. However, t</w:t>
+      </w:r>
+      <w:r>
+        <w:rPr>
+          <w:rFonts w:ascii="Times New Roman" w:hAnsi="Times New Roman" w:cs="Times New Roman"/>
+        </w:rPr>
+        <w:t xml:space="preserve">urbidity was </w:t>
+      </w:r>
+      <w:r>
+        <w:rPr>
+          <w:rFonts w:ascii="Times New Roman" w:hAnsi="Times New Roman" w:cs="Times New Roman"/>
+        </w:rPr>
+        <w:t>lowest</w:t>
+      </w:r>
+      <w:r>
+        <w:rPr>
+          <w:rFonts w:ascii="Times New Roman" w:hAnsi="Times New Roman" w:cs="Times New Roman"/>
+        </w:rPr>
+        <w:t xml:space="preserve"> </w:t>
+      </w:r>
+      <w:r>
+        <w:rPr>
+          <w:rFonts w:ascii="Times New Roman" w:hAnsi="Times New Roman" w:cs="Times New Roman"/>
+        </w:rPr>
+        <w:t>at this depth</w:t>
+      </w:r>
+      <w:r>
+        <w:rPr>
+          <w:rFonts w:ascii="Times New Roman" w:hAnsi="Times New Roman" w:cs="Times New Roman"/>
+        </w:rPr>
+        <w:t xml:space="preserve"> demonstrating turbidity was not principally determined by </w:t>
+      </w:r>
+      <w:r>
+        <w:rPr>
+          <w:rFonts w:ascii="Times New Roman" w:hAnsi="Times New Roman" w:cs="Times New Roman"/>
+        </w:rPr>
+        <w:t>cell density. Microscopy images</w:t>
+      </w:r>
+      <w:r>
+        <w:rPr>
+          <w:rFonts w:ascii="Times New Roman" w:hAnsi="Times New Roman" w:cs="Times New Roman"/>
+        </w:rPr>
+        <w:t xml:space="preserve"> do not show a shift in cell morphology that could account for the large drop in turbidity which </w:t>
+      </w:r>
+      <w:r>
+        <w:rPr>
+          <w:rFonts w:ascii="Times New Roman" w:hAnsi="Times New Roman" w:cs="Times New Roman"/>
+        </w:rPr>
+        <w:t>suggests</w:t>
+      </w:r>
+      <w:r>
+        <w:rPr>
+          <w:rFonts w:ascii="Times New Roman" w:hAnsi="Times New Roman" w:cs="Times New Roman"/>
+        </w:rPr>
+        <w:t xml:space="preserve"> particulate matter </w:t>
+      </w:r>
+      <w:r>
+        <w:rPr>
+          <w:rFonts w:ascii="Times New Roman" w:hAnsi="Times New Roman" w:cs="Times New Roman"/>
+        </w:rPr>
+        <w:t>was primarily contributing to turbidity readings</w:t>
+      </w:r>
+      <w:r>
+        <w:rPr>
+          <w:rFonts w:ascii="Times New Roman" w:hAnsi="Times New Roman" w:cs="Times New Roman"/>
+        </w:rPr>
+        <w:t xml:space="preserve"> </w:t>
+      </w:r>
+      <w:r>
+        <w:rPr>
+          <w:rFonts w:ascii="Times New Roman" w:hAnsi="Times New Roman" w:cs="Times New Roman"/>
+        </w:rPr>
+        <w:t>(</w:t>
+      </w:r>
+      <w:r>
+        <w:rPr>
+          <w:rFonts w:ascii="Times New Roman" w:hAnsi="Times New Roman" w:cs="Times New Roman"/>
+        </w:rPr>
+        <w:t>Figure</w:t>
+      </w:r>
+      <w:r>
+        <w:rPr>
+          <w:rFonts w:ascii="Times New Roman" w:hAnsi="Times New Roman" w:cs="Times New Roman"/>
+        </w:rPr>
+        <w:t xml:space="preserve"> S</w:t>
+      </w:r>
+      <w:r>
+        <w:rPr>
+          <w:rFonts w:ascii="Times New Roman" w:hAnsi="Times New Roman" w:cs="Times New Roman"/>
+        </w:rPr>
+        <w:t>3</w:t>
+      </w:r>
       <w:r>
         <w:rPr>
           <w:rFonts w:ascii="Times New Roman" w:hAnsi="Times New Roman" w:cs="Times New Roman"/>
@@ -6043,108 +6191,6 @@
       <w:r>
         <w:rPr>
           <w:rFonts w:ascii="Times New Roman" w:hAnsi="Times New Roman" w:cs="Times New Roman"/>
-        </w:rPr>
-        <w:t xml:space="preserve">Consistent with this, cell and VLP counts were </w:t>
-      </w:r>
-      <w:r>
-        <w:rPr>
-          <w:rFonts w:ascii="Times New Roman" w:hAnsi="Times New Roman" w:cs="Times New Roman"/>
-        </w:rPr>
-        <w:t>highest</w:t>
-      </w:r>
-      <w:r>
-        <w:rPr>
-          <w:rFonts w:ascii="Times New Roman" w:hAnsi="Times New Roman" w:cs="Times New Roman"/>
-        </w:rPr>
-        <w:t xml:space="preserve"> at 6.5 m. However, t</w:t>
-      </w:r>
-      <w:r>
-        <w:rPr>
-          <w:rFonts w:ascii="Times New Roman" w:hAnsi="Times New Roman" w:cs="Times New Roman"/>
-        </w:rPr>
-        <w:t xml:space="preserve">urbidity was </w:t>
-      </w:r>
-      <w:r>
-        <w:rPr>
-          <w:rFonts w:ascii="Times New Roman" w:hAnsi="Times New Roman" w:cs="Times New Roman"/>
-        </w:rPr>
-        <w:t>lowest</w:t>
-      </w:r>
-      <w:r>
-        <w:rPr>
-          <w:rFonts w:ascii="Times New Roman" w:hAnsi="Times New Roman" w:cs="Times New Roman"/>
-        </w:rPr>
-        <w:t xml:space="preserve"> </w:t>
-      </w:r>
-      <w:r>
-        <w:rPr>
-          <w:rFonts w:ascii="Times New Roman" w:hAnsi="Times New Roman" w:cs="Times New Roman"/>
-        </w:rPr>
-        <w:t>at this depth</w:t>
-      </w:r>
-      <w:r>
-        <w:rPr>
-          <w:rFonts w:ascii="Times New Roman" w:hAnsi="Times New Roman" w:cs="Times New Roman"/>
-        </w:rPr>
-        <w:t xml:space="preserve"> demonstrating turbidity was not principally determined by </w:t>
-      </w:r>
-      <w:r>
-        <w:rPr>
-          <w:rFonts w:ascii="Times New Roman" w:hAnsi="Times New Roman" w:cs="Times New Roman"/>
-        </w:rPr>
-        <w:t>cell density. Microscopy images</w:t>
-      </w:r>
-      <w:r>
-        <w:rPr>
-          <w:rFonts w:ascii="Times New Roman" w:hAnsi="Times New Roman" w:cs="Times New Roman"/>
-        </w:rPr>
-        <w:t xml:space="preserve"> do not show a shift in cell morphology that could account for the large drop in turbidity which </w:t>
-      </w:r>
-      <w:r>
-        <w:rPr>
-          <w:rFonts w:ascii="Times New Roman" w:hAnsi="Times New Roman" w:cs="Times New Roman"/>
-        </w:rPr>
-        <w:t>suggests</w:t>
-      </w:r>
-      <w:r>
-        <w:rPr>
-          <w:rFonts w:ascii="Times New Roman" w:hAnsi="Times New Roman" w:cs="Times New Roman"/>
-        </w:rPr>
-        <w:t xml:space="preserve"> particulate matter </w:t>
-      </w:r>
-      <w:r>
-        <w:rPr>
-          <w:rFonts w:ascii="Times New Roman" w:hAnsi="Times New Roman" w:cs="Times New Roman"/>
-        </w:rPr>
-        <w:t>was primarily contributing to turbidity readings</w:t>
-      </w:r>
-      <w:r>
-        <w:rPr>
-          <w:rFonts w:ascii="Times New Roman" w:hAnsi="Times New Roman" w:cs="Times New Roman"/>
-        </w:rPr>
-        <w:t xml:space="preserve"> (*SFigure</w:t>
-      </w:r>
-      <w:r>
-        <w:rPr>
-          <w:rFonts w:ascii="Times New Roman" w:hAnsi="Times New Roman" w:cs="Times New Roman"/>
-        </w:rPr>
-        <w:t>3</w:t>
-      </w:r>
-      <w:r>
-        <w:rPr>
-          <w:rFonts w:ascii="Times New Roman" w:hAnsi="Times New Roman" w:cs="Times New Roman"/>
-        </w:rPr>
-        <w:t>: microscopy)</w:t>
-      </w:r>
-      <w:r>
-        <w:rPr>
-          <w:rFonts w:ascii="Times New Roman" w:hAnsi="Times New Roman" w:cs="Times New Roman"/>
-        </w:rPr>
-        <w:t xml:space="preserve">. </w:t>
-      </w:r>
-      <w:r>
-        <w:rPr>
-          <w:rFonts w:ascii="Times New Roman" w:hAnsi="Times New Roman" w:cs="Times New Roman"/>
           <w:highlight w:val="yellow"/>
         </w:rPr>
         <w:t>(</w:t>
@@ -6305,21 +6351,19 @@
         <w:rPr>
           <w:rFonts w:ascii="Times New Roman" w:hAnsi="Times New Roman" w:cs="Times New Roman"/>
         </w:rPr>
-        <w:t>-chemical parameters showed all samples except the 6.5 m sample separated with depth along the PC1 axis (*</w:t>
-      </w:r>
-      <w:proofErr w:type="spellStart"/>
-      <w:r>
-        <w:rPr>
-          <w:rFonts w:ascii="Times New Roman" w:hAnsi="Times New Roman" w:cs="Times New Roman"/>
-        </w:rPr>
-        <w:t>Sfigure</w:t>
-      </w:r>
-      <w:proofErr w:type="spellEnd"/>
-      <w:r>
-        <w:rPr>
-          <w:rFonts w:ascii="Times New Roman" w:hAnsi="Times New Roman" w:cs="Times New Roman"/>
-        </w:rPr>
-        <w:t>: PCA).</w:t>
+        <w:t>-chemical parameters showed all samples except the 6.5 m sample separated with depth along the PC1 axis</w:t>
+      </w:r>
+      <w:r>
+        <w:rPr>
+          <w:rFonts w:ascii="Times New Roman" w:hAnsi="Times New Roman" w:cs="Times New Roman"/>
+        </w:rPr>
+        <w:t xml:space="preserve"> (Figure S4</w:t>
+      </w:r>
+      <w:r>
+        <w:rPr>
+          <w:rFonts w:ascii="Times New Roman" w:hAnsi="Times New Roman" w:cs="Times New Roman"/>
+        </w:rPr>
+        <w:t>).</w:t>
       </w:r>
       <w:r>
         <w:rPr>
@@ -6355,32 +6399,7 @@
         <w:rPr>
           <w:rFonts w:ascii="Times New Roman" w:hAnsi="Times New Roman" w:cs="Times New Roman"/>
         </w:rPr>
-        <w:t xml:space="preserve"> </w:t>
-      </w:r>
-      <w:r>
-        <w:rPr>
-          <w:rFonts w:ascii="Times New Roman" w:hAnsi="Times New Roman" w:cs="Times New Roman"/>
-        </w:rPr>
-        <w:t>(SFigure</w:t>
-      </w:r>
-      <w:r>
-        <w:rPr>
-          <w:rFonts w:ascii="Times New Roman" w:hAnsi="Times New Roman" w:cs="Times New Roman"/>
-        </w:rPr>
-        <w:t>4</w:t>
-      </w:r>
-      <w:r>
-        <w:rPr>
-          <w:rFonts w:ascii="Times New Roman" w:hAnsi="Times New Roman" w:cs="Times New Roman"/>
-        </w:rPr>
-        <w:t xml:space="preserve">: PCA). </w:t>
-      </w:r>
-      <w:r>
-        <w:rPr>
-          <w:rFonts w:ascii="Times New Roman" w:hAnsi="Times New Roman" w:cs="Times New Roman"/>
-          <w:highlight w:val="yellow"/>
-        </w:rPr>
-        <w:t>*read about PCA to properly examine it.</w:t>
+        <w:t>.</w:t>
       </w:r>
     </w:p>
     <w:p>
@@ -6829,13 +6848,13 @@
         <w:rPr>
           <w:rFonts w:ascii="Times New Roman" w:hAnsi="Times New Roman" w:cs="Times New Roman"/>
         </w:rPr>
-        <w:t xml:space="preserve"> previously detected by </w:t>
-      </w:r>
-      <w:r>
-        <w:rPr>
-          <w:rFonts w:ascii="Times New Roman" w:hAnsi="Times New Roman" w:cs="Times New Roman"/>
-        </w:rPr>
-        <w:t>PCR survey (</w:t>
+        <w:t xml:space="preserve"> previously detected </w:t>
+      </w:r>
+      <w:r>
+        <w:rPr>
+          <w:rFonts w:ascii="Times New Roman" w:hAnsi="Times New Roman" w:cs="Times New Roman"/>
+        </w:rPr>
+        <w:t>(</w:t>
       </w:r>
       <w:r>
         <w:rPr>
@@ -7050,22 +7069,20 @@
         <w:rPr>
           <w:rFonts w:ascii="Times New Roman" w:hAnsi="Times New Roman" w:cs="Times New Roman"/>
         </w:rPr>
-        <w:t xml:space="preserve">figure: </w:t>
-      </w:r>
-      <w:proofErr w:type="spellStart"/>
-      <w:r>
-        <w:rPr>
-          <w:rFonts w:ascii="Times New Roman" w:hAnsi="Times New Roman" w:cs="Times New Roman"/>
-        </w:rPr>
-        <w:t>QIIME_</w:t>
-      </w:r>
-      <w:r>
-        <w:rPr>
-          <w:rFonts w:ascii="Times New Roman" w:hAnsi="Times New Roman" w:cs="Times New Roman"/>
-        </w:rPr>
-        <w:t>class</w:t>
-      </w:r>
-      <w:proofErr w:type="spellEnd"/>
+        <w:t>F</w:t>
+      </w:r>
+      <w:r>
+        <w:rPr>
+          <w:rFonts w:ascii="Times New Roman" w:hAnsi="Times New Roman" w:cs="Times New Roman"/>
+        </w:rPr>
+        <w:t>igure</w:t>
+      </w:r>
+      <w:r>
+        <w:rPr>
+          <w:rFonts w:ascii="Times New Roman" w:hAnsi="Times New Roman" w:cs="Times New Roman"/>
+        </w:rPr>
+        <w:t xml:space="preserve"> 2</w:t>
+      </w:r>
       <w:r>
         <w:rPr>
           <w:rFonts w:ascii="Times New Roman" w:hAnsi="Times New Roman" w:cs="Times New Roman"/>
@@ -7341,14 +7358,7 @@
         <w:rPr>
           <w:rFonts w:ascii="Times New Roman" w:hAnsi="Times New Roman" w:cs="Times New Roman"/>
         </w:rPr>
-        <w:t xml:space="preserve"> </w:t>
-      </w:r>
-      <w:r>
-        <w:rPr>
-          <w:rFonts w:ascii="Times New Roman" w:hAnsi="Times New Roman" w:cs="Times New Roman"/>
-        </w:rPr>
-        <w:lastRenderedPageBreak/>
-        <w:t xml:space="preserve">were also from the </w:t>
+        <w:t xml:space="preserve"> were also from the </w:t>
       </w:r>
       <w:proofErr w:type="spellStart"/>
       <w:r>
@@ -7531,6 +7541,7 @@
         <w:rPr>
           <w:rFonts w:ascii="Times New Roman" w:hAnsi="Times New Roman" w:cs="Times New Roman"/>
         </w:rPr>
+        <w:lastRenderedPageBreak/>
         <w:t xml:space="preserve">Other bacterial classes present </w:t>
       </w:r>
       <w:r>
@@ -9598,14 +9609,7 @@
         <w:rPr>
           <w:rFonts w:ascii="Times New Roman" w:hAnsi="Times New Roman" w:cs="Times New Roman"/>
         </w:rPr>
-        <w:t xml:space="preserve">cluster. Another group </w:t>
-      </w:r>
-      <w:r>
-        <w:rPr>
-          <w:rFonts w:ascii="Times New Roman" w:hAnsi="Times New Roman" w:cs="Times New Roman"/>
-        </w:rPr>
-        <w:lastRenderedPageBreak/>
-        <w:t xml:space="preserve">was </w:t>
+        <w:t xml:space="preserve">cluster. Another group was </w:t>
       </w:r>
       <w:proofErr w:type="spellStart"/>
       <w:r>
@@ -9705,6 +9709,7 @@
         <w:rPr>
           <w:rFonts w:ascii="Times New Roman" w:hAnsi="Times New Roman" w:cs="Times New Roman"/>
         </w:rPr>
+        <w:lastRenderedPageBreak/>
         <w:t>*</w:t>
       </w:r>
       <w:r>
@@ -11192,78 +11197,72 @@
         <w:rPr>
           <w:rFonts w:ascii="Times New Roman" w:hAnsi="Times New Roman" w:cs="Times New Roman"/>
         </w:rPr>
-        <w:t xml:space="preserve">. The </w:t>
+        <w:t xml:space="preserve">. The relative abundance, distribution down the water column and size distribution of the </w:t>
+      </w:r>
+      <w:proofErr w:type="spellStart"/>
+      <w:r>
+        <w:rPr>
+          <w:rFonts w:ascii="Times New Roman" w:hAnsi="Times New Roman" w:cs="Times New Roman"/>
+        </w:rPr>
+        <w:t>rhodopsin</w:t>
+      </w:r>
+      <w:proofErr w:type="spellEnd"/>
+      <w:r>
+        <w:rPr>
+          <w:rFonts w:ascii="Times New Roman" w:hAnsi="Times New Roman" w:cs="Times New Roman"/>
+        </w:rPr>
+        <w:t xml:space="preserve"> genes agrees with the taxonomic composition of Organic Lake. For example, </w:t>
+      </w:r>
+      <w:proofErr w:type="spellStart"/>
+      <w:r>
+        <w:rPr>
+          <w:rFonts w:ascii="Times New Roman" w:hAnsi="Times New Roman" w:cs="Times New Roman"/>
+          <w:i/>
+        </w:rPr>
+        <w:t>Marinobacter</w:t>
+      </w:r>
+      <w:proofErr w:type="spellEnd"/>
+      <w:r>
+        <w:rPr>
+          <w:rFonts w:ascii="Times New Roman" w:hAnsi="Times New Roman" w:cs="Times New Roman"/>
+        </w:rPr>
+        <w:t xml:space="preserve"> was abundant, concentrated on the 0.8 µm filter and was relatively enriched in the </w:t>
+      </w:r>
+      <w:proofErr w:type="spellStart"/>
+      <w:r>
+        <w:rPr>
+          <w:rFonts w:ascii="Times New Roman" w:hAnsi="Times New Roman" w:cs="Times New Roman"/>
+        </w:rPr>
+        <w:t>mixolimnion</w:t>
+      </w:r>
+      <w:proofErr w:type="spellEnd"/>
+      <w:r>
+        <w:rPr>
+          <w:rFonts w:ascii="Times New Roman" w:hAnsi="Times New Roman" w:cs="Times New Roman"/>
+        </w:rPr>
+        <w:t xml:space="preserve"> as is the </w:t>
+      </w:r>
+      <w:proofErr w:type="spellStart"/>
+      <w:r>
+        <w:rPr>
+          <w:rFonts w:ascii="Times New Roman" w:hAnsi="Times New Roman" w:cs="Times New Roman"/>
+          <w:i/>
+        </w:rPr>
+        <w:t>Marinobacter</w:t>
+      </w:r>
+      <w:proofErr w:type="spellEnd"/>
+      <w:r>
+        <w:rPr>
+          <w:rFonts w:ascii="Times New Roman" w:hAnsi="Times New Roman" w:cs="Times New Roman"/>
+          <w:i/>
+        </w:rPr>
+        <w:t xml:space="preserve"> </w:t>
       </w:r>
       <w:r>
         <w:rPr>
           <w:rFonts w:ascii="Times New Roman" w:hAnsi="Times New Roman" w:cs="Times New Roman"/>
         </w:rPr>
         <w:lastRenderedPageBreak/>
-        <w:t xml:space="preserve">relative abundance, distribution down the water column and size distribution of the </w:t>
-      </w:r>
-      <w:proofErr w:type="spellStart"/>
-      <w:r>
-        <w:rPr>
-          <w:rFonts w:ascii="Times New Roman" w:hAnsi="Times New Roman" w:cs="Times New Roman"/>
-        </w:rPr>
-        <w:t>rhodopsin</w:t>
-      </w:r>
-      <w:proofErr w:type="spellEnd"/>
-      <w:r>
-        <w:rPr>
-          <w:rFonts w:ascii="Times New Roman" w:hAnsi="Times New Roman" w:cs="Times New Roman"/>
-        </w:rPr>
-        <w:t xml:space="preserve"> genes agrees with the taxonomic composition of Organic Lake. For example, </w:t>
-      </w:r>
-      <w:proofErr w:type="spellStart"/>
-      <w:r>
-        <w:rPr>
-          <w:rFonts w:ascii="Times New Roman" w:hAnsi="Times New Roman" w:cs="Times New Roman"/>
-          <w:i/>
-        </w:rPr>
-        <w:t>Marinobacter</w:t>
-      </w:r>
-      <w:proofErr w:type="spellEnd"/>
-      <w:r>
-        <w:rPr>
-          <w:rFonts w:ascii="Times New Roman" w:hAnsi="Times New Roman" w:cs="Times New Roman"/>
-        </w:rPr>
-        <w:t xml:space="preserve"> was abundant, concentrated on the 0.8 µm filter and was relatively enriched in the </w:t>
-      </w:r>
-      <w:proofErr w:type="spellStart"/>
-      <w:r>
-        <w:rPr>
-          <w:rFonts w:ascii="Times New Roman" w:hAnsi="Times New Roman" w:cs="Times New Roman"/>
-        </w:rPr>
-        <w:t>mixolimnion</w:t>
-      </w:r>
-      <w:proofErr w:type="spellEnd"/>
-      <w:r>
-        <w:rPr>
-          <w:rFonts w:ascii="Times New Roman" w:hAnsi="Times New Roman" w:cs="Times New Roman"/>
-        </w:rPr>
-        <w:t xml:space="preserve"> as is the </w:t>
-      </w:r>
-      <w:proofErr w:type="spellStart"/>
-      <w:r>
-        <w:rPr>
-          <w:rFonts w:ascii="Times New Roman" w:hAnsi="Times New Roman" w:cs="Times New Roman"/>
-          <w:i/>
-        </w:rPr>
-        <w:t>Marinobacter</w:t>
-      </w:r>
-      <w:proofErr w:type="spellEnd"/>
-      <w:r>
-        <w:rPr>
-          <w:rFonts w:ascii="Times New Roman" w:hAnsi="Times New Roman" w:cs="Times New Roman"/>
-          <w:i/>
-        </w:rPr>
-        <w:t xml:space="preserve"> </w:t>
-      </w:r>
-      <w:r>
-        <w:rPr>
-          <w:rFonts w:ascii="Times New Roman" w:hAnsi="Times New Roman" w:cs="Times New Roman"/>
-        </w:rPr>
         <w:t xml:space="preserve">related </w:t>
       </w:r>
       <w:proofErr w:type="spellStart"/>
@@ -12734,272 +12733,272 @@
         <w:rPr>
           <w:rFonts w:ascii="Times New Roman" w:hAnsi="Times New Roman" w:cs="Times New Roman"/>
         </w:rPr>
-        <w:t xml:space="preserve"> which supports their putative function </w:t>
+        <w:t xml:space="preserve"> which supports their putative function as DMSP </w:t>
+      </w:r>
+      <w:proofErr w:type="spellStart"/>
+      <w:r>
+        <w:rPr>
+          <w:rFonts w:ascii="Times New Roman" w:hAnsi="Times New Roman" w:cs="Times New Roman"/>
+        </w:rPr>
+        <w:t>lyases</w:t>
+      </w:r>
+      <w:proofErr w:type="spellEnd"/>
+      <w:r>
+        <w:rPr>
+          <w:rFonts w:ascii="Times New Roman" w:hAnsi="Times New Roman" w:cs="Times New Roman"/>
+        </w:rPr>
+        <w:t>.</w:t>
+      </w:r>
+      <w:r>
+        <w:rPr>
+          <w:rFonts w:ascii="Times New Roman" w:hAnsi="Times New Roman" w:cs="Times New Roman"/>
+        </w:rPr>
+        <w:t xml:space="preserve"> </w:t>
+      </w:r>
+      <w:r>
+        <w:rPr>
+          <w:rFonts w:ascii="Times New Roman" w:hAnsi="Times New Roman" w:cs="Times New Roman"/>
+        </w:rPr>
+        <w:t>The</w:t>
+      </w:r>
+      <w:r>
+        <w:rPr>
+          <w:rFonts w:ascii="Times New Roman" w:hAnsi="Times New Roman" w:cs="Times New Roman"/>
+        </w:rPr>
+        <w:t>y</w:t>
+      </w:r>
+      <w:r>
+        <w:rPr>
+          <w:rFonts w:ascii="Times New Roman" w:hAnsi="Times New Roman" w:cs="Times New Roman"/>
+        </w:rPr>
+        <w:t xml:space="preserve"> further grouped into </w:t>
+      </w:r>
+      <w:r>
+        <w:rPr>
+          <w:rFonts w:ascii="Times New Roman" w:hAnsi="Times New Roman" w:cs="Times New Roman"/>
+        </w:rPr>
+        <w:t xml:space="preserve">two main </w:t>
+      </w:r>
+      <w:proofErr w:type="spellStart"/>
+      <w:r>
+        <w:rPr>
+          <w:rFonts w:ascii="Times New Roman" w:hAnsi="Times New Roman" w:cs="Times New Roman"/>
+          <w:i/>
+        </w:rPr>
+        <w:t>dddD</w:t>
+      </w:r>
+      <w:proofErr w:type="spellEnd"/>
+      <w:r>
+        <w:rPr>
+          <w:rFonts w:ascii="Times New Roman" w:hAnsi="Times New Roman" w:cs="Times New Roman"/>
+          <w:i/>
+        </w:rPr>
+        <w:t xml:space="preserve"> </w:t>
+      </w:r>
+      <w:r>
+        <w:rPr>
+          <w:rFonts w:ascii="Times New Roman" w:hAnsi="Times New Roman" w:cs="Times New Roman"/>
+        </w:rPr>
+        <w:t xml:space="preserve">types. One </w:t>
+      </w:r>
+      <w:proofErr w:type="spellStart"/>
+      <w:r>
+        <w:rPr>
+          <w:rFonts w:ascii="Times New Roman" w:hAnsi="Times New Roman" w:cs="Times New Roman"/>
+        </w:rPr>
+        <w:t>clade</w:t>
+      </w:r>
+      <w:proofErr w:type="spellEnd"/>
+      <w:r>
+        <w:rPr>
+          <w:rFonts w:ascii="Times New Roman" w:hAnsi="Times New Roman" w:cs="Times New Roman"/>
+        </w:rPr>
+        <w:t xml:space="preserve">, </w:t>
+      </w:r>
+      <w:r>
+        <w:rPr>
+          <w:rFonts w:ascii="Times New Roman" w:hAnsi="Times New Roman" w:cs="Times New Roman"/>
+        </w:rPr>
+        <w:t>with high identity</w:t>
+      </w:r>
+      <w:r>
+        <w:rPr>
+          <w:rFonts w:ascii="Times New Roman" w:hAnsi="Times New Roman" w:cs="Times New Roman"/>
+        </w:rPr>
+        <w:t xml:space="preserve"> to </w:t>
+      </w:r>
+      <w:proofErr w:type="spellStart"/>
+      <w:r>
+        <w:rPr>
+          <w:rFonts w:ascii="Times New Roman" w:hAnsi="Times New Roman" w:cs="Times New Roman"/>
+          <w:i/>
+        </w:rPr>
+        <w:t>Halomonas</w:t>
+      </w:r>
+      <w:proofErr w:type="spellEnd"/>
+      <w:r>
+        <w:rPr>
+          <w:rFonts w:ascii="Times New Roman" w:hAnsi="Times New Roman" w:cs="Times New Roman"/>
+          <w:i/>
+        </w:rPr>
+        <w:t xml:space="preserve"> </w:t>
+      </w:r>
+      <w:r>
+        <w:rPr>
+          <w:rFonts w:ascii="Times New Roman" w:hAnsi="Times New Roman" w:cs="Times New Roman"/>
+        </w:rPr>
+        <w:t>HTNK</w:t>
+      </w:r>
+      <w:r>
+        <w:rPr>
+          <w:rFonts w:ascii="Times New Roman" w:hAnsi="Times New Roman" w:cs="Times New Roman"/>
+        </w:rPr>
+        <w:t xml:space="preserve"> </w:t>
+      </w:r>
+      <w:proofErr w:type="spellStart"/>
+      <w:r>
+        <w:rPr>
+          <w:rFonts w:ascii="Times New Roman" w:hAnsi="Times New Roman" w:cs="Times New Roman"/>
+          <w:i/>
+        </w:rPr>
+        <w:t>dddD</w:t>
+      </w:r>
+      <w:proofErr w:type="spellEnd"/>
+      <w:r>
+        <w:rPr>
+          <w:rFonts w:ascii="Times New Roman" w:hAnsi="Times New Roman" w:cs="Times New Roman"/>
+        </w:rPr>
+        <w:t>, comprised</w:t>
+      </w:r>
+      <w:r>
+        <w:rPr>
+          <w:rFonts w:ascii="Times New Roman" w:hAnsi="Times New Roman" w:cs="Times New Roman"/>
+        </w:rPr>
+        <w:t xml:space="preserve"> 75% of </w:t>
+      </w:r>
+      <w:proofErr w:type="spellStart"/>
+      <w:r>
+        <w:rPr>
+          <w:rFonts w:ascii="Times New Roman" w:hAnsi="Times New Roman" w:cs="Times New Roman"/>
+          <w:i/>
+        </w:rPr>
+        <w:t>dddD</w:t>
+      </w:r>
+      <w:proofErr w:type="spellEnd"/>
+      <w:r>
+        <w:rPr>
+          <w:rFonts w:ascii="Times New Roman" w:hAnsi="Times New Roman" w:cs="Times New Roman"/>
+          <w:i/>
+        </w:rPr>
+        <w:t xml:space="preserve"> </w:t>
+      </w:r>
+      <w:proofErr w:type="spellStart"/>
+      <w:r>
+        <w:rPr>
+          <w:rFonts w:ascii="Times New Roman" w:hAnsi="Times New Roman" w:cs="Times New Roman"/>
+        </w:rPr>
+        <w:t>homologs</w:t>
+      </w:r>
+      <w:proofErr w:type="spellEnd"/>
+      <w:r>
+        <w:rPr>
+          <w:rFonts w:ascii="Times New Roman" w:hAnsi="Times New Roman" w:cs="Times New Roman"/>
+        </w:rPr>
+        <w:t xml:space="preserve"> </w:t>
+      </w:r>
+      <w:r>
+        <w:rPr>
+          <w:rFonts w:ascii="Times New Roman" w:hAnsi="Times New Roman" w:cs="Times New Roman"/>
+        </w:rPr>
+        <w:t xml:space="preserve">and </w:t>
+      </w:r>
+      <w:r>
+        <w:rPr>
+          <w:rFonts w:ascii="Times New Roman" w:hAnsi="Times New Roman" w:cs="Times New Roman"/>
+        </w:rPr>
+        <w:t>was restricted to the 3.0 µm fraction</w:t>
+      </w:r>
+      <w:r>
+        <w:rPr>
+          <w:rFonts w:ascii="Times New Roman" w:hAnsi="Times New Roman" w:cs="Times New Roman"/>
+        </w:rPr>
+        <w:t>.</w:t>
+      </w:r>
+      <w:r>
+        <w:rPr>
+          <w:rFonts w:ascii="Times New Roman" w:hAnsi="Times New Roman" w:cs="Times New Roman"/>
+        </w:rPr>
+        <w:t xml:space="preserve"> </w:t>
+      </w:r>
+      <w:r>
+        <w:rPr>
+          <w:rFonts w:ascii="Times New Roman" w:hAnsi="Times New Roman" w:cs="Times New Roman"/>
+        </w:rPr>
+        <w:t>T</w:t>
+      </w:r>
+      <w:r>
+        <w:rPr>
+          <w:rFonts w:ascii="Times New Roman" w:hAnsi="Times New Roman" w:cs="Times New Roman"/>
+        </w:rPr>
+        <w:t>he other type had high identity to</w:t>
+      </w:r>
+      <w:r>
+        <w:rPr>
+          <w:rFonts w:ascii="Times New Roman" w:hAnsi="Times New Roman" w:cs="Times New Roman"/>
+        </w:rPr>
+        <w:t xml:space="preserve"> </w:t>
+      </w:r>
+      <w:r>
+        <w:rPr>
+          <w:rFonts w:ascii="Times New Roman" w:hAnsi="Times New Roman" w:cs="Times New Roman"/>
+        </w:rPr>
+        <w:t xml:space="preserve">a </w:t>
+      </w:r>
+      <w:proofErr w:type="spellStart"/>
+      <w:r>
+        <w:rPr>
+          <w:rFonts w:ascii="Times New Roman" w:hAnsi="Times New Roman" w:cs="Times New Roman"/>
+          <w:i/>
+        </w:rPr>
+        <w:t>Marinobacter</w:t>
+      </w:r>
+      <w:proofErr w:type="spellEnd"/>
+      <w:r>
+        <w:rPr>
+          <w:rFonts w:ascii="Times New Roman" w:hAnsi="Times New Roman" w:cs="Times New Roman"/>
+        </w:rPr>
+        <w:t xml:space="preserve"> </w:t>
+      </w:r>
+      <w:r>
+        <w:rPr>
+          <w:rFonts w:ascii="Times New Roman" w:hAnsi="Times New Roman" w:cs="Times New Roman"/>
+        </w:rPr>
+        <w:t>ELB17</w:t>
+      </w:r>
+      <w:r>
+        <w:rPr>
+          <w:rFonts w:ascii="Times New Roman" w:hAnsi="Times New Roman" w:cs="Times New Roman"/>
+        </w:rPr>
+        <w:t xml:space="preserve"> </w:t>
+      </w:r>
+      <w:r>
+        <w:rPr>
+          <w:rFonts w:ascii="Times New Roman" w:hAnsi="Times New Roman" w:cs="Times New Roman"/>
+        </w:rPr>
+        <w:t xml:space="preserve">homolog </w:t>
+      </w:r>
+      <w:r>
+        <w:rPr>
+          <w:rFonts w:ascii="Times New Roman" w:hAnsi="Times New Roman" w:cs="Times New Roman"/>
+        </w:rPr>
+        <w:t xml:space="preserve">and was enriched on the 0.8 µm </w:t>
       </w:r>
       <w:r>
         <w:rPr>
           <w:rFonts w:ascii="Times New Roman" w:hAnsi="Times New Roman" w:cs="Times New Roman"/>
         </w:rPr>
         <w:lastRenderedPageBreak/>
-        <w:t xml:space="preserve">as DMSP </w:t>
-      </w:r>
-      <w:proofErr w:type="spellStart"/>
-      <w:r>
-        <w:rPr>
-          <w:rFonts w:ascii="Times New Roman" w:hAnsi="Times New Roman" w:cs="Times New Roman"/>
-        </w:rPr>
-        <w:t>lyases</w:t>
-      </w:r>
-      <w:proofErr w:type="spellEnd"/>
-      <w:r>
-        <w:rPr>
-          <w:rFonts w:ascii="Times New Roman" w:hAnsi="Times New Roman" w:cs="Times New Roman"/>
-        </w:rPr>
-        <w:t>.</w:t>
-      </w:r>
-      <w:r>
-        <w:rPr>
-          <w:rFonts w:ascii="Times New Roman" w:hAnsi="Times New Roman" w:cs="Times New Roman"/>
-        </w:rPr>
-        <w:t xml:space="preserve"> </w:t>
-      </w:r>
-      <w:r>
-        <w:rPr>
-          <w:rFonts w:ascii="Times New Roman" w:hAnsi="Times New Roman" w:cs="Times New Roman"/>
-        </w:rPr>
-        <w:t>The</w:t>
-      </w:r>
-      <w:r>
-        <w:rPr>
-          <w:rFonts w:ascii="Times New Roman" w:hAnsi="Times New Roman" w:cs="Times New Roman"/>
-        </w:rPr>
-        <w:t>y</w:t>
-      </w:r>
-      <w:r>
-        <w:rPr>
-          <w:rFonts w:ascii="Times New Roman" w:hAnsi="Times New Roman" w:cs="Times New Roman"/>
-        </w:rPr>
-        <w:t xml:space="preserve"> further grouped into </w:t>
-      </w:r>
-      <w:r>
-        <w:rPr>
-          <w:rFonts w:ascii="Times New Roman" w:hAnsi="Times New Roman" w:cs="Times New Roman"/>
-        </w:rPr>
-        <w:t xml:space="preserve">two main </w:t>
-      </w:r>
-      <w:proofErr w:type="spellStart"/>
-      <w:r>
-        <w:rPr>
-          <w:rFonts w:ascii="Times New Roman" w:hAnsi="Times New Roman" w:cs="Times New Roman"/>
-          <w:i/>
-        </w:rPr>
-        <w:t>dddD</w:t>
-      </w:r>
-      <w:proofErr w:type="spellEnd"/>
-      <w:r>
-        <w:rPr>
-          <w:rFonts w:ascii="Times New Roman" w:hAnsi="Times New Roman" w:cs="Times New Roman"/>
-          <w:i/>
-        </w:rPr>
-        <w:t xml:space="preserve"> </w:t>
-      </w:r>
-      <w:r>
-        <w:rPr>
-          <w:rFonts w:ascii="Times New Roman" w:hAnsi="Times New Roman" w:cs="Times New Roman"/>
-        </w:rPr>
-        <w:t xml:space="preserve">types. One </w:t>
-      </w:r>
-      <w:proofErr w:type="spellStart"/>
-      <w:r>
-        <w:rPr>
-          <w:rFonts w:ascii="Times New Roman" w:hAnsi="Times New Roman" w:cs="Times New Roman"/>
-        </w:rPr>
-        <w:t>clade</w:t>
-      </w:r>
-      <w:proofErr w:type="spellEnd"/>
-      <w:r>
-        <w:rPr>
-          <w:rFonts w:ascii="Times New Roman" w:hAnsi="Times New Roman" w:cs="Times New Roman"/>
-        </w:rPr>
-        <w:t xml:space="preserve">, </w:t>
-      </w:r>
-      <w:r>
-        <w:rPr>
-          <w:rFonts w:ascii="Times New Roman" w:hAnsi="Times New Roman" w:cs="Times New Roman"/>
-        </w:rPr>
-        <w:t>with high identity</w:t>
-      </w:r>
-      <w:r>
-        <w:rPr>
-          <w:rFonts w:ascii="Times New Roman" w:hAnsi="Times New Roman" w:cs="Times New Roman"/>
-        </w:rPr>
-        <w:t xml:space="preserve"> to </w:t>
-      </w:r>
-      <w:proofErr w:type="spellStart"/>
-      <w:r>
-        <w:rPr>
-          <w:rFonts w:ascii="Times New Roman" w:hAnsi="Times New Roman" w:cs="Times New Roman"/>
-          <w:i/>
-        </w:rPr>
-        <w:t>Halomonas</w:t>
-      </w:r>
-      <w:proofErr w:type="spellEnd"/>
-      <w:r>
-        <w:rPr>
-          <w:rFonts w:ascii="Times New Roman" w:hAnsi="Times New Roman" w:cs="Times New Roman"/>
-          <w:i/>
-        </w:rPr>
-        <w:t xml:space="preserve"> </w:t>
-      </w:r>
-      <w:r>
-        <w:rPr>
-          <w:rFonts w:ascii="Times New Roman" w:hAnsi="Times New Roman" w:cs="Times New Roman"/>
-        </w:rPr>
-        <w:t>HTNK</w:t>
-      </w:r>
-      <w:r>
-        <w:rPr>
-          <w:rFonts w:ascii="Times New Roman" w:hAnsi="Times New Roman" w:cs="Times New Roman"/>
-        </w:rPr>
-        <w:t xml:space="preserve"> </w:t>
-      </w:r>
-      <w:proofErr w:type="spellStart"/>
-      <w:r>
-        <w:rPr>
-          <w:rFonts w:ascii="Times New Roman" w:hAnsi="Times New Roman" w:cs="Times New Roman"/>
-          <w:i/>
-        </w:rPr>
-        <w:t>dddD</w:t>
-      </w:r>
-      <w:proofErr w:type="spellEnd"/>
-      <w:r>
-        <w:rPr>
-          <w:rFonts w:ascii="Times New Roman" w:hAnsi="Times New Roman" w:cs="Times New Roman"/>
-        </w:rPr>
-        <w:t>, comprised</w:t>
-      </w:r>
-      <w:r>
-        <w:rPr>
-          <w:rFonts w:ascii="Times New Roman" w:hAnsi="Times New Roman" w:cs="Times New Roman"/>
-        </w:rPr>
-        <w:t xml:space="preserve"> 75% of </w:t>
-      </w:r>
-      <w:proofErr w:type="spellStart"/>
-      <w:r>
-        <w:rPr>
-          <w:rFonts w:ascii="Times New Roman" w:hAnsi="Times New Roman" w:cs="Times New Roman"/>
-          <w:i/>
-        </w:rPr>
-        <w:t>dddD</w:t>
-      </w:r>
-      <w:proofErr w:type="spellEnd"/>
-      <w:r>
-        <w:rPr>
-          <w:rFonts w:ascii="Times New Roman" w:hAnsi="Times New Roman" w:cs="Times New Roman"/>
-          <w:i/>
-        </w:rPr>
-        <w:t xml:space="preserve"> </w:t>
-      </w:r>
-      <w:proofErr w:type="spellStart"/>
-      <w:r>
-        <w:rPr>
-          <w:rFonts w:ascii="Times New Roman" w:hAnsi="Times New Roman" w:cs="Times New Roman"/>
-        </w:rPr>
-        <w:t>homologs</w:t>
-      </w:r>
-      <w:proofErr w:type="spellEnd"/>
-      <w:r>
-        <w:rPr>
-          <w:rFonts w:ascii="Times New Roman" w:hAnsi="Times New Roman" w:cs="Times New Roman"/>
-        </w:rPr>
-        <w:t xml:space="preserve"> </w:t>
-      </w:r>
-      <w:r>
-        <w:rPr>
-          <w:rFonts w:ascii="Times New Roman" w:hAnsi="Times New Roman" w:cs="Times New Roman"/>
-        </w:rPr>
-        <w:t xml:space="preserve">and </w:t>
-      </w:r>
-      <w:r>
-        <w:rPr>
-          <w:rFonts w:ascii="Times New Roman" w:hAnsi="Times New Roman" w:cs="Times New Roman"/>
-        </w:rPr>
-        <w:t>was restricted to the 3.0 µm fraction</w:t>
-      </w:r>
-      <w:r>
-        <w:rPr>
-          <w:rFonts w:ascii="Times New Roman" w:hAnsi="Times New Roman" w:cs="Times New Roman"/>
-        </w:rPr>
-        <w:t>.</w:t>
-      </w:r>
-      <w:r>
-        <w:rPr>
-          <w:rFonts w:ascii="Times New Roman" w:hAnsi="Times New Roman" w:cs="Times New Roman"/>
-        </w:rPr>
-        <w:t xml:space="preserve"> </w:t>
-      </w:r>
-      <w:r>
-        <w:rPr>
-          <w:rFonts w:ascii="Times New Roman" w:hAnsi="Times New Roman" w:cs="Times New Roman"/>
-        </w:rPr>
-        <w:t>T</w:t>
-      </w:r>
-      <w:r>
-        <w:rPr>
-          <w:rFonts w:ascii="Times New Roman" w:hAnsi="Times New Roman" w:cs="Times New Roman"/>
-        </w:rPr>
-        <w:t>he other type had high identity to</w:t>
-      </w:r>
-      <w:r>
-        <w:rPr>
-          <w:rFonts w:ascii="Times New Roman" w:hAnsi="Times New Roman" w:cs="Times New Roman"/>
-        </w:rPr>
-        <w:t xml:space="preserve"> </w:t>
-      </w:r>
-      <w:r>
-        <w:rPr>
-          <w:rFonts w:ascii="Times New Roman" w:hAnsi="Times New Roman" w:cs="Times New Roman"/>
-        </w:rPr>
-        <w:t xml:space="preserve">a </w:t>
-      </w:r>
-      <w:proofErr w:type="spellStart"/>
-      <w:r>
-        <w:rPr>
-          <w:rFonts w:ascii="Times New Roman" w:hAnsi="Times New Roman" w:cs="Times New Roman"/>
-          <w:i/>
-        </w:rPr>
-        <w:t>Marinobacter</w:t>
-      </w:r>
-      <w:proofErr w:type="spellEnd"/>
-      <w:r>
-        <w:rPr>
-          <w:rFonts w:ascii="Times New Roman" w:hAnsi="Times New Roman" w:cs="Times New Roman"/>
-        </w:rPr>
-        <w:t xml:space="preserve"> </w:t>
-      </w:r>
-      <w:r>
-        <w:rPr>
-          <w:rFonts w:ascii="Times New Roman" w:hAnsi="Times New Roman" w:cs="Times New Roman"/>
-        </w:rPr>
-        <w:t>ELB17</w:t>
-      </w:r>
-      <w:r>
-        <w:rPr>
-          <w:rFonts w:ascii="Times New Roman" w:hAnsi="Times New Roman" w:cs="Times New Roman"/>
-        </w:rPr>
-        <w:t xml:space="preserve"> </w:t>
-      </w:r>
-      <w:r>
-        <w:rPr>
-          <w:rFonts w:ascii="Times New Roman" w:hAnsi="Times New Roman" w:cs="Times New Roman"/>
-        </w:rPr>
-        <w:t xml:space="preserve">homolog </w:t>
-      </w:r>
-      <w:r>
-        <w:rPr>
-          <w:rFonts w:ascii="Times New Roman" w:hAnsi="Times New Roman" w:cs="Times New Roman"/>
-        </w:rPr>
-        <w:t>and was enriched on the 0.8 µm fraction</w:t>
+        <w:t>fraction</w:t>
       </w:r>
       <w:r>
         <w:rPr>
@@ -14495,7 +14494,6 @@
           <w:rFonts w:ascii="Times New Roman" w:hAnsi="Times New Roman" w:cs="Times New Roman"/>
           <w:b/>
         </w:rPr>
-        <w:lastRenderedPageBreak/>
         <w:t>Cellular life</w:t>
       </w:r>
       <w:r>
@@ -14516,6 +14514,7 @@
         <w:rPr>
           <w:rFonts w:ascii="Times New Roman" w:hAnsi="Times New Roman" w:cs="Times New Roman"/>
         </w:rPr>
+        <w:lastRenderedPageBreak/>
         <w:t xml:space="preserve">Many of the bacteria identified in this study, including </w:t>
       </w:r>
       <w:proofErr w:type="spellStart"/>
@@ -15826,60 +15825,60 @@
         <w:rPr>
           <w:rFonts w:ascii="Times New Roman" w:hAnsi="Times New Roman" w:cs="Times New Roman"/>
         </w:rPr>
-        <w:t xml:space="preserve">). Salinity </w:t>
+        <w:t>). Salinity is purportedly too high for sulfate reducing bacteria (</w:t>
+      </w:r>
+      <w:proofErr w:type="spellStart"/>
+      <w:r>
+        <w:rPr>
+          <w:rFonts w:ascii="Times New Roman" w:hAnsi="Times New Roman" w:cs="Times New Roman"/>
+        </w:rPr>
+        <w:t>Franzmann</w:t>
+      </w:r>
+      <w:proofErr w:type="spellEnd"/>
+      <w:r>
+        <w:rPr>
+          <w:rFonts w:ascii="Times New Roman" w:hAnsi="Times New Roman" w:cs="Times New Roman"/>
+        </w:rPr>
+        <w:t xml:space="preserve"> </w:t>
+      </w:r>
+      <w:r>
+        <w:rPr>
+          <w:rFonts w:ascii="Times New Roman" w:hAnsi="Times New Roman" w:cs="Times New Roman"/>
+          <w:i/>
+        </w:rPr>
+        <w:t>et al</w:t>
+      </w:r>
+      <w:r>
+        <w:rPr>
+          <w:rFonts w:ascii="Times New Roman" w:hAnsi="Times New Roman" w:cs="Times New Roman"/>
+        </w:rPr>
+        <w:t>., 1987a)</w:t>
+      </w:r>
+      <w:r>
+        <w:rPr>
+          <w:rFonts w:ascii="Times New Roman" w:hAnsi="Times New Roman" w:cs="Times New Roman"/>
+          <w:i/>
+        </w:rPr>
+        <w:t xml:space="preserve"> </w:t>
+      </w:r>
+      <w:r>
+        <w:rPr>
+          <w:rFonts w:ascii="Times New Roman" w:hAnsi="Times New Roman" w:cs="Times New Roman"/>
+        </w:rPr>
+        <w:t>or</w:t>
+      </w:r>
+      <w:r>
+        <w:rPr>
+          <w:rFonts w:ascii="Times New Roman" w:hAnsi="Times New Roman" w:cs="Times New Roman"/>
+        </w:rPr>
+        <w:t xml:space="preserve"> phototrophic sulfur </w:t>
       </w:r>
       <w:r>
         <w:rPr>
           <w:rFonts w:ascii="Times New Roman" w:hAnsi="Times New Roman" w:cs="Times New Roman"/>
         </w:rPr>
         <w:lastRenderedPageBreak/>
-        <w:t>is purportedly too high for sulfate reducing bacteria (</w:t>
-      </w:r>
-      <w:proofErr w:type="spellStart"/>
-      <w:r>
-        <w:rPr>
-          <w:rFonts w:ascii="Times New Roman" w:hAnsi="Times New Roman" w:cs="Times New Roman"/>
-        </w:rPr>
-        <w:t>Franzmann</w:t>
-      </w:r>
-      <w:proofErr w:type="spellEnd"/>
-      <w:r>
-        <w:rPr>
-          <w:rFonts w:ascii="Times New Roman" w:hAnsi="Times New Roman" w:cs="Times New Roman"/>
-        </w:rPr>
-        <w:t xml:space="preserve"> </w:t>
-      </w:r>
-      <w:r>
-        <w:rPr>
-          <w:rFonts w:ascii="Times New Roman" w:hAnsi="Times New Roman" w:cs="Times New Roman"/>
-          <w:i/>
-        </w:rPr>
-        <w:t>et al</w:t>
-      </w:r>
-      <w:r>
-        <w:rPr>
-          <w:rFonts w:ascii="Times New Roman" w:hAnsi="Times New Roman" w:cs="Times New Roman"/>
-        </w:rPr>
-        <w:t>., 1987a)</w:t>
-      </w:r>
-      <w:r>
-        <w:rPr>
-          <w:rFonts w:ascii="Times New Roman" w:hAnsi="Times New Roman" w:cs="Times New Roman"/>
-          <w:i/>
-        </w:rPr>
-        <w:t xml:space="preserve"> </w:t>
-      </w:r>
-      <w:r>
-        <w:rPr>
-          <w:rFonts w:ascii="Times New Roman" w:hAnsi="Times New Roman" w:cs="Times New Roman"/>
-        </w:rPr>
-        <w:t>or</w:t>
-      </w:r>
-      <w:r>
-        <w:rPr>
-          <w:rFonts w:ascii="Times New Roman" w:hAnsi="Times New Roman" w:cs="Times New Roman"/>
-        </w:rPr>
-        <w:t xml:space="preserve"> phototrophic sulfur bacteria to occur (Burke &amp; Burton, 1988)(*check other lakes such as Pendant, Burton? and </w:t>
+        <w:t xml:space="preserve">bacteria to occur (Burke &amp; Burton, 1988)(*check other lakes such as Pendant, Burton? and </w:t>
       </w:r>
       <w:proofErr w:type="spellStart"/>
       <w:r>
@@ -17995,81 +17994,75 @@
         <w:rPr>
           <w:rFonts w:ascii="Times New Roman" w:hAnsi="Times New Roman" w:cs="Times New Roman"/>
         </w:rPr>
-        <w:t xml:space="preserve"> </w:t>
-      </w:r>
+        <w:t xml:space="preserve"> chromosome 2 (</w:t>
+      </w:r>
+      <w:proofErr w:type="spellStart"/>
+      <w:r>
+        <w:rPr>
+          <w:rFonts w:ascii="Times New Roman" w:hAnsi="Times New Roman" w:cs="Times New Roman"/>
+        </w:rPr>
+        <w:t>Vezzi</w:t>
+      </w:r>
+      <w:proofErr w:type="spellEnd"/>
+      <w:r>
+        <w:rPr>
+          <w:rFonts w:ascii="Times New Roman" w:hAnsi="Times New Roman" w:cs="Times New Roman"/>
+        </w:rPr>
+        <w:t xml:space="preserve"> </w:t>
+      </w:r>
+      <w:r>
+        <w:rPr>
+          <w:rFonts w:ascii="Times New Roman" w:hAnsi="Times New Roman" w:cs="Times New Roman"/>
+          <w:i/>
+        </w:rPr>
+        <w:t>et al.</w:t>
+      </w:r>
+      <w:r>
+        <w:rPr>
+          <w:rFonts w:ascii="Times New Roman" w:hAnsi="Times New Roman" w:cs="Times New Roman"/>
+        </w:rPr>
+        <w:t>, 2005).</w:t>
+      </w:r>
+      <w:r>
+        <w:rPr>
+          <w:rFonts w:ascii="Times New Roman" w:hAnsi="Times New Roman" w:cs="Times New Roman"/>
+        </w:rPr>
+        <w:t xml:space="preserve"> </w:t>
+      </w:r>
+      <w:proofErr w:type="spellStart"/>
+      <w:r>
+        <w:rPr>
+          <w:rFonts w:ascii="Times New Roman" w:hAnsi="Times New Roman" w:cs="Times New Roman"/>
+        </w:rPr>
+        <w:t>Selenoproteins</w:t>
+      </w:r>
+      <w:proofErr w:type="spellEnd"/>
+      <w:r>
+        <w:rPr>
+          <w:rFonts w:ascii="Times New Roman" w:hAnsi="Times New Roman" w:cs="Times New Roman"/>
+        </w:rPr>
+        <w:t xml:space="preserve"> are proteins where </w:t>
+      </w:r>
+      <w:proofErr w:type="spellStart"/>
+      <w:r>
+        <w:rPr>
+          <w:rFonts w:ascii="Times New Roman" w:hAnsi="Times New Roman" w:cs="Times New Roman"/>
+        </w:rPr>
+        <w:t>cysteine</w:t>
+      </w:r>
+      <w:proofErr w:type="spellEnd"/>
+      <w:r>
+        <w:rPr>
+          <w:rFonts w:ascii="Times New Roman" w:hAnsi="Times New Roman" w:cs="Times New Roman"/>
+        </w:rPr>
+        <w:t xml:space="preserve"> is replaced by </w:t>
+      </w:r>
+      <w:proofErr w:type="spellStart"/>
       <w:r>
         <w:rPr>
           <w:rFonts w:ascii="Times New Roman" w:hAnsi="Times New Roman" w:cs="Times New Roman"/>
         </w:rPr>
         <w:lastRenderedPageBreak/>
-        <w:t>chromosome 2 (</w:t>
-      </w:r>
-      <w:proofErr w:type="spellStart"/>
-      <w:r>
-        <w:rPr>
-          <w:rFonts w:ascii="Times New Roman" w:hAnsi="Times New Roman" w:cs="Times New Roman"/>
-        </w:rPr>
-        <w:t>Vezzi</w:t>
-      </w:r>
-      <w:proofErr w:type="spellEnd"/>
-      <w:r>
-        <w:rPr>
-          <w:rFonts w:ascii="Times New Roman" w:hAnsi="Times New Roman" w:cs="Times New Roman"/>
-        </w:rPr>
-        <w:t xml:space="preserve"> </w:t>
-      </w:r>
-      <w:r>
-        <w:rPr>
-          <w:rFonts w:ascii="Times New Roman" w:hAnsi="Times New Roman" w:cs="Times New Roman"/>
-          <w:i/>
-        </w:rPr>
-        <w:t>et al.</w:t>
-      </w:r>
-      <w:r>
-        <w:rPr>
-          <w:rFonts w:ascii="Times New Roman" w:hAnsi="Times New Roman" w:cs="Times New Roman"/>
-        </w:rPr>
-        <w:t>, 2005).</w:t>
-      </w:r>
-      <w:r>
-        <w:rPr>
-          <w:rFonts w:ascii="Times New Roman" w:hAnsi="Times New Roman" w:cs="Times New Roman"/>
-        </w:rPr>
-        <w:t xml:space="preserve"> </w:t>
-      </w:r>
-      <w:proofErr w:type="spellStart"/>
-      <w:r>
-        <w:rPr>
-          <w:rFonts w:ascii="Times New Roman" w:hAnsi="Times New Roman" w:cs="Times New Roman"/>
-        </w:rPr>
-        <w:t>Selenoproteins</w:t>
-      </w:r>
-      <w:proofErr w:type="spellEnd"/>
-      <w:r>
-        <w:rPr>
-          <w:rFonts w:ascii="Times New Roman" w:hAnsi="Times New Roman" w:cs="Times New Roman"/>
-        </w:rPr>
-        <w:t xml:space="preserve"> are proteins where </w:t>
-      </w:r>
-      <w:proofErr w:type="spellStart"/>
-      <w:r>
-        <w:rPr>
-          <w:rFonts w:ascii="Times New Roman" w:hAnsi="Times New Roman" w:cs="Times New Roman"/>
-        </w:rPr>
-        <w:t>cysteine</w:t>
-      </w:r>
-      <w:proofErr w:type="spellEnd"/>
-      <w:r>
-        <w:rPr>
-          <w:rFonts w:ascii="Times New Roman" w:hAnsi="Times New Roman" w:cs="Times New Roman"/>
-        </w:rPr>
-        <w:t xml:space="preserve"> is replaced by </w:t>
-      </w:r>
-      <w:proofErr w:type="spellStart"/>
-      <w:r>
-        <w:rPr>
-          <w:rFonts w:ascii="Times New Roman" w:hAnsi="Times New Roman" w:cs="Times New Roman"/>
-        </w:rPr>
         <w:t>selenocysteine</w:t>
       </w:r>
       <w:proofErr w:type="spellEnd"/>

</xml_diff>

<commit_message>
Added dddL results to paper
</commit_message>
<xml_diff>
--- a/Organic_whole_lake_draft5.docx
+++ b/Organic_whole_lake_draft5.docx
@@ -5707,7 +5707,7 @@
         <w:rPr>
           <w:rFonts w:ascii="Times New Roman" w:hAnsi="Times New Roman" w:cs="Times New Roman"/>
         </w:rPr>
-        <w:t xml:space="preserve">, due to accumulation of organic acids from fermentation in the </w:t>
+        <w:t xml:space="preserve"> due to accumulation of organic acids from fermentation in the </w:t>
       </w:r>
       <w:proofErr w:type="spellStart"/>
       <w:r>
@@ -7198,7 +7198,19 @@
         <w:rPr>
           <w:rFonts w:ascii="Times New Roman" w:hAnsi="Times New Roman" w:cs="Times New Roman"/>
         </w:rPr>
-        <w:t>specific to the zone or sample they are found in</w:t>
+        <w:t xml:space="preserve">specific to the zone or sample they </w:t>
+      </w:r>
+      <w:r>
+        <w:rPr>
+          <w:rFonts w:ascii="Times New Roman" w:hAnsi="Times New Roman" w:cs="Times New Roman"/>
+        </w:rPr>
+        <w:t>were</w:t>
+      </w:r>
+      <w:r>
+        <w:rPr>
+          <w:rFonts w:ascii="Times New Roman" w:hAnsi="Times New Roman" w:cs="Times New Roman"/>
+        </w:rPr>
+        <w:t xml:space="preserve"> found in</w:t>
       </w:r>
       <w:r>
         <w:rPr>
@@ -7496,7 +7508,7 @@
         <w:rPr>
           <w:rFonts w:ascii="Times New Roman" w:hAnsi="Times New Roman" w:cs="Times New Roman"/>
         </w:rPr>
-        <w:t xml:space="preserve">is consistent with </w:t>
+        <w:t xml:space="preserve">reflects </w:t>
       </w:r>
       <w:r>
         <w:rPr>
@@ -7514,7 +7526,7 @@
         <w:rPr>
           <w:rFonts w:ascii="Times New Roman" w:hAnsi="Times New Roman" w:cs="Times New Roman"/>
         </w:rPr>
-        <w:t>metabolizing</w:t>
+        <w:t>involving metabolism of</w:t>
       </w:r>
       <w:r>
         <w:rPr>
@@ -7538,7 +7550,13 @@
         <w:rPr>
           <w:rFonts w:ascii="Times New Roman" w:hAnsi="Times New Roman" w:cs="Times New Roman"/>
         </w:rPr>
-        <w:t>, particularly recalcitrant polymers</w:t>
+        <w:t>, particularly recalcitrant high molecular weight</w:t>
+      </w:r>
+      <w:r>
+        <w:rPr>
+          <w:rFonts w:ascii="Times New Roman" w:hAnsi="Times New Roman" w:cs="Times New Roman"/>
+        </w:rPr>
+        <w:t xml:space="preserve"> polymers</w:t>
       </w:r>
       <w:r>
         <w:rPr>
@@ -7840,7 +7858,13 @@
         <w:rPr>
           <w:rFonts w:ascii="Times New Roman" w:hAnsi="Times New Roman" w:cs="Times New Roman"/>
         </w:rPr>
-        <w:t xml:space="preserve"> breakdown of phytoplankton polymers</w:t>
+        <w:t xml:space="preserve"> breakdown of </w:t>
+      </w:r>
+      <w:r>
+        <w:rPr>
+          <w:rFonts w:ascii="Times New Roman" w:hAnsi="Times New Roman" w:cs="Times New Roman"/>
+        </w:rPr>
+        <w:t>high molecular weight organic matter</w:t>
       </w:r>
       <w:r>
         <w:rPr>
@@ -8203,7 +8227,13 @@
         <w:rPr>
           <w:rFonts w:ascii="Times New Roman" w:hAnsi="Times New Roman" w:cs="Times New Roman"/>
         </w:rPr>
-        <w:t>eucarya</w:t>
+        <w:t>E</w:t>
+      </w:r>
+      <w:r>
+        <w:rPr>
+          <w:rFonts w:ascii="Times New Roman" w:hAnsi="Times New Roman" w:cs="Times New Roman"/>
+        </w:rPr>
+        <w:t>ucarya</w:t>
       </w:r>
       <w:proofErr w:type="spellEnd"/>
       <w:r>
@@ -8252,13 +8282,19 @@
         <w:rPr>
           <w:rFonts w:ascii="Times New Roman" w:hAnsi="Times New Roman" w:cs="Times New Roman"/>
         </w:rPr>
-        <w:t xml:space="preserve"> periods</w:t>
-      </w:r>
-      <w:r>
-        <w:rPr>
-          <w:rFonts w:ascii="Times New Roman" w:hAnsi="Times New Roman" w:cs="Times New Roman"/>
-        </w:rPr>
-        <w:t xml:space="preserve"> in </w:t>
+        <w:t xml:space="preserve"> </w:t>
+      </w:r>
+      <w:r>
+        <w:rPr>
+          <w:rFonts w:ascii="Times New Roman" w:hAnsi="Times New Roman" w:cs="Times New Roman"/>
+        </w:rPr>
+        <w:t xml:space="preserve">particular stages </w:t>
+      </w:r>
+      <w:r>
+        <w:rPr>
+          <w:rFonts w:ascii="Times New Roman" w:hAnsi="Times New Roman" w:cs="Times New Roman"/>
+        </w:rPr>
+        <w:t xml:space="preserve">in </w:t>
       </w:r>
       <w:r>
         <w:rPr>
@@ -8276,7 +8312,13 @@
         <w:rPr>
           <w:rFonts w:ascii="Times New Roman" w:hAnsi="Times New Roman" w:cs="Times New Roman"/>
         </w:rPr>
-        <w:t xml:space="preserve"> such as a spore form,</w:t>
+        <w:t xml:space="preserve"> such as a sporulation</w:t>
+      </w:r>
+      <w:r>
+        <w:rPr>
+          <w:rFonts w:ascii="Times New Roman" w:hAnsi="Times New Roman" w:cs="Times New Roman"/>
+        </w:rPr>
+        <w:t>,</w:t>
       </w:r>
       <w:r>
         <w:rPr>
@@ -8615,14 +8657,63 @@
           <w:rFonts w:ascii="Times New Roman" w:hAnsi="Times New Roman" w:cs="Times New Roman"/>
           <w:color w:val="000000" w:themeColor="text1"/>
         </w:rPr>
-        <w:t xml:space="preserve">The </w:t>
-      </w:r>
-      <w:proofErr w:type="spellStart"/>
+        <w:t xml:space="preserve"> </w:t>
+      </w:r>
       <w:r>
         <w:rPr>
           <w:rFonts w:ascii="Times New Roman" w:hAnsi="Times New Roman" w:cs="Times New Roman"/>
           <w:color w:val="000000" w:themeColor="text1"/>
         </w:rPr>
+        <w:t>M</w:t>
+      </w:r>
+      <w:r>
+        <w:rPr>
+          <w:rFonts w:ascii="Times New Roman" w:hAnsi="Times New Roman" w:cs="Times New Roman"/>
+          <w:color w:val="000000" w:themeColor="text1"/>
+        </w:rPr>
+        <w:t>olecular</w:t>
+      </w:r>
+      <w:r>
+        <w:rPr>
+          <w:rFonts w:ascii="Times New Roman" w:hAnsi="Times New Roman" w:cs="Times New Roman"/>
+          <w:color w:val="000000" w:themeColor="text1"/>
+        </w:rPr>
+        <w:t xml:space="preserve"> markers for</w:t>
+      </w:r>
+      <w:r>
+        <w:rPr>
+          <w:rFonts w:ascii="Times New Roman" w:hAnsi="Times New Roman" w:cs="Times New Roman"/>
+          <w:color w:val="000000" w:themeColor="text1"/>
+        </w:rPr>
+        <w:t xml:space="preserve"> </w:t>
+      </w:r>
+      <w:r>
+        <w:rPr>
+          <w:rFonts w:ascii="Times New Roman" w:hAnsi="Times New Roman" w:cs="Times New Roman"/>
+          <w:color w:val="000000" w:themeColor="text1"/>
+        </w:rPr>
+        <w:t xml:space="preserve">key </w:t>
+      </w:r>
+      <w:r>
+        <w:rPr>
+          <w:rFonts w:ascii="Times New Roman" w:hAnsi="Times New Roman" w:cs="Times New Roman"/>
+          <w:color w:val="000000" w:themeColor="text1"/>
+        </w:rPr>
+        <w:t xml:space="preserve">C, N and S conversions </w:t>
+      </w:r>
+      <w:r>
+        <w:rPr>
+          <w:rFonts w:ascii="Times New Roman" w:hAnsi="Times New Roman" w:cs="Times New Roman"/>
+          <w:color w:val="000000" w:themeColor="text1"/>
+        </w:rPr>
+        <w:t xml:space="preserve">were retrieved from the </w:t>
+      </w:r>
+      <w:proofErr w:type="spellStart"/>
+      <w:r>
+        <w:rPr>
+          <w:rFonts w:ascii="Times New Roman" w:hAnsi="Times New Roman" w:cs="Times New Roman"/>
+          <w:color w:val="000000" w:themeColor="text1"/>
+        </w:rPr>
         <w:t>metagenomic</w:t>
       </w:r>
       <w:proofErr w:type="spellEnd"/>
@@ -8631,14 +8722,14 @@
           <w:rFonts w:ascii="Times New Roman" w:hAnsi="Times New Roman" w:cs="Times New Roman"/>
           <w:color w:val="000000" w:themeColor="text1"/>
         </w:rPr>
-        <w:t xml:space="preserve"> reads were searched for molecular</w:t>
+        <w:t xml:space="preserve"> reads </w:t>
       </w:r>
       <w:r>
         <w:rPr>
           <w:rFonts w:ascii="Times New Roman" w:hAnsi="Times New Roman" w:cs="Times New Roman"/>
           <w:color w:val="000000" w:themeColor="text1"/>
         </w:rPr>
-        <w:t xml:space="preserve"> markers for</w:t>
+        <w:t>to determine</w:t>
       </w:r>
       <w:r>
         <w:rPr>
@@ -8652,42 +8743,35 @@
           <w:rFonts w:ascii="Times New Roman" w:hAnsi="Times New Roman" w:cs="Times New Roman"/>
           <w:color w:val="000000" w:themeColor="text1"/>
         </w:rPr>
-        <w:t xml:space="preserve">key </w:t>
+        <w:t>the capacity for</w:t>
       </w:r>
       <w:r>
         <w:rPr>
           <w:rFonts w:ascii="Times New Roman" w:hAnsi="Times New Roman" w:cs="Times New Roman"/>
           <w:color w:val="000000" w:themeColor="text1"/>
         </w:rPr>
-        <w:t xml:space="preserve">C, N and S conversions </w:t>
+        <w:t xml:space="preserve"> nutrient cycling in</w:t>
       </w:r>
       <w:r>
         <w:rPr>
           <w:rFonts w:ascii="Times New Roman" w:hAnsi="Times New Roman" w:cs="Times New Roman"/>
           <w:color w:val="000000" w:themeColor="text1"/>
         </w:rPr>
-        <w:t>to determine</w:t>
+        <w:t xml:space="preserve"> Organic Lake</w:t>
       </w:r>
       <w:r>
         <w:rPr>
           <w:rFonts w:ascii="Times New Roman" w:hAnsi="Times New Roman" w:cs="Times New Roman"/>
           <w:color w:val="000000" w:themeColor="text1"/>
         </w:rPr>
-        <w:t xml:space="preserve"> </w:t>
+        <w:t>, especially those</w:t>
       </w:r>
       <w:r>
         <w:rPr>
           <w:rFonts w:ascii="Times New Roman" w:hAnsi="Times New Roman" w:cs="Times New Roman"/>
           <w:color w:val="000000" w:themeColor="text1"/>
         </w:rPr>
-        <w:t>capacity of nutrient cycling in</w:t>
-      </w:r>
-      <w:r>
-        <w:rPr>
-          <w:rFonts w:ascii="Times New Roman" w:hAnsi="Times New Roman" w:cs="Times New Roman"/>
-          <w:color w:val="000000" w:themeColor="text1"/>
-        </w:rPr>
-        <w:t xml:space="preserve"> Organic Lake </w:t>
+        <w:t xml:space="preserve"> </w:t>
       </w:r>
       <w:r>
         <w:rPr>
@@ -9018,28 +9102,48 @@
         <w:rPr>
           <w:rFonts w:ascii="Times New Roman" w:hAnsi="Times New Roman" w:cs="Times New Roman"/>
         </w:rPr>
-        <w:t xml:space="preserve">. The genes detected for methane oxidation are in the same family as hydrocarbon </w:t>
-      </w:r>
-      <w:proofErr w:type="spellStart"/>
-      <w:r>
-        <w:rPr>
-          <w:rFonts w:ascii="Times New Roman" w:hAnsi="Times New Roman" w:cs="Times New Roman"/>
-        </w:rPr>
-        <w:t>monooxygenases</w:t>
-      </w:r>
-      <w:proofErr w:type="spellEnd"/>
-      <w:r>
-        <w:rPr>
-          <w:rFonts w:ascii="Times New Roman" w:hAnsi="Times New Roman" w:cs="Times New Roman"/>
-        </w:rPr>
-        <w:t xml:space="preserve"> and are most likely involved in hydrolysis of compounds such as phenol, which has been previously detected in the sediment and bottom waters of Organic Lake (Roberts &amp; Burton 1993a; </w:t>
+        <w:t xml:space="preserve">. The genes detected for methane oxidation are in the same family as </w:t>
+      </w:r>
+      <w:proofErr w:type="spellStart"/>
+      <w:r>
+        <w:rPr>
+          <w:rFonts w:ascii="Times New Roman" w:hAnsi="Times New Roman" w:cs="Times New Roman"/>
+        </w:rPr>
+        <w:t>alkane</w:t>
+      </w:r>
+      <w:proofErr w:type="spellEnd"/>
+      <w:r>
+        <w:rPr>
+          <w:rFonts w:ascii="Times New Roman" w:hAnsi="Times New Roman" w:cs="Times New Roman"/>
+        </w:rPr>
+        <w:t xml:space="preserve"> </w:t>
+      </w:r>
+      <w:proofErr w:type="spellStart"/>
+      <w:r>
+        <w:rPr>
+          <w:rFonts w:ascii="Times New Roman" w:hAnsi="Times New Roman" w:cs="Times New Roman"/>
+        </w:rPr>
+        <w:t>hydroxylases</w:t>
+      </w:r>
+      <w:proofErr w:type="spellEnd"/>
+      <w:r>
+        <w:rPr>
+          <w:rFonts w:ascii="Times New Roman" w:hAnsi="Times New Roman" w:cs="Times New Roman"/>
+        </w:rPr>
+        <w:t xml:space="preserve"> </w:t>
+      </w:r>
+      <w:r>
+        <w:rPr>
+          <w:rFonts w:ascii="Times New Roman" w:hAnsi="Times New Roman" w:cs="Times New Roman"/>
+        </w:rPr>
+        <w:t xml:space="preserve">and are most likely involved in hydrolysis of compounds such as phenol, which has been </w:t>
       </w:r>
       <w:r>
         <w:rPr>
           <w:rFonts w:ascii="Times New Roman" w:hAnsi="Times New Roman" w:cs="Times New Roman"/>
         </w:rPr>
         <w:lastRenderedPageBreak/>
-        <w:t xml:space="preserve">Roberts </w:t>
+        <w:t xml:space="preserve">previously detected in the sediment and bottom waters of Organic Lake (Roberts &amp; Burton 1993a; Roberts </w:t>
       </w:r>
       <w:r>
         <w:rPr>
@@ -9096,7 +9200,19 @@
         <w:rPr>
           <w:rFonts w:ascii="Times New Roman" w:hAnsi="Times New Roman" w:cs="Times New Roman"/>
         </w:rPr>
-        <w:t xml:space="preserve"> allows for the accumulation of sulfur.</w:t>
+        <w:t xml:space="preserve"> allows for the accumulation of sulfur</w:t>
+      </w:r>
+      <w:r>
+        <w:rPr>
+          <w:rFonts w:ascii="Times New Roman" w:hAnsi="Times New Roman" w:cs="Times New Roman"/>
+        </w:rPr>
+        <w:t>ous compounds such as DMS (*see below)</w:t>
+      </w:r>
+      <w:r>
+        <w:rPr>
+          <w:rFonts w:ascii="Times New Roman" w:hAnsi="Times New Roman" w:cs="Times New Roman"/>
+        </w:rPr>
+        <w:t>.</w:t>
       </w:r>
     </w:p>
     <w:p>
@@ -9491,6 +9607,24 @@
         <w:rPr>
           <w:rFonts w:ascii="Times New Roman" w:hAnsi="Times New Roman" w:cs="Times New Roman"/>
         </w:rPr>
+        <w:t xml:space="preserve"> and not subject to the DO or pH gradient </w:t>
+      </w:r>
+      <w:r>
+        <w:rPr>
+          <w:rFonts w:ascii="Times New Roman" w:hAnsi="Times New Roman" w:cs="Times New Roman"/>
+        </w:rPr>
+        <w:t>with</w:t>
+      </w:r>
+      <w:r>
+        <w:rPr>
+          <w:rFonts w:ascii="Times New Roman" w:hAnsi="Times New Roman" w:cs="Times New Roman"/>
+        </w:rPr>
+        <w:t>in the lake</w:t>
+      </w:r>
+      <w:r>
+        <w:rPr>
+          <w:rFonts w:ascii="Times New Roman" w:hAnsi="Times New Roman" w:cs="Times New Roman"/>
+        </w:rPr>
         <w:t>.</w:t>
       </w:r>
       <w:r>
@@ -9549,11 +9683,31 @@
         </w:rPr>
         <w:t xml:space="preserve"> </w:t>
       </w:r>
-      <w:r>
-        <w:rPr>
-          <w:rFonts w:ascii="Times New Roman" w:hAnsi="Times New Roman" w:cs="Times New Roman"/>
-        </w:rPr>
-        <w:t xml:space="preserve">*why here and not at 6.7 m too? </w:t>
+      <w:proofErr w:type="gramStart"/>
+      <w:r>
+        <w:rPr>
+          <w:rFonts w:ascii="Times New Roman" w:hAnsi="Times New Roman" w:cs="Times New Roman"/>
+        </w:rPr>
+        <w:t xml:space="preserve">(*why </w:t>
+      </w:r>
+      <w:r>
+        <w:rPr>
+          <w:rFonts w:ascii="Times New Roman" w:hAnsi="Times New Roman" w:cs="Times New Roman"/>
+        </w:rPr>
+        <w:t>not at 6.7 m too?</w:t>
+      </w:r>
+      <w:r>
+        <w:rPr>
+          <w:rFonts w:ascii="Times New Roman" w:hAnsi="Times New Roman" w:cs="Times New Roman"/>
+        </w:rPr>
+        <w:t>)</w:t>
+      </w:r>
+      <w:proofErr w:type="gramEnd"/>
+      <w:r>
+        <w:rPr>
+          <w:rFonts w:ascii="Times New Roman" w:hAnsi="Times New Roman" w:cs="Times New Roman"/>
+        </w:rPr>
+        <w:t xml:space="preserve"> </w:t>
       </w:r>
       <w:r>
         <w:rPr>
@@ -9880,7 +10034,7 @@
         <w:rPr>
           <w:rFonts w:ascii="Times New Roman" w:hAnsi="Times New Roman" w:cs="Times New Roman"/>
         </w:rPr>
-        <w:t xml:space="preserve">some contribution from diatoms and perhaps photosynthetic </w:t>
+        <w:t xml:space="preserve">some contribution from diatoms and photosynthetic </w:t>
       </w:r>
       <w:proofErr w:type="spellStart"/>
       <w:r>
@@ -9896,6 +10050,13 @@
         </w:rPr>
         <w:t xml:space="preserve">. </w:t>
       </w:r>
+      <w:proofErr w:type="gramStart"/>
+      <w:r>
+        <w:rPr>
+          <w:rFonts w:ascii="Times New Roman" w:hAnsi="Times New Roman" w:cs="Times New Roman"/>
+        </w:rPr>
+        <w:t>(</w:t>
+      </w:r>
       <w:r>
         <w:rPr>
           <w:rFonts w:ascii="Times New Roman" w:hAnsi="Times New Roman" w:cs="Times New Roman"/>
@@ -9948,8 +10109,15 @@
         <w:rPr>
           <w:rFonts w:ascii="Times New Roman" w:hAnsi="Times New Roman" w:cs="Times New Roman"/>
         </w:rPr>
-        <w:t xml:space="preserve">. </w:t>
-      </w:r>
+        <w:t>.</w:t>
+      </w:r>
+      <w:r>
+        <w:rPr>
+          <w:rFonts w:ascii="Times New Roman" w:hAnsi="Times New Roman" w:cs="Times New Roman"/>
+        </w:rPr>
+        <w:t>)</w:t>
+      </w:r>
+      <w:proofErr w:type="gramEnd"/>
     </w:p>
     <w:p>
       <w:pPr>
@@ -10365,7 +10533,13 @@
         <w:rPr>
           <w:rFonts w:ascii="Times New Roman" w:hAnsi="Times New Roman" w:cs="Times New Roman"/>
         </w:rPr>
-        <w:t>he most abundant types</w:t>
+        <w:t xml:space="preserve">he most abundant </w:t>
+      </w:r>
+      <w:r>
+        <w:rPr>
+          <w:rFonts w:ascii="Times New Roman" w:hAnsi="Times New Roman" w:cs="Times New Roman"/>
+        </w:rPr>
+        <w:t>groups</w:t>
       </w:r>
       <w:r>
         <w:rPr>
@@ -10586,7 +10760,40 @@
         <w:rPr>
           <w:rFonts w:ascii="Times New Roman" w:hAnsi="Times New Roman" w:cs="Times New Roman"/>
         </w:rPr>
-        <w:t xml:space="preserve"> was isolated from Organic Lake (*ref)</w:t>
+        <w:t xml:space="preserve"> was isolated from Organic Lake (</w:t>
+      </w:r>
+      <w:proofErr w:type="spellStart"/>
+      <w:r>
+        <w:rPr>
+          <w:rFonts w:ascii="Times New Roman" w:hAnsi="Times New Roman" w:cs="Times New Roman"/>
+        </w:rPr>
+        <w:t>Franzmann</w:t>
+      </w:r>
+      <w:proofErr w:type="spellEnd"/>
+      <w:r>
+        <w:rPr>
+          <w:rFonts w:ascii="Times New Roman" w:hAnsi="Times New Roman" w:cs="Times New Roman"/>
+        </w:rPr>
+        <w:t xml:space="preserve"> </w:t>
+      </w:r>
+      <w:r>
+        <w:rPr>
+          <w:rFonts w:ascii="Times New Roman" w:hAnsi="Times New Roman" w:cs="Times New Roman"/>
+          <w:i/>
+        </w:rPr>
+        <w:t>et al</w:t>
+      </w:r>
+      <w:r>
+        <w:rPr>
+          <w:rFonts w:ascii="Times New Roman" w:hAnsi="Times New Roman" w:cs="Times New Roman"/>
+        </w:rPr>
+        <w:t>., 1987b</w:t>
+      </w:r>
+      <w:r>
+        <w:rPr>
+          <w:rFonts w:ascii="Times New Roman" w:hAnsi="Times New Roman" w:cs="Times New Roman"/>
+        </w:rPr>
+        <w:t>)</w:t>
       </w:r>
       <w:r>
         <w:rPr>
@@ -10713,7 +10920,13 @@
         <w:rPr>
           <w:rFonts w:ascii="Times New Roman" w:hAnsi="Times New Roman" w:cs="Times New Roman"/>
         </w:rPr>
-        <w:t xml:space="preserve"> (*Figure S9).</w:t>
+        <w:t xml:space="preserve"> (*Figure</w:t>
+      </w:r>
+      <w:r>
+        <w:rPr>
+          <w:rFonts w:ascii="Times New Roman" w:hAnsi="Times New Roman" w:cs="Times New Roman"/>
+        </w:rPr>
+        <w:t>).</w:t>
       </w:r>
       <w:r>
         <w:rPr>
@@ -10760,7 +10973,19 @@
         <w:rPr>
           <w:rFonts w:ascii="Times New Roman" w:hAnsi="Times New Roman" w:cs="Times New Roman"/>
         </w:rPr>
-        <w:t xml:space="preserve">. *Have </w:t>
+        <w:t xml:space="preserve">. </w:t>
+      </w:r>
+      <w:r>
+        <w:rPr>
+          <w:rFonts w:ascii="Times New Roman" w:hAnsi="Times New Roman" w:cs="Times New Roman"/>
+        </w:rPr>
+        <w:t>(</w:t>
+      </w:r>
+      <w:r>
+        <w:rPr>
+          <w:rFonts w:ascii="Times New Roman" w:hAnsi="Times New Roman" w:cs="Times New Roman"/>
+        </w:rPr>
+        <w:t xml:space="preserve">*Have </w:t>
       </w:r>
       <w:proofErr w:type="spellStart"/>
       <w:r>
@@ -10795,7 +11020,19 @@
         <w:rPr>
           <w:rFonts w:ascii="Times New Roman" w:hAnsi="Times New Roman" w:cs="Times New Roman"/>
         </w:rPr>
-        <w:t xml:space="preserve">? </w:t>
+        <w:t>?</w:t>
+      </w:r>
+      <w:r>
+        <w:rPr>
+          <w:rFonts w:ascii="Times New Roman" w:hAnsi="Times New Roman" w:cs="Times New Roman"/>
+        </w:rPr>
+        <w:t>)</w:t>
+      </w:r>
+      <w:r>
+        <w:rPr>
+          <w:rFonts w:ascii="Times New Roman" w:hAnsi="Times New Roman" w:cs="Times New Roman"/>
+        </w:rPr>
+        <w:t xml:space="preserve"> </w:t>
       </w:r>
       <w:r>
         <w:rPr>
@@ -10877,7 +11114,19 @@
         <w:rPr>
           <w:rFonts w:ascii="Times New Roman" w:hAnsi="Times New Roman" w:cs="Times New Roman"/>
         </w:rPr>
-        <w:t>is a common strategy the</w:t>
+        <w:t xml:space="preserve">is a common strategy </w:t>
+      </w:r>
+      <w:r>
+        <w:rPr>
+          <w:rFonts w:ascii="Times New Roman" w:hAnsi="Times New Roman" w:cs="Times New Roman"/>
+        </w:rPr>
+        <w:t xml:space="preserve">in </w:t>
+      </w:r>
+      <w:r>
+        <w:rPr>
+          <w:rFonts w:ascii="Times New Roman" w:hAnsi="Times New Roman" w:cs="Times New Roman"/>
+        </w:rPr>
+        <w:t>the</w:t>
       </w:r>
       <w:r>
         <w:rPr>
@@ -10896,6 +11145,15 @@
           <w:rFonts w:ascii="Times New Roman" w:hAnsi="Times New Roman" w:cs="Times New Roman"/>
         </w:rPr>
         <w:t xml:space="preserve"> lineages present. </w:t>
+      </w:r>
+    </w:p>
+    <w:p>
+      <w:pPr>
+        <w:pStyle w:val="Heading3"/>
+      </w:pPr>
+      <w:r>
+        <w:lastRenderedPageBreak/>
+        <w:t>DMSP and DMS metabolism</w:t>
       </w:r>
     </w:p>
     <w:p>
@@ -11048,21 +11306,679 @@
         <w:rPr>
           <w:rFonts w:ascii="Times New Roman" w:hAnsi="Times New Roman" w:cs="Times New Roman"/>
         </w:rPr>
-        <w:t xml:space="preserve"> at levels comparable to other dominant processes </w:t>
+        <w:t xml:space="preserve"> at levels comparable to other dominant processes such as respiration and fermentation</w:t>
+      </w:r>
+      <w:r>
+        <w:rPr>
+          <w:rFonts w:ascii="Times New Roman" w:hAnsi="Times New Roman" w:cs="Times New Roman"/>
+        </w:rPr>
+        <w:t xml:space="preserve"> (*</w:t>
+      </w:r>
+      <w:proofErr w:type="spellStart"/>
+      <w:r>
+        <w:rPr>
+          <w:rFonts w:ascii="Times New Roman" w:hAnsi="Times New Roman" w:cs="Times New Roman"/>
+        </w:rPr>
+        <w:t>figure</w:t>
+      </w:r>
+      <w:r>
+        <w:rPr>
+          <w:rFonts w:ascii="Times New Roman" w:hAnsi="Times New Roman" w:cs="Times New Roman"/>
+        </w:rPr>
+        <w:t>:DMS_cycle</w:t>
+      </w:r>
+      <w:proofErr w:type="spellEnd"/>
+      <w:r>
+        <w:rPr>
+          <w:rFonts w:ascii="Times New Roman" w:hAnsi="Times New Roman" w:cs="Times New Roman"/>
+        </w:rPr>
+        <w:t>)</w:t>
+      </w:r>
+      <w:r>
+        <w:rPr>
+          <w:rFonts w:ascii="Times New Roman" w:hAnsi="Times New Roman" w:cs="Times New Roman"/>
+        </w:rPr>
+        <w:t xml:space="preserve">. </w:t>
+      </w:r>
+      <w:r>
+        <w:rPr>
+          <w:rFonts w:ascii="Times New Roman" w:hAnsi="Times New Roman" w:cs="Times New Roman"/>
+        </w:rPr>
+        <w:t xml:space="preserve">DMSP </w:t>
+      </w:r>
+      <w:proofErr w:type="spellStart"/>
+      <w:r>
+        <w:rPr>
+          <w:rFonts w:ascii="Times New Roman" w:hAnsi="Times New Roman" w:cs="Times New Roman"/>
+        </w:rPr>
+        <w:t>lyases</w:t>
+      </w:r>
+      <w:proofErr w:type="spellEnd"/>
+      <w:r>
+        <w:rPr>
+          <w:rFonts w:ascii="Times New Roman" w:hAnsi="Times New Roman" w:cs="Times New Roman"/>
+        </w:rPr>
+        <w:t xml:space="preserve"> are from completely unrelated enzyme families</w:t>
+      </w:r>
+      <w:r>
+        <w:rPr>
+          <w:rFonts w:ascii="Times New Roman" w:hAnsi="Times New Roman" w:cs="Times New Roman"/>
+        </w:rPr>
+        <w:t xml:space="preserve"> and confer the </w:t>
+      </w:r>
+      <w:proofErr w:type="spellStart"/>
+      <w:r>
+        <w:rPr>
+          <w:rFonts w:ascii="Times New Roman" w:hAnsi="Times New Roman" w:cs="Times New Roman"/>
+        </w:rPr>
+        <w:t>Ddd</w:t>
+      </w:r>
+      <w:proofErr w:type="spellEnd"/>
+      <w:r>
+        <w:rPr>
+          <w:rFonts w:ascii="Times New Roman" w:hAnsi="Times New Roman" w:cs="Times New Roman"/>
+        </w:rPr>
+        <w:t xml:space="preserve"> (</w:t>
+      </w:r>
+      <w:r>
+        <w:rPr>
+          <w:rFonts w:ascii="Times New Roman" w:hAnsi="Times New Roman" w:cs="Times New Roman"/>
+          <w:u w:val="single"/>
+        </w:rPr>
+        <w:t>D</w:t>
+      </w:r>
+      <w:r>
+        <w:rPr>
+          <w:rFonts w:ascii="Times New Roman" w:hAnsi="Times New Roman" w:cs="Times New Roman"/>
+        </w:rPr>
+        <w:t>MSP-</w:t>
+      </w:r>
+      <w:r>
+        <w:rPr>
+          <w:rFonts w:ascii="Times New Roman" w:hAnsi="Times New Roman" w:cs="Times New Roman"/>
+          <w:u w:val="single"/>
+        </w:rPr>
+        <w:t>d</w:t>
+      </w:r>
+      <w:r>
+        <w:rPr>
+          <w:rFonts w:ascii="Times New Roman" w:hAnsi="Times New Roman" w:cs="Times New Roman"/>
+        </w:rPr>
+        <w:t xml:space="preserve">ependent </w:t>
+      </w:r>
+      <w:r>
+        <w:rPr>
+          <w:rFonts w:ascii="Times New Roman" w:hAnsi="Times New Roman" w:cs="Times New Roman"/>
+          <w:u w:val="single"/>
+        </w:rPr>
+        <w:t>D</w:t>
+      </w:r>
+      <w:r>
+        <w:rPr>
+          <w:rFonts w:ascii="Times New Roman" w:hAnsi="Times New Roman" w:cs="Times New Roman"/>
+        </w:rPr>
+        <w:t>MS) phenotype</w:t>
+      </w:r>
+      <w:r>
+        <w:rPr>
+          <w:rFonts w:ascii="Times New Roman" w:hAnsi="Times New Roman" w:cs="Times New Roman"/>
+        </w:rPr>
+        <w:t xml:space="preserve"> (</w:t>
+      </w:r>
+      <w:proofErr w:type="spellStart"/>
+      <w:r>
+        <w:rPr>
+          <w:rFonts w:ascii="Times New Roman" w:hAnsi="Times New Roman" w:cs="Times New Roman"/>
+        </w:rPr>
+        <w:t>Curson</w:t>
+      </w:r>
+      <w:proofErr w:type="spellEnd"/>
+      <w:r>
+        <w:rPr>
+          <w:rFonts w:ascii="Times New Roman" w:hAnsi="Times New Roman" w:cs="Times New Roman"/>
+        </w:rPr>
+        <w:t xml:space="preserve"> </w:t>
+      </w:r>
+      <w:r>
+        <w:rPr>
+          <w:rFonts w:ascii="Times New Roman" w:hAnsi="Times New Roman" w:cs="Times New Roman"/>
+          <w:i/>
+        </w:rPr>
+        <w:t>et al.</w:t>
+      </w:r>
+      <w:r>
+        <w:rPr>
+          <w:rFonts w:ascii="Times New Roman" w:hAnsi="Times New Roman" w:cs="Times New Roman"/>
+        </w:rPr>
+        <w:t xml:space="preserve">, 2011). </w:t>
+      </w:r>
+      <w:r>
+        <w:rPr>
+          <w:rFonts w:ascii="Times New Roman" w:hAnsi="Times New Roman" w:cs="Times New Roman"/>
+        </w:rPr>
+        <w:t>The most abundant</w:t>
+      </w:r>
+      <w:r>
+        <w:rPr>
+          <w:rFonts w:ascii="Times New Roman" w:hAnsi="Times New Roman" w:cs="Times New Roman"/>
+        </w:rPr>
+        <w:t xml:space="preserve"> in Organic Lake</w:t>
+      </w:r>
+      <w:r>
+        <w:rPr>
+          <w:rFonts w:ascii="Times New Roman" w:hAnsi="Times New Roman" w:cs="Times New Roman"/>
+        </w:rPr>
+        <w:t>,</w:t>
+      </w:r>
+      <w:r>
+        <w:rPr>
+          <w:rFonts w:ascii="Times New Roman" w:hAnsi="Times New Roman" w:cs="Times New Roman"/>
+        </w:rPr>
+        <w:t xml:space="preserve"> </w:t>
+      </w:r>
+      <w:proofErr w:type="spellStart"/>
+      <w:r>
+        <w:rPr>
+          <w:rFonts w:ascii="Times New Roman" w:hAnsi="Times New Roman" w:cs="Times New Roman"/>
+          <w:i/>
+        </w:rPr>
+        <w:t>dddD</w:t>
+      </w:r>
+      <w:proofErr w:type="spellEnd"/>
+      <w:r>
+        <w:rPr>
+          <w:rFonts w:ascii="Times New Roman" w:hAnsi="Times New Roman" w:cs="Times New Roman"/>
+        </w:rPr>
+        <w:t>,</w:t>
+      </w:r>
+      <w:r>
+        <w:rPr>
+          <w:rFonts w:ascii="Times New Roman" w:hAnsi="Times New Roman" w:cs="Times New Roman"/>
+        </w:rPr>
+        <w:t xml:space="preserve"> </w:t>
+      </w:r>
+      <w:r>
+        <w:rPr>
+          <w:rFonts w:ascii="Times New Roman" w:hAnsi="Times New Roman" w:cs="Times New Roman"/>
+        </w:rPr>
+        <w:t xml:space="preserve">comprised </w:t>
+      </w:r>
+      <w:r>
+        <w:rPr>
+          <w:rFonts w:ascii="Times New Roman" w:hAnsi="Times New Roman" w:cs="Times New Roman"/>
+        </w:rPr>
+        <w:t xml:space="preserve">approximately 70% of the DMSP </w:t>
+      </w:r>
+      <w:proofErr w:type="spellStart"/>
+      <w:r>
+        <w:rPr>
+          <w:rFonts w:ascii="Times New Roman" w:hAnsi="Times New Roman" w:cs="Times New Roman"/>
+        </w:rPr>
+        <w:t>lyase</w:t>
+      </w:r>
+      <w:proofErr w:type="spellEnd"/>
+      <w:r>
+        <w:rPr>
+          <w:rFonts w:ascii="Times New Roman" w:hAnsi="Times New Roman" w:cs="Times New Roman"/>
+        </w:rPr>
+        <w:t xml:space="preserve"> gene</w:t>
+      </w:r>
+      <w:r>
+        <w:rPr>
+          <w:rFonts w:ascii="Times New Roman" w:hAnsi="Times New Roman" w:cs="Times New Roman"/>
+        </w:rPr>
+        <w:t>s</w:t>
+      </w:r>
+      <w:r>
+        <w:rPr>
+          <w:rFonts w:ascii="Times New Roman" w:hAnsi="Times New Roman" w:cs="Times New Roman"/>
+        </w:rPr>
+        <w:t xml:space="preserve"> </w:t>
+      </w:r>
+      <w:r>
+        <w:rPr>
+          <w:rFonts w:ascii="Times New Roman" w:hAnsi="Times New Roman" w:cs="Times New Roman"/>
+        </w:rPr>
+        <w:t xml:space="preserve">(*figure: </w:t>
+      </w:r>
+      <w:proofErr w:type="spellStart"/>
+      <w:r>
+        <w:rPr>
+          <w:rFonts w:ascii="Times New Roman" w:hAnsi="Times New Roman" w:cs="Times New Roman"/>
+        </w:rPr>
+        <w:t>DMS_cycle</w:t>
+      </w:r>
+      <w:proofErr w:type="spellEnd"/>
+      <w:r>
+        <w:rPr>
+          <w:rFonts w:ascii="Times New Roman" w:hAnsi="Times New Roman" w:cs="Times New Roman"/>
+        </w:rPr>
+        <w:t xml:space="preserve">) </w:t>
+      </w:r>
+      <w:r>
+        <w:rPr>
+          <w:rFonts w:ascii="Times New Roman" w:hAnsi="Times New Roman" w:cs="Times New Roman"/>
+        </w:rPr>
+        <w:t xml:space="preserve">and was concentrated in the </w:t>
+      </w:r>
+      <w:r>
+        <w:rPr>
+          <w:rFonts w:ascii="Times New Roman" w:hAnsi="Times New Roman" w:cs="Times New Roman"/>
+        </w:rPr>
+        <w:t>deep</w:t>
+      </w:r>
+      <w:r>
+        <w:rPr>
+          <w:rFonts w:ascii="Times New Roman" w:hAnsi="Times New Roman" w:cs="Times New Roman"/>
+        </w:rPr>
+        <w:t xml:space="preserve"> samples. Organic Lake </w:t>
+      </w:r>
+      <w:proofErr w:type="spellStart"/>
+      <w:r>
+        <w:rPr>
+          <w:rFonts w:ascii="Times New Roman" w:hAnsi="Times New Roman" w:cs="Times New Roman"/>
+          <w:i/>
+        </w:rPr>
+        <w:t>dddD</w:t>
+      </w:r>
+      <w:proofErr w:type="spellEnd"/>
+      <w:r>
+        <w:rPr>
+          <w:rFonts w:ascii="Times New Roman" w:hAnsi="Times New Roman" w:cs="Times New Roman"/>
+        </w:rPr>
+        <w:t xml:space="preserve"> </w:t>
+      </w:r>
+      <w:proofErr w:type="spellStart"/>
+      <w:r>
+        <w:rPr>
+          <w:rFonts w:ascii="Times New Roman" w:hAnsi="Times New Roman" w:cs="Times New Roman"/>
+        </w:rPr>
+        <w:t>homologs</w:t>
+      </w:r>
+      <w:proofErr w:type="spellEnd"/>
+      <w:r>
+        <w:rPr>
+          <w:rFonts w:ascii="Times New Roman" w:hAnsi="Times New Roman" w:cs="Times New Roman"/>
+        </w:rPr>
+        <w:t xml:space="preserve"> clustered with </w:t>
+      </w:r>
+      <w:proofErr w:type="spellStart"/>
+      <w:r>
+        <w:rPr>
+          <w:rFonts w:ascii="Times New Roman" w:hAnsi="Times New Roman" w:cs="Times New Roman"/>
+          <w:i/>
+        </w:rPr>
+        <w:t>dddD</w:t>
+      </w:r>
+      <w:proofErr w:type="spellEnd"/>
+      <w:r>
+        <w:rPr>
+          <w:rFonts w:ascii="Times New Roman" w:hAnsi="Times New Roman" w:cs="Times New Roman"/>
+          <w:i/>
+        </w:rPr>
+        <w:t xml:space="preserve"> </w:t>
+      </w:r>
+      <w:r>
+        <w:rPr>
+          <w:rFonts w:ascii="Times New Roman" w:hAnsi="Times New Roman" w:cs="Times New Roman"/>
+        </w:rPr>
+        <w:t xml:space="preserve">genes with </w:t>
+      </w:r>
+      <w:r>
+        <w:rPr>
+          <w:rFonts w:ascii="Times New Roman" w:hAnsi="Times New Roman" w:cs="Times New Roman"/>
+        </w:rPr>
+        <w:t>confirmed</w:t>
+      </w:r>
+      <w:r>
+        <w:rPr>
+          <w:rFonts w:ascii="Times New Roman" w:hAnsi="Times New Roman" w:cs="Times New Roman"/>
+        </w:rPr>
+        <w:t xml:space="preserve"> DMSP </w:t>
+      </w:r>
+      <w:proofErr w:type="spellStart"/>
+      <w:r>
+        <w:rPr>
+          <w:rFonts w:ascii="Times New Roman" w:hAnsi="Times New Roman" w:cs="Times New Roman"/>
+        </w:rPr>
+        <w:t>lyase</w:t>
+      </w:r>
+      <w:proofErr w:type="spellEnd"/>
+      <w:r>
+        <w:rPr>
+          <w:rFonts w:ascii="Times New Roman" w:hAnsi="Times New Roman" w:cs="Times New Roman"/>
+        </w:rPr>
+        <w:t xml:space="preserve"> activity (</w:t>
+      </w:r>
+      <w:r>
+        <w:rPr>
+          <w:rFonts w:ascii="Times New Roman" w:hAnsi="Times New Roman" w:cs="Times New Roman"/>
+        </w:rPr>
+        <w:t>Figure S6</w:t>
+      </w:r>
+      <w:r>
+        <w:rPr>
+          <w:rFonts w:ascii="Times New Roman" w:hAnsi="Times New Roman" w:cs="Times New Roman"/>
+        </w:rPr>
+        <w:t>)</w:t>
+      </w:r>
+      <w:r>
+        <w:rPr>
+          <w:rFonts w:ascii="Times New Roman" w:hAnsi="Times New Roman" w:cs="Times New Roman"/>
+        </w:rPr>
+        <w:t xml:space="preserve"> which supports their putative function as DMSP </w:t>
+      </w:r>
+      <w:proofErr w:type="spellStart"/>
+      <w:r>
+        <w:rPr>
+          <w:rFonts w:ascii="Times New Roman" w:hAnsi="Times New Roman" w:cs="Times New Roman"/>
+        </w:rPr>
+        <w:t>lyases</w:t>
+      </w:r>
+      <w:proofErr w:type="spellEnd"/>
+      <w:r>
+        <w:rPr>
+          <w:rFonts w:ascii="Times New Roman" w:hAnsi="Times New Roman" w:cs="Times New Roman"/>
+        </w:rPr>
+        <w:t>.</w:t>
+      </w:r>
+      <w:r>
+        <w:rPr>
+          <w:rFonts w:ascii="Times New Roman" w:hAnsi="Times New Roman" w:cs="Times New Roman"/>
+        </w:rPr>
+        <w:t xml:space="preserve"> </w:t>
+      </w:r>
+      <w:r>
+        <w:rPr>
+          <w:rFonts w:ascii="Times New Roman" w:hAnsi="Times New Roman" w:cs="Times New Roman"/>
+        </w:rPr>
+        <w:t>The</w:t>
+      </w:r>
+      <w:r>
+        <w:rPr>
+          <w:rFonts w:ascii="Times New Roman" w:hAnsi="Times New Roman" w:cs="Times New Roman"/>
+        </w:rPr>
+        <w:t>y</w:t>
+      </w:r>
+      <w:r>
+        <w:rPr>
+          <w:rFonts w:ascii="Times New Roman" w:hAnsi="Times New Roman" w:cs="Times New Roman"/>
+        </w:rPr>
+        <w:t xml:space="preserve"> further grouped into </w:t>
+      </w:r>
+      <w:r>
+        <w:rPr>
+          <w:rFonts w:ascii="Times New Roman" w:hAnsi="Times New Roman" w:cs="Times New Roman"/>
+        </w:rPr>
+        <w:t xml:space="preserve">two main </w:t>
+      </w:r>
+      <w:proofErr w:type="spellStart"/>
+      <w:r>
+        <w:rPr>
+          <w:rFonts w:ascii="Times New Roman" w:hAnsi="Times New Roman" w:cs="Times New Roman"/>
+          <w:i/>
+        </w:rPr>
+        <w:t>dddD</w:t>
+      </w:r>
+      <w:proofErr w:type="spellEnd"/>
+      <w:r>
+        <w:rPr>
+          <w:rFonts w:ascii="Times New Roman" w:hAnsi="Times New Roman" w:cs="Times New Roman"/>
+          <w:i/>
+        </w:rPr>
+        <w:t xml:space="preserve"> </w:t>
+      </w:r>
+      <w:r>
+        <w:rPr>
+          <w:rFonts w:ascii="Times New Roman" w:hAnsi="Times New Roman" w:cs="Times New Roman"/>
+        </w:rPr>
+        <w:t xml:space="preserve">types. One </w:t>
+      </w:r>
+      <w:proofErr w:type="spellStart"/>
+      <w:r>
+        <w:rPr>
+          <w:rFonts w:ascii="Times New Roman" w:hAnsi="Times New Roman" w:cs="Times New Roman"/>
+        </w:rPr>
+        <w:t>clade</w:t>
+      </w:r>
+      <w:proofErr w:type="spellEnd"/>
+      <w:r>
+        <w:rPr>
+          <w:rFonts w:ascii="Times New Roman" w:hAnsi="Times New Roman" w:cs="Times New Roman"/>
+        </w:rPr>
+        <w:t xml:space="preserve">, </w:t>
+      </w:r>
+      <w:r>
+        <w:rPr>
+          <w:rFonts w:ascii="Times New Roman" w:hAnsi="Times New Roman" w:cs="Times New Roman"/>
+        </w:rPr>
+        <w:t>with high identity</w:t>
+      </w:r>
+      <w:r>
+        <w:rPr>
+          <w:rFonts w:ascii="Times New Roman" w:hAnsi="Times New Roman" w:cs="Times New Roman"/>
+        </w:rPr>
+        <w:t xml:space="preserve"> </w:t>
+      </w:r>
+      <w:r>
+        <w:rPr>
+          <w:rFonts w:ascii="Times New Roman" w:hAnsi="Times New Roman" w:cs="Times New Roman"/>
+        </w:rPr>
+        <w:t>(</w:t>
       </w:r>
       <w:proofErr w:type="gramStart"/>
       <w:r>
         <w:rPr>
           <w:rFonts w:ascii="Times New Roman" w:hAnsi="Times New Roman" w:cs="Times New Roman"/>
         </w:rPr>
-        <w:t>such</w:t>
+        <w:t>*%</w:t>
       </w:r>
       <w:proofErr w:type="gramEnd"/>
       <w:r>
         <w:rPr>
           <w:rFonts w:ascii="Times New Roman" w:hAnsi="Times New Roman" w:cs="Times New Roman"/>
         </w:rPr>
-        <w:t xml:space="preserve"> as respiration and fermentation</w:t>
+        <w:t xml:space="preserve">) </w:t>
+      </w:r>
+      <w:r>
+        <w:rPr>
+          <w:rFonts w:ascii="Times New Roman" w:hAnsi="Times New Roman" w:cs="Times New Roman"/>
+        </w:rPr>
+        <w:t xml:space="preserve">to </w:t>
+      </w:r>
+      <w:proofErr w:type="spellStart"/>
+      <w:r>
+        <w:rPr>
+          <w:rFonts w:ascii="Times New Roman" w:hAnsi="Times New Roman" w:cs="Times New Roman"/>
+          <w:i/>
+        </w:rPr>
+        <w:t>Halomonas</w:t>
+      </w:r>
+      <w:proofErr w:type="spellEnd"/>
+      <w:r>
+        <w:rPr>
+          <w:rFonts w:ascii="Times New Roman" w:hAnsi="Times New Roman" w:cs="Times New Roman"/>
+          <w:i/>
+        </w:rPr>
+        <w:t xml:space="preserve"> </w:t>
+      </w:r>
+      <w:r>
+        <w:rPr>
+          <w:rFonts w:ascii="Times New Roman" w:hAnsi="Times New Roman" w:cs="Times New Roman"/>
+        </w:rPr>
+        <w:t>HTNK</w:t>
+      </w:r>
+      <w:r>
+        <w:rPr>
+          <w:rFonts w:ascii="Times New Roman" w:hAnsi="Times New Roman" w:cs="Times New Roman"/>
+        </w:rPr>
+        <w:t xml:space="preserve"> </w:t>
+      </w:r>
+      <w:proofErr w:type="spellStart"/>
+      <w:r>
+        <w:rPr>
+          <w:rFonts w:ascii="Times New Roman" w:hAnsi="Times New Roman" w:cs="Times New Roman"/>
+          <w:i/>
+        </w:rPr>
+        <w:t>dddD</w:t>
+      </w:r>
+      <w:proofErr w:type="spellEnd"/>
+      <w:r>
+        <w:rPr>
+          <w:rFonts w:ascii="Times New Roman" w:hAnsi="Times New Roman" w:cs="Times New Roman"/>
+        </w:rPr>
+        <w:t>, comprised</w:t>
+      </w:r>
+      <w:r>
+        <w:rPr>
+          <w:rFonts w:ascii="Times New Roman" w:hAnsi="Times New Roman" w:cs="Times New Roman"/>
+        </w:rPr>
+        <w:t xml:space="preserve"> 75% of </w:t>
+      </w:r>
+      <w:proofErr w:type="spellStart"/>
+      <w:r>
+        <w:rPr>
+          <w:rFonts w:ascii="Times New Roman" w:hAnsi="Times New Roman" w:cs="Times New Roman"/>
+          <w:i/>
+        </w:rPr>
+        <w:t>dddD</w:t>
+      </w:r>
+      <w:proofErr w:type="spellEnd"/>
+      <w:r>
+        <w:rPr>
+          <w:rFonts w:ascii="Times New Roman" w:hAnsi="Times New Roman" w:cs="Times New Roman"/>
+          <w:i/>
+        </w:rPr>
+        <w:t xml:space="preserve"> </w:t>
+      </w:r>
+      <w:proofErr w:type="spellStart"/>
+      <w:r>
+        <w:rPr>
+          <w:rFonts w:ascii="Times New Roman" w:hAnsi="Times New Roman" w:cs="Times New Roman"/>
+        </w:rPr>
+        <w:t>homologs</w:t>
+      </w:r>
+      <w:proofErr w:type="spellEnd"/>
+      <w:r>
+        <w:rPr>
+          <w:rFonts w:ascii="Times New Roman" w:hAnsi="Times New Roman" w:cs="Times New Roman"/>
+        </w:rPr>
+        <w:t xml:space="preserve"> </w:t>
+      </w:r>
+      <w:r>
+        <w:rPr>
+          <w:rFonts w:ascii="Times New Roman" w:hAnsi="Times New Roman" w:cs="Times New Roman"/>
+        </w:rPr>
+        <w:t xml:space="preserve">and </w:t>
+      </w:r>
+      <w:r>
+        <w:rPr>
+          <w:rFonts w:ascii="Times New Roman" w:hAnsi="Times New Roman" w:cs="Times New Roman"/>
+        </w:rPr>
+        <w:t>was restricted to the 3.0 µm fraction</w:t>
+      </w:r>
+      <w:r>
+        <w:rPr>
+          <w:rFonts w:ascii="Times New Roman" w:hAnsi="Times New Roman" w:cs="Times New Roman"/>
+        </w:rPr>
+        <w:t>.</w:t>
+      </w:r>
+      <w:r>
+        <w:rPr>
+          <w:rFonts w:ascii="Times New Roman" w:hAnsi="Times New Roman" w:cs="Times New Roman"/>
+        </w:rPr>
+        <w:t xml:space="preserve"> </w:t>
+      </w:r>
+      <w:r>
+        <w:rPr>
+          <w:rFonts w:ascii="Times New Roman" w:hAnsi="Times New Roman" w:cs="Times New Roman"/>
+        </w:rPr>
+        <w:t>T</w:t>
+      </w:r>
+      <w:r>
+        <w:rPr>
+          <w:rFonts w:ascii="Times New Roman" w:hAnsi="Times New Roman" w:cs="Times New Roman"/>
+        </w:rPr>
+        <w:t>he other type had high identity to</w:t>
+      </w:r>
+      <w:r>
+        <w:rPr>
+          <w:rFonts w:ascii="Times New Roman" w:hAnsi="Times New Roman" w:cs="Times New Roman"/>
+        </w:rPr>
+        <w:t xml:space="preserve"> </w:t>
+      </w:r>
+      <w:r>
+        <w:rPr>
+          <w:rFonts w:ascii="Times New Roman" w:hAnsi="Times New Roman" w:cs="Times New Roman"/>
+        </w:rPr>
+        <w:t xml:space="preserve">a </w:t>
+      </w:r>
+      <w:proofErr w:type="spellStart"/>
+      <w:r>
+        <w:rPr>
+          <w:rFonts w:ascii="Times New Roman" w:hAnsi="Times New Roman" w:cs="Times New Roman"/>
+          <w:i/>
+        </w:rPr>
+        <w:t>Marinobacter</w:t>
+      </w:r>
+      <w:proofErr w:type="spellEnd"/>
+      <w:r>
+        <w:rPr>
+          <w:rFonts w:ascii="Times New Roman" w:hAnsi="Times New Roman" w:cs="Times New Roman"/>
+        </w:rPr>
+        <w:t xml:space="preserve"> </w:t>
+      </w:r>
+      <w:r>
+        <w:rPr>
+          <w:rFonts w:ascii="Times New Roman" w:hAnsi="Times New Roman" w:cs="Times New Roman"/>
+        </w:rPr>
+        <w:t>ELB17</w:t>
+      </w:r>
+      <w:r>
+        <w:rPr>
+          <w:rFonts w:ascii="Times New Roman" w:hAnsi="Times New Roman" w:cs="Times New Roman"/>
+        </w:rPr>
+        <w:t xml:space="preserve"> </w:t>
+      </w:r>
+      <w:r>
+        <w:rPr>
+          <w:rFonts w:ascii="Times New Roman" w:hAnsi="Times New Roman" w:cs="Times New Roman"/>
+        </w:rPr>
+        <w:t xml:space="preserve">homolog </w:t>
+      </w:r>
+      <w:r>
+        <w:rPr>
+          <w:rFonts w:ascii="Times New Roman" w:hAnsi="Times New Roman" w:cs="Times New Roman"/>
+        </w:rPr>
+        <w:t>and was enriched on the 0.8 µm fraction</w:t>
+      </w:r>
+      <w:r>
+        <w:rPr>
+          <w:rFonts w:ascii="Times New Roman" w:hAnsi="Times New Roman" w:cs="Times New Roman"/>
+        </w:rPr>
+        <w:t xml:space="preserve"> consistent with the distribution of </w:t>
+      </w:r>
+      <w:proofErr w:type="spellStart"/>
+      <w:r>
+        <w:rPr>
+          <w:rFonts w:ascii="Times New Roman" w:hAnsi="Times New Roman" w:cs="Times New Roman"/>
+          <w:i/>
+        </w:rPr>
+        <w:t>Marinobacter</w:t>
+      </w:r>
+      <w:proofErr w:type="spellEnd"/>
+      <w:r>
+        <w:rPr>
+          <w:rFonts w:ascii="Times New Roman" w:hAnsi="Times New Roman" w:cs="Times New Roman"/>
+          <w:i/>
+        </w:rPr>
+        <w:t xml:space="preserve"> </w:t>
+      </w:r>
+      <w:r>
+        <w:rPr>
+          <w:rFonts w:ascii="Times New Roman" w:hAnsi="Times New Roman" w:cs="Times New Roman"/>
+        </w:rPr>
+        <w:t>in Organic Lake</w:t>
       </w:r>
       <w:r>
         <w:rPr>
@@ -11074,21 +11990,142 @@
         <w:rPr>
           <w:rFonts w:ascii="Times New Roman" w:hAnsi="Times New Roman" w:cs="Times New Roman"/>
         </w:rPr>
-        <w:t xml:space="preserve">DMSP </w:t>
-      </w:r>
-      <w:proofErr w:type="spellStart"/>
-      <w:r>
-        <w:rPr>
-          <w:rFonts w:ascii="Times New Roman" w:hAnsi="Times New Roman" w:cs="Times New Roman"/>
-        </w:rPr>
-        <w:t>lyases</w:t>
-      </w:r>
-      <w:proofErr w:type="spellEnd"/>
-      <w:r>
-        <w:rPr>
-          <w:rFonts w:ascii="Times New Roman" w:hAnsi="Times New Roman" w:cs="Times New Roman"/>
-        </w:rPr>
-        <w:t xml:space="preserve"> are from completely unrelated enzyme families (</w:t>
+        <w:t xml:space="preserve">The distribution of the former </w:t>
+      </w:r>
+      <w:proofErr w:type="spellStart"/>
+      <w:r>
+        <w:rPr>
+          <w:rFonts w:ascii="Times New Roman" w:hAnsi="Times New Roman" w:cs="Times New Roman"/>
+          <w:i/>
+        </w:rPr>
+        <w:t>dddD</w:t>
+      </w:r>
+      <w:proofErr w:type="spellEnd"/>
+      <w:r>
+        <w:rPr>
+          <w:rFonts w:ascii="Times New Roman" w:hAnsi="Times New Roman" w:cs="Times New Roman"/>
+          <w:i/>
+        </w:rPr>
+        <w:t xml:space="preserve"> </w:t>
+      </w:r>
+      <w:r>
+        <w:rPr>
+          <w:rFonts w:ascii="Times New Roman" w:hAnsi="Times New Roman" w:cs="Times New Roman"/>
+        </w:rPr>
+        <w:t xml:space="preserve">type </w:t>
+      </w:r>
+      <w:r>
+        <w:rPr>
+          <w:rFonts w:ascii="Times New Roman" w:hAnsi="Times New Roman" w:cs="Times New Roman"/>
+        </w:rPr>
+        <w:t>did not reflect that of</w:t>
+      </w:r>
+      <w:r>
+        <w:rPr>
+          <w:rFonts w:ascii="Times New Roman" w:hAnsi="Times New Roman" w:cs="Times New Roman"/>
+        </w:rPr>
+        <w:t xml:space="preserve"> with </w:t>
+      </w:r>
+      <w:proofErr w:type="spellStart"/>
+      <w:r>
+        <w:rPr>
+          <w:rFonts w:ascii="Times New Roman" w:hAnsi="Times New Roman" w:cs="Times New Roman"/>
+          <w:i/>
+        </w:rPr>
+        <w:t>Halomonas</w:t>
+      </w:r>
+      <w:proofErr w:type="spellEnd"/>
+      <w:r>
+        <w:rPr>
+          <w:rFonts w:ascii="Times New Roman" w:hAnsi="Times New Roman" w:cs="Times New Roman"/>
+        </w:rPr>
+        <w:t xml:space="preserve">, which is </w:t>
+      </w:r>
+      <w:r>
+        <w:rPr>
+          <w:rFonts w:ascii="Times New Roman" w:hAnsi="Times New Roman" w:cs="Times New Roman"/>
+        </w:rPr>
+        <w:t>abundant in</w:t>
+      </w:r>
+      <w:r>
+        <w:rPr>
+          <w:rFonts w:ascii="Times New Roman" w:hAnsi="Times New Roman" w:cs="Times New Roman"/>
+        </w:rPr>
+        <w:t xml:space="preserve"> the deep samples of the 0.8 µm</w:t>
+      </w:r>
+      <w:r>
+        <w:rPr>
+          <w:rFonts w:ascii="Times New Roman" w:hAnsi="Times New Roman" w:cs="Times New Roman"/>
+        </w:rPr>
+        <w:t xml:space="preserve"> fraction. </w:t>
+      </w:r>
+      <w:r>
+        <w:rPr>
+          <w:rFonts w:ascii="Times New Roman" w:hAnsi="Times New Roman" w:cs="Times New Roman"/>
+        </w:rPr>
+        <w:t>Thus</w:t>
+      </w:r>
+      <w:r>
+        <w:rPr>
+          <w:rFonts w:ascii="Times New Roman" w:hAnsi="Times New Roman" w:cs="Times New Roman"/>
+        </w:rPr>
+        <w:t xml:space="preserve"> far, </w:t>
+      </w:r>
+      <w:proofErr w:type="spellStart"/>
+      <w:r>
+        <w:rPr>
+          <w:rFonts w:ascii="Times New Roman" w:hAnsi="Times New Roman" w:cs="Times New Roman"/>
+          <w:i/>
+        </w:rPr>
+        <w:t>dddD</w:t>
+      </w:r>
+      <w:proofErr w:type="spellEnd"/>
+      <w:r>
+        <w:rPr>
+          <w:rFonts w:ascii="Times New Roman" w:hAnsi="Times New Roman" w:cs="Times New Roman"/>
+          <w:i/>
+        </w:rPr>
+        <w:t xml:space="preserve"> </w:t>
+      </w:r>
+      <w:r>
+        <w:rPr>
+          <w:rFonts w:ascii="Times New Roman" w:hAnsi="Times New Roman" w:cs="Times New Roman"/>
+        </w:rPr>
+        <w:t xml:space="preserve">genes have predominantly been found in </w:t>
+      </w:r>
+      <w:proofErr w:type="spellStart"/>
+      <w:r>
+        <w:rPr>
+          <w:rFonts w:ascii="Times New Roman" w:hAnsi="Times New Roman" w:cs="Times New Roman"/>
+        </w:rPr>
+        <w:t>Gammaproteobacteria</w:t>
+      </w:r>
+      <w:proofErr w:type="spellEnd"/>
+      <w:r>
+        <w:rPr>
+          <w:rFonts w:ascii="Times New Roman" w:hAnsi="Times New Roman" w:cs="Times New Roman"/>
+        </w:rPr>
+        <w:t xml:space="preserve"> and some in</w:t>
+      </w:r>
+      <w:r>
+        <w:rPr>
+          <w:rFonts w:ascii="Times New Roman" w:hAnsi="Times New Roman" w:cs="Times New Roman"/>
+        </w:rPr>
+        <w:t xml:space="preserve"> Alpha and </w:t>
+      </w:r>
+      <w:proofErr w:type="spellStart"/>
+      <w:r>
+        <w:rPr>
+          <w:rFonts w:ascii="Times New Roman" w:hAnsi="Times New Roman" w:cs="Times New Roman"/>
+        </w:rPr>
+        <w:t>Betaproteobacteria</w:t>
+      </w:r>
+      <w:proofErr w:type="spellEnd"/>
+      <w:r>
+        <w:rPr>
+          <w:rFonts w:ascii="Times New Roman" w:hAnsi="Times New Roman" w:cs="Times New Roman"/>
+        </w:rPr>
+        <w:t xml:space="preserve"> (</w:t>
       </w:r>
       <w:proofErr w:type="spellStart"/>
       <w:r>
@@ -11102,98 +12139,78 @@
         <w:rPr>
           <w:rFonts w:ascii="Times New Roman" w:hAnsi="Times New Roman" w:cs="Times New Roman"/>
         </w:rPr>
-        <w:t xml:space="preserve"> </w:t>
-      </w:r>
-      <w:r>
-        <w:rPr>
-          <w:rFonts w:ascii="Times New Roman" w:hAnsi="Times New Roman" w:cs="Times New Roman"/>
-          <w:i/>
-        </w:rPr>
-        <w:t>et al.</w:t>
-      </w:r>
-      <w:r>
-        <w:rPr>
-          <w:rFonts w:ascii="Times New Roman" w:hAnsi="Times New Roman" w:cs="Times New Roman"/>
-        </w:rPr>
-        <w:t xml:space="preserve">, 2011). </w:t>
-      </w:r>
-      <w:r>
-        <w:rPr>
-          <w:rFonts w:ascii="Times New Roman" w:hAnsi="Times New Roman" w:cs="Times New Roman"/>
-        </w:rPr>
-        <w:t>The most abundant</w:t>
-      </w:r>
-      <w:r>
-        <w:rPr>
-          <w:rFonts w:ascii="Times New Roman" w:hAnsi="Times New Roman" w:cs="Times New Roman"/>
-        </w:rPr>
-        <w:t xml:space="preserve"> in Organic Lake</w:t>
-      </w:r>
-      <w:r>
-        <w:rPr>
-          <w:rFonts w:ascii="Times New Roman" w:hAnsi="Times New Roman" w:cs="Times New Roman"/>
-        </w:rPr>
-        <w:t>,</w:t>
-      </w:r>
-      <w:r>
-        <w:rPr>
-          <w:rFonts w:ascii="Times New Roman" w:hAnsi="Times New Roman" w:cs="Times New Roman"/>
-        </w:rPr>
-        <w:t xml:space="preserve"> </w:t>
-      </w:r>
-      <w:proofErr w:type="spellStart"/>
-      <w:r>
-        <w:rPr>
-          <w:rFonts w:ascii="Times New Roman" w:hAnsi="Times New Roman" w:cs="Times New Roman"/>
-          <w:i/>
-        </w:rPr>
-        <w:t>dddD</w:t>
-      </w:r>
-      <w:proofErr w:type="spellEnd"/>
-      <w:r>
-        <w:rPr>
-          <w:rFonts w:ascii="Times New Roman" w:hAnsi="Times New Roman" w:cs="Times New Roman"/>
-        </w:rPr>
-        <w:t>,</w:t>
-      </w:r>
-      <w:r>
-        <w:rPr>
-          <w:rFonts w:ascii="Times New Roman" w:hAnsi="Times New Roman" w:cs="Times New Roman"/>
-        </w:rPr>
-        <w:t xml:space="preserve"> </w:t>
-      </w:r>
-      <w:r>
-        <w:rPr>
-          <w:rFonts w:ascii="Times New Roman" w:hAnsi="Times New Roman" w:cs="Times New Roman"/>
-        </w:rPr>
-        <w:t xml:space="preserve">comprised </w:t>
-      </w:r>
-      <w:r>
-        <w:rPr>
-          <w:rFonts w:ascii="Times New Roman" w:hAnsi="Times New Roman" w:cs="Times New Roman"/>
-        </w:rPr>
-        <w:t xml:space="preserve">approximately 70% of the </w:t>
-      </w:r>
-      <w:r>
-        <w:rPr>
-          <w:rFonts w:ascii="Times New Roman" w:hAnsi="Times New Roman" w:cs="Times New Roman"/>
-        </w:rPr>
-        <w:lastRenderedPageBreak/>
-        <w:t xml:space="preserve">DMSP </w:t>
-      </w:r>
-      <w:proofErr w:type="spellStart"/>
-      <w:r>
-        <w:rPr>
-          <w:rFonts w:ascii="Times New Roman" w:hAnsi="Times New Roman" w:cs="Times New Roman"/>
-        </w:rPr>
-        <w:t>lyase</w:t>
-      </w:r>
-      <w:proofErr w:type="spellEnd"/>
-      <w:r>
-        <w:rPr>
-          <w:rFonts w:ascii="Times New Roman" w:hAnsi="Times New Roman" w:cs="Times New Roman"/>
-        </w:rPr>
-        <w:t xml:space="preserve"> gene</w:t>
+        <w:t xml:space="preserve"> et al., 2011</w:t>
+      </w:r>
+      <w:r>
+        <w:rPr>
+          <w:rFonts w:ascii="Times New Roman" w:hAnsi="Times New Roman" w:cs="Times New Roman"/>
+        </w:rPr>
+        <w:t>) which</w:t>
+      </w:r>
+      <w:r>
+        <w:rPr>
+          <w:rFonts w:ascii="Times New Roman" w:hAnsi="Times New Roman" w:cs="Times New Roman"/>
+        </w:rPr>
+        <w:t xml:space="preserve"> </w:t>
+      </w:r>
+      <w:r>
+        <w:rPr>
+          <w:rFonts w:ascii="Times New Roman" w:hAnsi="Times New Roman" w:cs="Times New Roman"/>
+        </w:rPr>
+        <w:t xml:space="preserve">would </w:t>
+      </w:r>
+      <w:r>
+        <w:rPr>
+          <w:rFonts w:ascii="Times New Roman" w:hAnsi="Times New Roman" w:cs="Times New Roman"/>
+        </w:rPr>
+        <w:t xml:space="preserve">suggest </w:t>
+      </w:r>
+      <w:proofErr w:type="spellStart"/>
+      <w:r>
+        <w:rPr>
+          <w:rFonts w:ascii="Times New Roman" w:hAnsi="Times New Roman" w:cs="Times New Roman"/>
+          <w:i/>
+        </w:rPr>
+        <w:t>Roseovarius</w:t>
+      </w:r>
+      <w:proofErr w:type="spellEnd"/>
+      <w:r>
+        <w:rPr>
+          <w:rFonts w:ascii="Times New Roman" w:hAnsi="Times New Roman" w:cs="Times New Roman"/>
+        </w:rPr>
+        <w:t xml:space="preserve"> </w:t>
+      </w:r>
+      <w:r>
+        <w:rPr>
+          <w:rFonts w:ascii="Times New Roman" w:hAnsi="Times New Roman" w:cs="Times New Roman"/>
+        </w:rPr>
+        <w:t xml:space="preserve">and the other unclassified </w:t>
+      </w:r>
+      <w:proofErr w:type="spellStart"/>
+      <w:r>
+        <w:rPr>
+          <w:rFonts w:ascii="Times New Roman" w:hAnsi="Times New Roman" w:cs="Times New Roman"/>
+        </w:rPr>
+        <w:t>Rhodobacterales</w:t>
+      </w:r>
+      <w:proofErr w:type="spellEnd"/>
+      <w:r>
+        <w:rPr>
+          <w:rFonts w:ascii="Times New Roman" w:hAnsi="Times New Roman" w:cs="Times New Roman"/>
+        </w:rPr>
+        <w:t xml:space="preserve"> as</w:t>
+      </w:r>
+      <w:r>
+        <w:rPr>
+          <w:rFonts w:ascii="Times New Roman" w:hAnsi="Times New Roman" w:cs="Times New Roman"/>
+        </w:rPr>
+        <w:t xml:space="preserve"> </w:t>
+      </w:r>
+      <w:r>
+        <w:rPr>
+          <w:rFonts w:ascii="Times New Roman" w:hAnsi="Times New Roman" w:cs="Times New Roman"/>
+        </w:rPr>
+        <w:t>more likely candidate</w:t>
       </w:r>
       <w:r>
         <w:rPr>
@@ -11205,672 +12222,7 @@
         <w:rPr>
           <w:rFonts w:ascii="Times New Roman" w:hAnsi="Times New Roman" w:cs="Times New Roman"/>
         </w:rPr>
-        <w:t xml:space="preserve"> </w:t>
-      </w:r>
-      <w:r>
-        <w:rPr>
-          <w:rFonts w:ascii="Times New Roman" w:hAnsi="Times New Roman" w:cs="Times New Roman"/>
-        </w:rPr>
-        <w:t xml:space="preserve">(*figure: </w:t>
-      </w:r>
-      <w:proofErr w:type="spellStart"/>
-      <w:r>
-        <w:rPr>
-          <w:rFonts w:ascii="Times New Roman" w:hAnsi="Times New Roman" w:cs="Times New Roman"/>
-        </w:rPr>
-        <w:t>DMS_cycle</w:t>
-      </w:r>
-      <w:proofErr w:type="spellEnd"/>
-      <w:r>
-        <w:rPr>
-          <w:rFonts w:ascii="Times New Roman" w:hAnsi="Times New Roman" w:cs="Times New Roman"/>
-        </w:rPr>
-        <w:t xml:space="preserve">) </w:t>
-      </w:r>
-      <w:r>
-        <w:rPr>
-          <w:rFonts w:ascii="Times New Roman" w:hAnsi="Times New Roman" w:cs="Times New Roman"/>
-        </w:rPr>
-        <w:t xml:space="preserve">and was concentrated in the </w:t>
-      </w:r>
-      <w:r>
-        <w:rPr>
-          <w:rFonts w:ascii="Times New Roman" w:hAnsi="Times New Roman" w:cs="Times New Roman"/>
-        </w:rPr>
-        <w:t>deep</w:t>
-      </w:r>
-      <w:r>
-        <w:rPr>
-          <w:rFonts w:ascii="Times New Roman" w:hAnsi="Times New Roman" w:cs="Times New Roman"/>
-        </w:rPr>
-        <w:t xml:space="preserve"> samples. Organic Lake </w:t>
-      </w:r>
-      <w:proofErr w:type="spellStart"/>
-      <w:r>
-        <w:rPr>
-          <w:rFonts w:ascii="Times New Roman" w:hAnsi="Times New Roman" w:cs="Times New Roman"/>
-          <w:i/>
-        </w:rPr>
-        <w:t>dddD</w:t>
-      </w:r>
-      <w:proofErr w:type="spellEnd"/>
-      <w:r>
-        <w:rPr>
-          <w:rFonts w:ascii="Times New Roman" w:hAnsi="Times New Roman" w:cs="Times New Roman"/>
-        </w:rPr>
-        <w:t xml:space="preserve"> </w:t>
-      </w:r>
-      <w:proofErr w:type="spellStart"/>
-      <w:r>
-        <w:rPr>
-          <w:rFonts w:ascii="Times New Roman" w:hAnsi="Times New Roman" w:cs="Times New Roman"/>
-        </w:rPr>
-        <w:t>homologs</w:t>
-      </w:r>
-      <w:proofErr w:type="spellEnd"/>
-      <w:r>
-        <w:rPr>
-          <w:rFonts w:ascii="Times New Roman" w:hAnsi="Times New Roman" w:cs="Times New Roman"/>
-        </w:rPr>
-        <w:t xml:space="preserve"> clustered with </w:t>
-      </w:r>
-      <w:proofErr w:type="spellStart"/>
-      <w:r>
-        <w:rPr>
-          <w:rFonts w:ascii="Times New Roman" w:hAnsi="Times New Roman" w:cs="Times New Roman"/>
-          <w:i/>
-        </w:rPr>
-        <w:t>dddD</w:t>
-      </w:r>
-      <w:proofErr w:type="spellEnd"/>
-      <w:r>
-        <w:rPr>
-          <w:rFonts w:ascii="Times New Roman" w:hAnsi="Times New Roman" w:cs="Times New Roman"/>
-          <w:i/>
-        </w:rPr>
-        <w:t xml:space="preserve"> </w:t>
-      </w:r>
-      <w:r>
-        <w:rPr>
-          <w:rFonts w:ascii="Times New Roman" w:hAnsi="Times New Roman" w:cs="Times New Roman"/>
-        </w:rPr>
-        <w:t xml:space="preserve">genes with </w:t>
-      </w:r>
-      <w:r>
-        <w:rPr>
-          <w:rFonts w:ascii="Times New Roman" w:hAnsi="Times New Roman" w:cs="Times New Roman"/>
-        </w:rPr>
-        <w:t>confirmed</w:t>
-      </w:r>
-      <w:r>
-        <w:rPr>
-          <w:rFonts w:ascii="Times New Roman" w:hAnsi="Times New Roman" w:cs="Times New Roman"/>
-        </w:rPr>
-        <w:t xml:space="preserve"> DMSP </w:t>
-      </w:r>
-      <w:proofErr w:type="spellStart"/>
-      <w:r>
-        <w:rPr>
-          <w:rFonts w:ascii="Times New Roman" w:hAnsi="Times New Roman" w:cs="Times New Roman"/>
-        </w:rPr>
-        <w:t>lyase</w:t>
-      </w:r>
-      <w:proofErr w:type="spellEnd"/>
-      <w:r>
-        <w:rPr>
-          <w:rFonts w:ascii="Times New Roman" w:hAnsi="Times New Roman" w:cs="Times New Roman"/>
-        </w:rPr>
-        <w:t xml:space="preserve"> activity (</w:t>
-      </w:r>
-      <w:r>
-        <w:rPr>
-          <w:rFonts w:ascii="Times New Roman" w:hAnsi="Times New Roman" w:cs="Times New Roman"/>
-        </w:rPr>
-        <w:t>Figure S6</w:t>
-      </w:r>
-      <w:r>
-        <w:rPr>
-          <w:rFonts w:ascii="Times New Roman" w:hAnsi="Times New Roman" w:cs="Times New Roman"/>
-        </w:rPr>
-        <w:t>)</w:t>
-      </w:r>
-      <w:r>
-        <w:rPr>
-          <w:rFonts w:ascii="Times New Roman" w:hAnsi="Times New Roman" w:cs="Times New Roman"/>
-        </w:rPr>
-        <w:t xml:space="preserve"> which supports their putative function as DMSP </w:t>
-      </w:r>
-      <w:proofErr w:type="spellStart"/>
-      <w:r>
-        <w:rPr>
-          <w:rFonts w:ascii="Times New Roman" w:hAnsi="Times New Roman" w:cs="Times New Roman"/>
-        </w:rPr>
-        <w:t>lyases</w:t>
-      </w:r>
-      <w:proofErr w:type="spellEnd"/>
-      <w:r>
-        <w:rPr>
-          <w:rFonts w:ascii="Times New Roman" w:hAnsi="Times New Roman" w:cs="Times New Roman"/>
-        </w:rPr>
-        <w:t>.</w:t>
-      </w:r>
-      <w:r>
-        <w:rPr>
-          <w:rFonts w:ascii="Times New Roman" w:hAnsi="Times New Roman" w:cs="Times New Roman"/>
-        </w:rPr>
-        <w:t xml:space="preserve"> </w:t>
-      </w:r>
-      <w:r>
-        <w:rPr>
-          <w:rFonts w:ascii="Times New Roman" w:hAnsi="Times New Roman" w:cs="Times New Roman"/>
-        </w:rPr>
-        <w:t>The</w:t>
-      </w:r>
-      <w:r>
-        <w:rPr>
-          <w:rFonts w:ascii="Times New Roman" w:hAnsi="Times New Roman" w:cs="Times New Roman"/>
-        </w:rPr>
-        <w:t>y</w:t>
-      </w:r>
-      <w:r>
-        <w:rPr>
-          <w:rFonts w:ascii="Times New Roman" w:hAnsi="Times New Roman" w:cs="Times New Roman"/>
-        </w:rPr>
-        <w:t xml:space="preserve"> further grouped into </w:t>
-      </w:r>
-      <w:r>
-        <w:rPr>
-          <w:rFonts w:ascii="Times New Roman" w:hAnsi="Times New Roman" w:cs="Times New Roman"/>
-        </w:rPr>
-        <w:t xml:space="preserve">two main </w:t>
-      </w:r>
-      <w:proofErr w:type="spellStart"/>
-      <w:r>
-        <w:rPr>
-          <w:rFonts w:ascii="Times New Roman" w:hAnsi="Times New Roman" w:cs="Times New Roman"/>
-          <w:i/>
-        </w:rPr>
-        <w:t>dddD</w:t>
-      </w:r>
-      <w:proofErr w:type="spellEnd"/>
-      <w:r>
-        <w:rPr>
-          <w:rFonts w:ascii="Times New Roman" w:hAnsi="Times New Roman" w:cs="Times New Roman"/>
-          <w:i/>
-        </w:rPr>
-        <w:t xml:space="preserve"> </w:t>
-      </w:r>
-      <w:r>
-        <w:rPr>
-          <w:rFonts w:ascii="Times New Roman" w:hAnsi="Times New Roman" w:cs="Times New Roman"/>
-        </w:rPr>
-        <w:t xml:space="preserve">types. One </w:t>
-      </w:r>
-      <w:proofErr w:type="spellStart"/>
-      <w:r>
-        <w:rPr>
-          <w:rFonts w:ascii="Times New Roman" w:hAnsi="Times New Roman" w:cs="Times New Roman"/>
-        </w:rPr>
-        <w:t>clade</w:t>
-      </w:r>
-      <w:proofErr w:type="spellEnd"/>
-      <w:r>
-        <w:rPr>
-          <w:rFonts w:ascii="Times New Roman" w:hAnsi="Times New Roman" w:cs="Times New Roman"/>
-        </w:rPr>
-        <w:t xml:space="preserve">, </w:t>
-      </w:r>
-      <w:r>
-        <w:rPr>
-          <w:rFonts w:ascii="Times New Roman" w:hAnsi="Times New Roman" w:cs="Times New Roman"/>
-        </w:rPr>
-        <w:t>with high identity</w:t>
-      </w:r>
-      <w:r>
-        <w:rPr>
-          <w:rFonts w:ascii="Times New Roman" w:hAnsi="Times New Roman" w:cs="Times New Roman"/>
-        </w:rPr>
-        <w:t xml:space="preserve"> to </w:t>
-      </w:r>
-      <w:proofErr w:type="spellStart"/>
-      <w:r>
-        <w:rPr>
-          <w:rFonts w:ascii="Times New Roman" w:hAnsi="Times New Roman" w:cs="Times New Roman"/>
-          <w:i/>
-        </w:rPr>
-        <w:t>Halomonas</w:t>
-      </w:r>
-      <w:proofErr w:type="spellEnd"/>
-      <w:r>
-        <w:rPr>
-          <w:rFonts w:ascii="Times New Roman" w:hAnsi="Times New Roman" w:cs="Times New Roman"/>
-          <w:i/>
-        </w:rPr>
-        <w:t xml:space="preserve"> </w:t>
-      </w:r>
-      <w:r>
-        <w:rPr>
-          <w:rFonts w:ascii="Times New Roman" w:hAnsi="Times New Roman" w:cs="Times New Roman"/>
-        </w:rPr>
-        <w:t>HTNK</w:t>
-      </w:r>
-      <w:r>
-        <w:rPr>
-          <w:rFonts w:ascii="Times New Roman" w:hAnsi="Times New Roman" w:cs="Times New Roman"/>
-        </w:rPr>
-        <w:t xml:space="preserve"> </w:t>
-      </w:r>
-      <w:proofErr w:type="spellStart"/>
-      <w:r>
-        <w:rPr>
-          <w:rFonts w:ascii="Times New Roman" w:hAnsi="Times New Roman" w:cs="Times New Roman"/>
-          <w:i/>
-        </w:rPr>
-        <w:t>dddD</w:t>
-      </w:r>
-      <w:proofErr w:type="spellEnd"/>
-      <w:r>
-        <w:rPr>
-          <w:rFonts w:ascii="Times New Roman" w:hAnsi="Times New Roman" w:cs="Times New Roman"/>
-        </w:rPr>
-        <w:t>, comprised</w:t>
-      </w:r>
-      <w:r>
-        <w:rPr>
-          <w:rFonts w:ascii="Times New Roman" w:hAnsi="Times New Roman" w:cs="Times New Roman"/>
-        </w:rPr>
-        <w:t xml:space="preserve"> 75% of </w:t>
-      </w:r>
-      <w:proofErr w:type="spellStart"/>
-      <w:r>
-        <w:rPr>
-          <w:rFonts w:ascii="Times New Roman" w:hAnsi="Times New Roman" w:cs="Times New Roman"/>
-          <w:i/>
-        </w:rPr>
-        <w:t>dddD</w:t>
-      </w:r>
-      <w:proofErr w:type="spellEnd"/>
-      <w:r>
-        <w:rPr>
-          <w:rFonts w:ascii="Times New Roman" w:hAnsi="Times New Roman" w:cs="Times New Roman"/>
-          <w:i/>
-        </w:rPr>
-        <w:t xml:space="preserve"> </w:t>
-      </w:r>
-      <w:proofErr w:type="spellStart"/>
-      <w:r>
-        <w:rPr>
-          <w:rFonts w:ascii="Times New Roman" w:hAnsi="Times New Roman" w:cs="Times New Roman"/>
-        </w:rPr>
-        <w:t>homologs</w:t>
-      </w:r>
-      <w:proofErr w:type="spellEnd"/>
-      <w:r>
-        <w:rPr>
-          <w:rFonts w:ascii="Times New Roman" w:hAnsi="Times New Roman" w:cs="Times New Roman"/>
-        </w:rPr>
-        <w:t xml:space="preserve"> </w:t>
-      </w:r>
-      <w:r>
-        <w:rPr>
-          <w:rFonts w:ascii="Times New Roman" w:hAnsi="Times New Roman" w:cs="Times New Roman"/>
-        </w:rPr>
-        <w:t xml:space="preserve">and </w:t>
-      </w:r>
-      <w:r>
-        <w:rPr>
-          <w:rFonts w:ascii="Times New Roman" w:hAnsi="Times New Roman" w:cs="Times New Roman"/>
-        </w:rPr>
-        <w:t>was restricted to the 3.0 µm fraction</w:t>
-      </w:r>
-      <w:r>
-        <w:rPr>
-          <w:rFonts w:ascii="Times New Roman" w:hAnsi="Times New Roman" w:cs="Times New Roman"/>
-        </w:rPr>
-        <w:t>.</w:t>
-      </w:r>
-      <w:r>
-        <w:rPr>
-          <w:rFonts w:ascii="Times New Roman" w:hAnsi="Times New Roman" w:cs="Times New Roman"/>
-        </w:rPr>
-        <w:t xml:space="preserve"> </w:t>
-      </w:r>
-      <w:r>
-        <w:rPr>
-          <w:rFonts w:ascii="Times New Roman" w:hAnsi="Times New Roman" w:cs="Times New Roman"/>
-        </w:rPr>
-        <w:t>T</w:t>
-      </w:r>
-      <w:r>
-        <w:rPr>
-          <w:rFonts w:ascii="Times New Roman" w:hAnsi="Times New Roman" w:cs="Times New Roman"/>
-        </w:rPr>
-        <w:t>he other type had high identity to</w:t>
-      </w:r>
-      <w:r>
-        <w:rPr>
-          <w:rFonts w:ascii="Times New Roman" w:hAnsi="Times New Roman" w:cs="Times New Roman"/>
-        </w:rPr>
-        <w:t xml:space="preserve"> </w:t>
-      </w:r>
-      <w:r>
-        <w:rPr>
-          <w:rFonts w:ascii="Times New Roman" w:hAnsi="Times New Roman" w:cs="Times New Roman"/>
-        </w:rPr>
-        <w:t xml:space="preserve">a </w:t>
-      </w:r>
-      <w:proofErr w:type="spellStart"/>
-      <w:r>
-        <w:rPr>
-          <w:rFonts w:ascii="Times New Roman" w:hAnsi="Times New Roman" w:cs="Times New Roman"/>
-          <w:i/>
-        </w:rPr>
-        <w:t>Marinobacter</w:t>
-      </w:r>
-      <w:proofErr w:type="spellEnd"/>
-      <w:r>
-        <w:rPr>
-          <w:rFonts w:ascii="Times New Roman" w:hAnsi="Times New Roman" w:cs="Times New Roman"/>
-        </w:rPr>
-        <w:t xml:space="preserve"> </w:t>
-      </w:r>
-      <w:r>
-        <w:rPr>
-          <w:rFonts w:ascii="Times New Roman" w:hAnsi="Times New Roman" w:cs="Times New Roman"/>
-        </w:rPr>
-        <w:t>ELB17</w:t>
-      </w:r>
-      <w:r>
-        <w:rPr>
-          <w:rFonts w:ascii="Times New Roman" w:hAnsi="Times New Roman" w:cs="Times New Roman"/>
-        </w:rPr>
-        <w:t xml:space="preserve"> </w:t>
-      </w:r>
-      <w:r>
-        <w:rPr>
-          <w:rFonts w:ascii="Times New Roman" w:hAnsi="Times New Roman" w:cs="Times New Roman"/>
-        </w:rPr>
-        <w:t xml:space="preserve">homolog </w:t>
-      </w:r>
-      <w:r>
-        <w:rPr>
-          <w:rFonts w:ascii="Times New Roman" w:hAnsi="Times New Roman" w:cs="Times New Roman"/>
-        </w:rPr>
-        <w:t>and was enriched on the 0.8 µm fraction</w:t>
-      </w:r>
-      <w:r>
-        <w:rPr>
-          <w:rFonts w:ascii="Times New Roman" w:hAnsi="Times New Roman" w:cs="Times New Roman"/>
-        </w:rPr>
-        <w:t xml:space="preserve"> consistent with the distribution of </w:t>
-      </w:r>
-      <w:proofErr w:type="spellStart"/>
-      <w:r>
-        <w:rPr>
-          <w:rFonts w:ascii="Times New Roman" w:hAnsi="Times New Roman" w:cs="Times New Roman"/>
-          <w:i/>
-        </w:rPr>
-        <w:t>Marinobacter</w:t>
-      </w:r>
-      <w:proofErr w:type="spellEnd"/>
-      <w:r>
-        <w:rPr>
-          <w:rFonts w:ascii="Times New Roman" w:hAnsi="Times New Roman" w:cs="Times New Roman"/>
-          <w:i/>
-        </w:rPr>
-        <w:t xml:space="preserve"> </w:t>
-      </w:r>
-      <w:r>
-        <w:rPr>
-          <w:rFonts w:ascii="Times New Roman" w:hAnsi="Times New Roman" w:cs="Times New Roman"/>
-        </w:rPr>
-        <w:t>in Organic Lake</w:t>
-      </w:r>
-      <w:r>
-        <w:rPr>
-          <w:rFonts w:ascii="Times New Roman" w:hAnsi="Times New Roman" w:cs="Times New Roman"/>
-        </w:rPr>
         <w:t xml:space="preserve">. </w:t>
-      </w:r>
-      <w:r>
-        <w:rPr>
-          <w:rFonts w:ascii="Times New Roman" w:hAnsi="Times New Roman" w:cs="Times New Roman"/>
-        </w:rPr>
-        <w:t xml:space="preserve">The distribution of the former </w:t>
-      </w:r>
-      <w:proofErr w:type="spellStart"/>
-      <w:r>
-        <w:rPr>
-          <w:rFonts w:ascii="Times New Roman" w:hAnsi="Times New Roman" w:cs="Times New Roman"/>
-          <w:i/>
-        </w:rPr>
-        <w:t>dddD</w:t>
-      </w:r>
-      <w:proofErr w:type="spellEnd"/>
-      <w:r>
-        <w:rPr>
-          <w:rFonts w:ascii="Times New Roman" w:hAnsi="Times New Roman" w:cs="Times New Roman"/>
-          <w:i/>
-        </w:rPr>
-        <w:t xml:space="preserve"> </w:t>
-      </w:r>
-      <w:r>
-        <w:rPr>
-          <w:rFonts w:ascii="Times New Roman" w:hAnsi="Times New Roman" w:cs="Times New Roman"/>
-        </w:rPr>
-        <w:t xml:space="preserve">type </w:t>
-      </w:r>
-      <w:r>
-        <w:rPr>
-          <w:rFonts w:ascii="Times New Roman" w:hAnsi="Times New Roman" w:cs="Times New Roman"/>
-        </w:rPr>
-        <w:t>did not reflect that of</w:t>
-      </w:r>
-      <w:r>
-        <w:rPr>
-          <w:rFonts w:ascii="Times New Roman" w:hAnsi="Times New Roman" w:cs="Times New Roman"/>
-        </w:rPr>
-        <w:t xml:space="preserve"> with </w:t>
-      </w:r>
-      <w:proofErr w:type="spellStart"/>
-      <w:r>
-        <w:rPr>
-          <w:rFonts w:ascii="Times New Roman" w:hAnsi="Times New Roman" w:cs="Times New Roman"/>
-          <w:i/>
-        </w:rPr>
-        <w:t>Halomonas</w:t>
-      </w:r>
-      <w:proofErr w:type="spellEnd"/>
-      <w:r>
-        <w:rPr>
-          <w:rFonts w:ascii="Times New Roman" w:hAnsi="Times New Roman" w:cs="Times New Roman"/>
-        </w:rPr>
-        <w:t>, which is overabundant on the deep samples of the 0.8 µm</w:t>
-      </w:r>
-      <w:r>
-        <w:rPr>
-          <w:rFonts w:ascii="Times New Roman" w:hAnsi="Times New Roman" w:cs="Times New Roman"/>
-        </w:rPr>
-        <w:t xml:space="preserve"> fraction. </w:t>
-      </w:r>
-      <w:r>
-        <w:rPr>
-          <w:rFonts w:ascii="Times New Roman" w:hAnsi="Times New Roman" w:cs="Times New Roman"/>
-        </w:rPr>
-        <w:t>Thus</w:t>
-      </w:r>
-      <w:r>
-        <w:rPr>
-          <w:rFonts w:ascii="Times New Roman" w:hAnsi="Times New Roman" w:cs="Times New Roman"/>
-        </w:rPr>
-        <w:t xml:space="preserve"> far, </w:t>
-      </w:r>
-      <w:proofErr w:type="spellStart"/>
-      <w:r>
-        <w:rPr>
-          <w:rFonts w:ascii="Times New Roman" w:hAnsi="Times New Roman" w:cs="Times New Roman"/>
-          <w:i/>
-        </w:rPr>
-        <w:t>dddD</w:t>
-      </w:r>
-      <w:proofErr w:type="spellEnd"/>
-      <w:r>
-        <w:rPr>
-          <w:rFonts w:ascii="Times New Roman" w:hAnsi="Times New Roman" w:cs="Times New Roman"/>
-          <w:i/>
-        </w:rPr>
-        <w:t xml:space="preserve"> </w:t>
-      </w:r>
-      <w:r>
-        <w:rPr>
-          <w:rFonts w:ascii="Times New Roman" w:hAnsi="Times New Roman" w:cs="Times New Roman"/>
-        </w:rPr>
-        <w:t xml:space="preserve">genes have predominantly been found in </w:t>
-      </w:r>
-      <w:proofErr w:type="spellStart"/>
-      <w:r>
-        <w:rPr>
-          <w:rFonts w:ascii="Times New Roman" w:hAnsi="Times New Roman" w:cs="Times New Roman"/>
-        </w:rPr>
-        <w:t>Gammaproteobacteria</w:t>
-      </w:r>
-      <w:proofErr w:type="spellEnd"/>
-      <w:r>
-        <w:rPr>
-          <w:rFonts w:ascii="Times New Roman" w:hAnsi="Times New Roman" w:cs="Times New Roman"/>
-        </w:rPr>
-        <w:t xml:space="preserve"> and some in Alpha and </w:t>
-      </w:r>
-      <w:proofErr w:type="spellStart"/>
-      <w:r>
-        <w:rPr>
-          <w:rFonts w:ascii="Times New Roman" w:hAnsi="Times New Roman" w:cs="Times New Roman"/>
-        </w:rPr>
-        <w:t>Betaproteobacteria</w:t>
-      </w:r>
-      <w:proofErr w:type="spellEnd"/>
-      <w:r>
-        <w:rPr>
-          <w:rFonts w:ascii="Times New Roman" w:hAnsi="Times New Roman" w:cs="Times New Roman"/>
-        </w:rPr>
-        <w:t xml:space="preserve"> (*</w:t>
-      </w:r>
-      <w:proofErr w:type="spellStart"/>
-      <w:r>
-        <w:rPr>
-          <w:rFonts w:ascii="Times New Roman" w:hAnsi="Times New Roman" w:cs="Times New Roman"/>
-        </w:rPr>
-        <w:t>Curson</w:t>
-      </w:r>
-      <w:proofErr w:type="spellEnd"/>
-      <w:r>
-        <w:rPr>
-          <w:rFonts w:ascii="Times New Roman" w:hAnsi="Times New Roman" w:cs="Times New Roman"/>
-        </w:rPr>
-        <w:t xml:space="preserve"> et al., 2011</w:t>
-      </w:r>
-      <w:r>
-        <w:rPr>
-          <w:rFonts w:ascii="Times New Roman" w:hAnsi="Times New Roman" w:cs="Times New Roman"/>
-        </w:rPr>
-        <w:t>) which</w:t>
-      </w:r>
-      <w:r>
-        <w:rPr>
-          <w:rFonts w:ascii="Times New Roman" w:hAnsi="Times New Roman" w:cs="Times New Roman"/>
-        </w:rPr>
-        <w:t xml:space="preserve"> </w:t>
-      </w:r>
-      <w:r>
-        <w:rPr>
-          <w:rFonts w:ascii="Times New Roman" w:hAnsi="Times New Roman" w:cs="Times New Roman"/>
-        </w:rPr>
-        <w:t xml:space="preserve">would </w:t>
-      </w:r>
-      <w:r>
-        <w:rPr>
-          <w:rFonts w:ascii="Times New Roman" w:hAnsi="Times New Roman" w:cs="Times New Roman"/>
-        </w:rPr>
-        <w:t xml:space="preserve">suggest </w:t>
-      </w:r>
-      <w:proofErr w:type="spellStart"/>
-      <w:r>
-        <w:rPr>
-          <w:rFonts w:ascii="Times New Roman" w:hAnsi="Times New Roman" w:cs="Times New Roman"/>
-          <w:i/>
-        </w:rPr>
-        <w:t>Roseovarius</w:t>
-      </w:r>
-      <w:proofErr w:type="spellEnd"/>
-      <w:r>
-        <w:rPr>
-          <w:rFonts w:ascii="Times New Roman" w:hAnsi="Times New Roman" w:cs="Times New Roman"/>
-        </w:rPr>
-        <w:t xml:space="preserve"> </w:t>
-      </w:r>
-      <w:r>
-        <w:rPr>
-          <w:rFonts w:ascii="Times New Roman" w:hAnsi="Times New Roman" w:cs="Times New Roman"/>
-        </w:rPr>
-        <w:t xml:space="preserve">as more likely candidate. These data suggest </w:t>
-      </w:r>
-      <w:proofErr w:type="spellStart"/>
-      <w:r>
-        <w:rPr>
-          <w:rFonts w:ascii="Times New Roman" w:hAnsi="Times New Roman" w:cs="Times New Roman"/>
-          <w:i/>
-        </w:rPr>
-        <w:t>dddD</w:t>
-      </w:r>
-      <w:proofErr w:type="spellEnd"/>
-      <w:r>
-        <w:rPr>
-          <w:rFonts w:ascii="Times New Roman" w:hAnsi="Times New Roman" w:cs="Times New Roman"/>
-          <w:i/>
-        </w:rPr>
-        <w:t xml:space="preserve"> </w:t>
-      </w:r>
-      <w:r>
-        <w:rPr>
-          <w:rFonts w:ascii="Times New Roman" w:hAnsi="Times New Roman" w:cs="Times New Roman"/>
-        </w:rPr>
-        <w:t>mediat</w:t>
-      </w:r>
-      <w:r>
-        <w:rPr>
-          <w:rFonts w:ascii="Times New Roman" w:hAnsi="Times New Roman" w:cs="Times New Roman"/>
-        </w:rPr>
-        <w:t>e</w:t>
-      </w:r>
-      <w:r>
-        <w:rPr>
-          <w:rFonts w:ascii="Times New Roman" w:hAnsi="Times New Roman" w:cs="Times New Roman"/>
-        </w:rPr>
-        <w:t>s</w:t>
-      </w:r>
-      <w:r>
-        <w:rPr>
-          <w:rFonts w:ascii="Times New Roman" w:hAnsi="Times New Roman" w:cs="Times New Roman"/>
-        </w:rPr>
-        <w:t xml:space="preserve"> the majority of DMSP degradation </w:t>
-      </w:r>
-      <w:r>
-        <w:rPr>
-          <w:rFonts w:ascii="Times New Roman" w:hAnsi="Times New Roman" w:cs="Times New Roman"/>
-        </w:rPr>
-        <w:t xml:space="preserve">leading to the </w:t>
-      </w:r>
-      <w:r>
-        <w:rPr>
-          <w:rFonts w:ascii="Times New Roman" w:hAnsi="Times New Roman" w:cs="Times New Roman"/>
-        </w:rPr>
-        <w:t>high concentration of DMS that has been detected in bottom waters (*ref).</w:t>
-      </w:r>
-      <w:r>
-        <w:rPr>
-          <w:rFonts w:ascii="Times New Roman" w:hAnsi="Times New Roman" w:cs="Times New Roman"/>
-        </w:rPr>
-        <w:t xml:space="preserve"> </w:t>
       </w:r>
     </w:p>
     <w:p>
@@ -11881,6 +12233,715 @@
           <w:rFonts w:ascii="Times New Roman" w:hAnsi="Times New Roman" w:cs="Times New Roman"/>
         </w:rPr>
       </w:pPr>
+      <w:proofErr w:type="spellStart"/>
+      <w:proofErr w:type="gramStart"/>
+      <w:r>
+        <w:rPr>
+          <w:rFonts w:ascii="Times New Roman" w:hAnsi="Times New Roman" w:cs="Times New Roman"/>
+          <w:i/>
+        </w:rPr>
+        <w:t>dddL</w:t>
+      </w:r>
+      <w:proofErr w:type="spellEnd"/>
+      <w:proofErr w:type="gramEnd"/>
+      <w:r>
+        <w:rPr>
+          <w:rFonts w:ascii="Times New Roman" w:hAnsi="Times New Roman" w:cs="Times New Roman"/>
+          <w:i/>
+        </w:rPr>
+        <w:t xml:space="preserve"> </w:t>
+      </w:r>
+      <w:r>
+        <w:rPr>
+          <w:rFonts w:ascii="Times New Roman" w:hAnsi="Times New Roman" w:cs="Times New Roman"/>
+        </w:rPr>
+        <w:t xml:space="preserve">encodes a small polypeptide with unknown functional domains apart from a C-terminal </w:t>
+      </w:r>
+      <w:proofErr w:type="spellStart"/>
+      <w:r>
+        <w:rPr>
+          <w:rFonts w:ascii="Times New Roman" w:hAnsi="Times New Roman" w:cs="Times New Roman"/>
+        </w:rPr>
+        <w:t>cup</w:t>
+      </w:r>
+      <w:r>
+        <w:rPr>
+          <w:rFonts w:ascii="Times New Roman" w:hAnsi="Times New Roman" w:cs="Times New Roman"/>
+        </w:rPr>
+        <w:t>in</w:t>
+      </w:r>
+      <w:proofErr w:type="spellEnd"/>
+      <w:r>
+        <w:rPr>
+          <w:rFonts w:ascii="Times New Roman" w:hAnsi="Times New Roman" w:cs="Times New Roman"/>
+        </w:rPr>
+        <w:t xml:space="preserve"> </w:t>
+      </w:r>
+      <w:r>
+        <w:rPr>
+          <w:rFonts w:ascii="Times New Roman" w:hAnsi="Times New Roman" w:cs="Times New Roman"/>
+        </w:rPr>
+        <w:t>metal-</w:t>
+      </w:r>
+      <w:r>
+        <w:rPr>
+          <w:rFonts w:ascii="Times New Roman" w:hAnsi="Times New Roman" w:cs="Times New Roman"/>
+        </w:rPr>
+        <w:t>b</w:t>
+      </w:r>
+      <w:r>
+        <w:rPr>
+          <w:rFonts w:ascii="Times New Roman" w:hAnsi="Times New Roman" w:cs="Times New Roman"/>
+        </w:rPr>
+        <w:t xml:space="preserve">inding  pocket. </w:t>
+      </w:r>
+      <w:r>
+        <w:rPr>
+          <w:rFonts w:ascii="Times New Roman" w:hAnsi="Times New Roman" w:cs="Times New Roman"/>
+        </w:rPr>
+        <w:t>To date,</w:t>
+      </w:r>
+      <w:r>
+        <w:rPr>
+          <w:rFonts w:ascii="Times New Roman" w:hAnsi="Times New Roman" w:cs="Times New Roman"/>
+        </w:rPr>
+        <w:t xml:space="preserve"> it has been</w:t>
+      </w:r>
+      <w:r>
+        <w:rPr>
+          <w:rFonts w:ascii="Times New Roman" w:hAnsi="Times New Roman" w:cs="Times New Roman"/>
+        </w:rPr>
+        <w:t xml:space="preserve"> found only in </w:t>
+      </w:r>
+      <w:proofErr w:type="spellStart"/>
+      <w:r>
+        <w:rPr>
+          <w:rFonts w:ascii="Times New Roman" w:hAnsi="Times New Roman" w:cs="Times New Roman"/>
+        </w:rPr>
+        <w:t>Alphaproteobacteria</w:t>
+      </w:r>
+      <w:proofErr w:type="spellEnd"/>
+      <w:r>
+        <w:rPr>
+          <w:rFonts w:ascii="Times New Roman" w:hAnsi="Times New Roman" w:cs="Times New Roman"/>
+        </w:rPr>
+        <w:t>,</w:t>
+      </w:r>
+      <w:r>
+        <w:rPr>
+          <w:rFonts w:ascii="Times New Roman" w:hAnsi="Times New Roman" w:cs="Times New Roman"/>
+        </w:rPr>
+        <w:t xml:space="preserve"> mainly of the </w:t>
+      </w:r>
+      <w:proofErr w:type="spellStart"/>
+      <w:r>
+        <w:rPr>
+          <w:rFonts w:ascii="Times New Roman" w:hAnsi="Times New Roman" w:cs="Times New Roman"/>
+        </w:rPr>
+        <w:t>Roseobacter</w:t>
+      </w:r>
+      <w:proofErr w:type="spellEnd"/>
+      <w:r>
+        <w:rPr>
+          <w:rFonts w:ascii="Times New Roman" w:hAnsi="Times New Roman" w:cs="Times New Roman"/>
+        </w:rPr>
+        <w:t xml:space="preserve"> </w:t>
+      </w:r>
+      <w:proofErr w:type="spellStart"/>
+      <w:r>
+        <w:rPr>
+          <w:rFonts w:ascii="Times New Roman" w:hAnsi="Times New Roman" w:cs="Times New Roman"/>
+        </w:rPr>
+        <w:t>clade</w:t>
+      </w:r>
+      <w:proofErr w:type="spellEnd"/>
+      <w:r>
+        <w:rPr>
+          <w:rFonts w:ascii="Times New Roman" w:hAnsi="Times New Roman" w:cs="Times New Roman"/>
+        </w:rPr>
+        <w:t xml:space="preserve"> (</w:t>
+      </w:r>
+      <w:proofErr w:type="spellStart"/>
+      <w:r>
+        <w:rPr>
+          <w:rFonts w:ascii="Times New Roman" w:hAnsi="Times New Roman" w:cs="Times New Roman"/>
+        </w:rPr>
+        <w:t>Curson</w:t>
+      </w:r>
+      <w:proofErr w:type="spellEnd"/>
+      <w:r>
+        <w:rPr>
+          <w:rFonts w:ascii="Times New Roman" w:hAnsi="Times New Roman" w:cs="Times New Roman"/>
+        </w:rPr>
+        <w:t xml:space="preserve"> </w:t>
+      </w:r>
+      <w:r>
+        <w:rPr>
+          <w:rFonts w:ascii="Times New Roman" w:hAnsi="Times New Roman" w:cs="Times New Roman"/>
+          <w:i/>
+        </w:rPr>
+        <w:t>et al.</w:t>
+      </w:r>
+      <w:r>
+        <w:rPr>
+          <w:rFonts w:ascii="Times New Roman" w:hAnsi="Times New Roman" w:cs="Times New Roman"/>
+        </w:rPr>
+        <w:t>, 2011).</w:t>
+      </w:r>
+      <w:r>
+        <w:rPr>
+          <w:rFonts w:ascii="Times New Roman" w:hAnsi="Times New Roman" w:cs="Times New Roman"/>
+        </w:rPr>
+        <w:t xml:space="preserve"> Two </w:t>
+      </w:r>
+      <w:proofErr w:type="spellStart"/>
+      <w:r>
+        <w:rPr>
+          <w:rFonts w:ascii="Times New Roman" w:hAnsi="Times New Roman" w:cs="Times New Roman"/>
+          <w:i/>
+        </w:rPr>
+        <w:t>dddL</w:t>
+      </w:r>
+      <w:proofErr w:type="spellEnd"/>
+      <w:r>
+        <w:rPr>
+          <w:rFonts w:ascii="Times New Roman" w:hAnsi="Times New Roman" w:cs="Times New Roman"/>
+          <w:i/>
+        </w:rPr>
+        <w:t xml:space="preserve"> </w:t>
+      </w:r>
+      <w:r>
+        <w:rPr>
+          <w:rFonts w:ascii="Times New Roman" w:hAnsi="Times New Roman" w:cs="Times New Roman"/>
+        </w:rPr>
+        <w:t>groups</w:t>
+      </w:r>
+      <w:r>
+        <w:rPr>
+          <w:rFonts w:ascii="Times New Roman" w:hAnsi="Times New Roman" w:cs="Times New Roman"/>
+        </w:rPr>
+        <w:t xml:space="preserve"> were detected in Organic Lake: a </w:t>
+      </w:r>
+      <w:proofErr w:type="spellStart"/>
+      <w:r>
+        <w:rPr>
+          <w:rFonts w:ascii="Times New Roman" w:hAnsi="Times New Roman" w:cs="Times New Roman"/>
+          <w:i/>
+        </w:rPr>
+        <w:t>Sulfitobacter</w:t>
+      </w:r>
+      <w:proofErr w:type="spellEnd"/>
+      <w:r>
+        <w:rPr>
+          <w:rFonts w:ascii="Times New Roman" w:hAnsi="Times New Roman" w:cs="Times New Roman"/>
+        </w:rPr>
+        <w:t xml:space="preserve"> and a </w:t>
+      </w:r>
+      <w:proofErr w:type="spellStart"/>
+      <w:r>
+        <w:rPr>
+          <w:rFonts w:ascii="Times New Roman" w:hAnsi="Times New Roman" w:cs="Times New Roman"/>
+          <w:i/>
+        </w:rPr>
+        <w:t>Marinobacter</w:t>
+      </w:r>
+      <w:proofErr w:type="spellEnd"/>
+      <w:r>
+        <w:rPr>
+          <w:rFonts w:ascii="Times New Roman" w:hAnsi="Times New Roman" w:cs="Times New Roman"/>
+        </w:rPr>
+        <w:t xml:space="preserve"> group</w:t>
+      </w:r>
+      <w:r>
+        <w:rPr>
+          <w:rFonts w:ascii="Times New Roman" w:hAnsi="Times New Roman" w:cs="Times New Roman"/>
+        </w:rPr>
+        <w:t xml:space="preserve"> (Figure S7)</w:t>
+      </w:r>
+      <w:r>
+        <w:rPr>
+          <w:rFonts w:ascii="Times New Roman" w:hAnsi="Times New Roman" w:cs="Times New Roman"/>
+        </w:rPr>
+        <w:t xml:space="preserve">. </w:t>
+      </w:r>
+      <w:proofErr w:type="gramStart"/>
+      <w:r>
+        <w:rPr>
+          <w:rFonts w:ascii="Times New Roman" w:hAnsi="Times New Roman" w:cs="Times New Roman"/>
+        </w:rPr>
+        <w:t>The former</w:t>
+      </w:r>
+      <w:r>
+        <w:rPr>
+          <w:rFonts w:ascii="Times New Roman" w:hAnsi="Times New Roman" w:cs="Times New Roman"/>
+        </w:rPr>
+        <w:t xml:space="preserve"> clusters </w:t>
+      </w:r>
+      <w:r>
+        <w:rPr>
+          <w:rFonts w:ascii="Times New Roman" w:hAnsi="Times New Roman" w:cs="Times New Roman"/>
+        </w:rPr>
+        <w:t xml:space="preserve">with </w:t>
+      </w:r>
+      <w:proofErr w:type="spellStart"/>
+      <w:r>
+        <w:rPr>
+          <w:rFonts w:ascii="Times New Roman" w:hAnsi="Times New Roman" w:cs="Times New Roman"/>
+          <w:i/>
+        </w:rPr>
+        <w:t>dddL</w:t>
+      </w:r>
+      <w:proofErr w:type="spellEnd"/>
+      <w:r>
+        <w:rPr>
+          <w:rFonts w:ascii="Times New Roman" w:hAnsi="Times New Roman" w:cs="Times New Roman"/>
+        </w:rPr>
+        <w:t xml:space="preserve"> from </w:t>
+      </w:r>
+      <w:proofErr w:type="spellStart"/>
+      <w:r>
+        <w:rPr>
+          <w:rFonts w:ascii="Times New Roman" w:hAnsi="Times New Roman" w:cs="Times New Roman"/>
+          <w:i/>
+        </w:rPr>
+        <w:t>Sulfitobacter</w:t>
+      </w:r>
+      <w:proofErr w:type="spellEnd"/>
+      <w:r>
+        <w:rPr>
+          <w:rFonts w:ascii="Times New Roman" w:hAnsi="Times New Roman" w:cs="Times New Roman"/>
+          <w:i/>
+        </w:rPr>
+        <w:t xml:space="preserve"> </w:t>
+      </w:r>
+      <w:r>
+        <w:rPr>
+          <w:rFonts w:ascii="Times New Roman" w:hAnsi="Times New Roman" w:cs="Times New Roman"/>
+        </w:rPr>
+        <w:t>sp. EE-36</w:t>
+      </w:r>
+      <w:r>
+        <w:rPr>
+          <w:rFonts w:ascii="Times New Roman" w:hAnsi="Times New Roman" w:cs="Times New Roman"/>
+        </w:rPr>
+        <w:t>,</w:t>
+      </w:r>
+      <w:r>
+        <w:rPr>
+          <w:rFonts w:ascii="Times New Roman" w:hAnsi="Times New Roman" w:cs="Times New Roman"/>
+        </w:rPr>
+        <w:t xml:space="preserve"> </w:t>
+      </w:r>
+      <w:r>
+        <w:rPr>
+          <w:rFonts w:ascii="Times New Roman" w:hAnsi="Times New Roman" w:cs="Times New Roman"/>
+        </w:rPr>
+        <w:t xml:space="preserve">which is sufficient for the </w:t>
+      </w:r>
+      <w:proofErr w:type="spellStart"/>
+      <w:r>
+        <w:rPr>
+          <w:rFonts w:ascii="Times New Roman" w:hAnsi="Times New Roman" w:cs="Times New Roman"/>
+        </w:rPr>
+        <w:t>Ddd</w:t>
+      </w:r>
+      <w:proofErr w:type="spellEnd"/>
+      <w:r>
+        <w:rPr>
+          <w:rFonts w:ascii="Times New Roman" w:hAnsi="Times New Roman" w:cs="Times New Roman"/>
+        </w:rPr>
+        <w:t xml:space="preserve"> phenotype </w:t>
+      </w:r>
+      <w:r>
+        <w:rPr>
+          <w:rFonts w:ascii="Times New Roman" w:hAnsi="Times New Roman" w:cs="Times New Roman"/>
+        </w:rPr>
+        <w:t>(</w:t>
+      </w:r>
+      <w:proofErr w:type="spellStart"/>
+      <w:r>
+        <w:rPr>
+          <w:rFonts w:ascii="Times New Roman" w:hAnsi="Times New Roman" w:cs="Times New Roman"/>
+        </w:rPr>
+        <w:t>Curson</w:t>
+      </w:r>
+      <w:proofErr w:type="spellEnd"/>
+      <w:r>
+        <w:rPr>
+          <w:rFonts w:ascii="Times New Roman" w:hAnsi="Times New Roman" w:cs="Times New Roman"/>
+        </w:rPr>
+        <w:t xml:space="preserve"> </w:t>
+      </w:r>
+      <w:r>
+        <w:rPr>
+          <w:rFonts w:ascii="Times New Roman" w:hAnsi="Times New Roman" w:cs="Times New Roman"/>
+          <w:i/>
+        </w:rPr>
+        <w:t>et al</w:t>
+      </w:r>
+      <w:r>
+        <w:rPr>
+          <w:rFonts w:ascii="Times New Roman" w:hAnsi="Times New Roman" w:cs="Times New Roman"/>
+        </w:rPr>
+        <w:t>., 2008</w:t>
+      </w:r>
+      <w:r>
+        <w:rPr>
+          <w:rFonts w:ascii="Times New Roman" w:hAnsi="Times New Roman" w:cs="Times New Roman"/>
+        </w:rPr>
+        <w:t>)</w:t>
+      </w:r>
+      <w:r>
+        <w:rPr>
+          <w:rFonts w:ascii="Times New Roman" w:hAnsi="Times New Roman" w:cs="Times New Roman"/>
+        </w:rPr>
+        <w:t>.</w:t>
+      </w:r>
+      <w:proofErr w:type="gramEnd"/>
+      <w:r>
+        <w:rPr>
+          <w:rFonts w:ascii="Times New Roman" w:hAnsi="Times New Roman" w:cs="Times New Roman"/>
+        </w:rPr>
+        <w:t xml:space="preserve"> The latter group forms a separate </w:t>
+      </w:r>
+      <w:proofErr w:type="spellStart"/>
+      <w:r>
+        <w:rPr>
+          <w:rFonts w:ascii="Times New Roman" w:hAnsi="Times New Roman" w:cs="Times New Roman"/>
+        </w:rPr>
+        <w:t>clade</w:t>
+      </w:r>
+      <w:proofErr w:type="spellEnd"/>
+      <w:r>
+        <w:rPr>
+          <w:rFonts w:ascii="Times New Roman" w:hAnsi="Times New Roman" w:cs="Times New Roman"/>
+        </w:rPr>
+        <w:t xml:space="preserve"> from the known </w:t>
+      </w:r>
+      <w:proofErr w:type="spellStart"/>
+      <w:r>
+        <w:rPr>
+          <w:rFonts w:ascii="Times New Roman" w:hAnsi="Times New Roman" w:cs="Times New Roman"/>
+          <w:i/>
+        </w:rPr>
+        <w:t>dddL</w:t>
+      </w:r>
+      <w:proofErr w:type="spellEnd"/>
+      <w:r>
+        <w:rPr>
+          <w:rFonts w:ascii="Times New Roman" w:hAnsi="Times New Roman" w:cs="Times New Roman"/>
+          <w:i/>
+        </w:rPr>
+        <w:t xml:space="preserve"> </w:t>
+      </w:r>
+      <w:proofErr w:type="spellStart"/>
+      <w:r>
+        <w:rPr>
+          <w:rFonts w:ascii="Times New Roman" w:hAnsi="Times New Roman" w:cs="Times New Roman"/>
+        </w:rPr>
+        <w:t>homologs</w:t>
+      </w:r>
+      <w:proofErr w:type="spellEnd"/>
+      <w:r>
+        <w:rPr>
+          <w:rFonts w:ascii="Times New Roman" w:hAnsi="Times New Roman" w:cs="Times New Roman"/>
+        </w:rPr>
+        <w:t xml:space="preserve"> and includes</w:t>
+      </w:r>
+      <w:r>
+        <w:rPr>
+          <w:rFonts w:ascii="Times New Roman" w:hAnsi="Times New Roman" w:cs="Times New Roman"/>
+        </w:rPr>
+        <w:t xml:space="preserve"> a </w:t>
+      </w:r>
+      <w:r>
+        <w:rPr>
+          <w:rFonts w:ascii="Times New Roman" w:hAnsi="Times New Roman" w:cs="Times New Roman"/>
+        </w:rPr>
+        <w:t>hypothetical protein</w:t>
+      </w:r>
+      <w:r>
+        <w:rPr>
+          <w:rFonts w:ascii="Times New Roman" w:hAnsi="Times New Roman" w:cs="Times New Roman"/>
+        </w:rPr>
+        <w:t xml:space="preserve"> from </w:t>
+      </w:r>
+      <w:proofErr w:type="spellStart"/>
+      <w:r>
+        <w:rPr>
+          <w:rFonts w:ascii="Times New Roman" w:hAnsi="Times New Roman" w:cs="Times New Roman"/>
+          <w:i/>
+        </w:rPr>
+        <w:t>Marinobacter</w:t>
+      </w:r>
+      <w:proofErr w:type="spellEnd"/>
+      <w:r>
+        <w:rPr>
+          <w:rFonts w:ascii="Times New Roman" w:hAnsi="Times New Roman" w:cs="Times New Roman"/>
+          <w:i/>
+        </w:rPr>
+        <w:t xml:space="preserve"> </w:t>
+      </w:r>
+      <w:proofErr w:type="spellStart"/>
+      <w:r>
+        <w:rPr>
+          <w:rFonts w:ascii="Times New Roman" w:hAnsi="Times New Roman" w:cs="Times New Roman"/>
+          <w:i/>
+        </w:rPr>
+        <w:t>manganoxydans</w:t>
+      </w:r>
+      <w:proofErr w:type="spellEnd"/>
+      <w:r>
+        <w:rPr>
+          <w:rFonts w:ascii="Times New Roman" w:hAnsi="Times New Roman" w:cs="Times New Roman"/>
+          <w:i/>
+        </w:rPr>
+        <w:t xml:space="preserve"> </w:t>
+      </w:r>
+      <w:r>
+        <w:rPr>
+          <w:rFonts w:ascii="Times New Roman" w:hAnsi="Times New Roman" w:cs="Times New Roman"/>
+        </w:rPr>
+        <w:t>MnI7-9, a deep-se</w:t>
+      </w:r>
+      <w:r>
+        <w:rPr>
+          <w:rFonts w:ascii="Times New Roman" w:hAnsi="Times New Roman" w:cs="Times New Roman"/>
+        </w:rPr>
+        <w:t xml:space="preserve">a manganese oxidizing bacterium and was the more abundant type in Organic Lake. This finding suggests the </w:t>
+      </w:r>
+      <w:proofErr w:type="spellStart"/>
+      <w:r>
+        <w:rPr>
+          <w:rFonts w:ascii="Times New Roman" w:hAnsi="Times New Roman" w:cs="Times New Roman"/>
+          <w:i/>
+        </w:rPr>
+        <w:t>Marinobacter</w:t>
+      </w:r>
+      <w:proofErr w:type="spellEnd"/>
+      <w:r>
+        <w:rPr>
+          <w:rFonts w:ascii="Times New Roman" w:hAnsi="Times New Roman" w:cs="Times New Roman"/>
+        </w:rPr>
+        <w:t xml:space="preserve"> group </w:t>
+      </w:r>
+      <w:proofErr w:type="spellStart"/>
+      <w:r>
+        <w:rPr>
+          <w:rFonts w:ascii="Times New Roman" w:hAnsi="Times New Roman" w:cs="Times New Roman"/>
+          <w:i/>
+        </w:rPr>
+        <w:t>dddL</w:t>
+      </w:r>
+      <w:proofErr w:type="spellEnd"/>
+      <w:r>
+        <w:rPr>
+          <w:rFonts w:ascii="Times New Roman" w:hAnsi="Times New Roman" w:cs="Times New Roman"/>
+        </w:rPr>
+        <w:t xml:space="preserve"> is an unrecognized member of the </w:t>
+      </w:r>
+      <w:proofErr w:type="spellStart"/>
+      <w:r>
+        <w:rPr>
+          <w:rFonts w:ascii="Times New Roman" w:hAnsi="Times New Roman" w:cs="Times New Roman"/>
+        </w:rPr>
+        <w:t>DddL</w:t>
+      </w:r>
+      <w:proofErr w:type="spellEnd"/>
+      <w:r>
+        <w:rPr>
+          <w:rFonts w:ascii="Times New Roman" w:hAnsi="Times New Roman" w:cs="Times New Roman"/>
+        </w:rPr>
+        <w:t xml:space="preserve"> enzyme family although whether it confers DMSP </w:t>
+      </w:r>
+      <w:proofErr w:type="spellStart"/>
+      <w:r>
+        <w:rPr>
+          <w:rFonts w:ascii="Times New Roman" w:hAnsi="Times New Roman" w:cs="Times New Roman"/>
+        </w:rPr>
+        <w:t>lyase</w:t>
+      </w:r>
+      <w:proofErr w:type="spellEnd"/>
+      <w:r>
+        <w:rPr>
+          <w:rFonts w:ascii="Times New Roman" w:hAnsi="Times New Roman" w:cs="Times New Roman"/>
+        </w:rPr>
+        <w:t xml:space="preserve"> activity would require further confirmation. </w:t>
+      </w:r>
+      <w:proofErr w:type="gramStart"/>
+      <w:r>
+        <w:rPr>
+          <w:rFonts w:ascii="Times New Roman" w:hAnsi="Times New Roman" w:cs="Times New Roman"/>
+        </w:rPr>
+        <w:t>(*Distribution by size and depth?).</w:t>
+      </w:r>
+      <w:proofErr w:type="gramEnd"/>
+      <w:r>
+        <w:rPr>
+          <w:rFonts w:ascii="Times New Roman" w:hAnsi="Times New Roman" w:cs="Times New Roman"/>
+        </w:rPr>
+        <w:t xml:space="preserve"> </w:t>
+      </w:r>
+    </w:p>
+    <w:p>
+      <w:pPr>
+        <w:spacing w:line="240" w:lineRule="auto"/>
+        <w:jc w:val="both"/>
+        <w:rPr>
+          <w:rFonts w:ascii="Times New Roman" w:hAnsi="Times New Roman" w:cs="Times New Roman"/>
+        </w:rPr>
+      </w:pPr>
+      <w:r>
+        <w:rPr>
+          <w:rFonts w:ascii="Times New Roman" w:hAnsi="Times New Roman" w:cs="Times New Roman"/>
+        </w:rPr>
+        <w:t xml:space="preserve">These data suggest </w:t>
+      </w:r>
+      <w:proofErr w:type="spellStart"/>
+      <w:r>
+        <w:rPr>
+          <w:rFonts w:ascii="Times New Roman" w:hAnsi="Times New Roman" w:cs="Times New Roman"/>
+          <w:i/>
+        </w:rPr>
+        <w:t>dddD</w:t>
+      </w:r>
+      <w:proofErr w:type="spellEnd"/>
+      <w:r>
+        <w:rPr>
+          <w:rFonts w:ascii="Times New Roman" w:hAnsi="Times New Roman" w:cs="Times New Roman"/>
+          <w:i/>
+        </w:rPr>
+        <w:t xml:space="preserve"> </w:t>
+      </w:r>
+      <w:r>
+        <w:rPr>
+          <w:rFonts w:ascii="Times New Roman" w:hAnsi="Times New Roman" w:cs="Times New Roman"/>
+        </w:rPr>
+        <w:t>would mediate the majority of DMSP degradation</w:t>
+      </w:r>
+      <w:r>
+        <w:rPr>
+          <w:rFonts w:ascii="Times New Roman" w:hAnsi="Times New Roman" w:cs="Times New Roman"/>
+        </w:rPr>
+        <w:t xml:space="preserve">, followed by </w:t>
+      </w:r>
+      <w:proofErr w:type="spellStart"/>
+      <w:r>
+        <w:rPr>
+          <w:rFonts w:ascii="Times New Roman" w:hAnsi="Times New Roman" w:cs="Times New Roman"/>
+          <w:i/>
+        </w:rPr>
+        <w:t>dddL</w:t>
+      </w:r>
+      <w:proofErr w:type="spellEnd"/>
+      <w:r>
+        <w:rPr>
+          <w:rFonts w:ascii="Times New Roman" w:hAnsi="Times New Roman" w:cs="Times New Roman"/>
+          <w:i/>
+        </w:rPr>
+        <w:t xml:space="preserve"> </w:t>
+      </w:r>
+      <w:r>
+        <w:rPr>
+          <w:rFonts w:ascii="Times New Roman" w:hAnsi="Times New Roman" w:cs="Times New Roman"/>
+        </w:rPr>
+        <w:t xml:space="preserve">and </w:t>
+      </w:r>
+      <w:proofErr w:type="spellStart"/>
+      <w:r>
+        <w:rPr>
+          <w:rFonts w:ascii="Times New Roman" w:hAnsi="Times New Roman" w:cs="Times New Roman"/>
+          <w:i/>
+        </w:rPr>
+        <w:t>dddP</w:t>
+      </w:r>
+      <w:proofErr w:type="spellEnd"/>
+      <w:r>
+        <w:rPr>
+          <w:rFonts w:ascii="Times New Roman" w:hAnsi="Times New Roman" w:cs="Times New Roman"/>
+        </w:rPr>
+        <w:t xml:space="preserve"> leading to the high concentration of DMS that has been detected in bottom waters (*ref). This function was most likely performed by </w:t>
+      </w:r>
+      <w:proofErr w:type="spellStart"/>
+      <w:r>
+        <w:rPr>
+          <w:rFonts w:ascii="Times New Roman" w:hAnsi="Times New Roman" w:cs="Times New Roman"/>
+        </w:rPr>
+        <w:t>Rhodobacterales</w:t>
+      </w:r>
+      <w:proofErr w:type="spellEnd"/>
+      <w:r>
+        <w:rPr>
+          <w:rFonts w:ascii="Times New Roman" w:hAnsi="Times New Roman" w:cs="Times New Roman"/>
+        </w:rPr>
+        <w:t xml:space="preserve"> similar to </w:t>
+      </w:r>
+      <w:proofErr w:type="spellStart"/>
+      <w:r>
+        <w:rPr>
+          <w:rFonts w:ascii="Times New Roman" w:hAnsi="Times New Roman" w:cs="Times New Roman"/>
+          <w:i/>
+        </w:rPr>
+        <w:t>Roseovarius</w:t>
+      </w:r>
+      <w:proofErr w:type="spellEnd"/>
+      <w:r>
+        <w:rPr>
+          <w:rFonts w:ascii="Times New Roman" w:hAnsi="Times New Roman" w:cs="Times New Roman"/>
+        </w:rPr>
+        <w:t xml:space="preserve"> as well as </w:t>
+      </w:r>
+      <w:proofErr w:type="spellStart"/>
+      <w:r>
+        <w:rPr>
+          <w:rFonts w:ascii="Times New Roman" w:hAnsi="Times New Roman" w:cs="Times New Roman"/>
+          <w:i/>
+        </w:rPr>
+        <w:t>Marinobacter</w:t>
+      </w:r>
+      <w:proofErr w:type="spellEnd"/>
+      <w:r>
+        <w:rPr>
+          <w:rFonts w:ascii="Times New Roman" w:hAnsi="Times New Roman" w:cs="Times New Roman"/>
+        </w:rPr>
+        <w:t xml:space="preserve"> and </w:t>
+      </w:r>
+      <w:r>
+        <w:rPr>
+          <w:rFonts w:ascii="Times New Roman" w:hAnsi="Times New Roman" w:cs="Times New Roman"/>
+        </w:rPr>
+        <w:t xml:space="preserve">potentially other </w:t>
+      </w:r>
+      <w:r>
+        <w:rPr>
+          <w:rFonts w:ascii="Times New Roman" w:hAnsi="Times New Roman" w:cs="Times New Roman"/>
+        </w:rPr>
+        <w:t xml:space="preserve">unclassified </w:t>
+      </w:r>
+      <w:proofErr w:type="spellStart"/>
+      <w:r>
+        <w:rPr>
+          <w:rFonts w:ascii="Times New Roman" w:hAnsi="Times New Roman" w:cs="Times New Roman"/>
+        </w:rPr>
+        <w:t>Alteromonadales</w:t>
+      </w:r>
+      <w:proofErr w:type="spellEnd"/>
+      <w:r>
+        <w:rPr>
+          <w:rFonts w:ascii="Times New Roman" w:hAnsi="Times New Roman" w:cs="Times New Roman"/>
+        </w:rPr>
+        <w:t xml:space="preserve">. </w:t>
+      </w:r>
+    </w:p>
+    <w:p>
+      <w:pPr>
+        <w:spacing w:line="240" w:lineRule="auto"/>
+        <w:jc w:val="both"/>
+        <w:rPr>
+          <w:rFonts w:ascii="Times New Roman" w:hAnsi="Times New Roman" w:cs="Times New Roman"/>
+        </w:rPr>
+      </w:pPr>
+      <w:proofErr w:type="gramStart"/>
       <w:r>
         <w:rPr>
           <w:rFonts w:ascii="Times New Roman" w:hAnsi="Times New Roman" w:cs="Times New Roman"/>
@@ -11898,7 +12959,7 @@
         <w:rPr>
           <w:rFonts w:ascii="Times New Roman" w:hAnsi="Times New Roman" w:cs="Times New Roman"/>
         </w:rPr>
-        <w:t>methanogens</w:t>
+        <w:t>methanogenic</w:t>
       </w:r>
       <w:proofErr w:type="spellEnd"/>
       <w:r>
@@ -11947,7 +13008,14 @@
         <w:rPr>
           <w:rFonts w:ascii="Times New Roman" w:hAnsi="Times New Roman" w:cs="Times New Roman"/>
         </w:rPr>
-        <w:t xml:space="preserve"> (*ref). Since only sulfate reducing bacteria were detected but at very low abundance</w:t>
+        <w:t xml:space="preserve"> (*ref).</w:t>
+      </w:r>
+      <w:proofErr w:type="gramEnd"/>
+      <w:r>
+        <w:rPr>
+          <w:rFonts w:ascii="Times New Roman" w:hAnsi="Times New Roman" w:cs="Times New Roman"/>
+        </w:rPr>
+        <w:t xml:space="preserve"> Since only sulfate reducing bacteria were detected but at very low abundance</w:t>
       </w:r>
       <w:r>
         <w:rPr>
@@ -12324,6 +13392,7 @@
           <w:rFonts w:ascii="Times New Roman" w:hAnsi="Times New Roman" w:cs="Times New Roman"/>
           <w:b/>
         </w:rPr>
+        <w:lastRenderedPageBreak/>
         <w:t>Cellular life</w:t>
       </w:r>
       <w:r>
@@ -12798,6 +13867,12 @@
           <w:rFonts w:ascii="Times New Roman" w:hAnsi="Times New Roman" w:cs="Times New Roman"/>
         </w:rPr>
         <w:t xml:space="preserve">. </w:t>
+      </w:r>
+      <w:r>
+        <w:rPr>
+          <w:rFonts w:ascii="Times New Roman" w:hAnsi="Times New Roman" w:cs="Times New Roman"/>
+        </w:rPr>
+        <w:t>RF3 was isolated from bovine rumen and is somewhat related to Clostridia. It also co-occurs with Clostridia and Bacilli.</w:t>
       </w:r>
     </w:p>
     <w:p>
@@ -13023,7 +14098,6 @@
         <w:rPr>
           <w:rFonts w:ascii="Times New Roman" w:hAnsi="Times New Roman" w:cs="Times New Roman"/>
         </w:rPr>
-        <w:lastRenderedPageBreak/>
         <w:t xml:space="preserve">Fungi and ciliates being in small size fractions </w:t>
       </w:r>
       <w:proofErr w:type="gramStart"/>
@@ -13490,6 +14564,7 @@
         <w:rPr>
           <w:rFonts w:ascii="Times New Roman" w:hAnsi="Times New Roman" w:cs="Times New Roman"/>
         </w:rPr>
+        <w:lastRenderedPageBreak/>
         <w:t>B</w:t>
       </w:r>
       <w:r>
@@ -14334,7 +15409,6 @@
         <w:rPr>
           <w:rFonts w:ascii="Times New Roman" w:hAnsi="Times New Roman" w:cs="Times New Roman"/>
         </w:rPr>
-        <w:lastRenderedPageBreak/>
         <w:t>Caporaso</w:t>
       </w:r>
       <w:proofErr w:type="spellEnd"/>
@@ -14583,28 +15657,115 @@
         <w:rPr>
           <w:rFonts w:ascii="Times New Roman" w:hAnsi="Times New Roman" w:cs="Times New Roman"/>
         </w:rPr>
-        <w:t xml:space="preserve"> ARJ, Todd JD, Sullivan MJ, Johnston AWB (2011) Catabolism of </w:t>
-      </w:r>
-      <w:proofErr w:type="spellStart"/>
-      <w:r>
-        <w:rPr>
-          <w:rFonts w:ascii="Times New Roman" w:hAnsi="Times New Roman" w:cs="Times New Roman"/>
-        </w:rPr>
-        <w:t>dimethylsulphonioproprionate</w:t>
-      </w:r>
-      <w:proofErr w:type="spellEnd"/>
-      <w:r>
-        <w:rPr>
-          <w:rFonts w:ascii="Times New Roman" w:hAnsi="Times New Roman" w:cs="Times New Roman"/>
-        </w:rPr>
-        <w:t xml:space="preserve">: microorganisms, enzymes and genes. </w:t>
-      </w:r>
-      <w:r>
-        <w:rPr>
-          <w:rFonts w:ascii="Times New Roman" w:hAnsi="Times New Roman" w:cs="Times New Roman"/>
-          <w:i/>
-        </w:rPr>
-        <w:t xml:space="preserve">Nat Rev </w:t>
+        <w:t xml:space="preserve"> ARJ, Rogers R, Todd JD, </w:t>
+      </w:r>
+      <w:proofErr w:type="spellStart"/>
+      <w:r>
+        <w:rPr>
+          <w:rFonts w:ascii="Times New Roman" w:hAnsi="Times New Roman" w:cs="Times New Roman"/>
+        </w:rPr>
+        <w:t>Bearley</w:t>
+      </w:r>
+      <w:proofErr w:type="spellEnd"/>
+      <w:r>
+        <w:rPr>
+          <w:rFonts w:ascii="Times New Roman" w:hAnsi="Times New Roman" w:cs="Times New Roman"/>
+        </w:rPr>
+        <w:t xml:space="preserve"> CA, Johnston AWB (2008) Molecular genetic analysis of a </w:t>
+      </w:r>
+      <w:proofErr w:type="spellStart"/>
+      <w:r>
+        <w:rPr>
+          <w:rFonts w:ascii="Times New Roman" w:hAnsi="Times New Roman" w:cs="Times New Roman"/>
+        </w:rPr>
+        <w:t>dimethysulfonioproprionate</w:t>
+      </w:r>
+      <w:proofErr w:type="spellEnd"/>
+      <w:r>
+        <w:rPr>
+          <w:rFonts w:ascii="Times New Roman" w:hAnsi="Times New Roman" w:cs="Times New Roman"/>
+        </w:rPr>
+        <w:t xml:space="preserve"> </w:t>
+      </w:r>
+      <w:proofErr w:type="spellStart"/>
+      <w:r>
+        <w:rPr>
+          <w:rFonts w:ascii="Times New Roman" w:hAnsi="Times New Roman" w:cs="Times New Roman"/>
+        </w:rPr>
+        <w:t>lyase</w:t>
+      </w:r>
+      <w:proofErr w:type="spellEnd"/>
+      <w:r>
+        <w:rPr>
+          <w:rFonts w:ascii="Times New Roman" w:hAnsi="Times New Roman" w:cs="Times New Roman"/>
+        </w:rPr>
+        <w:t xml:space="preserve"> that liberates the climate-changing gas </w:t>
+      </w:r>
+      <w:proofErr w:type="spellStart"/>
+      <w:r>
+        <w:rPr>
+          <w:rFonts w:ascii="Times New Roman" w:hAnsi="Times New Roman" w:cs="Times New Roman"/>
+        </w:rPr>
+        <w:t>dimethylsulfide</w:t>
+      </w:r>
+      <w:proofErr w:type="spellEnd"/>
+      <w:r>
+        <w:rPr>
+          <w:rFonts w:ascii="Times New Roman" w:hAnsi="Times New Roman" w:cs="Times New Roman"/>
+        </w:rPr>
+        <w:t xml:space="preserve"> in several marine α-</w:t>
+      </w:r>
+      <w:proofErr w:type="spellStart"/>
+      <w:r>
+        <w:rPr>
+          <w:rFonts w:ascii="Times New Roman" w:hAnsi="Times New Roman" w:cs="Times New Roman"/>
+        </w:rPr>
+        <w:t>proteobacteria</w:t>
+      </w:r>
+      <w:proofErr w:type="spellEnd"/>
+      <w:r>
+        <w:rPr>
+          <w:rFonts w:ascii="Times New Roman" w:hAnsi="Times New Roman" w:cs="Times New Roman"/>
+        </w:rPr>
+        <w:t xml:space="preserve"> and </w:t>
+      </w:r>
+      <w:proofErr w:type="spellStart"/>
+      <w:r>
+        <w:rPr>
+          <w:rFonts w:ascii="Times New Roman" w:hAnsi="Times New Roman" w:cs="Times New Roman"/>
+          <w:i/>
+        </w:rPr>
+        <w:t>Rhodobacter</w:t>
+      </w:r>
+      <w:proofErr w:type="spellEnd"/>
+      <w:r>
+        <w:rPr>
+          <w:rFonts w:ascii="Times New Roman" w:hAnsi="Times New Roman" w:cs="Times New Roman"/>
+          <w:i/>
+        </w:rPr>
+        <w:t xml:space="preserve"> </w:t>
+      </w:r>
+      <w:proofErr w:type="spellStart"/>
+      <w:r>
+        <w:rPr>
+          <w:rFonts w:ascii="Times New Roman" w:hAnsi="Times New Roman" w:cs="Times New Roman"/>
+          <w:i/>
+        </w:rPr>
+        <w:t>sphaeroides</w:t>
+      </w:r>
+      <w:proofErr w:type="spellEnd"/>
+      <w:r>
+        <w:rPr>
+          <w:rFonts w:ascii="Times New Roman" w:hAnsi="Times New Roman" w:cs="Times New Roman"/>
+        </w:rPr>
+        <w:t xml:space="preserve">. </w:t>
+      </w:r>
+      <w:r>
+        <w:rPr>
+          <w:rFonts w:ascii="Times New Roman" w:hAnsi="Times New Roman" w:cs="Times New Roman"/>
+          <w:i/>
+        </w:rPr>
+        <w:t xml:space="preserve">Environ </w:t>
       </w:r>
       <w:proofErr w:type="spellStart"/>
       <w:r>
@@ -14626,13 +15787,13 @@
           <w:rFonts w:ascii="Times New Roman" w:hAnsi="Times New Roman" w:cs="Times New Roman"/>
           <w:b/>
         </w:rPr>
-        <w:t>9</w:t>
-      </w:r>
-      <w:r>
-        <w:rPr>
-          <w:rFonts w:ascii="Times New Roman" w:hAnsi="Times New Roman" w:cs="Times New Roman"/>
-        </w:rPr>
-        <w:t>: 849–859.</w:t>
+        <w:t>10</w:t>
+      </w:r>
+      <w:r>
+        <w:rPr>
+          <w:rFonts w:ascii="Times New Roman" w:hAnsi="Times New Roman" w:cs="Times New Roman"/>
+        </w:rPr>
+        <w:t>: 757–767.</w:t>
       </w:r>
     </w:p>
     <w:p>
@@ -14647,101 +15808,45 @@
         <w:rPr>
           <w:rFonts w:ascii="Times New Roman" w:hAnsi="Times New Roman" w:cs="Times New Roman"/>
         </w:rPr>
-        <w:t>DeSantis</w:t>
-      </w:r>
-      <w:proofErr w:type="spellEnd"/>
-      <w:r>
-        <w:rPr>
-          <w:rFonts w:ascii="Times New Roman" w:hAnsi="Times New Roman" w:cs="Times New Roman"/>
-        </w:rPr>
-        <w:t xml:space="preserve"> </w:t>
-      </w:r>
-      <w:r>
-        <w:rPr>
-          <w:rFonts w:ascii="Times New Roman" w:hAnsi="Times New Roman" w:cs="Times New Roman"/>
-        </w:rPr>
-        <w:t xml:space="preserve">Jr. </w:t>
-      </w:r>
-      <w:r>
-        <w:rPr>
-          <w:rFonts w:ascii="Times New Roman" w:hAnsi="Times New Roman" w:cs="Times New Roman"/>
-        </w:rPr>
-        <w:t>TZ</w:t>
-      </w:r>
-      <w:r>
-        <w:rPr>
-          <w:rFonts w:ascii="Times New Roman" w:hAnsi="Times New Roman" w:cs="Times New Roman"/>
-        </w:rPr>
-        <w:t xml:space="preserve">, </w:t>
-      </w:r>
-      <w:proofErr w:type="spellStart"/>
-      <w:r>
-        <w:rPr>
-          <w:rFonts w:ascii="Times New Roman" w:hAnsi="Times New Roman" w:cs="Times New Roman"/>
-        </w:rPr>
-        <w:t>Hugenholtz</w:t>
-      </w:r>
-      <w:proofErr w:type="spellEnd"/>
-      <w:r>
-        <w:rPr>
-          <w:rFonts w:ascii="Times New Roman" w:hAnsi="Times New Roman" w:cs="Times New Roman"/>
-        </w:rPr>
-        <w:t xml:space="preserve"> P, Keller K, </w:t>
-      </w:r>
-      <w:proofErr w:type="spellStart"/>
-      <w:r>
-        <w:rPr>
-          <w:rFonts w:ascii="Times New Roman" w:hAnsi="Times New Roman" w:cs="Times New Roman"/>
-        </w:rPr>
-        <w:t>Brodie</w:t>
-      </w:r>
-      <w:proofErr w:type="spellEnd"/>
-      <w:r>
-        <w:rPr>
-          <w:rFonts w:ascii="Times New Roman" w:hAnsi="Times New Roman" w:cs="Times New Roman"/>
-        </w:rPr>
-        <w:t xml:space="preserve"> EL, Larsen N, Piceno YM </w:t>
-      </w:r>
-      <w:r>
-        <w:rPr>
-          <w:rFonts w:ascii="Times New Roman" w:hAnsi="Times New Roman" w:cs="Times New Roman"/>
-          <w:i/>
-        </w:rPr>
-        <w:t>et al</w:t>
-      </w:r>
-      <w:r>
-        <w:rPr>
-          <w:rFonts w:ascii="Times New Roman" w:hAnsi="Times New Roman" w:cs="Times New Roman"/>
-        </w:rPr>
-        <w:t xml:space="preserve">. </w:t>
-      </w:r>
-      <w:r>
-        <w:rPr>
-          <w:rFonts w:ascii="Times New Roman" w:hAnsi="Times New Roman" w:cs="Times New Roman"/>
-        </w:rPr>
-        <w:t xml:space="preserve">(2006) NAST: a multiple sequence alignment server for comparative analysis of 16S </w:t>
-      </w:r>
-      <w:proofErr w:type="spellStart"/>
-      <w:r>
-        <w:rPr>
-          <w:rFonts w:ascii="Times New Roman" w:hAnsi="Times New Roman" w:cs="Times New Roman"/>
-        </w:rPr>
-        <w:t>rRNA</w:t>
-      </w:r>
-      <w:proofErr w:type="spellEnd"/>
-      <w:r>
-        <w:rPr>
-          <w:rFonts w:ascii="Times New Roman" w:hAnsi="Times New Roman" w:cs="Times New Roman"/>
-        </w:rPr>
-        <w:t xml:space="preserve"> genes. </w:t>
-      </w:r>
-      <w:r>
-        <w:rPr>
-          <w:rFonts w:ascii="Times New Roman" w:hAnsi="Times New Roman" w:cs="Times New Roman"/>
-          <w:i/>
-        </w:rPr>
-        <w:t>Nucleic Acids Res</w:t>
-      </w:r>
+        <w:t>Curson</w:t>
+      </w:r>
+      <w:proofErr w:type="spellEnd"/>
+      <w:r>
+        <w:rPr>
+          <w:rFonts w:ascii="Times New Roman" w:hAnsi="Times New Roman" w:cs="Times New Roman"/>
+        </w:rPr>
+        <w:t xml:space="preserve"> ARJ, Todd JD, Sullivan MJ, Johnston AWB (2011) Catabolism of </w:t>
+      </w:r>
+      <w:proofErr w:type="spellStart"/>
+      <w:r>
+        <w:rPr>
+          <w:rFonts w:ascii="Times New Roman" w:hAnsi="Times New Roman" w:cs="Times New Roman"/>
+        </w:rPr>
+        <w:t>dimethylsulphonioproprionate</w:t>
+      </w:r>
+      <w:proofErr w:type="spellEnd"/>
+      <w:r>
+        <w:rPr>
+          <w:rFonts w:ascii="Times New Roman" w:hAnsi="Times New Roman" w:cs="Times New Roman"/>
+        </w:rPr>
+        <w:t xml:space="preserve">: microorganisms, enzymes and genes. </w:t>
+      </w:r>
+      <w:r>
+        <w:rPr>
+          <w:rFonts w:ascii="Times New Roman" w:hAnsi="Times New Roman" w:cs="Times New Roman"/>
+          <w:i/>
+        </w:rPr>
+        <w:t xml:space="preserve">Nat Rev </w:t>
+      </w:r>
+      <w:proofErr w:type="spellStart"/>
+      <w:r>
+        <w:rPr>
+          <w:rFonts w:ascii="Times New Roman" w:hAnsi="Times New Roman" w:cs="Times New Roman"/>
+          <w:i/>
+        </w:rPr>
+        <w:t>Microbiol</w:t>
+      </w:r>
+      <w:proofErr w:type="spellEnd"/>
       <w:r>
         <w:rPr>
           <w:rFonts w:ascii="Times New Roman" w:hAnsi="Times New Roman" w:cs="Times New Roman"/>
@@ -14753,37 +15858,13 @@
           <w:rFonts w:ascii="Times New Roman" w:hAnsi="Times New Roman" w:cs="Times New Roman"/>
           <w:b/>
         </w:rPr>
-        <w:t>34</w:t>
-      </w:r>
-      <w:r>
-        <w:rPr>
-          <w:rFonts w:ascii="Times New Roman" w:hAnsi="Times New Roman" w:cs="Times New Roman"/>
-        </w:rPr>
-        <w:t>:W394</w:t>
-      </w:r>
-      <w:r>
-        <w:rPr>
-          <w:rFonts w:ascii="Times New Roman" w:hAnsi="Times New Roman" w:cs="Times New Roman"/>
-        </w:rPr>
-        <w:t>–</w:t>
-      </w:r>
-      <w:r>
-        <w:rPr>
-          <w:rFonts w:ascii="Times New Roman" w:hAnsi="Times New Roman" w:cs="Times New Roman"/>
-        </w:rPr>
-        <w:t>39</w:t>
-      </w:r>
-      <w:r>
-        <w:rPr>
-          <w:rFonts w:ascii="Times New Roman" w:hAnsi="Times New Roman" w:cs="Times New Roman"/>
-        </w:rPr>
         <w:t>9</w:t>
       </w:r>
       <w:r>
         <w:rPr>
           <w:rFonts w:ascii="Times New Roman" w:hAnsi="Times New Roman" w:cs="Times New Roman"/>
         </w:rPr>
-        <w:t>.</w:t>
+        <w:t>: 849–859.</w:t>
       </w:r>
     </w:p>
     <w:p>
@@ -14794,101 +15875,147 @@
         </w:rPr>
       </w:pPr>
       <w:proofErr w:type="spellStart"/>
-      <w:proofErr w:type="gramStart"/>
-      <w:r>
-        <w:rPr>
-          <w:rFonts w:ascii="Times New Roman" w:hAnsi="Times New Roman" w:cs="Times New Roman"/>
-        </w:rPr>
-        <w:t>Deprez</w:t>
-      </w:r>
-      <w:proofErr w:type="spellEnd"/>
-      <w:r>
-        <w:rPr>
-          <w:rFonts w:ascii="Times New Roman" w:hAnsi="Times New Roman" w:cs="Times New Roman"/>
-        </w:rPr>
-        <w:t xml:space="preserve"> PP, </w:t>
-      </w:r>
-      <w:proofErr w:type="spellStart"/>
-      <w:r>
-        <w:rPr>
-          <w:rFonts w:ascii="Times New Roman" w:hAnsi="Times New Roman" w:cs="Times New Roman"/>
-        </w:rPr>
-        <w:t>Franzmann</w:t>
-      </w:r>
-      <w:proofErr w:type="spellEnd"/>
-      <w:r>
-        <w:rPr>
-          <w:rFonts w:ascii="Times New Roman" w:hAnsi="Times New Roman" w:cs="Times New Roman"/>
-        </w:rPr>
-        <w:t xml:space="preserve"> PD, Burton HR. (1986) </w:t>
-      </w:r>
-      <w:r>
-        <w:rPr>
-          <w:rFonts w:ascii="Times New Roman" w:hAnsi="Times New Roman" w:cs="Times New Roman"/>
-        </w:rPr>
-        <w:t>Determination of reduced sulfur gases in Antarctic lakes and seawater by gas chromatography after solid</w:t>
-      </w:r>
-      <w:r>
-        <w:rPr>
-          <w:rFonts w:ascii="Times New Roman" w:hAnsi="Times New Roman" w:cs="Times New Roman"/>
-        </w:rPr>
-        <w:t xml:space="preserve"> adsorbent </w:t>
-      </w:r>
-      <w:proofErr w:type="spellStart"/>
-      <w:r>
-        <w:rPr>
-          <w:rFonts w:ascii="Times New Roman" w:hAnsi="Times New Roman" w:cs="Times New Roman"/>
-        </w:rPr>
-        <w:t>preconcentration</w:t>
-      </w:r>
-      <w:proofErr w:type="spellEnd"/>
+      <w:r>
+        <w:rPr>
+          <w:rFonts w:ascii="Times New Roman" w:hAnsi="Times New Roman" w:cs="Times New Roman"/>
+        </w:rPr>
+        <w:t>DeSantis</w:t>
+      </w:r>
+      <w:proofErr w:type="spellEnd"/>
+      <w:r>
+        <w:rPr>
+          <w:rFonts w:ascii="Times New Roman" w:hAnsi="Times New Roman" w:cs="Times New Roman"/>
+        </w:rPr>
+        <w:t xml:space="preserve"> </w:t>
+      </w:r>
+      <w:r>
+        <w:rPr>
+          <w:rFonts w:ascii="Times New Roman" w:hAnsi="Times New Roman" w:cs="Times New Roman"/>
+        </w:rPr>
+        <w:t xml:space="preserve">Jr. </w:t>
+      </w:r>
+      <w:r>
+        <w:rPr>
+          <w:rFonts w:ascii="Times New Roman" w:hAnsi="Times New Roman" w:cs="Times New Roman"/>
+        </w:rPr>
+        <w:t>TZ</w:t>
+      </w:r>
+      <w:r>
+        <w:rPr>
+          <w:rFonts w:ascii="Times New Roman" w:hAnsi="Times New Roman" w:cs="Times New Roman"/>
+        </w:rPr>
+        <w:t xml:space="preserve">, </w:t>
+      </w:r>
+      <w:proofErr w:type="spellStart"/>
+      <w:r>
+        <w:rPr>
+          <w:rFonts w:ascii="Times New Roman" w:hAnsi="Times New Roman" w:cs="Times New Roman"/>
+        </w:rPr>
+        <w:t>Hugenholtz</w:t>
+      </w:r>
+      <w:proofErr w:type="spellEnd"/>
+      <w:r>
+        <w:rPr>
+          <w:rFonts w:ascii="Times New Roman" w:hAnsi="Times New Roman" w:cs="Times New Roman"/>
+        </w:rPr>
+        <w:t xml:space="preserve"> P, Keller K, </w:t>
+      </w:r>
+      <w:proofErr w:type="spellStart"/>
+      <w:r>
+        <w:rPr>
+          <w:rFonts w:ascii="Times New Roman" w:hAnsi="Times New Roman" w:cs="Times New Roman"/>
+        </w:rPr>
+        <w:t>Brodie</w:t>
+      </w:r>
+      <w:proofErr w:type="spellEnd"/>
+      <w:r>
+        <w:rPr>
+          <w:rFonts w:ascii="Times New Roman" w:hAnsi="Times New Roman" w:cs="Times New Roman"/>
+        </w:rPr>
+        <w:t xml:space="preserve"> EL, Larsen N, Piceno YM </w:t>
+      </w:r>
+      <w:r>
+        <w:rPr>
+          <w:rFonts w:ascii="Times New Roman" w:hAnsi="Times New Roman" w:cs="Times New Roman"/>
+          <w:i/>
+        </w:rPr>
+        <w:t>et al</w:t>
+      </w:r>
+      <w:r>
+        <w:rPr>
+          <w:rFonts w:ascii="Times New Roman" w:hAnsi="Times New Roman" w:cs="Times New Roman"/>
+        </w:rPr>
+        <w:t xml:space="preserve">. </w:t>
+      </w:r>
+      <w:r>
+        <w:rPr>
+          <w:rFonts w:ascii="Times New Roman" w:hAnsi="Times New Roman" w:cs="Times New Roman"/>
+        </w:rPr>
+        <w:t xml:space="preserve">(2006) NAST: a multiple sequence alignment server for comparative analysis of 16S </w:t>
+      </w:r>
+      <w:proofErr w:type="spellStart"/>
+      <w:r>
+        <w:rPr>
+          <w:rFonts w:ascii="Times New Roman" w:hAnsi="Times New Roman" w:cs="Times New Roman"/>
+        </w:rPr>
+        <w:t>rRNA</w:t>
+      </w:r>
+      <w:proofErr w:type="spellEnd"/>
+      <w:r>
+        <w:rPr>
+          <w:rFonts w:ascii="Times New Roman" w:hAnsi="Times New Roman" w:cs="Times New Roman"/>
+        </w:rPr>
+        <w:t xml:space="preserve"> genes. </w:t>
+      </w:r>
+      <w:r>
+        <w:rPr>
+          <w:rFonts w:ascii="Times New Roman" w:hAnsi="Times New Roman" w:cs="Times New Roman"/>
+          <w:i/>
+        </w:rPr>
+        <w:t>Nucleic Acids Res</w:t>
+      </w:r>
+      <w:r>
+        <w:rPr>
+          <w:rFonts w:ascii="Times New Roman" w:hAnsi="Times New Roman" w:cs="Times New Roman"/>
+        </w:rPr>
+        <w:t xml:space="preserve"> </w:t>
+      </w:r>
+      <w:r>
+        <w:rPr>
+          <w:rFonts w:ascii="Times New Roman" w:hAnsi="Times New Roman" w:cs="Times New Roman"/>
+          <w:b/>
+        </w:rPr>
+        <w:t>34</w:t>
+      </w:r>
+      <w:r>
+        <w:rPr>
+          <w:rFonts w:ascii="Times New Roman" w:hAnsi="Times New Roman" w:cs="Times New Roman"/>
+        </w:rPr>
+        <w:t>:W394</w:t>
+      </w:r>
+      <w:r>
+        <w:rPr>
+          <w:rFonts w:ascii="Times New Roman" w:hAnsi="Times New Roman" w:cs="Times New Roman"/>
+        </w:rPr>
+        <w:t>–</w:t>
+      </w:r>
+      <w:r>
+        <w:rPr>
+          <w:rFonts w:ascii="Times New Roman" w:hAnsi="Times New Roman" w:cs="Times New Roman"/>
+        </w:rPr>
+        <w:t>39</w:t>
+      </w:r>
+      <w:r>
+        <w:rPr>
+          <w:rFonts w:ascii="Times New Roman" w:hAnsi="Times New Roman" w:cs="Times New Roman"/>
+        </w:rPr>
+        <w:t>9</w:t>
+      </w:r>
       <w:r>
         <w:rPr>
           <w:rFonts w:ascii="Times New Roman" w:hAnsi="Times New Roman" w:cs="Times New Roman"/>
         </w:rPr>
         <w:t>.</w:t>
-      </w:r>
-      <w:proofErr w:type="gramEnd"/>
-      <w:r>
-        <w:rPr>
-          <w:rFonts w:ascii="Times New Roman" w:hAnsi="Times New Roman" w:cs="Times New Roman"/>
-        </w:rPr>
-        <w:t xml:space="preserve"> </w:t>
-      </w:r>
-      <w:r>
-        <w:rPr>
-          <w:rFonts w:ascii="Times New Roman" w:hAnsi="Times New Roman" w:cs="Times New Roman"/>
-          <w:i/>
-        </w:rPr>
-        <w:t xml:space="preserve">J </w:t>
-      </w:r>
-      <w:proofErr w:type="spellStart"/>
-      <w:r>
-        <w:rPr>
-          <w:rFonts w:ascii="Times New Roman" w:hAnsi="Times New Roman" w:cs="Times New Roman"/>
-          <w:i/>
-        </w:rPr>
-        <w:t>Chromatogr</w:t>
-      </w:r>
-      <w:proofErr w:type="spellEnd"/>
-      <w:r>
-        <w:rPr>
-          <w:rFonts w:ascii="Times New Roman" w:hAnsi="Times New Roman" w:cs="Times New Roman"/>
-        </w:rPr>
-        <w:t xml:space="preserve"> </w:t>
-      </w:r>
-      <w:r>
-        <w:rPr>
-          <w:rFonts w:ascii="Times New Roman" w:hAnsi="Times New Roman" w:cs="Times New Roman"/>
-          <w:b/>
-        </w:rPr>
-        <w:t>362</w:t>
-      </w:r>
-      <w:r>
-        <w:rPr>
-          <w:rFonts w:ascii="Times New Roman" w:hAnsi="Times New Roman" w:cs="Times New Roman"/>
-        </w:rPr>
-        <w:t>: 9–21.</w:t>
       </w:r>
     </w:p>
     <w:p>
@@ -14898,11 +16025,20 @@
           <w:rFonts w:ascii="Times New Roman" w:hAnsi="Times New Roman" w:cs="Times New Roman"/>
         </w:rPr>
       </w:pPr>
-      <w:r>
-        <w:rPr>
-          <w:rFonts w:ascii="Times New Roman" w:hAnsi="Times New Roman" w:cs="Times New Roman"/>
-        </w:rPr>
-        <w:t xml:space="preserve">Dobson SJ, James SR, </w:t>
+      <w:proofErr w:type="spellStart"/>
+      <w:proofErr w:type="gramStart"/>
+      <w:r>
+        <w:rPr>
+          <w:rFonts w:ascii="Times New Roman" w:hAnsi="Times New Roman" w:cs="Times New Roman"/>
+        </w:rPr>
+        <w:t>Deprez</w:t>
+      </w:r>
+      <w:proofErr w:type="spellEnd"/>
+      <w:r>
+        <w:rPr>
+          <w:rFonts w:ascii="Times New Roman" w:hAnsi="Times New Roman" w:cs="Times New Roman"/>
+        </w:rPr>
+        <w:t xml:space="preserve"> PP, </w:t>
       </w:r>
       <w:proofErr w:type="spellStart"/>
       <w:r>
@@ -14916,78 +16052,55 @@
         <w:rPr>
           <w:rFonts w:ascii="Times New Roman" w:hAnsi="Times New Roman" w:cs="Times New Roman"/>
         </w:rPr>
-        <w:t xml:space="preserve"> PD, </w:t>
-      </w:r>
-      <w:proofErr w:type="spellStart"/>
-      <w:r>
-        <w:rPr>
-          <w:rFonts w:ascii="Times New Roman" w:hAnsi="Times New Roman" w:cs="Times New Roman"/>
-        </w:rPr>
-        <w:t>McMeekin</w:t>
-      </w:r>
-      <w:proofErr w:type="spellEnd"/>
-      <w:r>
-        <w:rPr>
-          <w:rFonts w:ascii="Times New Roman" w:hAnsi="Times New Roman" w:cs="Times New Roman"/>
-        </w:rPr>
-        <w:t xml:space="preserve"> TA. (1991) </w:t>
-      </w:r>
-      <w:proofErr w:type="gramStart"/>
-      <w:r>
-        <w:rPr>
-          <w:rFonts w:ascii="Times New Roman" w:hAnsi="Times New Roman" w:cs="Times New Roman"/>
-        </w:rPr>
-        <w:t>A</w:t>
+        <w:t xml:space="preserve"> PD, Burton HR. (1986) </w:t>
+      </w:r>
+      <w:r>
+        <w:rPr>
+          <w:rFonts w:ascii="Times New Roman" w:hAnsi="Times New Roman" w:cs="Times New Roman"/>
+        </w:rPr>
+        <w:t>Determination of reduced sulfur gases in Antarctic lakes and seawater by gas chromatography after solid</w:t>
+      </w:r>
+      <w:r>
+        <w:rPr>
+          <w:rFonts w:ascii="Times New Roman" w:hAnsi="Times New Roman" w:cs="Times New Roman"/>
+        </w:rPr>
+        <w:t xml:space="preserve"> adsorbent </w:t>
+      </w:r>
+      <w:proofErr w:type="spellStart"/>
+      <w:r>
+        <w:rPr>
+          <w:rFonts w:ascii="Times New Roman" w:hAnsi="Times New Roman" w:cs="Times New Roman"/>
+        </w:rPr>
+        <w:t>preconcentration</w:t>
+      </w:r>
+      <w:proofErr w:type="spellEnd"/>
+      <w:r>
+        <w:rPr>
+          <w:rFonts w:ascii="Times New Roman" w:hAnsi="Times New Roman" w:cs="Times New Roman"/>
+        </w:rPr>
+        <w:t>.</w:t>
       </w:r>
       <w:proofErr w:type="gramEnd"/>
       <w:r>
         <w:rPr>
           <w:rFonts w:ascii="Times New Roman" w:hAnsi="Times New Roman" w:cs="Times New Roman"/>
         </w:rPr>
-        <w:t xml:space="preserve"> numerical taxonomic study of some pigmented bacteria isolated from Organic Lake, an </w:t>
-      </w:r>
-      <w:proofErr w:type="spellStart"/>
-      <w:r>
-        <w:rPr>
-          <w:rFonts w:ascii="Times New Roman" w:hAnsi="Times New Roman" w:cs="Times New Roman"/>
-        </w:rPr>
-        <w:t>antarctic</w:t>
-      </w:r>
-      <w:proofErr w:type="spellEnd"/>
-      <w:r>
-        <w:rPr>
-          <w:rFonts w:ascii="Times New Roman" w:hAnsi="Times New Roman" w:cs="Times New Roman"/>
-        </w:rPr>
-        <w:t xml:space="preserve"> </w:t>
-      </w:r>
-      <w:proofErr w:type="spellStart"/>
-      <w:r>
-        <w:rPr>
-          <w:rFonts w:ascii="Times New Roman" w:hAnsi="Times New Roman" w:cs="Times New Roman"/>
-        </w:rPr>
-        <w:t>hypersaline</w:t>
-      </w:r>
-      <w:proofErr w:type="spellEnd"/>
-      <w:r>
-        <w:rPr>
-          <w:rFonts w:ascii="Times New Roman" w:hAnsi="Times New Roman" w:cs="Times New Roman"/>
-        </w:rPr>
-        <w:t xml:space="preserve"> lake. </w:t>
-      </w:r>
-      <w:r>
-        <w:rPr>
-          <w:rFonts w:ascii="Times New Roman" w:hAnsi="Times New Roman" w:cs="Times New Roman"/>
-          <w:i/>
-        </w:rPr>
-        <w:t xml:space="preserve">Arch </w:t>
-      </w:r>
-      <w:proofErr w:type="spellStart"/>
-      <w:r>
-        <w:rPr>
-          <w:rFonts w:ascii="Times New Roman" w:hAnsi="Times New Roman" w:cs="Times New Roman"/>
-          <w:i/>
-        </w:rPr>
-        <w:t>Microbiol</w:t>
+        <w:t xml:space="preserve"> </w:t>
+      </w:r>
+      <w:r>
+        <w:rPr>
+          <w:rFonts w:ascii="Times New Roman" w:hAnsi="Times New Roman" w:cs="Times New Roman"/>
+          <w:i/>
+        </w:rPr>
+        <w:t xml:space="preserve">J </w:t>
+      </w:r>
+      <w:proofErr w:type="spellStart"/>
+      <w:r>
+        <w:rPr>
+          <w:rFonts w:ascii="Times New Roman" w:hAnsi="Times New Roman" w:cs="Times New Roman"/>
+          <w:i/>
+        </w:rPr>
+        <w:t>Chromatogr</w:t>
       </w:r>
       <w:proofErr w:type="spellEnd"/>
       <w:r>
@@ -15001,13 +16114,13 @@
           <w:rFonts w:ascii="Times New Roman" w:hAnsi="Times New Roman" w:cs="Times New Roman"/>
           <w:b/>
         </w:rPr>
-        <w:t>156</w:t>
-      </w:r>
-      <w:r>
-        <w:rPr>
-          <w:rFonts w:ascii="Times New Roman" w:hAnsi="Times New Roman" w:cs="Times New Roman"/>
-        </w:rPr>
-        <w:t>: 56–61.</w:t>
+        <w:t>362</w:t>
+      </w:r>
+      <w:r>
+        <w:rPr>
+          <w:rFonts w:ascii="Times New Roman" w:hAnsi="Times New Roman" w:cs="Times New Roman"/>
+        </w:rPr>
+        <w:t>: 9–21.</w:t>
       </w:r>
     </w:p>
     <w:p>
@@ -15021,7 +16134,21 @@
         <w:rPr>
           <w:rFonts w:ascii="Times New Roman" w:hAnsi="Times New Roman" w:cs="Times New Roman"/>
         </w:rPr>
-        <w:t xml:space="preserve">Dobson SJ, Colwell RR, </w:t>
+        <w:t xml:space="preserve">Dobson SJ, James SR, </w:t>
+      </w:r>
+      <w:proofErr w:type="spellStart"/>
+      <w:r>
+        <w:rPr>
+          <w:rFonts w:ascii="Times New Roman" w:hAnsi="Times New Roman" w:cs="Times New Roman"/>
+        </w:rPr>
+        <w:t>Franzmann</w:t>
+      </w:r>
+      <w:proofErr w:type="spellEnd"/>
+      <w:r>
+        <w:rPr>
+          <w:rFonts w:ascii="Times New Roman" w:hAnsi="Times New Roman" w:cs="Times New Roman"/>
+        </w:rPr>
+        <w:t xml:space="preserve"> PD, </w:t>
       </w:r>
       <w:proofErr w:type="spellStart"/>
       <w:r>
@@ -15035,158 +16162,35 @@
         <w:rPr>
           <w:rFonts w:ascii="Times New Roman" w:hAnsi="Times New Roman" w:cs="Times New Roman"/>
         </w:rPr>
-        <w:t xml:space="preserve"> TA, </w:t>
-      </w:r>
-      <w:proofErr w:type="spellStart"/>
-      <w:r>
-        <w:rPr>
-          <w:rFonts w:ascii="Times New Roman" w:hAnsi="Times New Roman" w:cs="Times New Roman"/>
-        </w:rPr>
-        <w:t>Franzmann</w:t>
-      </w:r>
-      <w:proofErr w:type="spellEnd"/>
-      <w:r>
-        <w:rPr>
-          <w:rFonts w:ascii="Times New Roman" w:hAnsi="Times New Roman" w:cs="Times New Roman"/>
-        </w:rPr>
-        <w:t xml:space="preserve"> PD</w:t>
-      </w:r>
-      <w:r>
-        <w:rPr>
-          <w:rFonts w:ascii="Times New Roman" w:hAnsi="Times New Roman" w:cs="Times New Roman"/>
-        </w:rPr>
-        <w:t>.</w:t>
-      </w:r>
-      <w:r>
-        <w:rPr>
-          <w:rFonts w:ascii="Times New Roman" w:hAnsi="Times New Roman" w:cs="Times New Roman"/>
-        </w:rPr>
-        <w:t xml:space="preserve"> (1993) Direct sequencing of the polymerase chain reaction-amplified 16S </w:t>
-      </w:r>
-      <w:proofErr w:type="spellStart"/>
-      <w:r>
-        <w:rPr>
-          <w:rFonts w:ascii="Times New Roman" w:hAnsi="Times New Roman" w:cs="Times New Roman"/>
-        </w:rPr>
-        <w:t>rRNA</w:t>
-      </w:r>
-      <w:proofErr w:type="spellEnd"/>
-      <w:r>
-        <w:rPr>
-          <w:rFonts w:ascii="Times New Roman" w:hAnsi="Times New Roman" w:cs="Times New Roman"/>
-        </w:rPr>
-        <w:t xml:space="preserve"> gene of </w:t>
-      </w:r>
-      <w:proofErr w:type="spellStart"/>
-      <w:r>
-        <w:rPr>
-          <w:rFonts w:ascii="Times New Roman" w:hAnsi="Times New Roman" w:cs="Times New Roman"/>
-          <w:i/>
-        </w:rPr>
-        <w:t>Flavobacterium</w:t>
-      </w:r>
-      <w:proofErr w:type="spellEnd"/>
-      <w:r>
-        <w:rPr>
-          <w:rFonts w:ascii="Times New Roman" w:hAnsi="Times New Roman" w:cs="Times New Roman"/>
-          <w:i/>
-        </w:rPr>
-        <w:t xml:space="preserve"> </w:t>
-      </w:r>
-      <w:proofErr w:type="spellStart"/>
-      <w:r>
-        <w:rPr>
-          <w:rFonts w:ascii="Times New Roman" w:hAnsi="Times New Roman" w:cs="Times New Roman"/>
-          <w:i/>
-        </w:rPr>
-        <w:t>gondwanense</w:t>
-      </w:r>
-      <w:proofErr w:type="spellEnd"/>
-      <w:r>
-        <w:rPr>
-          <w:rFonts w:ascii="Times New Roman" w:hAnsi="Times New Roman" w:cs="Times New Roman"/>
-          <w:i/>
-        </w:rPr>
-        <w:t xml:space="preserve"> </w:t>
-      </w:r>
-      <w:r>
-        <w:rPr>
-          <w:rFonts w:ascii="Times New Roman" w:hAnsi="Times New Roman" w:cs="Times New Roman"/>
-        </w:rPr>
-        <w:t xml:space="preserve">sp. </w:t>
-      </w:r>
-      <w:proofErr w:type="spellStart"/>
-      <w:r>
-        <w:rPr>
-          <w:rFonts w:ascii="Times New Roman" w:hAnsi="Times New Roman" w:cs="Times New Roman"/>
-        </w:rPr>
-        <w:t>nov</w:t>
-      </w:r>
-      <w:proofErr w:type="spellEnd"/>
-      <w:r>
-        <w:rPr>
-          <w:rFonts w:ascii="Times New Roman" w:hAnsi="Times New Roman" w:cs="Times New Roman"/>
-        </w:rPr>
-        <w:t xml:space="preserve">. </w:t>
+        <w:t xml:space="preserve"> TA. (1991) </w:t>
       </w:r>
       <w:proofErr w:type="gramStart"/>
       <w:r>
         <w:rPr>
           <w:rFonts w:ascii="Times New Roman" w:hAnsi="Times New Roman" w:cs="Times New Roman"/>
         </w:rPr>
-        <w:t>and</w:t>
+        <w:t>A</w:t>
       </w:r>
       <w:proofErr w:type="gramEnd"/>
       <w:r>
         <w:rPr>
           <w:rFonts w:ascii="Times New Roman" w:hAnsi="Times New Roman" w:cs="Times New Roman"/>
         </w:rPr>
-        <w:t xml:space="preserve"> </w:t>
-      </w:r>
-      <w:proofErr w:type="spellStart"/>
-      <w:r>
-        <w:rPr>
-          <w:rFonts w:ascii="Times New Roman" w:hAnsi="Times New Roman" w:cs="Times New Roman"/>
-          <w:i/>
-        </w:rPr>
-        <w:t>Flavobacterium</w:t>
-      </w:r>
-      <w:proofErr w:type="spellEnd"/>
-      <w:r>
-        <w:rPr>
-          <w:rFonts w:ascii="Times New Roman" w:hAnsi="Times New Roman" w:cs="Times New Roman"/>
-          <w:i/>
-        </w:rPr>
-        <w:t xml:space="preserve"> </w:t>
-      </w:r>
-      <w:proofErr w:type="spellStart"/>
-      <w:r>
-        <w:rPr>
-          <w:rFonts w:ascii="Times New Roman" w:hAnsi="Times New Roman" w:cs="Times New Roman"/>
-          <w:i/>
-        </w:rPr>
-        <w:t>salegens</w:t>
-      </w:r>
-      <w:proofErr w:type="spellEnd"/>
-      <w:r>
-        <w:rPr>
-          <w:rFonts w:ascii="Times New Roman" w:hAnsi="Times New Roman" w:cs="Times New Roman"/>
-        </w:rPr>
-        <w:t xml:space="preserve"> sp. </w:t>
-      </w:r>
-      <w:proofErr w:type="spellStart"/>
-      <w:r>
-        <w:rPr>
-          <w:rFonts w:ascii="Times New Roman" w:hAnsi="Times New Roman" w:cs="Times New Roman"/>
-        </w:rPr>
-        <w:t>nov</w:t>
-      </w:r>
-      <w:proofErr w:type="spellEnd"/>
-      <w:r>
-        <w:rPr>
-          <w:rFonts w:ascii="Times New Roman" w:hAnsi="Times New Roman" w:cs="Times New Roman"/>
-        </w:rPr>
-        <w:t xml:space="preserve">., two new species from a </w:t>
+        <w:t xml:space="preserve"> numerical taxonomic study of some pigmented bacteria isolated from Organic Lake, an </w:t>
+      </w:r>
+      <w:proofErr w:type="spellStart"/>
+      <w:r>
+        <w:rPr>
+          <w:rFonts w:ascii="Times New Roman" w:hAnsi="Times New Roman" w:cs="Times New Roman"/>
+        </w:rPr>
+        <w:t>antarctic</w:t>
+      </w:r>
+      <w:proofErr w:type="spellEnd"/>
+      <w:r>
+        <w:rPr>
+          <w:rFonts w:ascii="Times New Roman" w:hAnsi="Times New Roman" w:cs="Times New Roman"/>
+        </w:rPr>
+        <w:t xml:space="preserve"> </w:t>
       </w:r>
       <w:proofErr w:type="spellStart"/>
       <w:r>
@@ -15200,47 +16204,22 @@
         <w:rPr>
           <w:rFonts w:ascii="Times New Roman" w:hAnsi="Times New Roman" w:cs="Times New Roman"/>
         </w:rPr>
-        <w:t xml:space="preserve"> Antarctic lake. </w:t>
-      </w:r>
-      <w:proofErr w:type="spellStart"/>
-      <w:r>
-        <w:rPr>
-          <w:rFonts w:ascii="Times New Roman" w:hAnsi="Times New Roman" w:cs="Times New Roman"/>
-          <w:i/>
-        </w:rPr>
-        <w:t>Int</w:t>
-      </w:r>
-      <w:proofErr w:type="spellEnd"/>
-      <w:r>
-        <w:rPr>
-          <w:rFonts w:ascii="Times New Roman" w:hAnsi="Times New Roman" w:cs="Times New Roman"/>
-          <w:i/>
-        </w:rPr>
-        <w:t xml:space="preserve"> J </w:t>
-      </w:r>
-      <w:proofErr w:type="spellStart"/>
-      <w:r>
-        <w:rPr>
-          <w:rFonts w:ascii="Times New Roman" w:hAnsi="Times New Roman" w:cs="Times New Roman"/>
-          <w:i/>
-        </w:rPr>
-        <w:t>Syst</w:t>
-      </w:r>
-      <w:proofErr w:type="spellEnd"/>
-      <w:r>
-        <w:rPr>
-          <w:rFonts w:ascii="Times New Roman" w:hAnsi="Times New Roman" w:cs="Times New Roman"/>
-          <w:i/>
-        </w:rPr>
-        <w:t xml:space="preserve"> </w:t>
-      </w:r>
-      <w:proofErr w:type="spellStart"/>
-      <w:r>
-        <w:rPr>
-          <w:rFonts w:ascii="Times New Roman" w:hAnsi="Times New Roman" w:cs="Times New Roman"/>
-          <w:i/>
-        </w:rPr>
-        <w:t>Bacteriol</w:t>
+        <w:t xml:space="preserve"> lake. </w:t>
+      </w:r>
+      <w:r>
+        <w:rPr>
+          <w:rFonts w:ascii="Times New Roman" w:hAnsi="Times New Roman" w:cs="Times New Roman"/>
+          <w:i/>
+        </w:rPr>
+        <w:t xml:space="preserve">Arch </w:t>
+      </w:r>
+      <w:proofErr w:type="spellStart"/>
+      <w:r>
+        <w:rPr>
+          <w:rFonts w:ascii="Times New Roman" w:hAnsi="Times New Roman" w:cs="Times New Roman"/>
+          <w:i/>
+        </w:rPr>
+        <w:t>Microbiol</w:t>
       </w:r>
       <w:proofErr w:type="spellEnd"/>
       <w:r>
@@ -15254,13 +16233,13 @@
           <w:rFonts w:ascii="Times New Roman" w:hAnsi="Times New Roman" w:cs="Times New Roman"/>
           <w:b/>
         </w:rPr>
-        <w:t>43</w:t>
-      </w:r>
-      <w:r>
-        <w:rPr>
-          <w:rFonts w:ascii="Times New Roman" w:hAnsi="Times New Roman" w:cs="Times New Roman"/>
-        </w:rPr>
-        <w:t>: 77–83.</w:t>
+        <w:t>156</w:t>
+      </w:r>
+      <w:r>
+        <w:rPr>
+          <w:rFonts w:ascii="Times New Roman" w:hAnsi="Times New Roman" w:cs="Times New Roman"/>
+        </w:rPr>
+        <w:t>: 56–61.</w:t>
       </w:r>
     </w:p>
     <w:p>
@@ -15274,36 +16253,246 @@
         <w:rPr>
           <w:rFonts w:ascii="Times New Roman" w:hAnsi="Times New Roman" w:cs="Times New Roman"/>
         </w:rPr>
-        <w:t xml:space="preserve">Edgar RC. (2004) MUSCLE: multiple sequence alignment with high accuracy and high throughput. </w:t>
-      </w:r>
-      <w:proofErr w:type="spellStart"/>
-      <w:r>
-        <w:rPr>
-          <w:rFonts w:ascii="Times New Roman" w:hAnsi="Times New Roman" w:cs="Times New Roman"/>
-          <w:i/>
-        </w:rPr>
-        <w:t>Nuc</w:t>
-      </w:r>
-      <w:proofErr w:type="spellEnd"/>
-      <w:r>
-        <w:rPr>
-          <w:rFonts w:ascii="Times New Roman" w:hAnsi="Times New Roman" w:cs="Times New Roman"/>
-          <w:i/>
-        </w:rPr>
-        <w:t xml:space="preserve"> Acids Res </w:t>
+        <w:t xml:space="preserve">Dobson SJ, Colwell RR, </w:t>
+      </w:r>
+      <w:proofErr w:type="spellStart"/>
+      <w:r>
+        <w:rPr>
+          <w:rFonts w:ascii="Times New Roman" w:hAnsi="Times New Roman" w:cs="Times New Roman"/>
+        </w:rPr>
+        <w:t>McMeekin</w:t>
+      </w:r>
+      <w:proofErr w:type="spellEnd"/>
+      <w:r>
+        <w:rPr>
+          <w:rFonts w:ascii="Times New Roman" w:hAnsi="Times New Roman" w:cs="Times New Roman"/>
+        </w:rPr>
+        <w:t xml:space="preserve"> TA, </w:t>
+      </w:r>
+      <w:proofErr w:type="spellStart"/>
+      <w:r>
+        <w:rPr>
+          <w:rFonts w:ascii="Times New Roman" w:hAnsi="Times New Roman" w:cs="Times New Roman"/>
+        </w:rPr>
+        <w:t>Franzmann</w:t>
+      </w:r>
+      <w:proofErr w:type="spellEnd"/>
+      <w:r>
+        <w:rPr>
+          <w:rFonts w:ascii="Times New Roman" w:hAnsi="Times New Roman" w:cs="Times New Roman"/>
+        </w:rPr>
+        <w:t xml:space="preserve"> PD</w:t>
+      </w:r>
+      <w:r>
+        <w:rPr>
+          <w:rFonts w:ascii="Times New Roman" w:hAnsi="Times New Roman" w:cs="Times New Roman"/>
+        </w:rPr>
+        <w:t>.</w:t>
+      </w:r>
+      <w:r>
+        <w:rPr>
+          <w:rFonts w:ascii="Times New Roman" w:hAnsi="Times New Roman" w:cs="Times New Roman"/>
+        </w:rPr>
+        <w:t xml:space="preserve"> (1993) Direct sequencing of the polymerase chain reaction-amplified 16S </w:t>
+      </w:r>
+      <w:proofErr w:type="spellStart"/>
+      <w:r>
+        <w:rPr>
+          <w:rFonts w:ascii="Times New Roman" w:hAnsi="Times New Roman" w:cs="Times New Roman"/>
+        </w:rPr>
+        <w:t>rRNA</w:t>
+      </w:r>
+      <w:proofErr w:type="spellEnd"/>
+      <w:r>
+        <w:rPr>
+          <w:rFonts w:ascii="Times New Roman" w:hAnsi="Times New Roman" w:cs="Times New Roman"/>
+        </w:rPr>
+        <w:t xml:space="preserve"> gene of </w:t>
+      </w:r>
+      <w:proofErr w:type="spellStart"/>
+      <w:r>
+        <w:rPr>
+          <w:rFonts w:ascii="Times New Roman" w:hAnsi="Times New Roman" w:cs="Times New Roman"/>
+          <w:i/>
+        </w:rPr>
+        <w:t>Flavobacterium</w:t>
+      </w:r>
+      <w:proofErr w:type="spellEnd"/>
+      <w:r>
+        <w:rPr>
+          <w:rFonts w:ascii="Times New Roman" w:hAnsi="Times New Roman" w:cs="Times New Roman"/>
+          <w:i/>
+        </w:rPr>
+        <w:t xml:space="preserve"> </w:t>
+      </w:r>
+      <w:proofErr w:type="spellStart"/>
+      <w:r>
+        <w:rPr>
+          <w:rFonts w:ascii="Times New Roman" w:hAnsi="Times New Roman" w:cs="Times New Roman"/>
+          <w:i/>
+        </w:rPr>
+        <w:t>gondwanense</w:t>
+      </w:r>
+      <w:proofErr w:type="spellEnd"/>
+      <w:r>
+        <w:rPr>
+          <w:rFonts w:ascii="Times New Roman" w:hAnsi="Times New Roman" w:cs="Times New Roman"/>
+          <w:i/>
+        </w:rPr>
+        <w:t xml:space="preserve"> </w:t>
+      </w:r>
+      <w:r>
+        <w:rPr>
+          <w:rFonts w:ascii="Times New Roman" w:hAnsi="Times New Roman" w:cs="Times New Roman"/>
+        </w:rPr>
+        <w:t xml:space="preserve">sp. </w:t>
+      </w:r>
+      <w:proofErr w:type="spellStart"/>
+      <w:r>
+        <w:rPr>
+          <w:rFonts w:ascii="Times New Roman" w:hAnsi="Times New Roman" w:cs="Times New Roman"/>
+        </w:rPr>
+        <w:t>nov</w:t>
+      </w:r>
+      <w:proofErr w:type="spellEnd"/>
+      <w:r>
+        <w:rPr>
+          <w:rFonts w:ascii="Times New Roman" w:hAnsi="Times New Roman" w:cs="Times New Roman"/>
+        </w:rPr>
+        <w:t xml:space="preserve">. </w:t>
+      </w:r>
+      <w:proofErr w:type="gramStart"/>
+      <w:r>
+        <w:rPr>
+          <w:rFonts w:ascii="Times New Roman" w:hAnsi="Times New Roman" w:cs="Times New Roman"/>
+        </w:rPr>
+        <w:t>and</w:t>
+      </w:r>
+      <w:proofErr w:type="gramEnd"/>
+      <w:r>
+        <w:rPr>
+          <w:rFonts w:ascii="Times New Roman" w:hAnsi="Times New Roman" w:cs="Times New Roman"/>
+        </w:rPr>
+        <w:t xml:space="preserve"> </w:t>
+      </w:r>
+      <w:proofErr w:type="spellStart"/>
+      <w:r>
+        <w:rPr>
+          <w:rFonts w:ascii="Times New Roman" w:hAnsi="Times New Roman" w:cs="Times New Roman"/>
+          <w:i/>
+        </w:rPr>
+        <w:t>Flavobacterium</w:t>
+      </w:r>
+      <w:proofErr w:type="spellEnd"/>
+      <w:r>
+        <w:rPr>
+          <w:rFonts w:ascii="Times New Roman" w:hAnsi="Times New Roman" w:cs="Times New Roman"/>
+          <w:i/>
+        </w:rPr>
+        <w:t xml:space="preserve"> </w:t>
+      </w:r>
+      <w:proofErr w:type="spellStart"/>
+      <w:r>
+        <w:rPr>
+          <w:rFonts w:ascii="Times New Roman" w:hAnsi="Times New Roman" w:cs="Times New Roman"/>
+          <w:i/>
+        </w:rPr>
+        <w:t>salegens</w:t>
+      </w:r>
+      <w:proofErr w:type="spellEnd"/>
+      <w:r>
+        <w:rPr>
+          <w:rFonts w:ascii="Times New Roman" w:hAnsi="Times New Roman" w:cs="Times New Roman"/>
+        </w:rPr>
+        <w:t xml:space="preserve"> sp. </w:t>
+      </w:r>
+      <w:proofErr w:type="spellStart"/>
+      <w:r>
+        <w:rPr>
+          <w:rFonts w:ascii="Times New Roman" w:hAnsi="Times New Roman" w:cs="Times New Roman"/>
+        </w:rPr>
+        <w:t>nov</w:t>
+      </w:r>
+      <w:proofErr w:type="spellEnd"/>
+      <w:r>
+        <w:rPr>
+          <w:rFonts w:ascii="Times New Roman" w:hAnsi="Times New Roman" w:cs="Times New Roman"/>
+        </w:rPr>
+        <w:t xml:space="preserve">., two new species from a </w:t>
+      </w:r>
+      <w:proofErr w:type="spellStart"/>
+      <w:r>
+        <w:rPr>
+          <w:rFonts w:ascii="Times New Roman" w:hAnsi="Times New Roman" w:cs="Times New Roman"/>
+        </w:rPr>
+        <w:t>hypersaline</w:t>
+      </w:r>
+      <w:proofErr w:type="spellEnd"/>
+      <w:r>
+        <w:rPr>
+          <w:rFonts w:ascii="Times New Roman" w:hAnsi="Times New Roman" w:cs="Times New Roman"/>
+        </w:rPr>
+        <w:t xml:space="preserve"> Antarctic lake. </w:t>
+      </w:r>
+      <w:proofErr w:type="spellStart"/>
+      <w:r>
+        <w:rPr>
+          <w:rFonts w:ascii="Times New Roman" w:hAnsi="Times New Roman" w:cs="Times New Roman"/>
+          <w:i/>
+        </w:rPr>
+        <w:t>Int</w:t>
+      </w:r>
+      <w:proofErr w:type="spellEnd"/>
+      <w:r>
+        <w:rPr>
+          <w:rFonts w:ascii="Times New Roman" w:hAnsi="Times New Roman" w:cs="Times New Roman"/>
+          <w:i/>
+        </w:rPr>
+        <w:t xml:space="preserve"> J </w:t>
+      </w:r>
+      <w:proofErr w:type="spellStart"/>
+      <w:r>
+        <w:rPr>
+          <w:rFonts w:ascii="Times New Roman" w:hAnsi="Times New Roman" w:cs="Times New Roman"/>
+          <w:i/>
+        </w:rPr>
+        <w:t>Syst</w:t>
+      </w:r>
+      <w:proofErr w:type="spellEnd"/>
+      <w:r>
+        <w:rPr>
+          <w:rFonts w:ascii="Times New Roman" w:hAnsi="Times New Roman" w:cs="Times New Roman"/>
+          <w:i/>
+        </w:rPr>
+        <w:t xml:space="preserve"> </w:t>
+      </w:r>
+      <w:proofErr w:type="spellStart"/>
+      <w:r>
+        <w:rPr>
+          <w:rFonts w:ascii="Times New Roman" w:hAnsi="Times New Roman" w:cs="Times New Roman"/>
+          <w:i/>
+        </w:rPr>
+        <w:t>Bacteriol</w:t>
+      </w:r>
+      <w:proofErr w:type="spellEnd"/>
+      <w:r>
+        <w:rPr>
+          <w:rFonts w:ascii="Times New Roman" w:hAnsi="Times New Roman" w:cs="Times New Roman"/>
+        </w:rPr>
+        <w:t xml:space="preserve"> </w:t>
       </w:r>
       <w:r>
         <w:rPr>
           <w:rFonts w:ascii="Times New Roman" w:hAnsi="Times New Roman" w:cs="Times New Roman"/>
           <w:b/>
         </w:rPr>
-        <w:t>32</w:t>
-      </w:r>
-      <w:r>
-        <w:rPr>
-          <w:rFonts w:ascii="Times New Roman" w:hAnsi="Times New Roman" w:cs="Times New Roman"/>
-        </w:rPr>
-        <w:t>: 1792–1797.</w:t>
+        <w:t>43</w:t>
+      </w:r>
+      <w:r>
+        <w:rPr>
+          <w:rFonts w:ascii="Times New Roman" w:hAnsi="Times New Roman" w:cs="Times New Roman"/>
+        </w:rPr>
+        <w:t>: 77–83.</w:t>
       </w:r>
     </w:p>
     <w:p>
@@ -15313,152 +16502,40 @@
           <w:rFonts w:ascii="Times New Roman" w:hAnsi="Times New Roman" w:cs="Times New Roman"/>
         </w:rPr>
       </w:pPr>
-      <w:proofErr w:type="spellStart"/>
-      <w:proofErr w:type="gramStart"/>
-      <w:r>
-        <w:rPr>
-          <w:rFonts w:ascii="Times New Roman" w:hAnsi="Times New Roman" w:cs="Times New Roman"/>
-        </w:rPr>
-        <w:t>Franzmann</w:t>
-      </w:r>
-      <w:proofErr w:type="spellEnd"/>
-      <w:r>
-        <w:rPr>
-          <w:rFonts w:ascii="Times New Roman" w:hAnsi="Times New Roman" w:cs="Times New Roman"/>
-        </w:rPr>
-        <w:t xml:space="preserve"> PD, Burton HR, </w:t>
-      </w:r>
-      <w:proofErr w:type="spellStart"/>
-      <w:r>
-        <w:rPr>
-          <w:rFonts w:ascii="Times New Roman" w:hAnsi="Times New Roman" w:cs="Times New Roman"/>
-        </w:rPr>
-        <w:t>McMeekin</w:t>
-      </w:r>
-      <w:proofErr w:type="spellEnd"/>
-      <w:r>
-        <w:rPr>
-          <w:rFonts w:ascii="Times New Roman" w:hAnsi="Times New Roman" w:cs="Times New Roman"/>
-        </w:rPr>
-        <w:t xml:space="preserve"> TA</w:t>
-      </w:r>
-      <w:r>
-        <w:rPr>
-          <w:rFonts w:ascii="Times New Roman" w:hAnsi="Times New Roman" w:cs="Times New Roman"/>
-        </w:rPr>
-        <w:t>.</w:t>
-      </w:r>
-      <w:proofErr w:type="gramEnd"/>
-      <w:r>
-        <w:rPr>
-          <w:rFonts w:ascii="Times New Roman" w:hAnsi="Times New Roman" w:cs="Times New Roman"/>
-        </w:rPr>
-        <w:t xml:space="preserve"> (1987a) </w:t>
-      </w:r>
-      <w:proofErr w:type="spellStart"/>
-      <w:r>
-        <w:rPr>
-          <w:rFonts w:ascii="Times New Roman" w:hAnsi="Times New Roman" w:cs="Times New Roman"/>
-          <w:i/>
-        </w:rPr>
-        <w:t>Halomonas</w:t>
-      </w:r>
-      <w:proofErr w:type="spellEnd"/>
-      <w:r>
-        <w:rPr>
-          <w:rFonts w:ascii="Times New Roman" w:hAnsi="Times New Roman" w:cs="Times New Roman"/>
-          <w:i/>
-        </w:rPr>
-        <w:t xml:space="preserve"> </w:t>
-      </w:r>
-      <w:proofErr w:type="spellStart"/>
-      <w:r>
-        <w:rPr>
-          <w:rFonts w:ascii="Times New Roman" w:hAnsi="Times New Roman" w:cs="Times New Roman"/>
-          <w:i/>
-        </w:rPr>
-        <w:t>subglaciescola</w:t>
-      </w:r>
-      <w:proofErr w:type="spellEnd"/>
-      <w:r>
-        <w:rPr>
-          <w:rFonts w:ascii="Times New Roman" w:hAnsi="Times New Roman" w:cs="Times New Roman"/>
-        </w:rPr>
-        <w:t xml:space="preserve">, a new species of </w:t>
-      </w:r>
-      <w:proofErr w:type="spellStart"/>
-      <w:r>
-        <w:rPr>
-          <w:rFonts w:ascii="Times New Roman" w:hAnsi="Times New Roman" w:cs="Times New Roman"/>
-        </w:rPr>
-        <w:t>halotolerant</w:t>
-      </w:r>
-      <w:proofErr w:type="spellEnd"/>
-      <w:r>
-        <w:rPr>
-          <w:rFonts w:ascii="Times New Roman" w:hAnsi="Times New Roman" w:cs="Times New Roman"/>
-        </w:rPr>
-        <w:t xml:space="preserve"> bacteria isolated from Antarctica. </w:t>
-      </w:r>
-      <w:proofErr w:type="spellStart"/>
-      <w:r>
-        <w:rPr>
-          <w:rFonts w:ascii="Times New Roman" w:hAnsi="Times New Roman" w:cs="Times New Roman"/>
-          <w:i/>
-        </w:rPr>
-        <w:t>Int</w:t>
-      </w:r>
-      <w:proofErr w:type="spellEnd"/>
-      <w:r>
-        <w:rPr>
-          <w:rFonts w:ascii="Times New Roman" w:hAnsi="Times New Roman" w:cs="Times New Roman"/>
-          <w:i/>
-        </w:rPr>
-        <w:t xml:space="preserve"> J </w:t>
-      </w:r>
-      <w:proofErr w:type="spellStart"/>
-      <w:r>
-        <w:rPr>
-          <w:rFonts w:ascii="Times New Roman" w:hAnsi="Times New Roman" w:cs="Times New Roman"/>
-          <w:i/>
-        </w:rPr>
-        <w:t>Syst</w:t>
-      </w:r>
-      <w:proofErr w:type="spellEnd"/>
-      <w:r>
-        <w:rPr>
-          <w:rFonts w:ascii="Times New Roman" w:hAnsi="Times New Roman" w:cs="Times New Roman"/>
-          <w:i/>
-        </w:rPr>
-        <w:t xml:space="preserve"> </w:t>
-      </w:r>
-      <w:proofErr w:type="spellStart"/>
-      <w:r>
-        <w:rPr>
-          <w:rFonts w:ascii="Times New Roman" w:hAnsi="Times New Roman" w:cs="Times New Roman"/>
-          <w:i/>
-        </w:rPr>
-        <w:t>Bacteriol</w:t>
-      </w:r>
-      <w:proofErr w:type="spellEnd"/>
-      <w:r>
-        <w:rPr>
-          <w:rFonts w:ascii="Times New Roman" w:hAnsi="Times New Roman" w:cs="Times New Roman"/>
-        </w:rPr>
-        <w:t xml:space="preserve"> </w:t>
+      <w:r>
+        <w:rPr>
+          <w:rFonts w:ascii="Times New Roman" w:hAnsi="Times New Roman" w:cs="Times New Roman"/>
+        </w:rPr>
+        <w:t xml:space="preserve">Edgar RC. (2004) MUSCLE: multiple sequence alignment with high accuracy and high throughput. </w:t>
+      </w:r>
+      <w:proofErr w:type="spellStart"/>
+      <w:r>
+        <w:rPr>
+          <w:rFonts w:ascii="Times New Roman" w:hAnsi="Times New Roman" w:cs="Times New Roman"/>
+          <w:i/>
+        </w:rPr>
+        <w:t>Nuc</w:t>
+      </w:r>
+      <w:proofErr w:type="spellEnd"/>
+      <w:r>
+        <w:rPr>
+          <w:rFonts w:ascii="Times New Roman" w:hAnsi="Times New Roman" w:cs="Times New Roman"/>
+          <w:i/>
+        </w:rPr>
+        <w:t xml:space="preserve"> Acids Res </w:t>
       </w:r>
       <w:r>
         <w:rPr>
           <w:rFonts w:ascii="Times New Roman" w:hAnsi="Times New Roman" w:cs="Times New Roman"/>
           <w:b/>
         </w:rPr>
-        <w:t>37</w:t>
-      </w:r>
-      <w:r>
-        <w:rPr>
-          <w:rFonts w:ascii="Times New Roman" w:hAnsi="Times New Roman" w:cs="Times New Roman"/>
-        </w:rPr>
-        <w:t>: 27–34.</w:t>
+        <w:t>32</w:t>
+      </w:r>
+      <w:r>
+        <w:rPr>
+          <w:rFonts w:ascii="Times New Roman" w:hAnsi="Times New Roman" w:cs="Times New Roman"/>
+        </w:rPr>
+        <w:t>: 1792–1797.</w:t>
       </w:r>
     </w:p>
     <w:p>
@@ -15469,10 +16546,166 @@
         </w:rPr>
       </w:pPr>
       <w:proofErr w:type="spellStart"/>
-      <w:r>
-        <w:rPr>
-          <w:rFonts w:ascii="Times New Roman" w:hAnsi="Times New Roman" w:cs="Times New Roman"/>
-        </w:rPr>
+      <w:proofErr w:type="gramStart"/>
+      <w:r>
+        <w:rPr>
+          <w:rFonts w:ascii="Times New Roman" w:hAnsi="Times New Roman" w:cs="Times New Roman"/>
+        </w:rPr>
+        <w:t>Franzmann</w:t>
+      </w:r>
+      <w:proofErr w:type="spellEnd"/>
+      <w:r>
+        <w:rPr>
+          <w:rFonts w:ascii="Times New Roman" w:hAnsi="Times New Roman" w:cs="Times New Roman"/>
+        </w:rPr>
+        <w:t xml:space="preserve"> PD, Burton HR, </w:t>
+      </w:r>
+      <w:proofErr w:type="spellStart"/>
+      <w:r>
+        <w:rPr>
+          <w:rFonts w:ascii="Times New Roman" w:hAnsi="Times New Roman" w:cs="Times New Roman"/>
+        </w:rPr>
+        <w:t>McMeekin</w:t>
+      </w:r>
+      <w:proofErr w:type="spellEnd"/>
+      <w:r>
+        <w:rPr>
+          <w:rFonts w:ascii="Times New Roman" w:hAnsi="Times New Roman" w:cs="Times New Roman"/>
+        </w:rPr>
+        <w:t xml:space="preserve"> TA</w:t>
+      </w:r>
+      <w:r>
+        <w:rPr>
+          <w:rFonts w:ascii="Times New Roman" w:hAnsi="Times New Roman" w:cs="Times New Roman"/>
+        </w:rPr>
+        <w:t>.</w:t>
+      </w:r>
+      <w:proofErr w:type="gramEnd"/>
+      <w:r>
+        <w:rPr>
+          <w:rFonts w:ascii="Times New Roman" w:hAnsi="Times New Roman" w:cs="Times New Roman"/>
+        </w:rPr>
+        <w:t xml:space="preserve"> (1987a) </w:t>
+      </w:r>
+      <w:proofErr w:type="spellStart"/>
+      <w:r>
+        <w:rPr>
+          <w:rFonts w:ascii="Times New Roman" w:hAnsi="Times New Roman" w:cs="Times New Roman"/>
+          <w:i/>
+        </w:rPr>
+        <w:t>Halomonas</w:t>
+      </w:r>
+      <w:proofErr w:type="spellEnd"/>
+      <w:r>
+        <w:rPr>
+          <w:rFonts w:ascii="Times New Roman" w:hAnsi="Times New Roman" w:cs="Times New Roman"/>
+          <w:i/>
+        </w:rPr>
+        <w:t xml:space="preserve"> </w:t>
+      </w:r>
+      <w:proofErr w:type="spellStart"/>
+      <w:r>
+        <w:rPr>
+          <w:rFonts w:ascii="Times New Roman" w:hAnsi="Times New Roman" w:cs="Times New Roman"/>
+          <w:i/>
+        </w:rPr>
+        <w:t>subglaciescola</w:t>
+      </w:r>
+      <w:proofErr w:type="spellEnd"/>
+      <w:r>
+        <w:rPr>
+          <w:rFonts w:ascii="Times New Roman" w:hAnsi="Times New Roman" w:cs="Times New Roman"/>
+        </w:rPr>
+        <w:t xml:space="preserve">, a new species of </w:t>
+      </w:r>
+      <w:proofErr w:type="spellStart"/>
+      <w:r>
+        <w:rPr>
+          <w:rFonts w:ascii="Times New Roman" w:hAnsi="Times New Roman" w:cs="Times New Roman"/>
+        </w:rPr>
+        <w:t>halotolerant</w:t>
+      </w:r>
+      <w:proofErr w:type="spellEnd"/>
+      <w:r>
+        <w:rPr>
+          <w:rFonts w:ascii="Times New Roman" w:hAnsi="Times New Roman" w:cs="Times New Roman"/>
+        </w:rPr>
+        <w:t xml:space="preserve"> bacteria isolated from Antarctica. </w:t>
+      </w:r>
+      <w:proofErr w:type="spellStart"/>
+      <w:r>
+        <w:rPr>
+          <w:rFonts w:ascii="Times New Roman" w:hAnsi="Times New Roman" w:cs="Times New Roman"/>
+          <w:i/>
+        </w:rPr>
+        <w:t>Int</w:t>
+      </w:r>
+      <w:proofErr w:type="spellEnd"/>
+      <w:r>
+        <w:rPr>
+          <w:rFonts w:ascii="Times New Roman" w:hAnsi="Times New Roman" w:cs="Times New Roman"/>
+          <w:i/>
+        </w:rPr>
+        <w:t xml:space="preserve"> J </w:t>
+      </w:r>
+      <w:proofErr w:type="spellStart"/>
+      <w:r>
+        <w:rPr>
+          <w:rFonts w:ascii="Times New Roman" w:hAnsi="Times New Roman" w:cs="Times New Roman"/>
+          <w:i/>
+        </w:rPr>
+        <w:t>Syst</w:t>
+      </w:r>
+      <w:proofErr w:type="spellEnd"/>
+      <w:r>
+        <w:rPr>
+          <w:rFonts w:ascii="Times New Roman" w:hAnsi="Times New Roman" w:cs="Times New Roman"/>
+          <w:i/>
+        </w:rPr>
+        <w:t xml:space="preserve"> </w:t>
+      </w:r>
+      <w:proofErr w:type="spellStart"/>
+      <w:r>
+        <w:rPr>
+          <w:rFonts w:ascii="Times New Roman" w:hAnsi="Times New Roman" w:cs="Times New Roman"/>
+          <w:i/>
+        </w:rPr>
+        <w:t>Bacteriol</w:t>
+      </w:r>
+      <w:proofErr w:type="spellEnd"/>
+      <w:r>
+        <w:rPr>
+          <w:rFonts w:ascii="Times New Roman" w:hAnsi="Times New Roman" w:cs="Times New Roman"/>
+        </w:rPr>
+        <w:t xml:space="preserve"> </w:t>
+      </w:r>
+      <w:r>
+        <w:rPr>
+          <w:rFonts w:ascii="Times New Roman" w:hAnsi="Times New Roman" w:cs="Times New Roman"/>
+          <w:b/>
+        </w:rPr>
+        <w:t>37</w:t>
+      </w:r>
+      <w:r>
+        <w:rPr>
+          <w:rFonts w:ascii="Times New Roman" w:hAnsi="Times New Roman" w:cs="Times New Roman"/>
+        </w:rPr>
+        <w:t>: 27–34.</w:t>
+      </w:r>
+    </w:p>
+    <w:p>
+      <w:pPr>
+        <w:spacing w:line="240" w:lineRule="auto"/>
+        <w:rPr>
+          <w:rFonts w:ascii="Times New Roman" w:hAnsi="Times New Roman" w:cs="Times New Roman"/>
+        </w:rPr>
+      </w:pPr>
+      <w:proofErr w:type="spellStart"/>
+      <w:r>
+        <w:rPr>
+          <w:rFonts w:ascii="Times New Roman" w:hAnsi="Times New Roman" w:cs="Times New Roman"/>
+        </w:rPr>
+        <w:lastRenderedPageBreak/>
         <w:t>Franzmann</w:t>
       </w:r>
       <w:proofErr w:type="spellEnd"/>
@@ -16245,7 +17478,6 @@
         <w:rPr>
           <w:rFonts w:ascii="Times New Roman" w:hAnsi="Times New Roman" w:cs="Times New Roman"/>
         </w:rPr>
-        <w:lastRenderedPageBreak/>
         <w:t>Gibson JAE</w:t>
       </w:r>
       <w:r>
@@ -17593,6 +18825,7 @@
         <w:rPr>
           <w:rFonts w:ascii="Times New Roman" w:hAnsi="Times New Roman" w:cs="Times New Roman"/>
         </w:rPr>
+        <w:lastRenderedPageBreak/>
         <w:t>Ng C</w:t>
       </w:r>
       <w:r>
@@ -18339,7 +19572,6 @@
         <w:rPr>
           <w:rFonts w:ascii="Times New Roman" w:hAnsi="Times New Roman" w:cs="Times New Roman"/>
         </w:rPr>
-        <w:lastRenderedPageBreak/>
         <w:t xml:space="preserve">Van </w:t>
       </w:r>
       <w:proofErr w:type="spellStart"/>

</xml_diff>

<commit_message>
Added dddD and dddL distributions and text
</commit_message>
<xml_diff>
--- a/Organic_whole_lake_draft5.docx
+++ b/Organic_whole_lake_draft5.docx
@@ -2947,12 +2947,6 @@
         </w:rPr>
         <w:t>Cellular diversity</w:t>
       </w:r>
-      <w:r>
-        <w:rPr>
-          <w:rFonts w:ascii="Times New Roman" w:hAnsi="Times New Roman" w:cs="Times New Roman"/>
-        </w:rPr>
-        <w:t xml:space="preserve"> analysis</w:t>
-      </w:r>
     </w:p>
     <w:p>
       <w:pPr>
@@ -8778,7 +8772,21 @@
           <w:rFonts w:ascii="Times New Roman" w:hAnsi="Times New Roman" w:cs="Times New Roman"/>
           <w:color w:val="000000" w:themeColor="text1"/>
         </w:rPr>
-        <w:t xml:space="preserve">that influence these determining factors </w:t>
+        <w:t xml:space="preserve">that influence these </w:t>
+      </w:r>
+      <w:r>
+        <w:rPr>
+          <w:rFonts w:ascii="Times New Roman" w:hAnsi="Times New Roman" w:cs="Times New Roman"/>
+          <w:color w:val="000000" w:themeColor="text1"/>
+        </w:rPr>
+        <w:t>influential</w:t>
+      </w:r>
+      <w:r>
+        <w:rPr>
+          <w:rFonts w:ascii="Times New Roman" w:hAnsi="Times New Roman" w:cs="Times New Roman"/>
+          <w:color w:val="000000" w:themeColor="text1"/>
+        </w:rPr>
+        <w:t xml:space="preserve"> factors </w:t>
       </w:r>
       <w:r>
         <w:rPr>
@@ -10972,6 +10980,27 @@
       <w:r>
         <w:rPr>
           <w:rFonts w:ascii="Times New Roman" w:hAnsi="Times New Roman" w:cs="Times New Roman"/>
+          <w:i/>
+        </w:rPr>
+        <w:t xml:space="preserve"> </w:t>
+      </w:r>
+      <w:r>
+        <w:rPr>
+          <w:rFonts w:ascii="Times New Roman" w:hAnsi="Times New Roman" w:cs="Times New Roman"/>
+        </w:rPr>
+        <w:t xml:space="preserve">or other unclassified </w:t>
+      </w:r>
+      <w:proofErr w:type="spellStart"/>
+      <w:r>
+        <w:rPr>
+          <w:rFonts w:ascii="Times New Roman" w:hAnsi="Times New Roman" w:cs="Times New Roman"/>
+        </w:rPr>
+        <w:t>Rhodobacterales</w:t>
+      </w:r>
+      <w:proofErr w:type="spellEnd"/>
+      <w:r>
+        <w:rPr>
+          <w:rFonts w:ascii="Times New Roman" w:hAnsi="Times New Roman" w:cs="Times New Roman"/>
         </w:rPr>
         <w:t xml:space="preserve">. </w:t>
       </w:r>
@@ -11704,7 +11733,19 @@
         <w:rPr>
           <w:rFonts w:ascii="Times New Roman" w:hAnsi="Times New Roman" w:cs="Times New Roman"/>
         </w:rPr>
-        <w:t xml:space="preserve"> further grouped into </w:t>
+        <w:t xml:space="preserve"> further </w:t>
+      </w:r>
+      <w:r>
+        <w:rPr>
+          <w:rFonts w:ascii="Times New Roman" w:hAnsi="Times New Roman" w:cs="Times New Roman"/>
+        </w:rPr>
+        <w:t>divided</w:t>
+      </w:r>
+      <w:r>
+        <w:rPr>
+          <w:rFonts w:ascii="Times New Roman" w:hAnsi="Times New Roman" w:cs="Times New Roman"/>
+        </w:rPr>
+        <w:t xml:space="preserve"> into </w:t>
       </w:r>
       <w:r>
         <w:rPr>
@@ -11732,7 +11773,13 @@
         <w:rPr>
           <w:rFonts w:ascii="Times New Roman" w:hAnsi="Times New Roman" w:cs="Times New Roman"/>
         </w:rPr>
-        <w:t xml:space="preserve">types. One </w:t>
+        <w:t xml:space="preserve">types. </w:t>
+      </w:r>
+      <w:r>
+        <w:rPr>
+          <w:rFonts w:ascii="Times New Roman" w:hAnsi="Times New Roman" w:cs="Times New Roman"/>
+        </w:rPr>
+        <w:t xml:space="preserve">One </w:t>
       </w:r>
       <w:proofErr w:type="spellStart"/>
       <w:r>
@@ -11746,6 +11793,63 @@
         <w:rPr>
           <w:rFonts w:ascii="Times New Roman" w:hAnsi="Times New Roman" w:cs="Times New Roman"/>
         </w:rPr>
+        <w:t xml:space="preserve"> grouped with a </w:t>
+      </w:r>
+      <w:proofErr w:type="spellStart"/>
+      <w:r>
+        <w:rPr>
+          <w:rFonts w:ascii="Times New Roman" w:hAnsi="Times New Roman" w:cs="Times New Roman"/>
+          <w:i/>
+        </w:rPr>
+        <w:t>Marinobacter</w:t>
+      </w:r>
+      <w:proofErr w:type="spellEnd"/>
+      <w:r>
+        <w:rPr>
+          <w:rFonts w:ascii="Times New Roman" w:hAnsi="Times New Roman" w:cs="Times New Roman"/>
+        </w:rPr>
+        <w:t xml:space="preserve"> sp. ELB17 homolog and was enriched on the 0.8 µm fraction, consistent with the distribution of </w:t>
+      </w:r>
+      <w:proofErr w:type="spellStart"/>
+      <w:r>
+        <w:rPr>
+          <w:rFonts w:ascii="Times New Roman" w:hAnsi="Times New Roman" w:cs="Times New Roman"/>
+          <w:i/>
+        </w:rPr>
+        <w:t>Marinobacter</w:t>
+      </w:r>
+      <w:proofErr w:type="spellEnd"/>
+      <w:r>
+        <w:rPr>
+          <w:rFonts w:ascii="Times New Roman" w:hAnsi="Times New Roman" w:cs="Times New Roman"/>
+          <w:i/>
+        </w:rPr>
+        <w:t xml:space="preserve"> </w:t>
+      </w:r>
+      <w:r>
+        <w:rPr>
+          <w:rFonts w:ascii="Times New Roman" w:hAnsi="Times New Roman" w:cs="Times New Roman"/>
+        </w:rPr>
+        <w:t>in Organic Lake. The other</w:t>
+      </w:r>
+      <w:r>
+        <w:rPr>
+          <w:rFonts w:ascii="Times New Roman" w:hAnsi="Times New Roman" w:cs="Times New Roman"/>
+        </w:rPr>
+        <w:t xml:space="preserve"> </w:t>
+      </w:r>
+      <w:proofErr w:type="spellStart"/>
+      <w:r>
+        <w:rPr>
+          <w:rFonts w:ascii="Times New Roman" w:hAnsi="Times New Roman" w:cs="Times New Roman"/>
+        </w:rPr>
+        <w:t>clade</w:t>
+      </w:r>
+      <w:proofErr w:type="spellEnd"/>
+      <w:r>
+        <w:rPr>
+          <w:rFonts w:ascii="Times New Roman" w:hAnsi="Times New Roman" w:cs="Times New Roman"/>
+        </w:rPr>
         <w:t xml:space="preserve">, </w:t>
       </w:r>
       <w:r>
@@ -11764,21 +11868,13 @@
         <w:rPr>
           <w:rFonts w:ascii="Times New Roman" w:hAnsi="Times New Roman" w:cs="Times New Roman"/>
         </w:rPr>
-        <w:t>(</w:t>
-      </w:r>
-      <w:proofErr w:type="gramStart"/>
-      <w:r>
-        <w:rPr>
-          <w:rFonts w:ascii="Times New Roman" w:hAnsi="Times New Roman" w:cs="Times New Roman"/>
-        </w:rPr>
-        <w:t>*%</w:t>
-      </w:r>
-      <w:proofErr w:type="gramEnd"/>
-      <w:r>
-        <w:rPr>
-          <w:rFonts w:ascii="Times New Roman" w:hAnsi="Times New Roman" w:cs="Times New Roman"/>
-        </w:rPr>
-        <w:t xml:space="preserve">) </w:t>
+        <w:t>(~80</w:t>
+      </w:r>
+      <w:r>
+        <w:rPr>
+          <w:rFonts w:ascii="Times New Roman" w:hAnsi="Times New Roman" w:cs="Times New Roman"/>
+        </w:rPr>
+        <w:t xml:space="preserve">%) </w:t>
       </w:r>
       <w:r>
         <w:rPr>
@@ -11806,6 +11902,12 @@
         <w:rPr>
           <w:rFonts w:ascii="Times New Roman" w:hAnsi="Times New Roman" w:cs="Times New Roman"/>
         </w:rPr>
+        <w:t xml:space="preserve">sp. </w:t>
+      </w:r>
+      <w:r>
+        <w:rPr>
+          <w:rFonts w:ascii="Times New Roman" w:hAnsi="Times New Roman" w:cs="Times New Roman"/>
+        </w:rPr>
         <w:t>HTNK</w:t>
       </w:r>
       <w:r>
@@ -11833,7 +11935,31 @@
         <w:rPr>
           <w:rFonts w:ascii="Times New Roman" w:hAnsi="Times New Roman" w:cs="Times New Roman"/>
         </w:rPr>
-        <w:t xml:space="preserve"> 75% of </w:t>
+        <w:t xml:space="preserve"> </w:t>
+      </w:r>
+      <w:r>
+        <w:rPr>
+          <w:rFonts w:ascii="Times New Roman" w:hAnsi="Times New Roman" w:cs="Times New Roman"/>
+        </w:rPr>
+        <w:t>the majority (</w:t>
+      </w:r>
+      <w:r>
+        <w:rPr>
+          <w:rFonts w:ascii="Times New Roman" w:hAnsi="Times New Roman" w:cs="Times New Roman"/>
+        </w:rPr>
+        <w:t>75%</w:t>
+      </w:r>
+      <w:r>
+        <w:rPr>
+          <w:rFonts w:ascii="Times New Roman" w:hAnsi="Times New Roman" w:cs="Times New Roman"/>
+        </w:rPr>
+        <w:t>)</w:t>
+      </w:r>
+      <w:r>
+        <w:rPr>
+          <w:rFonts w:ascii="Times New Roman" w:hAnsi="Times New Roman" w:cs="Times New Roman"/>
+        </w:rPr>
+        <w:t xml:space="preserve"> of </w:t>
       </w:r>
       <w:proofErr w:type="spellStart"/>
       <w:r>
@@ -11881,6 +12007,12 @@
         <w:rPr>
           <w:rFonts w:ascii="Times New Roman" w:hAnsi="Times New Roman" w:cs="Times New Roman"/>
         </w:rPr>
+        <w:t xml:space="preserve"> and more abundant in the deep samples</w:t>
+      </w:r>
+      <w:r>
+        <w:rPr>
+          <w:rFonts w:ascii="Times New Roman" w:hAnsi="Times New Roman" w:cs="Times New Roman"/>
+        </w:rPr>
         <w:t>.</w:t>
       </w:r>
       <w:r>
@@ -11893,25 +12025,182 @@
         <w:rPr>
           <w:rFonts w:ascii="Times New Roman" w:hAnsi="Times New Roman" w:cs="Times New Roman"/>
         </w:rPr>
-        <w:t>T</w:t>
-      </w:r>
-      <w:r>
-        <w:rPr>
-          <w:rFonts w:ascii="Times New Roman" w:hAnsi="Times New Roman" w:cs="Times New Roman"/>
-        </w:rPr>
-        <w:t>he other type had high identity to</w:t>
-      </w:r>
-      <w:r>
-        <w:rPr>
-          <w:rFonts w:ascii="Times New Roman" w:hAnsi="Times New Roman" w:cs="Times New Roman"/>
-        </w:rPr>
-        <w:t xml:space="preserve"> </w:t>
-      </w:r>
-      <w:r>
-        <w:rPr>
-          <w:rFonts w:ascii="Times New Roman" w:hAnsi="Times New Roman" w:cs="Times New Roman"/>
-        </w:rPr>
-        <w:t xml:space="preserve">a </w:t>
+        <w:t xml:space="preserve">However, its distribution </w:t>
+      </w:r>
+      <w:r>
+        <w:rPr>
+          <w:rFonts w:ascii="Times New Roman" w:hAnsi="Times New Roman" w:cs="Times New Roman"/>
+        </w:rPr>
+        <w:t xml:space="preserve">did not reflect </w:t>
+      </w:r>
+      <w:r>
+        <w:rPr>
+          <w:rFonts w:ascii="Times New Roman" w:hAnsi="Times New Roman" w:cs="Times New Roman"/>
+        </w:rPr>
+        <w:t xml:space="preserve">the location of </w:t>
+      </w:r>
+      <w:proofErr w:type="spellStart"/>
+      <w:r>
+        <w:rPr>
+          <w:rFonts w:ascii="Times New Roman" w:hAnsi="Times New Roman" w:cs="Times New Roman"/>
+          <w:i/>
+        </w:rPr>
+        <w:t>Halomonas</w:t>
+      </w:r>
+      <w:proofErr w:type="spellEnd"/>
+      <w:r>
+        <w:rPr>
+          <w:rFonts w:ascii="Times New Roman" w:hAnsi="Times New Roman" w:cs="Times New Roman"/>
+        </w:rPr>
+        <w:t xml:space="preserve">, which is </w:t>
+      </w:r>
+      <w:r>
+        <w:rPr>
+          <w:rFonts w:ascii="Times New Roman" w:hAnsi="Times New Roman" w:cs="Times New Roman"/>
+        </w:rPr>
+        <w:t xml:space="preserve">concentrated on the </w:t>
+      </w:r>
+      <w:r>
+        <w:rPr>
+          <w:rFonts w:ascii="Times New Roman" w:hAnsi="Times New Roman" w:cs="Times New Roman"/>
+        </w:rPr>
+        <w:t>0.8 µm</w:t>
+      </w:r>
+      <w:r>
+        <w:rPr>
+          <w:rFonts w:ascii="Times New Roman" w:hAnsi="Times New Roman" w:cs="Times New Roman"/>
+        </w:rPr>
+        <w:t xml:space="preserve"> fraction. </w:t>
+      </w:r>
+      <w:r>
+        <w:rPr>
+          <w:rFonts w:ascii="Times New Roman" w:hAnsi="Times New Roman" w:cs="Times New Roman"/>
+        </w:rPr>
+        <w:t>Thus</w:t>
+      </w:r>
+      <w:r>
+        <w:rPr>
+          <w:rFonts w:ascii="Times New Roman" w:hAnsi="Times New Roman" w:cs="Times New Roman"/>
+        </w:rPr>
+        <w:t xml:space="preserve"> far, </w:t>
+      </w:r>
+      <w:proofErr w:type="spellStart"/>
+      <w:r>
+        <w:rPr>
+          <w:rFonts w:ascii="Times New Roman" w:hAnsi="Times New Roman" w:cs="Times New Roman"/>
+          <w:i/>
+        </w:rPr>
+        <w:t>dddD</w:t>
+      </w:r>
+      <w:proofErr w:type="spellEnd"/>
+      <w:r>
+        <w:rPr>
+          <w:rFonts w:ascii="Times New Roman" w:hAnsi="Times New Roman" w:cs="Times New Roman"/>
+          <w:i/>
+        </w:rPr>
+        <w:t xml:space="preserve"> </w:t>
+      </w:r>
+      <w:r>
+        <w:rPr>
+          <w:rFonts w:ascii="Times New Roman" w:hAnsi="Times New Roman" w:cs="Times New Roman"/>
+        </w:rPr>
+        <w:t>genes have predominantly been fo</w:t>
+      </w:r>
+      <w:r>
+        <w:rPr>
+          <w:rFonts w:ascii="Times New Roman" w:hAnsi="Times New Roman" w:cs="Times New Roman"/>
+        </w:rPr>
+        <w:t xml:space="preserve">und in </w:t>
+      </w:r>
+      <w:proofErr w:type="spellStart"/>
+      <w:r>
+        <w:rPr>
+          <w:rFonts w:ascii="Times New Roman" w:hAnsi="Times New Roman" w:cs="Times New Roman"/>
+        </w:rPr>
+        <w:t>Gammaproteobacteria</w:t>
+      </w:r>
+      <w:proofErr w:type="spellEnd"/>
+      <w:r>
+        <w:rPr>
+          <w:rFonts w:ascii="Times New Roman" w:hAnsi="Times New Roman" w:cs="Times New Roman"/>
+        </w:rPr>
+        <w:t xml:space="preserve"> and </w:t>
+      </w:r>
+      <w:r>
+        <w:rPr>
+          <w:rFonts w:ascii="Times New Roman" w:hAnsi="Times New Roman" w:cs="Times New Roman"/>
+        </w:rPr>
+        <w:t>in</w:t>
+      </w:r>
+      <w:r>
+        <w:rPr>
+          <w:rFonts w:ascii="Times New Roman" w:hAnsi="Times New Roman" w:cs="Times New Roman"/>
+        </w:rPr>
+        <w:t xml:space="preserve"> </w:t>
+      </w:r>
+      <w:r>
+        <w:rPr>
+          <w:rFonts w:ascii="Times New Roman" w:hAnsi="Times New Roman" w:cs="Times New Roman"/>
+        </w:rPr>
+        <w:t xml:space="preserve">some </w:t>
+      </w:r>
+      <w:r>
+        <w:rPr>
+          <w:rFonts w:ascii="Times New Roman" w:hAnsi="Times New Roman" w:cs="Times New Roman"/>
+        </w:rPr>
+        <w:t xml:space="preserve">Alpha and </w:t>
+      </w:r>
+      <w:proofErr w:type="spellStart"/>
+      <w:r>
+        <w:rPr>
+          <w:rFonts w:ascii="Times New Roman" w:hAnsi="Times New Roman" w:cs="Times New Roman"/>
+        </w:rPr>
+        <w:t>Betaproteobacteria</w:t>
+      </w:r>
+      <w:proofErr w:type="spellEnd"/>
+      <w:r>
+        <w:rPr>
+          <w:rFonts w:ascii="Times New Roman" w:hAnsi="Times New Roman" w:cs="Times New Roman"/>
+        </w:rPr>
+        <w:t xml:space="preserve"> (</w:t>
+      </w:r>
+      <w:proofErr w:type="spellStart"/>
+      <w:r>
+        <w:rPr>
+          <w:rFonts w:ascii="Times New Roman" w:hAnsi="Times New Roman" w:cs="Times New Roman"/>
+        </w:rPr>
+        <w:t>Curson</w:t>
+      </w:r>
+      <w:proofErr w:type="spellEnd"/>
+      <w:r>
+        <w:rPr>
+          <w:rFonts w:ascii="Times New Roman" w:hAnsi="Times New Roman" w:cs="Times New Roman"/>
+        </w:rPr>
+        <w:t xml:space="preserve"> et al., 2011</w:t>
+      </w:r>
+      <w:r>
+        <w:rPr>
+          <w:rFonts w:ascii="Times New Roman" w:hAnsi="Times New Roman" w:cs="Times New Roman"/>
+        </w:rPr>
+        <w:t>) which</w:t>
+      </w:r>
+      <w:r>
+        <w:rPr>
+          <w:rFonts w:ascii="Times New Roman" w:hAnsi="Times New Roman" w:cs="Times New Roman"/>
+        </w:rPr>
+        <w:t xml:space="preserve"> </w:t>
+      </w:r>
+      <w:r>
+        <w:rPr>
+          <w:rFonts w:ascii="Times New Roman" w:hAnsi="Times New Roman" w:cs="Times New Roman"/>
+        </w:rPr>
+        <w:t>suggest</w:t>
+      </w:r>
+      <w:r>
+        <w:rPr>
+          <w:rFonts w:ascii="Times New Roman" w:hAnsi="Times New Roman" w:cs="Times New Roman"/>
+        </w:rPr>
+        <w:t xml:space="preserve">s </w:t>
       </w:r>
       <w:proofErr w:type="spellStart"/>
       <w:r>
@@ -11926,71 +12215,120 @@
         <w:rPr>
           <w:rFonts w:ascii="Times New Roman" w:hAnsi="Times New Roman" w:cs="Times New Roman"/>
         </w:rPr>
-        <w:t xml:space="preserve"> </w:t>
-      </w:r>
-      <w:r>
-        <w:rPr>
-          <w:rFonts w:ascii="Times New Roman" w:hAnsi="Times New Roman" w:cs="Times New Roman"/>
-        </w:rPr>
-        <w:t>ELB17</w:t>
-      </w:r>
-      <w:r>
-        <w:rPr>
-          <w:rFonts w:ascii="Times New Roman" w:hAnsi="Times New Roman" w:cs="Times New Roman"/>
-        </w:rPr>
-        <w:t xml:space="preserve"> </w:t>
-      </w:r>
-      <w:r>
-        <w:rPr>
-          <w:rFonts w:ascii="Times New Roman" w:hAnsi="Times New Roman" w:cs="Times New Roman"/>
-        </w:rPr>
-        <w:t xml:space="preserve">homolog </w:t>
-      </w:r>
-      <w:r>
-        <w:rPr>
-          <w:rFonts w:ascii="Times New Roman" w:hAnsi="Times New Roman" w:cs="Times New Roman"/>
-        </w:rPr>
-        <w:t>and was enriched on the 0.8 µm fraction</w:t>
-      </w:r>
-      <w:r>
-        <w:rPr>
-          <w:rFonts w:ascii="Times New Roman" w:hAnsi="Times New Roman" w:cs="Times New Roman"/>
-        </w:rPr>
-        <w:t xml:space="preserve"> consistent with the distribution of </w:t>
-      </w:r>
-      <w:proofErr w:type="spellStart"/>
-      <w:r>
-        <w:rPr>
-          <w:rFonts w:ascii="Times New Roman" w:hAnsi="Times New Roman" w:cs="Times New Roman"/>
-          <w:i/>
-        </w:rPr>
-        <w:t>Marinobacter</w:t>
-      </w:r>
-      <w:proofErr w:type="spellEnd"/>
-      <w:r>
-        <w:rPr>
-          <w:rFonts w:ascii="Times New Roman" w:hAnsi="Times New Roman" w:cs="Times New Roman"/>
-          <w:i/>
-        </w:rPr>
-        <w:t xml:space="preserve"> </w:t>
-      </w:r>
-      <w:r>
-        <w:rPr>
-          <w:rFonts w:ascii="Times New Roman" w:hAnsi="Times New Roman" w:cs="Times New Roman"/>
-        </w:rPr>
-        <w:t>in Organic Lake</w:t>
-      </w:r>
-      <w:r>
-        <w:rPr>
-          <w:rFonts w:ascii="Times New Roman" w:hAnsi="Times New Roman" w:cs="Times New Roman"/>
-        </w:rPr>
-        <w:t xml:space="preserve">. </w:t>
-      </w:r>
-      <w:r>
-        <w:rPr>
-          <w:rFonts w:ascii="Times New Roman" w:hAnsi="Times New Roman" w:cs="Times New Roman"/>
-        </w:rPr>
-        <w:t xml:space="preserve">The distribution of the former </w:t>
+        <w:t xml:space="preserve">, other </w:t>
+      </w:r>
+      <w:proofErr w:type="spellStart"/>
+      <w:r>
+        <w:rPr>
+          <w:rFonts w:ascii="Times New Roman" w:hAnsi="Times New Roman" w:cs="Times New Roman"/>
+        </w:rPr>
+        <w:t>Alteromondales</w:t>
+      </w:r>
+      <w:proofErr w:type="spellEnd"/>
+      <w:r>
+        <w:rPr>
+          <w:rFonts w:ascii="Times New Roman" w:hAnsi="Times New Roman" w:cs="Times New Roman"/>
+        </w:rPr>
+        <w:t>,</w:t>
+      </w:r>
+      <w:r>
+        <w:rPr>
+          <w:rFonts w:ascii="Times New Roman" w:hAnsi="Times New Roman" w:cs="Times New Roman"/>
+        </w:rPr>
+        <w:t xml:space="preserve"> </w:t>
+      </w:r>
+      <w:proofErr w:type="spellStart"/>
+      <w:r>
+        <w:rPr>
+          <w:rFonts w:ascii="Times New Roman" w:hAnsi="Times New Roman" w:cs="Times New Roman"/>
+          <w:i/>
+        </w:rPr>
+        <w:t>Roseovarius</w:t>
+      </w:r>
+      <w:proofErr w:type="spellEnd"/>
+      <w:r>
+        <w:rPr>
+          <w:rFonts w:ascii="Times New Roman" w:hAnsi="Times New Roman" w:cs="Times New Roman"/>
+        </w:rPr>
+        <w:t xml:space="preserve"> </w:t>
+      </w:r>
+      <w:r>
+        <w:rPr>
+          <w:rFonts w:ascii="Times New Roman" w:hAnsi="Times New Roman" w:cs="Times New Roman"/>
+        </w:rPr>
+        <w:t>and</w:t>
+      </w:r>
+      <w:r>
+        <w:rPr>
+          <w:rFonts w:ascii="Times New Roman" w:hAnsi="Times New Roman" w:cs="Times New Roman"/>
+        </w:rPr>
+        <w:t>/or</w:t>
+      </w:r>
+      <w:r>
+        <w:rPr>
+          <w:rFonts w:ascii="Times New Roman" w:hAnsi="Times New Roman" w:cs="Times New Roman"/>
+        </w:rPr>
+        <w:t xml:space="preserve"> other unclassified </w:t>
+      </w:r>
+      <w:proofErr w:type="spellStart"/>
+      <w:r>
+        <w:rPr>
+          <w:rFonts w:ascii="Times New Roman" w:hAnsi="Times New Roman" w:cs="Times New Roman"/>
+        </w:rPr>
+        <w:t>Rhodobacterales</w:t>
+      </w:r>
+      <w:proofErr w:type="spellEnd"/>
+      <w:r>
+        <w:rPr>
+          <w:rFonts w:ascii="Times New Roman" w:hAnsi="Times New Roman" w:cs="Times New Roman"/>
+        </w:rPr>
+        <w:t xml:space="preserve"> as</w:t>
+      </w:r>
+      <w:r>
+        <w:rPr>
+          <w:rFonts w:ascii="Times New Roman" w:hAnsi="Times New Roman" w:cs="Times New Roman"/>
+        </w:rPr>
+        <w:t xml:space="preserve"> </w:t>
+      </w:r>
+      <w:r>
+        <w:rPr>
+          <w:rFonts w:ascii="Times New Roman" w:hAnsi="Times New Roman" w:cs="Times New Roman"/>
+        </w:rPr>
+        <w:t xml:space="preserve">more likely </w:t>
+      </w:r>
+      <w:r>
+        <w:rPr>
+          <w:rFonts w:ascii="Times New Roman" w:hAnsi="Times New Roman" w:cs="Times New Roman"/>
+        </w:rPr>
+        <w:t xml:space="preserve">originators </w:t>
+      </w:r>
+      <w:r>
+        <w:rPr>
+          <w:rFonts w:ascii="Times New Roman" w:hAnsi="Times New Roman" w:cs="Times New Roman"/>
+        </w:rPr>
+        <w:t xml:space="preserve">of the </w:t>
+      </w:r>
+      <w:proofErr w:type="spellStart"/>
+      <w:r>
+        <w:rPr>
+          <w:rFonts w:ascii="Times New Roman" w:hAnsi="Times New Roman" w:cs="Times New Roman"/>
+          <w:i/>
+        </w:rPr>
+        <w:t>Halomonas</w:t>
+      </w:r>
+      <w:proofErr w:type="spellEnd"/>
+      <w:r>
+        <w:rPr>
+          <w:rFonts w:ascii="Times New Roman" w:hAnsi="Times New Roman" w:cs="Times New Roman"/>
+          <w:i/>
+        </w:rPr>
+        <w:t xml:space="preserve"> </w:t>
+      </w:r>
+      <w:r>
+        <w:rPr>
+          <w:rFonts w:ascii="Times New Roman" w:hAnsi="Times New Roman" w:cs="Times New Roman"/>
+        </w:rPr>
+        <w:t xml:space="preserve">group </w:t>
       </w:r>
       <w:proofErr w:type="spellStart"/>
       <w:r>
@@ -12001,223 +12339,6 @@
         <w:t>dddD</w:t>
       </w:r>
       <w:proofErr w:type="spellEnd"/>
-      <w:r>
-        <w:rPr>
-          <w:rFonts w:ascii="Times New Roman" w:hAnsi="Times New Roman" w:cs="Times New Roman"/>
-          <w:i/>
-        </w:rPr>
-        <w:t xml:space="preserve"> </w:t>
-      </w:r>
-      <w:r>
-        <w:rPr>
-          <w:rFonts w:ascii="Times New Roman" w:hAnsi="Times New Roman" w:cs="Times New Roman"/>
-        </w:rPr>
-        <w:t xml:space="preserve">type </w:t>
-      </w:r>
-      <w:r>
-        <w:rPr>
-          <w:rFonts w:ascii="Times New Roman" w:hAnsi="Times New Roman" w:cs="Times New Roman"/>
-        </w:rPr>
-        <w:t>did not reflect that of</w:t>
-      </w:r>
-      <w:r>
-        <w:rPr>
-          <w:rFonts w:ascii="Times New Roman" w:hAnsi="Times New Roman" w:cs="Times New Roman"/>
-        </w:rPr>
-        <w:t xml:space="preserve"> with </w:t>
-      </w:r>
-      <w:proofErr w:type="spellStart"/>
-      <w:r>
-        <w:rPr>
-          <w:rFonts w:ascii="Times New Roman" w:hAnsi="Times New Roman" w:cs="Times New Roman"/>
-          <w:i/>
-        </w:rPr>
-        <w:t>Halomonas</w:t>
-      </w:r>
-      <w:proofErr w:type="spellEnd"/>
-      <w:r>
-        <w:rPr>
-          <w:rFonts w:ascii="Times New Roman" w:hAnsi="Times New Roman" w:cs="Times New Roman"/>
-        </w:rPr>
-        <w:t xml:space="preserve">, which is </w:t>
-      </w:r>
-      <w:r>
-        <w:rPr>
-          <w:rFonts w:ascii="Times New Roman" w:hAnsi="Times New Roman" w:cs="Times New Roman"/>
-        </w:rPr>
-        <w:t>abundant in</w:t>
-      </w:r>
-      <w:r>
-        <w:rPr>
-          <w:rFonts w:ascii="Times New Roman" w:hAnsi="Times New Roman" w:cs="Times New Roman"/>
-        </w:rPr>
-        <w:t xml:space="preserve"> the deep samples of the 0.8 µm</w:t>
-      </w:r>
-      <w:r>
-        <w:rPr>
-          <w:rFonts w:ascii="Times New Roman" w:hAnsi="Times New Roman" w:cs="Times New Roman"/>
-        </w:rPr>
-        <w:t xml:space="preserve"> fraction. </w:t>
-      </w:r>
-      <w:r>
-        <w:rPr>
-          <w:rFonts w:ascii="Times New Roman" w:hAnsi="Times New Roman" w:cs="Times New Roman"/>
-        </w:rPr>
-        <w:t>Thus</w:t>
-      </w:r>
-      <w:r>
-        <w:rPr>
-          <w:rFonts w:ascii="Times New Roman" w:hAnsi="Times New Roman" w:cs="Times New Roman"/>
-        </w:rPr>
-        <w:t xml:space="preserve"> far, </w:t>
-      </w:r>
-      <w:proofErr w:type="spellStart"/>
-      <w:r>
-        <w:rPr>
-          <w:rFonts w:ascii="Times New Roman" w:hAnsi="Times New Roman" w:cs="Times New Roman"/>
-          <w:i/>
-        </w:rPr>
-        <w:t>dddD</w:t>
-      </w:r>
-      <w:proofErr w:type="spellEnd"/>
-      <w:r>
-        <w:rPr>
-          <w:rFonts w:ascii="Times New Roman" w:hAnsi="Times New Roman" w:cs="Times New Roman"/>
-          <w:i/>
-        </w:rPr>
-        <w:t xml:space="preserve"> </w:t>
-      </w:r>
-      <w:r>
-        <w:rPr>
-          <w:rFonts w:ascii="Times New Roman" w:hAnsi="Times New Roman" w:cs="Times New Roman"/>
-        </w:rPr>
-        <w:t xml:space="preserve">genes have predominantly been found in </w:t>
-      </w:r>
-      <w:proofErr w:type="spellStart"/>
-      <w:r>
-        <w:rPr>
-          <w:rFonts w:ascii="Times New Roman" w:hAnsi="Times New Roman" w:cs="Times New Roman"/>
-        </w:rPr>
-        <w:t>Gammaproteobacteria</w:t>
-      </w:r>
-      <w:proofErr w:type="spellEnd"/>
-      <w:r>
-        <w:rPr>
-          <w:rFonts w:ascii="Times New Roman" w:hAnsi="Times New Roman" w:cs="Times New Roman"/>
-        </w:rPr>
-        <w:t xml:space="preserve"> and some in</w:t>
-      </w:r>
-      <w:r>
-        <w:rPr>
-          <w:rFonts w:ascii="Times New Roman" w:hAnsi="Times New Roman" w:cs="Times New Roman"/>
-        </w:rPr>
-        <w:t xml:space="preserve"> Alpha and </w:t>
-      </w:r>
-      <w:proofErr w:type="spellStart"/>
-      <w:r>
-        <w:rPr>
-          <w:rFonts w:ascii="Times New Roman" w:hAnsi="Times New Roman" w:cs="Times New Roman"/>
-        </w:rPr>
-        <w:t>Betaproteobacteria</w:t>
-      </w:r>
-      <w:proofErr w:type="spellEnd"/>
-      <w:r>
-        <w:rPr>
-          <w:rFonts w:ascii="Times New Roman" w:hAnsi="Times New Roman" w:cs="Times New Roman"/>
-        </w:rPr>
-        <w:t xml:space="preserve"> (</w:t>
-      </w:r>
-      <w:proofErr w:type="spellStart"/>
-      <w:r>
-        <w:rPr>
-          <w:rFonts w:ascii="Times New Roman" w:hAnsi="Times New Roman" w:cs="Times New Roman"/>
-        </w:rPr>
-        <w:t>Curson</w:t>
-      </w:r>
-      <w:proofErr w:type="spellEnd"/>
-      <w:r>
-        <w:rPr>
-          <w:rFonts w:ascii="Times New Roman" w:hAnsi="Times New Roman" w:cs="Times New Roman"/>
-        </w:rPr>
-        <w:t xml:space="preserve"> et al., 2011</w:t>
-      </w:r>
-      <w:r>
-        <w:rPr>
-          <w:rFonts w:ascii="Times New Roman" w:hAnsi="Times New Roman" w:cs="Times New Roman"/>
-        </w:rPr>
-        <w:t>) which</w:t>
-      </w:r>
-      <w:r>
-        <w:rPr>
-          <w:rFonts w:ascii="Times New Roman" w:hAnsi="Times New Roman" w:cs="Times New Roman"/>
-        </w:rPr>
-        <w:t xml:space="preserve"> </w:t>
-      </w:r>
-      <w:r>
-        <w:rPr>
-          <w:rFonts w:ascii="Times New Roman" w:hAnsi="Times New Roman" w:cs="Times New Roman"/>
-        </w:rPr>
-        <w:t xml:space="preserve">would </w:t>
-      </w:r>
-      <w:r>
-        <w:rPr>
-          <w:rFonts w:ascii="Times New Roman" w:hAnsi="Times New Roman" w:cs="Times New Roman"/>
-        </w:rPr>
-        <w:t xml:space="preserve">suggest </w:t>
-      </w:r>
-      <w:proofErr w:type="spellStart"/>
-      <w:r>
-        <w:rPr>
-          <w:rFonts w:ascii="Times New Roman" w:hAnsi="Times New Roman" w:cs="Times New Roman"/>
-          <w:i/>
-        </w:rPr>
-        <w:t>Roseovarius</w:t>
-      </w:r>
-      <w:proofErr w:type="spellEnd"/>
-      <w:r>
-        <w:rPr>
-          <w:rFonts w:ascii="Times New Roman" w:hAnsi="Times New Roman" w:cs="Times New Roman"/>
-        </w:rPr>
-        <w:t xml:space="preserve"> </w:t>
-      </w:r>
-      <w:r>
-        <w:rPr>
-          <w:rFonts w:ascii="Times New Roman" w:hAnsi="Times New Roman" w:cs="Times New Roman"/>
-        </w:rPr>
-        <w:t xml:space="preserve">and the other unclassified </w:t>
-      </w:r>
-      <w:proofErr w:type="spellStart"/>
-      <w:r>
-        <w:rPr>
-          <w:rFonts w:ascii="Times New Roman" w:hAnsi="Times New Roman" w:cs="Times New Roman"/>
-        </w:rPr>
-        <w:t>Rhodobacterales</w:t>
-      </w:r>
-      <w:proofErr w:type="spellEnd"/>
-      <w:r>
-        <w:rPr>
-          <w:rFonts w:ascii="Times New Roman" w:hAnsi="Times New Roman" w:cs="Times New Roman"/>
-        </w:rPr>
-        <w:t xml:space="preserve"> as</w:t>
-      </w:r>
-      <w:r>
-        <w:rPr>
-          <w:rFonts w:ascii="Times New Roman" w:hAnsi="Times New Roman" w:cs="Times New Roman"/>
-        </w:rPr>
-        <w:t xml:space="preserve"> </w:t>
-      </w:r>
-      <w:r>
-        <w:rPr>
-          <w:rFonts w:ascii="Times New Roman" w:hAnsi="Times New Roman" w:cs="Times New Roman"/>
-        </w:rPr>
-        <w:t>more likely candidate</w:t>
-      </w:r>
-      <w:r>
-        <w:rPr>
-          <w:rFonts w:ascii="Times New Roman" w:hAnsi="Times New Roman" w:cs="Times New Roman"/>
-        </w:rPr>
-        <w:t>s</w:t>
-      </w:r>
       <w:r>
         <w:rPr>
           <w:rFonts w:ascii="Times New Roman" w:hAnsi="Times New Roman" w:cs="Times New Roman"/>
@@ -12293,7 +12414,13 @@
         <w:rPr>
           <w:rFonts w:ascii="Times New Roman" w:hAnsi="Times New Roman" w:cs="Times New Roman"/>
         </w:rPr>
-        <w:t xml:space="preserve">inding  pocket. </w:t>
+        <w:t>inding</w:t>
+      </w:r>
+      <w:r>
+        <w:rPr>
+          <w:rFonts w:ascii="Times New Roman" w:hAnsi="Times New Roman" w:cs="Times New Roman"/>
+        </w:rPr>
+        <w:t xml:space="preserve"> pocket. </w:t>
       </w:r>
       <w:r>
         <w:rPr>
@@ -12331,7 +12458,19 @@
         <w:rPr>
           <w:rFonts w:ascii="Times New Roman" w:hAnsi="Times New Roman" w:cs="Times New Roman"/>
         </w:rPr>
-        <w:t xml:space="preserve"> mainly of the </w:t>
+        <w:t xml:space="preserve"> </w:t>
+      </w:r>
+      <w:r>
+        <w:rPr>
+          <w:rFonts w:ascii="Times New Roman" w:hAnsi="Times New Roman" w:cs="Times New Roman"/>
+        </w:rPr>
+        <w:t>predominantly from</w:t>
+      </w:r>
+      <w:r>
+        <w:rPr>
+          <w:rFonts w:ascii="Times New Roman" w:hAnsi="Times New Roman" w:cs="Times New Roman"/>
+        </w:rPr>
+        <w:t xml:space="preserve"> the </w:t>
       </w:r>
       <w:proofErr w:type="spellStart"/>
       <w:r>
@@ -12602,7 +12741,53 @@
         <w:rPr>
           <w:rFonts w:ascii="Times New Roman" w:hAnsi="Times New Roman" w:cs="Times New Roman"/>
         </w:rPr>
-        <w:t xml:space="preserve"> The latter group forms a separate </w:t>
+        <w:t xml:space="preserve"> The latter group</w:t>
+      </w:r>
+      <w:r>
+        <w:rPr>
+          <w:rFonts w:ascii="Times New Roman" w:hAnsi="Times New Roman" w:cs="Times New Roman"/>
+        </w:rPr>
+        <w:t xml:space="preserve"> and</w:t>
+      </w:r>
+      <w:r>
+        <w:rPr>
+          <w:rFonts w:ascii="Times New Roman" w:hAnsi="Times New Roman" w:cs="Times New Roman"/>
+        </w:rPr>
+        <w:t xml:space="preserve"> </w:t>
+      </w:r>
+      <w:r>
+        <w:rPr>
+          <w:rFonts w:ascii="Times New Roman" w:hAnsi="Times New Roman" w:cs="Times New Roman"/>
+        </w:rPr>
+        <w:t xml:space="preserve">the more abundant </w:t>
+      </w:r>
+      <w:proofErr w:type="spellStart"/>
+      <w:r>
+        <w:rPr>
+          <w:rFonts w:ascii="Times New Roman" w:hAnsi="Times New Roman" w:cs="Times New Roman"/>
+          <w:i/>
+        </w:rPr>
+        <w:t>dddL</w:t>
+      </w:r>
+      <w:proofErr w:type="spellEnd"/>
+      <w:r>
+        <w:rPr>
+          <w:rFonts w:ascii="Times New Roman" w:hAnsi="Times New Roman" w:cs="Times New Roman"/>
+          <w:i/>
+        </w:rPr>
+        <w:t xml:space="preserve"> </w:t>
+      </w:r>
+      <w:r>
+        <w:rPr>
+          <w:rFonts w:ascii="Times New Roman" w:hAnsi="Times New Roman" w:cs="Times New Roman"/>
+        </w:rPr>
+        <w:t xml:space="preserve">type, </w:t>
+      </w:r>
+      <w:r>
+        <w:rPr>
+          <w:rFonts w:ascii="Times New Roman" w:hAnsi="Times New Roman" w:cs="Times New Roman"/>
+        </w:rPr>
+        <w:t xml:space="preserve">forms a separate </w:t>
       </w:r>
       <w:proofErr w:type="spellStart"/>
       <w:r>
@@ -12708,7 +12893,7 @@
         <w:rPr>
           <w:rFonts w:ascii="Times New Roman" w:hAnsi="Times New Roman" w:cs="Times New Roman"/>
         </w:rPr>
-        <w:t xml:space="preserve">a manganese oxidizing bacterium and was the more abundant type in Organic Lake. This finding suggests the </w:t>
+        <w:t xml:space="preserve">a manganese oxidizing bacterium. This finding suggests the </w:t>
       </w:r>
       <w:proofErr w:type="spellStart"/>
       <w:r>
@@ -12752,21 +12937,117 @@
         <w:rPr>
           <w:rFonts w:ascii="Times New Roman" w:hAnsi="Times New Roman" w:cs="Times New Roman"/>
         </w:rPr>
-        <w:t xml:space="preserve"> enzyme family although whether it confers DMSP </w:t>
-      </w:r>
-      <w:proofErr w:type="spellStart"/>
-      <w:r>
-        <w:rPr>
-          <w:rFonts w:ascii="Times New Roman" w:hAnsi="Times New Roman" w:cs="Times New Roman"/>
-        </w:rPr>
-        <w:t>lyase</w:t>
-      </w:r>
-      <w:proofErr w:type="spellEnd"/>
-      <w:r>
-        <w:rPr>
-          <w:rFonts w:ascii="Times New Roman" w:hAnsi="Times New Roman" w:cs="Times New Roman"/>
-        </w:rPr>
-        <w:t xml:space="preserve"> activity would require further confirmation. </w:t>
+        <w:t xml:space="preserve"> enzyme family</w:t>
+      </w:r>
+      <w:r>
+        <w:rPr>
+          <w:rFonts w:ascii="Times New Roman" w:hAnsi="Times New Roman" w:cs="Times New Roman"/>
+        </w:rPr>
+        <w:t xml:space="preserve"> </w:t>
+      </w:r>
+      <w:r>
+        <w:rPr>
+          <w:rFonts w:ascii="Times New Roman" w:hAnsi="Times New Roman" w:cs="Times New Roman"/>
+        </w:rPr>
+        <w:t>and is</w:t>
+      </w:r>
+      <w:r>
+        <w:rPr>
+          <w:rFonts w:ascii="Times New Roman" w:hAnsi="Times New Roman" w:cs="Times New Roman"/>
+        </w:rPr>
+        <w:t xml:space="preserve"> the first </w:t>
+      </w:r>
+      <w:r>
+        <w:rPr>
+          <w:rFonts w:ascii="Times New Roman" w:hAnsi="Times New Roman" w:cs="Times New Roman"/>
+        </w:rPr>
+        <w:t>report</w:t>
+      </w:r>
+      <w:r>
+        <w:rPr>
+          <w:rFonts w:ascii="Times New Roman" w:hAnsi="Times New Roman" w:cs="Times New Roman"/>
+        </w:rPr>
+        <w:t xml:space="preserve"> of </w:t>
+      </w:r>
+      <w:proofErr w:type="spellStart"/>
+      <w:r>
+        <w:rPr>
+          <w:rFonts w:ascii="Times New Roman" w:hAnsi="Times New Roman" w:cs="Times New Roman"/>
+          <w:i/>
+        </w:rPr>
+        <w:t>dddL</w:t>
+      </w:r>
+      <w:proofErr w:type="spellEnd"/>
+      <w:r>
+        <w:rPr>
+          <w:rFonts w:ascii="Times New Roman" w:hAnsi="Times New Roman" w:cs="Times New Roman"/>
+          <w:i/>
+        </w:rPr>
+        <w:t xml:space="preserve"> </w:t>
+      </w:r>
+      <w:r>
+        <w:rPr>
+          <w:rFonts w:ascii="Times New Roman" w:hAnsi="Times New Roman" w:cs="Times New Roman"/>
+        </w:rPr>
+        <w:t xml:space="preserve">in </w:t>
+      </w:r>
+      <w:proofErr w:type="spellStart"/>
+      <w:r>
+        <w:rPr>
+          <w:rFonts w:ascii="Times New Roman" w:hAnsi="Times New Roman" w:cs="Times New Roman"/>
+        </w:rPr>
+        <w:t>Gammaproteobacteria</w:t>
+      </w:r>
+      <w:proofErr w:type="spellEnd"/>
+      <w:r>
+        <w:rPr>
+          <w:rFonts w:ascii="Times New Roman" w:hAnsi="Times New Roman" w:cs="Times New Roman"/>
+        </w:rPr>
+        <w:t xml:space="preserve">, </w:t>
+      </w:r>
+      <w:r>
+        <w:rPr>
+          <w:rFonts w:ascii="Times New Roman" w:hAnsi="Times New Roman" w:cs="Times New Roman"/>
+        </w:rPr>
+        <w:t>although whether</w:t>
+      </w:r>
+      <w:r>
+        <w:rPr>
+          <w:rFonts w:ascii="Times New Roman" w:hAnsi="Times New Roman" w:cs="Times New Roman"/>
+        </w:rPr>
+        <w:t xml:space="preserve"> it confers the </w:t>
+      </w:r>
+      <w:proofErr w:type="spellStart"/>
+      <w:r>
+        <w:rPr>
+          <w:rFonts w:ascii="Times New Roman" w:hAnsi="Times New Roman" w:cs="Times New Roman"/>
+        </w:rPr>
+        <w:t>Ddd</w:t>
+      </w:r>
+      <w:proofErr w:type="spellEnd"/>
+      <w:r>
+        <w:rPr>
+          <w:rFonts w:ascii="Times New Roman" w:hAnsi="Times New Roman" w:cs="Times New Roman"/>
+        </w:rPr>
+        <w:t xml:space="preserve"> phenotype</w:t>
+      </w:r>
+      <w:r>
+        <w:rPr>
+          <w:rFonts w:ascii="Times New Roman" w:hAnsi="Times New Roman" w:cs="Times New Roman"/>
+        </w:rPr>
+        <w:t xml:space="preserve"> require</w:t>
+      </w:r>
+      <w:r>
+        <w:rPr>
+          <w:rFonts w:ascii="Times New Roman" w:hAnsi="Times New Roman" w:cs="Times New Roman"/>
+        </w:rPr>
+        <w:t>s</w:t>
+      </w:r>
+      <w:r>
+        <w:rPr>
+          <w:rFonts w:ascii="Times New Roman" w:hAnsi="Times New Roman" w:cs="Times New Roman"/>
+        </w:rPr>
+        <w:t xml:space="preserve"> further confirmation. </w:t>
       </w:r>
       <w:proofErr w:type="gramStart"/>
       <w:r>
@@ -13364,7 +13645,14 @@
         <w:rPr>
           <w:rFonts w:ascii="Times New Roman" w:hAnsi="Times New Roman" w:cs="Times New Roman"/>
         </w:rPr>
-        <w:t xml:space="preserve"> was not completely anoxic as has been recorded in the past (*ref) indicating oxygen had invaded the bottom waters in the last 13 years. Oxygen may be episodically introduced as cold dense littoral water generated during ice-formation flows down the basin sides (*Ferris </w:t>
+        <w:t xml:space="preserve"> was not completely anoxic as has been recorded in the past (*ref) indicating oxygen had invaded the </w:t>
+      </w:r>
+      <w:r>
+        <w:rPr>
+          <w:rFonts w:ascii="Times New Roman" w:hAnsi="Times New Roman" w:cs="Times New Roman"/>
+        </w:rPr>
+        <w:lastRenderedPageBreak/>
+        <w:t xml:space="preserve">bottom waters in the last 13 years. Oxygen may be episodically introduced as cold dense littoral water generated during ice-formation flows down the basin sides (*Ferris </w:t>
       </w:r>
       <w:r>
         <w:rPr>
@@ -13392,7 +13680,6 @@
           <w:rFonts w:ascii="Times New Roman" w:hAnsi="Times New Roman" w:cs="Times New Roman"/>
           <w:b/>
         </w:rPr>
-        <w:lastRenderedPageBreak/>
         <w:t>Cellular life</w:t>
       </w:r>
       <w:r>
@@ -14450,6 +14737,7 @@
         <w:spacing w:line="240" w:lineRule="auto"/>
       </w:pPr>
       <w:r>
+        <w:lastRenderedPageBreak/>
         <w:t>Acknowledgements</w:t>
       </w:r>
     </w:p>
@@ -14564,7 +14852,6 @@
         <w:rPr>
           <w:rFonts w:ascii="Times New Roman" w:hAnsi="Times New Roman" w:cs="Times New Roman"/>
         </w:rPr>
-        <w:lastRenderedPageBreak/>
         <w:t>B</w:t>
       </w:r>
       <w:r>
@@ -16506,6 +16793,7 @@
         <w:rPr>
           <w:rFonts w:ascii="Times New Roman" w:hAnsi="Times New Roman" w:cs="Times New Roman"/>
         </w:rPr>
+        <w:lastRenderedPageBreak/>
         <w:t xml:space="preserve">Edgar RC. (2004) MUSCLE: multiple sequence alignment with high accuracy and high throughput. </w:t>
       </w:r>
       <w:proofErr w:type="spellStart"/>
@@ -16705,7 +16993,6 @@
         <w:rPr>
           <w:rFonts w:ascii="Times New Roman" w:hAnsi="Times New Roman" w:cs="Times New Roman"/>
         </w:rPr>
-        <w:lastRenderedPageBreak/>
         <w:t>Franzmann</w:t>
       </w:r>
       <w:proofErr w:type="spellEnd"/>
@@ -18386,6 +18673,7 @@
         <w:rPr>
           <w:rFonts w:ascii="Times New Roman" w:hAnsi="Times New Roman" w:cs="Times New Roman"/>
         </w:rPr>
+        <w:lastRenderedPageBreak/>
         <w:t>McCammon</w:t>
       </w:r>
       <w:proofErr w:type="spellEnd"/>
@@ -18825,7 +19113,6 @@
         <w:rPr>
           <w:rFonts w:ascii="Times New Roman" w:hAnsi="Times New Roman" w:cs="Times New Roman"/>
         </w:rPr>
-        <w:lastRenderedPageBreak/>
         <w:t>Ng C</w:t>
       </w:r>
       <w:r>

</xml_diff>